<commit_message>
ket qua kiem thu quan ly QR code
</commit_message>
<xml_diff>
--- a/docs/baitaplon.docx
+++ b/docs/baitaplon.docx
@@ -4134,6 +4134,151 @@
       </w:r>
     </w:p>
     <w:p>
+      <w:pPr>
+        <w:widowControl/>
+        <w:numPr>
+          <w:ilvl w:val="0"/>
+          <w:numId w:val="11"/>
+        </w:numPr>
+        <w:suppressAutoHyphens w:val="0"/>
+        <w:spacing w:after="0" w:line="240" w:lineRule="auto"/>
+        <w:textAlignment w:val="baseline"/>
+        <w:rPr>
+          <w:rFonts w:eastAsia="Times New Roman" w:cs="Tahoma"/>
+          <w:color w:val="000000"/>
+          <w:lang w:eastAsia="en-US" w:bidi="ar-SA"/>
+        </w:rPr>
+      </w:pPr>
+      <w:r>
+        <w:rPr>
+          <w:rFonts w:eastAsia="Times New Roman" w:cs="Tahoma"/>
+          <w:color w:val="000000"/>
+          <w:lang w:eastAsia="en-US" w:bidi="ar-SA"/>
+        </w:rPr>
+        <w:t>Chức năng quản lý tình trạng code QR:</w:t>
+      </w:r>
+    </w:p>
+    <w:p>
+      <w:pPr>
+        <w:widowControl/>
+        <w:numPr>
+          <w:ilvl w:val="0"/>
+          <w:numId w:val="12"/>
+        </w:numPr>
+        <w:suppressAutoHyphens w:val="0"/>
+        <w:spacing w:after="0" w:line="240" w:lineRule="auto"/>
+        <w:ind w:left="1440"/>
+        <w:textAlignment w:val="baseline"/>
+        <w:rPr>
+          <w:rFonts w:eastAsia="Times New Roman" w:cs="Tahoma"/>
+          <w:color w:val="000000"/>
+          <w:lang w:eastAsia="en-US" w:bidi="ar-SA"/>
+        </w:rPr>
+      </w:pPr>
+      <w:r>
+        <w:rPr>
+          <w:rFonts w:eastAsia="Times New Roman" w:cs="Tahoma"/>
+          <w:color w:val="000000"/>
+          <w:lang w:eastAsia="en-US" w:bidi="ar-SA"/>
+        </w:rPr>
+        <w:t>Bước 1: Chọn chức năng quản lý</w:t>
+      </w:r>
+    </w:p>
+    <w:p>
+      <w:pPr>
+        <w:widowControl/>
+        <w:numPr>
+          <w:ilvl w:val="0"/>
+          <w:numId w:val="12"/>
+        </w:numPr>
+        <w:suppressAutoHyphens w:val="0"/>
+        <w:spacing w:after="0" w:line="240" w:lineRule="auto"/>
+        <w:ind w:left="1440"/>
+        <w:textAlignment w:val="baseline"/>
+        <w:rPr>
+          <w:rFonts w:eastAsia="Times New Roman" w:cs="Tahoma"/>
+          <w:color w:val="000000"/>
+          <w:lang w:eastAsia="en-US" w:bidi="ar-SA"/>
+        </w:rPr>
+      </w:pPr>
+      <w:r>
+        <w:rPr>
+          <w:rFonts w:eastAsia="Times New Roman" w:cs="Tahoma"/>
+          <w:color w:val="000000"/>
+          <w:lang w:eastAsia="en-US" w:bidi="ar-SA"/>
+        </w:rPr>
+        <w:t>Bước 2: Hệ thống hiển thị giao diện quản lý</w:t>
+      </w:r>
+    </w:p>
+    <w:p>
+      <w:pPr>
+        <w:widowControl/>
+        <w:numPr>
+          <w:ilvl w:val="0"/>
+          <w:numId w:val="13"/>
+        </w:numPr>
+        <w:suppressAutoHyphens w:val="0"/>
+        <w:spacing w:line="240" w:lineRule="auto"/>
+        <w:ind w:left="1440"/>
+        <w:textAlignment w:val="baseline"/>
+        <w:rPr>
+          <w:rFonts w:eastAsia="Times New Roman" w:cs="Tahoma"/>
+          <w:color w:val="000000"/>
+          <w:lang w:eastAsia="en-US" w:bidi="ar-SA"/>
+        </w:rPr>
+      </w:pPr>
+      <w:r>
+        <w:rPr>
+          <w:rFonts w:eastAsia="Times New Roman" w:cs="Tahoma"/>
+          <w:color w:val="000000"/>
+          <w:lang w:eastAsia="en-US" w:bidi="ar-SA"/>
+        </w:rPr>
+        <w:t>Thành công: </w:t>
+      </w:r>
+    </w:p>
+    <w:p>
+      <w:pPr>
+        <w:widowControl/>
+        <w:suppressAutoHyphens w:val="0"/>
+        <w:spacing w:line="240" w:lineRule="auto"/>
+        <w:ind w:left="1440"/>
+        <w:rPr>
+          <w:rFonts w:ascii="Times New Roman" w:eastAsia="Times New Roman" w:hAnsi="Times New Roman" w:cs="Times New Roman"/>
+          <w:sz w:val="24"/>
+          <w:szCs w:val="24"/>
+          <w:lang w:eastAsia="en-US" w:bidi="ar-SA"/>
+        </w:rPr>
+      </w:pPr>
+      <w:r>
+        <w:rPr>
+          <w:rFonts w:eastAsia="Times New Roman" w:cs="Tahoma"/>
+          <w:color w:val="000000"/>
+          <w:lang w:eastAsia="en-US" w:bidi="ar-SA"/>
+        </w:rPr>
+        <w:t>Giao diện thân thiện, dễ dàng đọc trạng thái của code QR</w:t>
+      </w:r>
+    </w:p>
+    <w:p>
+      <w:pPr>
+        <w:widowControl/>
+        <w:suppressAutoHyphens w:val="0"/>
+        <w:spacing w:line="240" w:lineRule="auto"/>
+        <w:ind w:left="1440"/>
+        <w:rPr>
+          <w:rFonts w:ascii="Times New Roman" w:eastAsia="Times New Roman" w:hAnsi="Times New Roman" w:cs="Times New Roman"/>
+          <w:sz w:val="24"/>
+          <w:szCs w:val="24"/>
+          <w:lang w:eastAsia="en-US" w:bidi="ar-SA"/>
+        </w:rPr>
+      </w:pPr>
+      <w:r>
+        <w:rPr>
+          <w:rFonts w:eastAsia="Times New Roman" w:cs="Tahoma"/>
+          <w:color w:val="000000"/>
+          <w:lang w:eastAsia="en-US" w:bidi="ar-SA"/>
+        </w:rPr>
+        <w:t>Chỉnh sửa, xóa dễ dàng</w:t>
+      </w:r>
       <w:bookmarkStart w:id="11" w:name="_GoBack"/>
       <w:bookmarkEnd w:id="11"/>
     </w:p>
@@ -4234,6 +4379,7 @@
       <w:bookmarkStart w:id="14" w:name="_heading=h.lnxbz9" w:colFirst="0" w:colLast="0"/>
       <w:bookmarkEnd w:id="14"/>
       <w:r>
+        <w:lastRenderedPageBreak/>
         <w:t>Ước lượng chung</w:t>
       </w:r>
     </w:p>
@@ -4346,7 +4492,6 @@
       <w:bookmarkStart w:id="16" w:name="_heading=h.1ksv4uv" w:colFirst="0" w:colLast="0"/>
       <w:bookmarkEnd w:id="16"/>
       <w:r>
-        <w:lastRenderedPageBreak/>
         <w:t>Ước lượng rủi ro</w:t>
       </w:r>
     </w:p>
@@ -4759,6 +4904,7 @@
           <w:rFonts w:eastAsia="Tahoma" w:cs="Tahoma"/>
           <w:color w:val="000000"/>
         </w:rPr>
+        <w:lastRenderedPageBreak/>
         <w:t>Sơ đồ các branch được tạo ra</w:t>
       </w:r>
     </w:p>
@@ -4858,7 +5004,6 @@
       <w:bookmarkStart w:id="22" w:name="_heading=h.4i7ojhp" w:colFirst="0" w:colLast="0"/>
       <w:bookmarkEnd w:id="22"/>
       <w:r>
-        <w:lastRenderedPageBreak/>
         <w:t>Danh mục tài liệu liên quan</w:t>
       </w:r>
     </w:p>
@@ -5247,7 +5392,7 @@
         <w:noProof/>
         <w:color w:val="C00000"/>
       </w:rPr>
-      <w:t>9</w:t>
+      <w:t>11</w:t>
     </w:r>
     <w:r>
       <w:rPr>

</xml_diff>

<commit_message>
chinh sua file doc lan 3
</commit_message>
<xml_diff>
--- a/docs/baitaplon.docx
+++ b/docs/baitaplon.docx
@@ -3010,7 +3010,7 @@
         <w:widowControl w:val="0"/>
         <w:numPr>
           <w:ilvl w:val="0"/>
-          <w:numId w:val="3"/>
+          <w:numId w:val="4"/>
         </w:numPr>
         <w:pBdr>
           <w:top w:space="0" w:sz="0" w:val="nil"/>
@@ -3041,85 +3041,6 @@
           <w:rtl w:val="0"/>
         </w:rPr>
         <w:t xml:space="preserve">Nhóm 4 sinh viên</w:t>
-      </w:r>
-    </w:p>
-    <w:p>
-      <w:pPr>
-        <w:keepNext w:val="0"/>
-        <w:keepLines w:val="0"/>
-        <w:widowControl w:val="0"/>
-        <w:numPr>
-          <w:ilvl w:val="0"/>
-          <w:numId w:val="3"/>
-        </w:numPr>
-        <w:pBdr>
-          <w:top w:space="0" w:sz="0" w:val="nil"/>
-          <w:left w:space="0" w:sz="0" w:val="nil"/>
-          <w:bottom w:space="0" w:sz="0" w:val="nil"/>
-          <w:right w:space="0" w:sz="0" w:val="nil"/>
-          <w:between w:space="0" w:sz="0" w:val="nil"/>
-        </w:pBdr>
-        <w:shd w:fill="auto" w:val="clear"/>
-        <w:spacing w:after="120" w:before="0" w:line="276" w:lineRule="auto"/>
-        <w:ind w:left="720" w:right="0" w:hanging="360"/>
-        <w:jc w:val="both"/>
-        <w:rPr/>
-      </w:pPr>
-      <w:r>
-        <w:rPr>
-          <w:rFonts w:ascii="Tahoma" w:cs="Tahoma" w:eastAsia="Tahoma" w:hAnsi="Tahoma"/>
-          <w:b w:val="0"/>
-          <w:i w:val="0"/>
-          <w:smallCaps w:val="0"/>
-          <w:strike w:val="0"/>
-          <w:color w:val="000000"/>
-          <w:sz w:val="20"/>
-          <w:szCs w:val="20"/>
-          <w:u w:val="none"/>
-          <w:shd w:fill="auto" w:val="clear"/>
-          <w:vertAlign w:val="baseline"/>
-          <w:rtl w:val="0"/>
-        </w:rPr>
-        <w:t xml:space="preserve">Ngày 2020/12/10 được coi là ngày G, ngày nộp bài, ngày kiểm tra để áp dụng cho mọi thông tin bên dưới</w:t>
-      </w:r>
-    </w:p>
-    <w:p>
-      <w:pPr>
-        <w:ind w:left="360" w:firstLine="0"/>
-        <w:rPr/>
-      </w:pPr>
-      <w:r>
-        <w:rPr>
-          <w:rtl w:val="0"/>
-        </w:rPr>
-      </w:r>
-    </w:p>
-    <w:p>
-      <w:pPr>
-        <w:rPr/>
-      </w:pPr>
-      <w:r>
-        <w:rPr>
-          <w:b w:val="1"/>
-          <w:rtl w:val="0"/>
-        </w:rPr>
-        <w:t xml:space="preserve">VỀ QUẢN LÝ MÃ NGUỒN</w:t>
-      </w:r>
-      <w:r>
-        <w:rPr>
-          <w:rtl w:val="0"/>
-        </w:rPr>
-      </w:r>
-    </w:p>
-    <w:p>
-      <w:pPr>
-        <w:rPr/>
-      </w:pPr>
-      <w:r>
-        <w:rPr>
-          <w:rtl w:val="0"/>
-        </w:rPr>
-        <w:t xml:space="preserve">Quản lý mã nguồn, tài liệu đều dựa trên Git.</w:t>
       </w:r>
     </w:p>
     <w:p>
@@ -3159,394 +3080,46 @@
           <w:vertAlign w:val="baseline"/>
           <w:rtl w:val="0"/>
         </w:rPr>
-        <w:t xml:space="preserve">Mỗi SV đều phải có tài khoản GitHub cá nhân.</w:t>
-      </w:r>
-    </w:p>
-    <w:p>
-      <w:pPr>
-        <w:keepNext w:val="0"/>
-        <w:keepLines w:val="0"/>
-        <w:widowControl w:val="0"/>
-        <w:numPr>
-          <w:ilvl w:val="0"/>
-          <w:numId w:val="4"/>
-        </w:numPr>
-        <w:pBdr>
-          <w:top w:space="0" w:sz="0" w:val="nil"/>
-          <w:left w:space="0" w:sz="0" w:val="nil"/>
-          <w:bottom w:space="0" w:sz="0" w:val="nil"/>
-          <w:right w:space="0" w:sz="0" w:val="nil"/>
-          <w:between w:space="0" w:sz="0" w:val="nil"/>
-        </w:pBdr>
-        <w:shd w:fill="auto" w:val="clear"/>
-        <w:spacing w:after="120" w:before="0" w:line="276" w:lineRule="auto"/>
-        <w:ind w:left="720" w:right="0" w:hanging="360"/>
-        <w:jc w:val="both"/>
+        <w:t xml:space="preserve">Ngày 2020/12/10 được coi là ngày G, ngày nộp bài, ngày kiểm tra để áp dụng cho mọi thông tin bên dưới</w:t>
+      </w:r>
+    </w:p>
+    <w:p>
+      <w:pPr>
+        <w:ind w:left="360" w:firstLine="0"/>
         <w:rPr/>
       </w:pPr>
       <w:r>
         <w:rPr>
-          <w:rFonts w:ascii="Tahoma" w:cs="Tahoma" w:eastAsia="Tahoma" w:hAnsi="Tahoma"/>
-          <w:b w:val="0"/>
-          <w:i w:val="0"/>
-          <w:smallCaps w:val="0"/>
-          <w:strike w:val="0"/>
-          <w:color w:val="000000"/>
-          <w:sz w:val="20"/>
-          <w:szCs w:val="20"/>
-          <w:u w:val="none"/>
-          <w:shd w:fill="auto" w:val="clear"/>
-          <w:vertAlign w:val="baseline"/>
-          <w:rtl w:val="0"/>
-        </w:rPr>
-        <w:t xml:space="preserve">Một sinh viên đại điện fork từ Repository sẵn có, và bổ sung collaborator cho cả nhóm. Add thêm tài khoản giáo viên </w:t>
-      </w:r>
-      <w:r>
-        <w:rPr>
-          <w:rFonts w:ascii="Tahoma" w:cs="Tahoma" w:eastAsia="Tahoma" w:hAnsi="Tahoma"/>
-          <w:b w:val="0"/>
-          <w:i w:val="1"/>
-          <w:smallCaps w:val="0"/>
-          <w:strike w:val="0"/>
-          <w:color w:val="000000"/>
-          <w:sz w:val="20"/>
-          <w:szCs w:val="20"/>
-          <w:u w:val="none"/>
-          <w:shd w:fill="auto" w:val="clear"/>
-          <w:vertAlign w:val="baseline"/>
-          <w:rtl w:val="0"/>
-        </w:rPr>
-        <w:t xml:space="preserve">neittien0110</w:t>
-      </w:r>
-      <w:r>
-        <w:rPr>
-          <w:rFonts w:ascii="Tahoma" w:cs="Tahoma" w:eastAsia="Tahoma" w:hAnsi="Tahoma"/>
-          <w:b w:val="0"/>
-          <w:i w:val="0"/>
-          <w:smallCaps w:val="0"/>
-          <w:strike w:val="0"/>
-          <w:color w:val="000000"/>
-          <w:sz w:val="20"/>
-          <w:szCs w:val="20"/>
-          <w:u w:val="none"/>
-          <w:shd w:fill="auto" w:val="clear"/>
-          <w:vertAlign w:val="baseline"/>
-          <w:rtl w:val="0"/>
-        </w:rPr>
-        <w:t xml:space="preserve">.</w:t>
-      </w:r>
-    </w:p>
-    <w:p>
-      <w:pPr>
-        <w:keepNext w:val="0"/>
-        <w:keepLines w:val="0"/>
-        <w:widowControl w:val="0"/>
-        <w:numPr>
-          <w:ilvl w:val="0"/>
-          <w:numId w:val="4"/>
-        </w:numPr>
-        <w:pBdr>
-          <w:top w:space="0" w:sz="0" w:val="nil"/>
-          <w:left w:space="0" w:sz="0" w:val="nil"/>
-          <w:bottom w:space="0" w:sz="0" w:val="nil"/>
-          <w:right w:space="0" w:sz="0" w:val="nil"/>
-          <w:between w:space="0" w:sz="0" w:val="nil"/>
-        </w:pBdr>
-        <w:shd w:fill="auto" w:val="clear"/>
-        <w:spacing w:after="120" w:before="0" w:line="276" w:lineRule="auto"/>
-        <w:ind w:left="720" w:right="0" w:hanging="360"/>
-        <w:jc w:val="both"/>
+          <w:rtl w:val="0"/>
+        </w:rPr>
+      </w:r>
+    </w:p>
+    <w:p>
+      <w:pPr>
         <w:rPr/>
       </w:pPr>
       <w:r>
         <w:rPr>
-          <w:rFonts w:ascii="Tahoma" w:cs="Tahoma" w:eastAsia="Tahoma" w:hAnsi="Tahoma"/>
-          <w:b w:val="0"/>
-          <w:i w:val="0"/>
-          <w:smallCaps w:val="0"/>
-          <w:strike w:val="0"/>
-          <w:color w:val="000000"/>
-          <w:sz w:val="20"/>
-          <w:szCs w:val="20"/>
-          <w:u w:val="none"/>
-          <w:shd w:fill="auto" w:val="clear"/>
-          <w:vertAlign w:val="baseline"/>
-          <w:rtl w:val="0"/>
-        </w:rPr>
-        <w:t xml:space="preserve">Bổ sung thêm vào Repository các mục sau:</w:t>
-      </w:r>
-    </w:p>
-    <w:p>
-      <w:pPr>
-        <w:keepNext w:val="0"/>
-        <w:keepLines w:val="0"/>
-        <w:widowControl w:val="0"/>
-        <w:numPr>
-          <w:ilvl w:val="2"/>
-          <w:numId w:val="4"/>
-        </w:numPr>
-        <w:pBdr>
-          <w:top w:space="0" w:sz="0" w:val="nil"/>
-          <w:left w:space="0" w:sz="0" w:val="nil"/>
-          <w:bottom w:space="0" w:sz="0" w:val="nil"/>
-          <w:right w:space="0" w:sz="0" w:val="nil"/>
-          <w:between w:space="0" w:sz="0" w:val="nil"/>
-        </w:pBdr>
-        <w:shd w:fill="auto" w:val="clear"/>
-        <w:spacing w:after="120" w:before="0" w:line="276" w:lineRule="auto"/>
-        <w:ind w:left="1620" w:right="0" w:hanging="180"/>
-        <w:jc w:val="both"/>
+          <w:b w:val="1"/>
+          <w:rtl w:val="0"/>
+        </w:rPr>
+        <w:t xml:space="preserve">VỀ QUẢN LÝ MÃ NGUỒN</w:t>
+      </w:r>
+      <w:r>
+        <w:rPr>
+          <w:rtl w:val="0"/>
+        </w:rPr>
+      </w:r>
+    </w:p>
+    <w:p>
+      <w:pPr>
         <w:rPr/>
       </w:pPr>
       <w:r>
         <w:rPr>
-          <w:rFonts w:ascii="Tahoma" w:cs="Tahoma" w:eastAsia="Tahoma" w:hAnsi="Tahoma"/>
-          <w:b w:val="0"/>
-          <w:i w:val="0"/>
-          <w:smallCaps w:val="0"/>
-          <w:strike w:val="0"/>
-          <w:color w:val="000000"/>
-          <w:sz w:val="20"/>
-          <w:szCs w:val="20"/>
-          <w:u w:val="none"/>
-          <w:shd w:fill="auto" w:val="clear"/>
-          <w:vertAlign w:val="baseline"/>
-          <w:rtl w:val="0"/>
-        </w:rPr>
-        <w:t xml:space="preserve">Thư mục </w:t>
-      </w:r>
-      <w:r>
-        <w:rPr>
-          <w:rFonts w:ascii="Tahoma" w:cs="Tahoma" w:eastAsia="Tahoma" w:hAnsi="Tahoma"/>
-          <w:b w:val="1"/>
-          <w:i w:val="0"/>
-          <w:smallCaps w:val="0"/>
-          <w:strike w:val="0"/>
-          <w:color w:val="000000"/>
-          <w:sz w:val="20"/>
-          <w:szCs w:val="20"/>
-          <w:u w:val="none"/>
-          <w:shd w:fill="auto" w:val="clear"/>
-          <w:vertAlign w:val="baseline"/>
-          <w:rtl w:val="0"/>
-        </w:rPr>
-        <w:t xml:space="preserve">docs:</w:t>
-      </w:r>
-      <w:r>
-        <w:rPr>
-          <w:rFonts w:ascii="Tahoma" w:cs="Tahoma" w:eastAsia="Tahoma" w:hAnsi="Tahoma"/>
-          <w:b w:val="0"/>
-          <w:i w:val="0"/>
-          <w:smallCaps w:val="0"/>
-          <w:strike w:val="0"/>
-          <w:color w:val="000000"/>
-          <w:sz w:val="20"/>
-          <w:szCs w:val="20"/>
-          <w:u w:val="none"/>
-          <w:shd w:fill="auto" w:val="clear"/>
-          <w:vertAlign w:val="baseline"/>
-          <w:rtl w:val="0"/>
-        </w:rPr>
-        <w:t xml:space="preserve"> chứa tài liệu dự án tự viết. Đây là thư mục nội bộ của dự án. </w:t>
-      </w:r>
-      <w:r>
-        <w:rPr>
-          <w:rFonts w:ascii="Tahoma" w:cs="Tahoma" w:eastAsia="Tahoma" w:hAnsi="Tahoma"/>
-          <w:b w:val="0"/>
-          <w:i w:val="0"/>
-          <w:smallCaps w:val="0"/>
-          <w:strike w:val="0"/>
-          <w:color w:val="ff0000"/>
-          <w:sz w:val="20"/>
-          <w:szCs w:val="20"/>
-          <w:u w:val="none"/>
-          <w:shd w:fill="auto" w:val="clear"/>
-          <w:vertAlign w:val="baseline"/>
-          <w:rtl w:val="0"/>
-        </w:rPr>
-        <w:t xml:space="preserve">Trong học phần này, SV phải để chính bản báo cáo này vào đây, và cùng nhau kết hợp soạn thảo chung với file này</w:t>
-      </w:r>
-      <w:r>
-        <w:rPr>
-          <w:rFonts w:ascii="Tahoma" w:cs="Tahoma" w:eastAsia="Tahoma" w:hAnsi="Tahoma"/>
-          <w:b w:val="0"/>
-          <w:i w:val="0"/>
-          <w:smallCaps w:val="0"/>
-          <w:strike w:val="0"/>
-          <w:color w:val="000000"/>
-          <w:sz w:val="20"/>
-          <w:szCs w:val="20"/>
-          <w:u w:val="none"/>
-          <w:shd w:fill="auto" w:val="clear"/>
-          <w:vertAlign w:val="baseline"/>
-          <w:rtl w:val="0"/>
-        </w:rPr>
-        <w:t xml:space="preserve">. </w:t>
-      </w:r>
-    </w:p>
-    <w:p>
-      <w:pPr>
-        <w:keepNext w:val="0"/>
-        <w:keepLines w:val="0"/>
-        <w:widowControl w:val="0"/>
-        <w:numPr>
-          <w:ilvl w:val="0"/>
-          <w:numId w:val="4"/>
-        </w:numPr>
-        <w:pBdr>
-          <w:top w:space="0" w:sz="0" w:val="nil"/>
-          <w:left w:space="0" w:sz="0" w:val="nil"/>
-          <w:bottom w:space="0" w:sz="0" w:val="nil"/>
-          <w:right w:space="0" w:sz="0" w:val="nil"/>
-          <w:between w:space="0" w:sz="0" w:val="nil"/>
-        </w:pBdr>
-        <w:shd w:fill="auto" w:val="clear"/>
-        <w:spacing w:after="120" w:before="0" w:line="276" w:lineRule="auto"/>
-        <w:ind w:left="720" w:right="0" w:hanging="360"/>
-        <w:jc w:val="both"/>
-        <w:rPr>
-          <w:rFonts w:ascii="Tahoma" w:cs="Tahoma" w:eastAsia="Tahoma" w:hAnsi="Tahoma"/>
-          <w:b w:val="0"/>
-          <w:i w:val="0"/>
-          <w:smallCaps w:val="0"/>
-          <w:strike w:val="0"/>
-          <w:color w:val="ff0000"/>
-          <w:sz w:val="20"/>
-          <w:szCs w:val="20"/>
-          <w:u w:val="none"/>
-          <w:shd w:fill="auto" w:val="clear"/>
-          <w:vertAlign w:val="baseline"/>
-        </w:rPr>
-      </w:pPr>
-      <w:r>
-        <w:rPr>
-          <w:rFonts w:ascii="Tahoma" w:cs="Tahoma" w:eastAsia="Tahoma" w:hAnsi="Tahoma"/>
-          <w:b w:val="0"/>
-          <w:i w:val="0"/>
-          <w:smallCaps w:val="0"/>
-          <w:strike w:val="0"/>
-          <w:color w:val="000000"/>
-          <w:sz w:val="20"/>
-          <w:szCs w:val="20"/>
-          <w:u w:val="none"/>
-          <w:shd w:fill="auto" w:val="clear"/>
-          <w:vertAlign w:val="baseline"/>
-          <w:rtl w:val="0"/>
-        </w:rPr>
-        <w:t xml:space="preserve">Mỗi thành viên trong nhóm tự soạn thảo và phải upload các chỉnh sửa lên GitHub. </w:t>
-      </w:r>
-      <w:r>
-        <w:rPr>
-          <w:rFonts w:ascii="Tahoma" w:cs="Tahoma" w:eastAsia="Tahoma" w:hAnsi="Tahoma"/>
-          <w:b w:val="0"/>
-          <w:i w:val="0"/>
-          <w:smallCaps w:val="0"/>
-          <w:strike w:val="0"/>
-          <w:color w:val="ff0000"/>
-          <w:sz w:val="20"/>
-          <w:szCs w:val="20"/>
-          <w:u w:val="none"/>
-          <w:shd w:fill="auto" w:val="clear"/>
-          <w:vertAlign w:val="baseline"/>
-          <w:rtl w:val="0"/>
-        </w:rPr>
-        <w:t xml:space="preserve">Trong học phần này, mỗi SV cần đạt được &gt;=10 commit cho file báo cáo này hoặc với các đoạn mã nguồn mở.</w:t>
-      </w:r>
-    </w:p>
-    <w:p>
-      <w:pPr>
-        <w:rPr>
-          <w:b w:val="1"/>
-        </w:rPr>
-      </w:pPr>
-      <w:r>
-        <w:rPr>
-          <w:rtl w:val="0"/>
-        </w:rPr>
-      </w:r>
-    </w:p>
-    <w:p>
-      <w:pPr>
-        <w:widowControl w:val="1"/>
-        <w:spacing w:after="0" w:line="240" w:lineRule="auto"/>
-        <w:jc w:val="left"/>
-        <w:rPr>
-          <w:b w:val="1"/>
-        </w:rPr>
-      </w:pPr>
-      <w:r>
-        <w:br w:type="page"/>
-      </w:r>
-      <w:r>
-        <w:rPr>
-          <w:rtl w:val="0"/>
-        </w:rPr>
-      </w:r>
-    </w:p>
-    <w:p>
-      <w:pPr>
-        <w:rPr>
-          <w:b w:val="1"/>
-        </w:rPr>
-      </w:pPr>
-      <w:r>
-        <w:rPr>
-          <w:b w:val="1"/>
-          <w:rtl w:val="0"/>
-        </w:rPr>
-        <w:t xml:space="preserve">VỀ QUẢN LÝ CÔNG VIỆC</w:t>
-      </w:r>
-    </w:p>
-    <w:p>
-      <w:pPr>
-        <w:rPr/>
-      </w:pPr>
-      <w:r>
-        <w:rPr>
-          <w:rtl w:val="0"/>
-        </w:rPr>
-        <w:t xml:space="preserve">Sử dụng công cụ MS Planner với tài khoản email trường của SV.   </w:t>
-      </w:r>
-      <w:hyperlink r:id="rId8">
-        <w:r>
-          <w:rPr>
-            <w:color w:val="0000ff"/>
-            <w:u w:val="single"/>
-            <w:rtl w:val="0"/>
-          </w:rPr>
-          <w:t xml:space="preserve">https://tasks.office.com/</w:t>
-        </w:r>
-      </w:hyperlink>
-      <w:r>
-        <w:rPr>
-          <w:rtl w:val="0"/>
-        </w:rPr>
-      </w:r>
-    </w:p>
-    <w:p>
-      <w:pPr>
-        <w:rPr>
-          <w:i w:val="1"/>
-        </w:rPr>
-      </w:pPr>
-      <w:r>
-        <w:rPr>
-          <w:i w:val="1"/>
-          <w:rtl w:val="0"/>
-        </w:rPr>
-        <w:t xml:space="preserve">Gợi ý: yêu cầu này của bài tập lớn có thể tiến hành luôn và ngay, không ảnh hưởng tới phần báo cáo</w:t>
-      </w:r>
-    </w:p>
-    <w:p>
-      <w:pPr>
-        <w:rPr>
-          <w:i w:val="1"/>
-        </w:rPr>
-      </w:pPr>
-      <w:r>
-        <w:rPr>
-          <w:rtl w:val="0"/>
-        </w:rPr>
+          <w:rtl w:val="0"/>
+        </w:rPr>
+        <w:t xml:space="preserve">Quản lý mã nguồn, tài liệu đều dựa trên Git.</w:t>
       </w:r>
     </w:p>
     <w:p>
@@ -3586,7 +3159,7 @@
           <w:vertAlign w:val="baseline"/>
           <w:rtl w:val="0"/>
         </w:rPr>
-        <w:t xml:space="preserve"> Mỗi SV đều phải có tài khoản MS Planner cá nhân.</w:t>
+        <w:t xml:space="preserve">Mỗi SV đều phải có tài khoản GitHub cá nhân.</w:t>
       </w:r>
     </w:p>
     <w:p>
@@ -3626,7 +3199,41 @@
           <w:vertAlign w:val="baseline"/>
           <w:rtl w:val="0"/>
         </w:rPr>
-        <w:t xml:space="preserve">Tạo một Project chung cho cả nhóm </w:t>
+        <w:t xml:space="preserve">Một sinh viên đại điện fork từ Repository sẵn có, và bổ sung collaborator cho cả nhóm. Add thêm tài khoản giáo viên </w:t>
+      </w:r>
+      <w:r>
+        <w:rPr>
+          <w:rFonts w:ascii="Tahoma" w:cs="Tahoma" w:eastAsia="Tahoma" w:hAnsi="Tahoma"/>
+          <w:b w:val="0"/>
+          <w:i w:val="1"/>
+          <w:smallCaps w:val="0"/>
+          <w:strike w:val="0"/>
+          <w:color w:val="000000"/>
+          <w:sz w:val="20"/>
+          <w:szCs w:val="20"/>
+          <w:u w:val="none"/>
+          <w:shd w:fill="auto" w:val="clear"/>
+          <w:vertAlign w:val="baseline"/>
+          <w:rtl w:val="0"/>
+        </w:rPr>
+        <w:t xml:space="preserve">neittien0110</w:t>
+      </w:r>
+      <w:r>
+        <w:rPr>
+          <w:rFonts w:ascii="Tahoma" w:cs="Tahoma" w:eastAsia="Tahoma" w:hAnsi="Tahoma"/>
+          <w:b w:val="0"/>
+          <w:i w:val="0"/>
+          <w:smallCaps w:val="0"/>
+          <w:strike w:val="0"/>
+          <w:color w:val="000000"/>
+          <w:sz w:val="20"/>
+          <w:szCs w:val="20"/>
+          <w:u w:val="none"/>
+          <w:shd w:fill="auto" w:val="clear"/>
+          <w:vertAlign w:val="baseline"/>
+          <w:rtl w:val="0"/>
+        </w:rPr>
+        <w:t xml:space="preserve">.</w:t>
       </w:r>
     </w:p>
     <w:p>
@@ -3666,6 +3273,399 @@
           <w:vertAlign w:val="baseline"/>
           <w:rtl w:val="0"/>
         </w:rPr>
+        <w:t xml:space="preserve">Bổ sung thêm vào Repository các mục sau:</w:t>
+      </w:r>
+    </w:p>
+    <w:p>
+      <w:pPr>
+        <w:keepNext w:val="0"/>
+        <w:keepLines w:val="0"/>
+        <w:widowControl w:val="0"/>
+        <w:numPr>
+          <w:ilvl w:val="2"/>
+          <w:numId w:val="5"/>
+        </w:numPr>
+        <w:pBdr>
+          <w:top w:space="0" w:sz="0" w:val="nil"/>
+          <w:left w:space="0" w:sz="0" w:val="nil"/>
+          <w:bottom w:space="0" w:sz="0" w:val="nil"/>
+          <w:right w:space="0" w:sz="0" w:val="nil"/>
+          <w:between w:space="0" w:sz="0" w:val="nil"/>
+        </w:pBdr>
+        <w:shd w:fill="auto" w:val="clear"/>
+        <w:spacing w:after="120" w:before="0" w:line="276" w:lineRule="auto"/>
+        <w:ind w:left="1620" w:right="0" w:hanging="180"/>
+        <w:jc w:val="both"/>
+        <w:rPr/>
+      </w:pPr>
+      <w:r>
+        <w:rPr>
+          <w:rFonts w:ascii="Tahoma" w:cs="Tahoma" w:eastAsia="Tahoma" w:hAnsi="Tahoma"/>
+          <w:b w:val="0"/>
+          <w:i w:val="0"/>
+          <w:smallCaps w:val="0"/>
+          <w:strike w:val="0"/>
+          <w:color w:val="000000"/>
+          <w:sz w:val="20"/>
+          <w:szCs w:val="20"/>
+          <w:u w:val="none"/>
+          <w:shd w:fill="auto" w:val="clear"/>
+          <w:vertAlign w:val="baseline"/>
+          <w:rtl w:val="0"/>
+        </w:rPr>
+        <w:t xml:space="preserve">Thư mục </w:t>
+      </w:r>
+      <w:r>
+        <w:rPr>
+          <w:rFonts w:ascii="Tahoma" w:cs="Tahoma" w:eastAsia="Tahoma" w:hAnsi="Tahoma"/>
+          <w:b w:val="1"/>
+          <w:i w:val="0"/>
+          <w:smallCaps w:val="0"/>
+          <w:strike w:val="0"/>
+          <w:color w:val="000000"/>
+          <w:sz w:val="20"/>
+          <w:szCs w:val="20"/>
+          <w:u w:val="none"/>
+          <w:shd w:fill="auto" w:val="clear"/>
+          <w:vertAlign w:val="baseline"/>
+          <w:rtl w:val="0"/>
+        </w:rPr>
+        <w:t xml:space="preserve">docs:</w:t>
+      </w:r>
+      <w:r>
+        <w:rPr>
+          <w:rFonts w:ascii="Tahoma" w:cs="Tahoma" w:eastAsia="Tahoma" w:hAnsi="Tahoma"/>
+          <w:b w:val="0"/>
+          <w:i w:val="0"/>
+          <w:smallCaps w:val="0"/>
+          <w:strike w:val="0"/>
+          <w:color w:val="000000"/>
+          <w:sz w:val="20"/>
+          <w:szCs w:val="20"/>
+          <w:u w:val="none"/>
+          <w:shd w:fill="auto" w:val="clear"/>
+          <w:vertAlign w:val="baseline"/>
+          <w:rtl w:val="0"/>
+        </w:rPr>
+        <w:t xml:space="preserve"> chứa tài liệu dự án tự viết. Đây là thư mục nội bộ của dự án. </w:t>
+      </w:r>
+      <w:r>
+        <w:rPr>
+          <w:rFonts w:ascii="Tahoma" w:cs="Tahoma" w:eastAsia="Tahoma" w:hAnsi="Tahoma"/>
+          <w:b w:val="0"/>
+          <w:i w:val="0"/>
+          <w:smallCaps w:val="0"/>
+          <w:strike w:val="0"/>
+          <w:color w:val="ff0000"/>
+          <w:sz w:val="20"/>
+          <w:szCs w:val="20"/>
+          <w:u w:val="none"/>
+          <w:shd w:fill="auto" w:val="clear"/>
+          <w:vertAlign w:val="baseline"/>
+          <w:rtl w:val="0"/>
+        </w:rPr>
+        <w:t xml:space="preserve">Trong học phần này, SV phải để chính bản báo cáo này vào đây, và cùng nhau kết hợp soạn thảo chung với file này</w:t>
+      </w:r>
+      <w:r>
+        <w:rPr>
+          <w:rFonts w:ascii="Tahoma" w:cs="Tahoma" w:eastAsia="Tahoma" w:hAnsi="Tahoma"/>
+          <w:b w:val="0"/>
+          <w:i w:val="0"/>
+          <w:smallCaps w:val="0"/>
+          <w:strike w:val="0"/>
+          <w:color w:val="000000"/>
+          <w:sz w:val="20"/>
+          <w:szCs w:val="20"/>
+          <w:u w:val="none"/>
+          <w:shd w:fill="auto" w:val="clear"/>
+          <w:vertAlign w:val="baseline"/>
+          <w:rtl w:val="0"/>
+        </w:rPr>
+        <w:t xml:space="preserve">. </w:t>
+      </w:r>
+    </w:p>
+    <w:p>
+      <w:pPr>
+        <w:keepNext w:val="0"/>
+        <w:keepLines w:val="0"/>
+        <w:widowControl w:val="0"/>
+        <w:numPr>
+          <w:ilvl w:val="0"/>
+          <w:numId w:val="5"/>
+        </w:numPr>
+        <w:pBdr>
+          <w:top w:space="0" w:sz="0" w:val="nil"/>
+          <w:left w:space="0" w:sz="0" w:val="nil"/>
+          <w:bottom w:space="0" w:sz="0" w:val="nil"/>
+          <w:right w:space="0" w:sz="0" w:val="nil"/>
+          <w:between w:space="0" w:sz="0" w:val="nil"/>
+        </w:pBdr>
+        <w:shd w:fill="auto" w:val="clear"/>
+        <w:spacing w:after="120" w:before="0" w:line="276" w:lineRule="auto"/>
+        <w:ind w:left="720" w:right="0" w:hanging="360"/>
+        <w:jc w:val="both"/>
+        <w:rPr>
+          <w:rFonts w:ascii="Tahoma" w:cs="Tahoma" w:eastAsia="Tahoma" w:hAnsi="Tahoma"/>
+          <w:b w:val="0"/>
+          <w:i w:val="0"/>
+          <w:smallCaps w:val="0"/>
+          <w:strike w:val="0"/>
+          <w:color w:val="ff0000"/>
+          <w:sz w:val="20"/>
+          <w:szCs w:val="20"/>
+          <w:u w:val="none"/>
+          <w:shd w:fill="auto" w:val="clear"/>
+          <w:vertAlign w:val="baseline"/>
+        </w:rPr>
+      </w:pPr>
+      <w:r>
+        <w:rPr>
+          <w:rFonts w:ascii="Tahoma" w:cs="Tahoma" w:eastAsia="Tahoma" w:hAnsi="Tahoma"/>
+          <w:b w:val="0"/>
+          <w:i w:val="0"/>
+          <w:smallCaps w:val="0"/>
+          <w:strike w:val="0"/>
+          <w:color w:val="000000"/>
+          <w:sz w:val="20"/>
+          <w:szCs w:val="20"/>
+          <w:u w:val="none"/>
+          <w:shd w:fill="auto" w:val="clear"/>
+          <w:vertAlign w:val="baseline"/>
+          <w:rtl w:val="0"/>
+        </w:rPr>
+        <w:t xml:space="preserve">Mỗi thành viên trong nhóm tự soạn thảo và phải upload các chỉnh sửa lên GitHub. </w:t>
+      </w:r>
+      <w:r>
+        <w:rPr>
+          <w:rFonts w:ascii="Tahoma" w:cs="Tahoma" w:eastAsia="Tahoma" w:hAnsi="Tahoma"/>
+          <w:b w:val="0"/>
+          <w:i w:val="0"/>
+          <w:smallCaps w:val="0"/>
+          <w:strike w:val="0"/>
+          <w:color w:val="ff0000"/>
+          <w:sz w:val="20"/>
+          <w:szCs w:val="20"/>
+          <w:u w:val="none"/>
+          <w:shd w:fill="auto" w:val="clear"/>
+          <w:vertAlign w:val="baseline"/>
+          <w:rtl w:val="0"/>
+        </w:rPr>
+        <w:t xml:space="preserve">Trong học phần này, mỗi SV cần đạt được &gt;=10 commit cho file báo cáo này hoặc với các đoạn mã nguồn mở.</w:t>
+      </w:r>
+    </w:p>
+    <w:p>
+      <w:pPr>
+        <w:rPr>
+          <w:b w:val="1"/>
+        </w:rPr>
+      </w:pPr>
+      <w:r>
+        <w:rPr>
+          <w:rtl w:val="0"/>
+        </w:rPr>
+      </w:r>
+    </w:p>
+    <w:p>
+      <w:pPr>
+        <w:widowControl w:val="1"/>
+        <w:spacing w:after="0" w:line="240" w:lineRule="auto"/>
+        <w:jc w:val="left"/>
+        <w:rPr>
+          <w:b w:val="1"/>
+        </w:rPr>
+      </w:pPr>
+      <w:r>
+        <w:br w:type="page"/>
+      </w:r>
+      <w:r>
+        <w:rPr>
+          <w:rtl w:val="0"/>
+        </w:rPr>
+      </w:r>
+    </w:p>
+    <w:p>
+      <w:pPr>
+        <w:rPr>
+          <w:b w:val="1"/>
+        </w:rPr>
+      </w:pPr>
+      <w:r>
+        <w:rPr>
+          <w:b w:val="1"/>
+          <w:rtl w:val="0"/>
+        </w:rPr>
+        <w:t xml:space="preserve">VỀ QUẢN LÝ CÔNG VIỆC</w:t>
+      </w:r>
+    </w:p>
+    <w:p>
+      <w:pPr>
+        <w:rPr/>
+      </w:pPr>
+      <w:r>
+        <w:rPr>
+          <w:rtl w:val="0"/>
+        </w:rPr>
+        <w:t xml:space="preserve">Sử dụng công cụ MS Planner với tài khoản email trường của SV.   </w:t>
+      </w:r>
+      <w:hyperlink r:id="rId8">
+        <w:r>
+          <w:rPr>
+            <w:color w:val="0000ff"/>
+            <w:u w:val="single"/>
+            <w:rtl w:val="0"/>
+          </w:rPr>
+          <w:t xml:space="preserve">https://tasks.office.com/</w:t>
+        </w:r>
+      </w:hyperlink>
+      <w:r>
+        <w:rPr>
+          <w:rtl w:val="0"/>
+        </w:rPr>
+      </w:r>
+    </w:p>
+    <w:p>
+      <w:pPr>
+        <w:rPr>
+          <w:i w:val="1"/>
+        </w:rPr>
+      </w:pPr>
+      <w:r>
+        <w:rPr>
+          <w:i w:val="1"/>
+          <w:rtl w:val="0"/>
+        </w:rPr>
+        <w:t xml:space="preserve">Gợi ý: yêu cầu này của bài tập lớn có thể tiến hành luôn và ngay, không ảnh hưởng tới phần báo cáo</w:t>
+      </w:r>
+    </w:p>
+    <w:p>
+      <w:pPr>
+        <w:rPr>
+          <w:i w:val="1"/>
+        </w:rPr>
+      </w:pPr>
+      <w:r>
+        <w:rPr>
+          <w:rtl w:val="0"/>
+        </w:rPr>
+      </w:r>
+    </w:p>
+    <w:p>
+      <w:pPr>
+        <w:keepNext w:val="0"/>
+        <w:keepLines w:val="0"/>
+        <w:widowControl w:val="0"/>
+        <w:numPr>
+          <w:ilvl w:val="0"/>
+          <w:numId w:val="6"/>
+        </w:numPr>
+        <w:pBdr>
+          <w:top w:space="0" w:sz="0" w:val="nil"/>
+          <w:left w:space="0" w:sz="0" w:val="nil"/>
+          <w:bottom w:space="0" w:sz="0" w:val="nil"/>
+          <w:right w:space="0" w:sz="0" w:val="nil"/>
+          <w:between w:space="0" w:sz="0" w:val="nil"/>
+        </w:pBdr>
+        <w:shd w:fill="auto" w:val="clear"/>
+        <w:spacing w:after="120" w:before="0" w:line="276" w:lineRule="auto"/>
+        <w:ind w:left="720" w:right="0" w:hanging="360"/>
+        <w:jc w:val="both"/>
+        <w:rPr/>
+      </w:pPr>
+      <w:r>
+        <w:rPr>
+          <w:rFonts w:ascii="Tahoma" w:cs="Tahoma" w:eastAsia="Tahoma" w:hAnsi="Tahoma"/>
+          <w:b w:val="0"/>
+          <w:i w:val="0"/>
+          <w:smallCaps w:val="0"/>
+          <w:strike w:val="0"/>
+          <w:color w:val="000000"/>
+          <w:sz w:val="20"/>
+          <w:szCs w:val="20"/>
+          <w:u w:val="none"/>
+          <w:shd w:fill="auto" w:val="clear"/>
+          <w:vertAlign w:val="baseline"/>
+          <w:rtl w:val="0"/>
+        </w:rPr>
+        <w:t xml:space="preserve"> Mỗi SV đều phải có tài khoản MS Planner cá nhân.</w:t>
+      </w:r>
+    </w:p>
+    <w:p>
+      <w:pPr>
+        <w:keepNext w:val="0"/>
+        <w:keepLines w:val="0"/>
+        <w:widowControl w:val="0"/>
+        <w:numPr>
+          <w:ilvl w:val="0"/>
+          <w:numId w:val="6"/>
+        </w:numPr>
+        <w:pBdr>
+          <w:top w:space="0" w:sz="0" w:val="nil"/>
+          <w:left w:space="0" w:sz="0" w:val="nil"/>
+          <w:bottom w:space="0" w:sz="0" w:val="nil"/>
+          <w:right w:space="0" w:sz="0" w:val="nil"/>
+          <w:between w:space="0" w:sz="0" w:val="nil"/>
+        </w:pBdr>
+        <w:shd w:fill="auto" w:val="clear"/>
+        <w:spacing w:after="120" w:before="0" w:line="276" w:lineRule="auto"/>
+        <w:ind w:left="720" w:right="0" w:hanging="360"/>
+        <w:jc w:val="both"/>
+        <w:rPr/>
+      </w:pPr>
+      <w:r>
+        <w:rPr>
+          <w:rFonts w:ascii="Tahoma" w:cs="Tahoma" w:eastAsia="Tahoma" w:hAnsi="Tahoma"/>
+          <w:b w:val="0"/>
+          <w:i w:val="0"/>
+          <w:smallCaps w:val="0"/>
+          <w:strike w:val="0"/>
+          <w:color w:val="000000"/>
+          <w:sz w:val="20"/>
+          <w:szCs w:val="20"/>
+          <w:u w:val="none"/>
+          <w:shd w:fill="auto" w:val="clear"/>
+          <w:vertAlign w:val="baseline"/>
+          <w:rtl w:val="0"/>
+        </w:rPr>
+        <w:t xml:space="preserve">Tạo một Project chung cho cả nhóm </w:t>
+      </w:r>
+    </w:p>
+    <w:p>
+      <w:pPr>
+        <w:keepNext w:val="0"/>
+        <w:keepLines w:val="0"/>
+        <w:widowControl w:val="0"/>
+        <w:numPr>
+          <w:ilvl w:val="0"/>
+          <w:numId w:val="6"/>
+        </w:numPr>
+        <w:pBdr>
+          <w:top w:space="0" w:sz="0" w:val="nil"/>
+          <w:left w:space="0" w:sz="0" w:val="nil"/>
+          <w:bottom w:space="0" w:sz="0" w:val="nil"/>
+          <w:right w:space="0" w:sz="0" w:val="nil"/>
+          <w:between w:space="0" w:sz="0" w:val="nil"/>
+        </w:pBdr>
+        <w:shd w:fill="auto" w:val="clear"/>
+        <w:spacing w:after="120" w:before="0" w:line="276" w:lineRule="auto"/>
+        <w:ind w:left="720" w:right="0" w:hanging="360"/>
+        <w:jc w:val="both"/>
+        <w:rPr/>
+      </w:pPr>
+      <w:r>
+        <w:rPr>
+          <w:rFonts w:ascii="Tahoma" w:cs="Tahoma" w:eastAsia="Tahoma" w:hAnsi="Tahoma"/>
+          <w:b w:val="0"/>
+          <w:i w:val="0"/>
+          <w:smallCaps w:val="0"/>
+          <w:strike w:val="0"/>
+          <w:color w:val="000000"/>
+          <w:sz w:val="20"/>
+          <w:szCs w:val="20"/>
+          <w:u w:val="none"/>
+          <w:shd w:fill="auto" w:val="clear"/>
+          <w:vertAlign w:val="baseline"/>
+          <w:rtl w:val="0"/>
+        </w:rPr>
         <w:t xml:space="preserve">Add tài khoản giáo viên </w:t>
       </w:r>
       <w:hyperlink r:id="rId9">
@@ -3712,7 +3712,7 @@
         <w:widowControl w:val="0"/>
         <w:numPr>
           <w:ilvl w:val="0"/>
-          <w:numId w:val="5"/>
+          <w:numId w:val="6"/>
         </w:numPr>
         <w:pBdr>
           <w:top w:space="0" w:sz="0" w:val="nil"/>
@@ -3835,7 +3835,7 @@
         <w:widowControl w:val="0"/>
         <w:numPr>
           <w:ilvl w:val="0"/>
-          <w:numId w:val="5"/>
+          <w:numId w:val="6"/>
         </w:numPr>
         <w:pBdr>
           <w:top w:space="0" w:sz="0" w:val="nil"/>
@@ -3875,7 +3875,7 @@
         <w:widowControl w:val="0"/>
         <w:numPr>
           <w:ilvl w:val="0"/>
-          <w:numId w:val="5"/>
+          <w:numId w:val="6"/>
         </w:numPr>
         <w:pBdr>
           <w:top w:space="0" w:sz="0" w:val="nil"/>
@@ -4142,7 +4142,82 @@
               <w:rPr>
                 <w:rtl w:val="0"/>
               </w:rPr>
-              <w:t xml:space="preserve">15/09/2005</w:t>
+              <w:t xml:space="preserve">07/12/2020</w:t>
+            </w:r>
+          </w:p>
+        </w:tc>
+        <w:tc>
+          <w:tcPr/>
+          <w:p>
+            <w:pPr>
+              <w:rPr/>
+            </w:pPr>
+            <w:r>
+              <w:rPr>
+                <w:rtl w:val="0"/>
+              </w:rPr>
+              <w:t xml:space="preserve">Phiên bản đầu, tạo lập và thêm những thông tin cần thiết</w:t>
+            </w:r>
+          </w:p>
+        </w:tc>
+        <w:tc>
+          <w:tcPr/>
+          <w:p>
+            <w:pPr>
+              <w:rPr/>
+            </w:pPr>
+            <w:r>
+              <w:rPr>
+                <w:rtl w:val="0"/>
+              </w:rPr>
+              <w:t xml:space="preserve">0.1</w:t>
+            </w:r>
+          </w:p>
+        </w:tc>
+        <w:tc>
+          <w:tcPr/>
+          <w:p>
+            <w:pPr>
+              <w:rPr/>
+            </w:pPr>
+            <w:r>
+              <w:rPr>
+                <w:rtl w:val="0"/>
+              </w:rPr>
+              <w:t xml:space="preserve">Nguyễn Quốc Khoa</w:t>
+            </w:r>
+          </w:p>
+        </w:tc>
+        <w:tc>
+          <w:tcPr/>
+          <w:p>
+            <w:pPr>
+              <w:rPr/>
+            </w:pPr>
+            <w:r>
+              <w:rPr>
+                <w:rtl w:val="0"/>
+              </w:rPr>
+              <w:t xml:space="preserve">Đỗ Thành Nam</w:t>
+            </w:r>
+          </w:p>
+        </w:tc>
+      </w:tr>
+      <w:tr>
+        <w:trPr>
+          <w:trHeight w:val="540" w:hRule="atLeast"/>
+        </w:trPr>
+        <w:tc>
+          <w:tcPr/>
+          <w:p>
+            <w:pPr>
+              <w:rPr/>
+            </w:pPr>
+            <w:r>
+              <w:rPr>
+                <w:rtl w:val="0"/>
+              </w:rPr>
+              <w:t xml:space="preserve">07/12/2020</w:t>
             </w:r>
           </w:p>
         </w:tc>
@@ -4169,7 +4244,54 @@
               <w:rPr>
                 <w:rtl w:val="0"/>
               </w:rPr>
-              <w:t xml:space="preserve">0.4</w:t>
+              <w:t xml:space="preserve">0.3</w:t>
+            </w:r>
+          </w:p>
+        </w:tc>
+        <w:tc>
+          <w:tcPr/>
+          <w:p>
+            <w:pPr>
+              <w:rPr/>
+            </w:pPr>
+            <w:r>
+              <w:rPr>
+                <w:rtl w:val="0"/>
+              </w:rPr>
+              <w:t xml:space="preserve">Nguyễn Minh Đức</w:t>
+            </w:r>
+          </w:p>
+        </w:tc>
+        <w:tc>
+          <w:tcPr/>
+          <w:p>
+            <w:pPr>
+              <w:rPr/>
+            </w:pPr>
+            <w:r>
+              <w:rPr>
+                <w:rtl w:val="0"/>
+              </w:rPr>
+              <w:t xml:space="preserve">Nguyễn Quốc Khoa</w:t>
+            </w:r>
+          </w:p>
+        </w:tc>
+      </w:tr>
+      <w:tr>
+        <w:trPr>
+          <w:trHeight w:val="540" w:hRule="atLeast"/>
+        </w:trPr>
+        <w:tc>
+          <w:tcPr/>
+          <w:p>
+            <w:pPr>
+              <w:rPr/>
+            </w:pPr>
+            <w:r>
+              <w:rPr>
+                <w:rtl w:val="0"/>
+              </w:rPr>
+              <w:t xml:space="preserve">08/12/2020</w:t>
             </w:r>
           </w:p>
         </w:tc>
@@ -4196,6 +4318,35 @@
               <w:rPr>
                 <w:rtl w:val="0"/>
               </w:rPr>
+              <w:t xml:space="preserve">0.5</w:t>
+            </w:r>
+          </w:p>
+        </w:tc>
+        <w:tc>
+          <w:tcPr/>
+          <w:p>
+            <w:pPr>
+              <w:rPr/>
+            </w:pPr>
+            <w:r>
+              <w:rPr>
+                <w:rtl w:val="0"/>
+              </w:rPr>
+              <w:t xml:space="preserve">Đỗ Thành Nam</w:t>
+            </w:r>
+          </w:p>
+        </w:tc>
+        <w:tc>
+          <w:tcPr/>
+          <w:p>
+            <w:pPr>
+              <w:rPr/>
+            </w:pPr>
+            <w:r>
+              <w:rPr>
+                <w:rtl w:val="0"/>
+              </w:rPr>
+              <w:t xml:space="preserve">Nguyễn Minh Đức</w:t>
             </w:r>
           </w:p>
         </w:tc>
@@ -4214,7 +4365,7 @@
               <w:rPr>
                 <w:rtl w:val="0"/>
               </w:rPr>
-              <w:t xml:space="preserve">15/11/2005</w:t>
+              <w:t xml:space="preserve">08/12/2020</w:t>
             </w:r>
           </w:p>
         </w:tc>
@@ -4228,6 +4379,7 @@
               <w:rPr>
                 <w:rtl w:val="0"/>
               </w:rPr>
+              <w:t xml:space="preserve">Kiểm tra thông</w:t>
             </w:r>
           </w:p>
         </w:tc>
@@ -4241,7 +4393,7 @@
               <w:rPr>
                 <w:rtl w:val="0"/>
               </w:rPr>
-              <w:t xml:space="preserve">0.6</w:t>
+              <w:t xml:space="preserve">0.7</w:t>
             </w:r>
           </w:p>
         </w:tc>
@@ -4255,6 +4407,7 @@
               <w:rPr>
                 <w:rtl w:val="0"/>
               </w:rPr>
+              <w:t xml:space="preserve">Nguyễn Quốc Khoa</w:t>
             </w:r>
           </w:p>
         </w:tc>
@@ -4268,6 +4421,7 @@
               <w:rPr>
                 <w:rtl w:val="0"/>
               </w:rPr>
+              <w:t xml:space="preserve">Đỗ Thành Nam</w:t>
             </w:r>
           </w:p>
         </w:tc>
@@ -4286,7 +4440,7 @@
               <w:rPr>
                 <w:rtl w:val="0"/>
               </w:rPr>
-              <w:t xml:space="preserve">15/12/2005</w:t>
+              <w:t xml:space="preserve">09/12/2020</w:t>
             </w:r>
           </w:p>
         </w:tc>
@@ -4300,6 +4454,7 @@
               <w:rPr>
                 <w:rtl w:val="0"/>
               </w:rPr>
+              <w:t xml:space="preserve">Thêm các dữ liệu liên quan.</w:t>
             </w:r>
           </w:p>
         </w:tc>
@@ -4327,6 +4482,7 @@
               <w:rPr>
                 <w:rtl w:val="0"/>
               </w:rPr>
+              <w:t xml:space="preserve">Nguyễn Minh Đức</w:t>
             </w:r>
           </w:p>
         </w:tc>
@@ -4340,6 +4496,7 @@
               <w:rPr>
                 <w:rtl w:val="0"/>
               </w:rPr>
+              <w:t xml:space="preserve">Nguyễn Quốc Khoa</w:t>
             </w:r>
           </w:p>
         </w:tc>
@@ -4358,6 +4515,7 @@
               <w:rPr>
                 <w:rtl w:val="0"/>
               </w:rPr>
+              <w:t xml:space="preserve">09/12/2020</w:t>
             </w:r>
           </w:p>
         </w:tc>
@@ -4371,6 +4529,7 @@
               <w:rPr>
                 <w:rtl w:val="0"/>
               </w:rPr>
+              <w:t xml:space="preserve">Hoàn thiện phiên bản cuối cùng</w:t>
             </w:r>
           </w:p>
         </w:tc>
@@ -4384,6 +4543,7 @@
               <w:rPr>
                 <w:rtl w:val="0"/>
               </w:rPr>
+              <w:t xml:space="preserve">1</w:t>
             </w:r>
           </w:p>
         </w:tc>
@@ -4397,6 +4557,7 @@
               <w:rPr>
                 <w:rtl w:val="0"/>
               </w:rPr>
+              <w:t xml:space="preserve">Đỗ Thành Nam</w:t>
             </w:r>
           </w:p>
         </w:tc>
@@ -4410,423 +4571,7 @@
               <w:rPr>
                 <w:rtl w:val="0"/>
               </w:rPr>
-            </w:r>
-          </w:p>
-        </w:tc>
-      </w:tr>
-      <w:tr>
-        <w:trPr>
-          <w:trHeight w:val="540" w:hRule="atLeast"/>
-        </w:trPr>
-        <w:tc>
-          <w:tcPr/>
-          <w:p>
-            <w:pPr>
-              <w:rPr/>
-            </w:pPr>
-            <w:r>
-              <w:rPr>
-                <w:rtl w:val="0"/>
-              </w:rPr>
-            </w:r>
-          </w:p>
-        </w:tc>
-        <w:tc>
-          <w:tcPr/>
-          <w:p>
-            <w:pPr>
-              <w:rPr/>
-            </w:pPr>
-            <w:r>
-              <w:rPr>
-                <w:rtl w:val="0"/>
-              </w:rPr>
-            </w:r>
-          </w:p>
-        </w:tc>
-        <w:tc>
-          <w:tcPr/>
-          <w:p>
-            <w:pPr>
-              <w:rPr/>
-            </w:pPr>
-            <w:r>
-              <w:rPr>
-                <w:rtl w:val="0"/>
-              </w:rPr>
-            </w:r>
-          </w:p>
-        </w:tc>
-        <w:tc>
-          <w:tcPr/>
-          <w:p>
-            <w:pPr>
-              <w:rPr/>
-            </w:pPr>
-            <w:r>
-              <w:rPr>
-                <w:rtl w:val="0"/>
-              </w:rPr>
-            </w:r>
-          </w:p>
-        </w:tc>
-        <w:tc>
-          <w:tcPr/>
-          <w:p>
-            <w:pPr>
-              <w:rPr/>
-            </w:pPr>
-            <w:r>
-              <w:rPr>
-                <w:rtl w:val="0"/>
-              </w:rPr>
-            </w:r>
-          </w:p>
-        </w:tc>
-      </w:tr>
-      <w:tr>
-        <w:trPr>
-          <w:trHeight w:val="540" w:hRule="atLeast"/>
-        </w:trPr>
-        <w:tc>
-          <w:tcPr/>
-          <w:p>
-            <w:pPr>
-              <w:rPr/>
-            </w:pPr>
-            <w:r>
-              <w:rPr>
-                <w:rtl w:val="0"/>
-              </w:rPr>
-            </w:r>
-          </w:p>
-        </w:tc>
-        <w:tc>
-          <w:tcPr/>
-          <w:p>
-            <w:pPr>
-              <w:rPr/>
-            </w:pPr>
-            <w:r>
-              <w:rPr>
-                <w:rtl w:val="0"/>
-              </w:rPr>
-            </w:r>
-          </w:p>
-        </w:tc>
-        <w:tc>
-          <w:tcPr/>
-          <w:p>
-            <w:pPr>
-              <w:rPr/>
-            </w:pPr>
-            <w:r>
-              <w:rPr>
-                <w:rtl w:val="0"/>
-              </w:rPr>
-            </w:r>
-          </w:p>
-        </w:tc>
-        <w:tc>
-          <w:tcPr/>
-          <w:p>
-            <w:pPr>
-              <w:rPr/>
-            </w:pPr>
-            <w:r>
-              <w:rPr>
-                <w:rtl w:val="0"/>
-              </w:rPr>
-            </w:r>
-          </w:p>
-        </w:tc>
-        <w:tc>
-          <w:tcPr/>
-          <w:p>
-            <w:pPr>
-              <w:rPr/>
-            </w:pPr>
-            <w:r>
-              <w:rPr>
-                <w:rtl w:val="0"/>
-              </w:rPr>
-            </w:r>
-          </w:p>
-        </w:tc>
-      </w:tr>
-      <w:tr>
-        <w:trPr>
-          <w:trHeight w:val="540" w:hRule="atLeast"/>
-        </w:trPr>
-        <w:tc>
-          <w:tcPr/>
-          <w:p>
-            <w:pPr>
-              <w:rPr/>
-            </w:pPr>
-            <w:r>
-              <w:rPr>
-                <w:rtl w:val="0"/>
-              </w:rPr>
-            </w:r>
-          </w:p>
-        </w:tc>
-        <w:tc>
-          <w:tcPr/>
-          <w:p>
-            <w:pPr>
-              <w:rPr/>
-            </w:pPr>
-            <w:r>
-              <w:rPr>
-                <w:rtl w:val="0"/>
-              </w:rPr>
-            </w:r>
-          </w:p>
-        </w:tc>
-        <w:tc>
-          <w:tcPr/>
-          <w:p>
-            <w:pPr>
-              <w:rPr/>
-            </w:pPr>
-            <w:r>
-              <w:rPr>
-                <w:rtl w:val="0"/>
-              </w:rPr>
-            </w:r>
-          </w:p>
-        </w:tc>
-        <w:tc>
-          <w:tcPr/>
-          <w:p>
-            <w:pPr>
-              <w:rPr/>
-            </w:pPr>
-            <w:r>
-              <w:rPr>
-                <w:rtl w:val="0"/>
-              </w:rPr>
-            </w:r>
-          </w:p>
-        </w:tc>
-        <w:tc>
-          <w:tcPr/>
-          <w:p>
-            <w:pPr>
-              <w:rPr/>
-            </w:pPr>
-            <w:r>
-              <w:rPr>
-                <w:rtl w:val="0"/>
-              </w:rPr>
-            </w:r>
-          </w:p>
-        </w:tc>
-      </w:tr>
-      <w:tr>
-        <w:trPr>
-          <w:trHeight w:val="540" w:hRule="atLeast"/>
-        </w:trPr>
-        <w:tc>
-          <w:tcPr/>
-          <w:p>
-            <w:pPr>
-              <w:rPr/>
-            </w:pPr>
-            <w:r>
-              <w:rPr>
-                <w:rtl w:val="0"/>
-              </w:rPr>
-            </w:r>
-          </w:p>
-        </w:tc>
-        <w:tc>
-          <w:tcPr/>
-          <w:p>
-            <w:pPr>
-              <w:rPr/>
-            </w:pPr>
-            <w:r>
-              <w:rPr>
-                <w:rtl w:val="0"/>
-              </w:rPr>
-            </w:r>
-          </w:p>
-        </w:tc>
-        <w:tc>
-          <w:tcPr/>
-          <w:p>
-            <w:pPr>
-              <w:rPr/>
-            </w:pPr>
-            <w:r>
-              <w:rPr>
-                <w:rtl w:val="0"/>
-              </w:rPr>
-            </w:r>
-          </w:p>
-        </w:tc>
-        <w:tc>
-          <w:tcPr/>
-          <w:p>
-            <w:pPr>
-              <w:rPr/>
-            </w:pPr>
-            <w:r>
-              <w:rPr>
-                <w:rtl w:val="0"/>
-              </w:rPr>
-            </w:r>
-          </w:p>
-        </w:tc>
-        <w:tc>
-          <w:tcPr/>
-          <w:p>
-            <w:pPr>
-              <w:rPr/>
-            </w:pPr>
-            <w:r>
-              <w:rPr>
-                <w:rtl w:val="0"/>
-              </w:rPr>
-            </w:r>
-          </w:p>
-        </w:tc>
-      </w:tr>
-      <w:tr>
-        <w:trPr>
-          <w:trHeight w:val="540" w:hRule="atLeast"/>
-        </w:trPr>
-        <w:tc>
-          <w:tcPr/>
-          <w:p>
-            <w:pPr>
-              <w:rPr/>
-            </w:pPr>
-            <w:r>
-              <w:rPr>
-                <w:rtl w:val="0"/>
-              </w:rPr>
-            </w:r>
-          </w:p>
-        </w:tc>
-        <w:tc>
-          <w:tcPr/>
-          <w:p>
-            <w:pPr>
-              <w:rPr/>
-            </w:pPr>
-            <w:r>
-              <w:rPr>
-                <w:rtl w:val="0"/>
-              </w:rPr>
-            </w:r>
-          </w:p>
-        </w:tc>
-        <w:tc>
-          <w:tcPr/>
-          <w:p>
-            <w:pPr>
-              <w:rPr/>
-            </w:pPr>
-            <w:r>
-              <w:rPr>
-                <w:rtl w:val="0"/>
-              </w:rPr>
-            </w:r>
-          </w:p>
-        </w:tc>
-        <w:tc>
-          <w:tcPr/>
-          <w:p>
-            <w:pPr>
-              <w:rPr/>
-            </w:pPr>
-            <w:r>
-              <w:rPr>
-                <w:rtl w:val="0"/>
-              </w:rPr>
-            </w:r>
-          </w:p>
-        </w:tc>
-        <w:tc>
-          <w:tcPr/>
-          <w:p>
-            <w:pPr>
-              <w:rPr/>
-            </w:pPr>
-            <w:r>
-              <w:rPr>
-                <w:rtl w:val="0"/>
-              </w:rPr>
-            </w:r>
-          </w:p>
-        </w:tc>
-      </w:tr>
-      <w:tr>
-        <w:tc>
-          <w:tcPr/>
-          <w:p>
-            <w:pPr>
-              <w:rPr/>
-            </w:pPr>
-            <w:r>
-              <w:rPr>
-                <w:rtl w:val="0"/>
-              </w:rPr>
-            </w:r>
-          </w:p>
-        </w:tc>
-        <w:tc>
-          <w:tcPr/>
-          <w:p>
-            <w:pPr>
-              <w:rPr/>
-            </w:pPr>
-            <w:r>
-              <w:rPr>
-                <w:rtl w:val="0"/>
-              </w:rPr>
-            </w:r>
-          </w:p>
-        </w:tc>
-        <w:tc>
-          <w:tcPr/>
-          <w:p>
-            <w:pPr>
-              <w:rPr/>
-            </w:pPr>
-            <w:r>
-              <w:rPr>
-                <w:rtl w:val="0"/>
-              </w:rPr>
-            </w:r>
-          </w:p>
-        </w:tc>
-        <w:tc>
-          <w:tcPr/>
-          <w:p>
-            <w:pPr>
-              <w:rPr/>
-            </w:pPr>
-            <w:r>
-              <w:rPr>
-                <w:rtl w:val="0"/>
-              </w:rPr>
-            </w:r>
-          </w:p>
-        </w:tc>
-        <w:tc>
-          <w:tcPr/>
-          <w:p>
-            <w:pPr>
-              <w:rPr/>
-            </w:pPr>
-            <w:r>
-              <w:rPr>
-                <w:rtl w:val="0"/>
-              </w:rPr>
+              <w:t xml:space="preserve">Nguyễn Minh Đức</w:t>
             </w:r>
           </w:p>
         </w:tc>
@@ -4886,7 +4631,7 @@
         <w:pStyle w:val="Heading1"/>
         <w:numPr>
           <w:ilvl w:val="0"/>
-          <w:numId w:val="6"/>
+          <w:numId w:val="7"/>
         </w:numPr>
         <w:ind w:left="432" w:hanging="432"/>
         <w:rPr/>
@@ -4905,7 +4650,7 @@
         <w:pStyle w:val="Heading2"/>
         <w:numPr>
           <w:ilvl w:val="1"/>
-          <w:numId w:val="6"/>
+          <w:numId w:val="7"/>
         </w:numPr>
         <w:ind w:left="576" w:hanging="576"/>
         <w:rPr/>
@@ -4938,7 +4683,7 @@
         <w:pStyle w:val="Heading2"/>
         <w:numPr>
           <w:ilvl w:val="1"/>
-          <w:numId w:val="6"/>
+          <w:numId w:val="7"/>
         </w:numPr>
         <w:ind w:left="576" w:hanging="576"/>
         <w:rPr/>
@@ -5029,7 +4774,7 @@
         <w:pStyle w:val="Heading1"/>
         <w:numPr>
           <w:ilvl w:val="0"/>
-          <w:numId w:val="6"/>
+          <w:numId w:val="7"/>
         </w:numPr>
         <w:ind w:left="432" w:hanging="432"/>
         <w:rPr/>
@@ -5048,7 +4793,7 @@
         <w:pStyle w:val="Heading2"/>
         <w:numPr>
           <w:ilvl w:val="1"/>
-          <w:numId w:val="6"/>
+          <w:numId w:val="7"/>
         </w:numPr>
         <w:ind w:left="576" w:hanging="576"/>
         <w:rPr/>
@@ -5081,7 +4826,7 @@
         <w:pStyle w:val="Heading2"/>
         <w:numPr>
           <w:ilvl w:val="1"/>
-          <w:numId w:val="6"/>
+          <w:numId w:val="7"/>
         </w:numPr>
         <w:ind w:left="576" w:hanging="576"/>
         <w:rPr/>
@@ -5128,7 +4873,7 @@
         <w:pStyle w:val="Heading2"/>
         <w:numPr>
           <w:ilvl w:val="1"/>
-          <w:numId w:val="6"/>
+          <w:numId w:val="7"/>
         </w:numPr>
         <w:ind w:left="576" w:hanging="576"/>
         <w:rPr/>
@@ -5219,7 +4964,7 @@
         <w:pStyle w:val="Heading1"/>
         <w:numPr>
           <w:ilvl w:val="0"/>
-          <w:numId w:val="6"/>
+          <w:numId w:val="7"/>
         </w:numPr>
         <w:ind w:left="432" w:hanging="432"/>
         <w:rPr/>
@@ -5238,7 +4983,7 @@
         <w:pStyle w:val="Heading2"/>
         <w:numPr>
           <w:ilvl w:val="1"/>
-          <w:numId w:val="6"/>
+          <w:numId w:val="7"/>
         </w:numPr>
         <w:ind w:left="576" w:hanging="576"/>
         <w:rPr/>
@@ -5621,7 +5366,7 @@
         <w:pStyle w:val="Heading2"/>
         <w:numPr>
           <w:ilvl w:val="1"/>
-          <w:numId w:val="6"/>
+          <w:numId w:val="7"/>
         </w:numPr>
         <w:ind w:left="576" w:hanging="576"/>
         <w:rPr/>
@@ -6004,7 +5749,7 @@
         <w:pStyle w:val="Heading2"/>
         <w:numPr>
           <w:ilvl w:val="1"/>
-          <w:numId w:val="6"/>
+          <w:numId w:val="7"/>
         </w:numPr>
         <w:ind w:left="576" w:hanging="576"/>
         <w:rPr/>
@@ -6036,7 +5781,7 @@
       <w:pPr>
         <w:numPr>
           <w:ilvl w:val="0"/>
-          <w:numId w:val="12"/>
+          <w:numId w:val="14"/>
         </w:numPr>
         <w:spacing w:after="0" w:afterAutospacing="0"/>
         <w:ind w:left="720" w:hanging="360"/>
@@ -6053,7 +5798,7 @@
       <w:pPr>
         <w:numPr>
           <w:ilvl w:val="0"/>
-          <w:numId w:val="13"/>
+          <w:numId w:val="15"/>
         </w:numPr>
         <w:spacing w:after="0" w:afterAutospacing="0"/>
         <w:ind w:left="1440" w:hanging="360"/>
@@ -6070,7 +5815,7 @@
       <w:pPr>
         <w:numPr>
           <w:ilvl w:val="0"/>
-          <w:numId w:val="13"/>
+          <w:numId w:val="15"/>
         </w:numPr>
         <w:spacing w:after="0" w:afterAutospacing="0"/>
         <w:ind w:left="1440" w:hanging="360"/>
@@ -6081,57 +5826,6 @@
           <w:rtl w:val="0"/>
         </w:rPr>
         <w:t xml:space="preserve">Bước 2: Hệ thống hiển thị mã QR đã tạo.</w:t>
-      </w:r>
-    </w:p>
-    <w:p>
-      <w:pPr>
-        <w:numPr>
-          <w:ilvl w:val="0"/>
-          <w:numId w:val="8"/>
-        </w:numPr>
-        <w:spacing w:after="0" w:afterAutospacing="0"/>
-        <w:ind w:left="1440" w:hanging="360"/>
-        <w:rPr/>
-      </w:pPr>
-      <w:r>
-        <w:rPr>
-          <w:rtl w:val="0"/>
-        </w:rPr>
-        <w:t xml:space="preserve">Lỗi : Trên điện thoại mã QR chiếm quá nhiều diện tích</w:t>
-      </w:r>
-    </w:p>
-    <w:p>
-      <w:pPr>
-        <w:numPr>
-          <w:ilvl w:val="0"/>
-          <w:numId w:val="8"/>
-        </w:numPr>
-        <w:spacing w:after="0" w:afterAutospacing="0"/>
-        <w:ind w:left="1440" w:hanging="360"/>
-        <w:rPr/>
-      </w:pPr>
-      <w:r>
-        <w:rPr>
-          <w:rtl w:val="0"/>
-        </w:rPr>
-        <w:t xml:space="preserve">Khắc phục: sử dụng % thay vì px trong css</w:t>
-      </w:r>
-    </w:p>
-    <w:p>
-      <w:pPr>
-        <w:numPr>
-          <w:ilvl w:val="0"/>
-          <w:numId w:val="12"/>
-        </w:numPr>
-        <w:spacing w:after="0" w:afterAutospacing="0"/>
-        <w:ind w:left="720" w:hanging="360"/>
-        <w:rPr/>
-      </w:pPr>
-      <w:r>
-        <w:rPr>
-          <w:rtl w:val="0"/>
-        </w:rPr>
-        <w:t xml:space="preserve">Chức năng quản lý tình trạng code QR:</w:t>
       </w:r>
     </w:p>
     <w:p>
@@ -6148,7 +5842,7 @@
         <w:rPr>
           <w:rtl w:val="0"/>
         </w:rPr>
-        <w:t xml:space="preserve">Bước 1: Chọn chức năng quản lý</w:t>
+        <w:t xml:space="preserve">Lỗi : Trên điện thoại mã QR chiếm quá nhiều diện tích</w:t>
       </w:r>
     </w:p>
     <w:p>
@@ -6165,7 +5859,7 @@
         <w:rPr>
           <w:rtl w:val="0"/>
         </w:rPr>
-        <w:t xml:space="preserve">Bước 2: Hệ thống hiển thị giao diện quản lý</w:t>
+        <w:t xml:space="preserve">Khắc phục: sử dụng % thay vì px trong css</w:t>
       </w:r>
     </w:p>
     <w:p>
@@ -6174,6 +5868,24 @@
           <w:ilvl w:val="0"/>
           <w:numId w:val="14"/>
         </w:numPr>
+        <w:spacing w:after="0" w:afterAutospacing="0"/>
+        <w:ind w:left="720" w:hanging="360"/>
+        <w:rPr/>
+      </w:pPr>
+      <w:r>
+        <w:rPr>
+          <w:rtl w:val="0"/>
+        </w:rPr>
+        <w:t xml:space="preserve">Chức năng quản lý tình trạng code QR:</w:t>
+      </w:r>
+    </w:p>
+    <w:p>
+      <w:pPr>
+        <w:numPr>
+          <w:ilvl w:val="0"/>
+          <w:numId w:val="11"/>
+        </w:numPr>
+        <w:spacing w:after="0" w:afterAutospacing="0"/>
         <w:ind w:left="1440" w:hanging="360"/>
         <w:rPr/>
       </w:pPr>
@@ -6181,6 +5893,39 @@
         <w:rPr>
           <w:rtl w:val="0"/>
         </w:rPr>
+        <w:t xml:space="preserve">Bước 1: Chọn chức năng quản lý</w:t>
+      </w:r>
+    </w:p>
+    <w:p>
+      <w:pPr>
+        <w:numPr>
+          <w:ilvl w:val="0"/>
+          <w:numId w:val="11"/>
+        </w:numPr>
+        <w:spacing w:after="0" w:afterAutospacing="0"/>
+        <w:ind w:left="1440" w:hanging="360"/>
+        <w:rPr/>
+      </w:pPr>
+      <w:r>
+        <w:rPr>
+          <w:rtl w:val="0"/>
+        </w:rPr>
+        <w:t xml:space="preserve">Bước 2: Hệ thống hiển thị giao diện quản lý</w:t>
+      </w:r>
+    </w:p>
+    <w:p>
+      <w:pPr>
+        <w:numPr>
+          <w:ilvl w:val="0"/>
+          <w:numId w:val="16"/>
+        </w:numPr>
+        <w:ind w:left="1440" w:hanging="360"/>
+        <w:rPr/>
+      </w:pPr>
+      <w:r>
+        <w:rPr>
+          <w:rtl w:val="0"/>
+        </w:rPr>
         <w:t xml:space="preserve">Thành công: </w:t>
       </w:r>
     </w:p>
@@ -6212,7 +5957,7 @@
       <w:pPr>
         <w:numPr>
           <w:ilvl w:val="0"/>
-          <w:numId w:val="12"/>
+          <w:numId w:val="14"/>
         </w:numPr>
         <w:spacing w:after="0" w:afterAutospacing="0"/>
         <w:ind w:left="720" w:hanging="360"/>
@@ -6229,7 +5974,7 @@
       <w:pPr>
         <w:numPr>
           <w:ilvl w:val="0"/>
-          <w:numId w:val="2"/>
+          <w:numId w:val="3"/>
         </w:numPr>
         <w:spacing w:after="0" w:afterAutospacing="0"/>
         <w:ind w:left="1440" w:hanging="360"/>
@@ -6246,7 +5991,7 @@
       <w:pPr>
         <w:numPr>
           <w:ilvl w:val="0"/>
-          <w:numId w:val="2"/>
+          <w:numId w:val="3"/>
         </w:numPr>
         <w:spacing w:after="0" w:afterAutospacing="0"/>
         <w:ind w:left="1440" w:hanging="360"/>
@@ -6263,7 +6008,7 @@
       <w:pPr>
         <w:numPr>
           <w:ilvl w:val="0"/>
-          <w:numId w:val="2"/>
+          <w:numId w:val="3"/>
         </w:numPr>
         <w:spacing w:after="0" w:afterAutospacing="0"/>
         <w:ind w:left="1440" w:hanging="360"/>
@@ -6280,7 +6025,7 @@
       <w:pPr>
         <w:numPr>
           <w:ilvl w:val="0"/>
-          <w:numId w:val="2"/>
+          <w:numId w:val="3"/>
         </w:numPr>
         <w:spacing w:after="0" w:afterAutospacing="0"/>
         <w:ind w:left="1440" w:hanging="360"/>
@@ -6297,7 +6042,7 @@
       <w:pPr>
         <w:numPr>
           <w:ilvl w:val="0"/>
-          <w:numId w:val="2"/>
+          <w:numId w:val="3"/>
         </w:numPr>
         <w:spacing w:after="0" w:afterAutospacing="0"/>
         <w:ind w:left="1440" w:hanging="360"/>
@@ -6314,7 +6059,7 @@
       <w:pPr>
         <w:numPr>
           <w:ilvl w:val="0"/>
-          <w:numId w:val="7"/>
+          <w:numId w:val="8"/>
         </w:numPr>
         <w:ind w:left="1440" w:hanging="360"/>
         <w:rPr/>
@@ -6331,7 +6076,7 @@
         <w:pStyle w:val="Heading2"/>
         <w:numPr>
           <w:ilvl w:val="1"/>
-          <w:numId w:val="6"/>
+          <w:numId w:val="7"/>
         </w:numPr>
         <w:ind w:left="576" w:hanging="576"/>
         <w:rPr/>
@@ -6412,7 +6157,7 @@
         <w:pStyle w:val="Heading1"/>
         <w:numPr>
           <w:ilvl w:val="0"/>
-          <w:numId w:val="6"/>
+          <w:numId w:val="7"/>
         </w:numPr>
         <w:ind w:left="432" w:hanging="432"/>
         <w:rPr/>
@@ -6459,7 +6204,7 @@
         <w:pStyle w:val="Heading1"/>
         <w:numPr>
           <w:ilvl w:val="0"/>
-          <w:numId w:val="6"/>
+          <w:numId w:val="7"/>
         </w:numPr>
         <w:ind w:left="432" w:hanging="432"/>
         <w:rPr/>
@@ -6478,7 +6223,7 @@
         <w:pStyle w:val="Heading2"/>
         <w:numPr>
           <w:ilvl w:val="1"/>
-          <w:numId w:val="6"/>
+          <w:numId w:val="7"/>
         </w:numPr>
         <w:ind w:left="576" w:hanging="576"/>
         <w:rPr/>
@@ -6713,7 +6458,7 @@
         <w:pStyle w:val="Heading2"/>
         <w:numPr>
           <w:ilvl w:val="1"/>
-          <w:numId w:val="6"/>
+          <w:numId w:val="7"/>
         </w:numPr>
         <w:ind w:left="576" w:hanging="576"/>
         <w:rPr/>
@@ -6729,16 +6474,30 @@
     </w:p>
     <w:p>
       <w:pPr>
-        <w:rPr>
-          <w:i w:val="1"/>
-        </w:rPr>
-      </w:pPr>
-      <w:r>
-        <w:rPr>
-          <w:i w:val="1"/>
+        <w:rPr/>
+      </w:pPr>
+      <w:r>
+        <w:rPr>
           <w:rtl w:val="0"/>
         </w:rPr>
         <w:t xml:space="preserve">Ước lượng 5 rủi ro của dự án tìm hiểu mã nguồn mở này: Mỗi rủi ro có 5 yếu tố cần ghi rõ</w:t>
+      </w:r>
+    </w:p>
+    <w:p>
+      <w:pPr>
+        <w:numPr>
+          <w:ilvl w:val="0"/>
+          <w:numId w:val="10"/>
+        </w:numPr>
+        <w:spacing w:after="0" w:afterAutospacing="0"/>
+        <w:ind w:left="720" w:hanging="360"/>
+        <w:rPr/>
+      </w:pPr>
+      <w:r>
+        <w:rPr>
+          <w:rtl w:val="0"/>
+        </w:rPr>
+        <w:t xml:space="preserve">Rủi ro 1:</w:t>
       </w:r>
     </w:p>
     <w:p>
@@ -6764,7 +6523,19 @@
         <w:rPr>
           <w:rFonts w:ascii="Tahoma" w:cs="Tahoma" w:eastAsia="Tahoma" w:hAnsi="Tahoma"/>
           <w:b w:val="0"/>
-          <w:i w:val="1"/>
+          <w:smallCaps w:val="0"/>
+          <w:strike w:val="0"/>
+          <w:color w:val="000000"/>
+          <w:sz w:val="20"/>
+          <w:szCs w:val="20"/>
+          <w:shd w:fill="auto" w:val="clear"/>
+          <w:vertAlign w:val="baseline"/>
+        </w:rPr>
+      </w:pPr>
+      <w:r>
+        <w:rPr>
+          <w:rFonts w:ascii="Tahoma" w:cs="Tahoma" w:eastAsia="Tahoma" w:hAnsi="Tahoma"/>
+          <w:b w:val="0"/>
           <w:smallCaps w:val="0"/>
           <w:strike w:val="0"/>
           <w:color w:val="000000"/>
@@ -6773,28 +6544,12 @@
           <w:u w:val="none"/>
           <w:shd w:fill="auto" w:val="clear"/>
           <w:vertAlign w:val="baseline"/>
-        </w:rPr>
-      </w:pPr>
-      <w:r>
-        <w:rPr>
-          <w:rFonts w:ascii="Tahoma" w:cs="Tahoma" w:eastAsia="Tahoma" w:hAnsi="Tahoma"/>
-          <w:b w:val="0"/>
-          <w:i w:val="1"/>
-          <w:smallCaps w:val="0"/>
-          <w:strike w:val="0"/>
-          <w:color w:val="000000"/>
-          <w:sz w:val="20"/>
-          <w:szCs w:val="20"/>
-          <w:u w:val="none"/>
-          <w:shd w:fill="auto" w:val="clear"/>
-          <w:vertAlign w:val="baseline"/>
           <w:rtl w:val="0"/>
         </w:rPr>
         <w:t xml:space="preserve">Tên rủi ro: </w:t>
       </w:r>
       <w:r>
         <w:rPr>
-          <w:i w:val="1"/>
           <w:rtl w:val="0"/>
         </w:rPr>
         <w:t xml:space="preserve">nghỉ đột xuất</w:t>
@@ -6828,7 +6583,19 @@
         <w:rPr>
           <w:rFonts w:ascii="Tahoma" w:cs="Tahoma" w:eastAsia="Tahoma" w:hAnsi="Tahoma"/>
           <w:b w:val="0"/>
-          <w:i w:val="1"/>
+          <w:smallCaps w:val="0"/>
+          <w:strike w:val="0"/>
+          <w:color w:val="000000"/>
+          <w:sz w:val="20"/>
+          <w:szCs w:val="20"/>
+          <w:shd w:fill="auto" w:val="clear"/>
+          <w:vertAlign w:val="baseline"/>
+        </w:rPr>
+      </w:pPr>
+      <w:r>
+        <w:rPr>
+          <w:rFonts w:ascii="Tahoma" w:cs="Tahoma" w:eastAsia="Tahoma" w:hAnsi="Tahoma"/>
+          <w:b w:val="0"/>
           <w:smallCaps w:val="0"/>
           <w:strike w:val="0"/>
           <w:color w:val="000000"/>
@@ -6837,31 +6604,15 @@
           <w:u w:val="none"/>
           <w:shd w:fill="auto" w:val="clear"/>
           <w:vertAlign w:val="baseline"/>
-        </w:rPr>
-      </w:pPr>
-      <w:r>
-        <w:rPr>
-          <w:rFonts w:ascii="Tahoma" w:cs="Tahoma" w:eastAsia="Tahoma" w:hAnsi="Tahoma"/>
-          <w:b w:val="0"/>
-          <w:i w:val="1"/>
-          <w:smallCaps w:val="0"/>
-          <w:strike w:val="0"/>
-          <w:color w:val="000000"/>
-          <w:sz w:val="20"/>
-          <w:szCs w:val="20"/>
-          <w:u w:val="none"/>
-          <w:shd w:fill="auto" w:val="clear"/>
-          <w:vertAlign w:val="baseline"/>
-          <w:rtl w:val="0"/>
-        </w:rPr>
-        <w:t xml:space="preserve">Mô tả rủi ro: Nam ngh</w:t>
-      </w:r>
-      <w:r>
-        <w:rPr>
-          <w:i w:val="1"/>
-          <w:rtl w:val="0"/>
-        </w:rPr>
-        <w:t xml:space="preserve">ỉ vì tai nạn giao thông</w:t>
+          <w:rtl w:val="0"/>
+        </w:rPr>
+        <w:t xml:space="preserve">Mô tả rủi ro:</w:t>
+      </w:r>
+      <w:r>
+        <w:rPr>
+          <w:rtl w:val="0"/>
+        </w:rPr>
+        <w:t xml:space="preserve"> Các thành viên có lý do dẫn tới nghỉ đột xuất.</w:t>
       </w:r>
       <w:r>
         <w:rPr>
@@ -6892,7 +6643,19 @@
         <w:rPr>
           <w:rFonts w:ascii="Tahoma" w:cs="Tahoma" w:eastAsia="Tahoma" w:hAnsi="Tahoma"/>
           <w:b w:val="0"/>
-          <w:i w:val="1"/>
+          <w:smallCaps w:val="0"/>
+          <w:strike w:val="0"/>
+          <w:color w:val="000000"/>
+          <w:sz w:val="20"/>
+          <w:szCs w:val="20"/>
+          <w:shd w:fill="auto" w:val="clear"/>
+          <w:vertAlign w:val="baseline"/>
+        </w:rPr>
+      </w:pPr>
+      <w:r>
+        <w:rPr>
+          <w:rFonts w:ascii="Tahoma" w:cs="Tahoma" w:eastAsia="Tahoma" w:hAnsi="Tahoma"/>
+          <w:b w:val="0"/>
           <w:smallCaps w:val="0"/>
           <w:strike w:val="0"/>
           <w:color w:val="000000"/>
@@ -6901,28 +6664,12 @@
           <w:u w:val="none"/>
           <w:shd w:fill="auto" w:val="clear"/>
           <w:vertAlign w:val="baseline"/>
-        </w:rPr>
-      </w:pPr>
-      <w:r>
-        <w:rPr>
-          <w:rFonts w:ascii="Tahoma" w:cs="Tahoma" w:eastAsia="Tahoma" w:hAnsi="Tahoma"/>
-          <w:b w:val="0"/>
-          <w:i w:val="1"/>
-          <w:smallCaps w:val="0"/>
-          <w:strike w:val="0"/>
-          <w:color w:val="000000"/>
-          <w:sz w:val="20"/>
-          <w:szCs w:val="20"/>
-          <w:u w:val="none"/>
-          <w:shd w:fill="auto" w:val="clear"/>
-          <w:vertAlign w:val="baseline"/>
           <w:rtl w:val="0"/>
         </w:rPr>
         <w:t xml:space="preserve">Xác suất xảy ra: </w:t>
       </w:r>
       <w:r>
         <w:rPr>
-          <w:i w:val="1"/>
           <w:rtl w:val="0"/>
         </w:rPr>
         <w:t xml:space="preserve">5%</w:t>
@@ -6956,7 +6703,19 @@
         <w:rPr>
           <w:rFonts w:ascii="Tahoma" w:cs="Tahoma" w:eastAsia="Tahoma" w:hAnsi="Tahoma"/>
           <w:b w:val="0"/>
-          <w:i w:val="1"/>
+          <w:smallCaps w:val="0"/>
+          <w:strike w:val="0"/>
+          <w:color w:val="000000"/>
+          <w:sz w:val="20"/>
+          <w:szCs w:val="20"/>
+          <w:shd w:fill="auto" w:val="clear"/>
+          <w:vertAlign w:val="baseline"/>
+        </w:rPr>
+      </w:pPr>
+      <w:r>
+        <w:rPr>
+          <w:rFonts w:ascii="Tahoma" w:cs="Tahoma" w:eastAsia="Tahoma" w:hAnsi="Tahoma"/>
+          <w:b w:val="0"/>
           <w:smallCaps w:val="0"/>
           <w:strike w:val="0"/>
           <w:color w:val="000000"/>
@@ -6965,28 +6724,12 @@
           <w:u w:val="none"/>
           <w:shd w:fill="auto" w:val="clear"/>
           <w:vertAlign w:val="baseline"/>
-        </w:rPr>
-      </w:pPr>
-      <w:r>
-        <w:rPr>
-          <w:rFonts w:ascii="Tahoma" w:cs="Tahoma" w:eastAsia="Tahoma" w:hAnsi="Tahoma"/>
-          <w:b w:val="0"/>
-          <w:i w:val="1"/>
-          <w:smallCaps w:val="0"/>
-          <w:strike w:val="0"/>
-          <w:color w:val="000000"/>
-          <w:sz w:val="20"/>
-          <w:szCs w:val="20"/>
-          <w:u w:val="none"/>
-          <w:shd w:fill="auto" w:val="clear"/>
-          <w:vertAlign w:val="baseline"/>
           <w:rtl w:val="0"/>
         </w:rPr>
         <w:t xml:space="preserve">Mức độ thiệt hại: B</w:t>
       </w:r>
       <w:r>
         <w:rPr>
-          <w:i w:val="1"/>
           <w:rtl w:val="0"/>
         </w:rPr>
         <w:t xml:space="preserve">áo cáo tiến độ chậm cho khách hàng</w:t>
@@ -7020,7 +6763,19 @@
         <w:rPr>
           <w:rFonts w:ascii="Tahoma" w:cs="Tahoma" w:eastAsia="Tahoma" w:hAnsi="Tahoma"/>
           <w:b w:val="0"/>
-          <w:i w:val="1"/>
+          <w:smallCaps w:val="0"/>
+          <w:strike w:val="0"/>
+          <w:color w:val="000000"/>
+          <w:sz w:val="20"/>
+          <w:szCs w:val="20"/>
+          <w:shd w:fill="auto" w:val="clear"/>
+          <w:vertAlign w:val="baseline"/>
+        </w:rPr>
+      </w:pPr>
+      <w:r>
+        <w:rPr>
+          <w:rFonts w:ascii="Tahoma" w:cs="Tahoma" w:eastAsia="Tahoma" w:hAnsi="Tahoma"/>
+          <w:b w:val="0"/>
           <w:smallCaps w:val="0"/>
           <w:strike w:val="0"/>
           <w:color w:val="000000"/>
@@ -7029,36 +6784,391 @@
           <w:u w:val="none"/>
           <w:shd w:fill="auto" w:val="clear"/>
           <w:vertAlign w:val="baseline"/>
-        </w:rPr>
-      </w:pPr>
-      <w:r>
-        <w:rPr>
-          <w:rFonts w:ascii="Tahoma" w:cs="Tahoma" w:eastAsia="Tahoma" w:hAnsi="Tahoma"/>
-          <w:b w:val="0"/>
-          <w:i w:val="1"/>
-          <w:smallCaps w:val="0"/>
-          <w:strike w:val="0"/>
-          <w:color w:val="000000"/>
-          <w:sz w:val="20"/>
-          <w:szCs w:val="20"/>
+          <w:rtl w:val="0"/>
+        </w:rPr>
+        <w:t xml:space="preserve">Giải pháp xử lý:</w:t>
+      </w:r>
+      <w:r>
+        <w:rPr>
+          <w:rtl w:val="0"/>
+        </w:rPr>
+        <w:t xml:space="preserve"> Các thành viên còn lại cần phải tìm nhân viên tham gia vào dự án lập báo cáo ngay.</w:t>
+      </w:r>
+    </w:p>
+    <w:p>
+      <w:pPr>
+        <w:numPr>
+          <w:ilvl w:val="0"/>
+          <w:numId w:val="10"/>
+        </w:numPr>
+        <w:spacing w:after="0" w:afterAutospacing="0"/>
+        <w:ind w:left="720" w:hanging="360"/>
+        <w:rPr>
           <w:u w:val="none"/>
-          <w:shd w:fill="auto" w:val="clear"/>
-          <w:vertAlign w:val="baseline"/>
-          <w:rtl w:val="0"/>
-        </w:rPr>
-        <w:t xml:space="preserve">Giải pháp xử lý: Khoa</w:t>
-      </w:r>
-      <w:r>
-        <w:rPr>
-          <w:i w:val="1"/>
-          <w:rtl w:val="0"/>
-        </w:rPr>
-        <w:t xml:space="preserve"> tìm nhân viên tham gia vào dự án lập báo cáo ngay</w:t>
-      </w:r>
-      <w:r>
-        <w:rPr>
-          <w:rtl w:val="0"/>
-        </w:rPr>
+        </w:rPr>
+      </w:pPr>
+      <w:r>
+        <w:rPr>
+          <w:rtl w:val="0"/>
+        </w:rPr>
+        <w:t xml:space="preserve">Rủi ro 2:</w:t>
+      </w:r>
+    </w:p>
+    <w:p>
+      <w:pPr>
+        <w:numPr>
+          <w:ilvl w:val="0"/>
+          <w:numId w:val="1"/>
+        </w:numPr>
+        <w:ind w:left="720" w:hanging="360"/>
+      </w:pPr>
+      <w:r>
+        <w:rPr>
+          <w:rtl w:val="0"/>
+        </w:rPr>
+        <w:t xml:space="preserve">Tên rủi ro: nghỉ đột xuất</w:t>
+      </w:r>
+    </w:p>
+    <w:p>
+      <w:pPr>
+        <w:numPr>
+          <w:ilvl w:val="0"/>
+          <w:numId w:val="1"/>
+        </w:numPr>
+        <w:ind w:left="720" w:hanging="360"/>
+      </w:pPr>
+      <w:r>
+        <w:rPr>
+          <w:rtl w:val="0"/>
+        </w:rPr>
+        <w:t xml:space="preserve">Mô tả rủi ro: Các thành viên có lý do dẫn tới nghỉ đột xuất.</w:t>
+      </w:r>
+    </w:p>
+    <w:p>
+      <w:pPr>
+        <w:numPr>
+          <w:ilvl w:val="0"/>
+          <w:numId w:val="1"/>
+        </w:numPr>
+        <w:ind w:left="720" w:hanging="360"/>
+      </w:pPr>
+      <w:r>
+        <w:rPr>
+          <w:rtl w:val="0"/>
+        </w:rPr>
+        <w:t xml:space="preserve">Xác suất xảy ra: 5%</w:t>
+      </w:r>
+    </w:p>
+    <w:p>
+      <w:pPr>
+        <w:numPr>
+          <w:ilvl w:val="0"/>
+          <w:numId w:val="1"/>
+        </w:numPr>
+        <w:ind w:left="720" w:hanging="360"/>
+      </w:pPr>
+      <w:r>
+        <w:rPr>
+          <w:rtl w:val="0"/>
+        </w:rPr>
+        <w:t xml:space="preserve">Mức độ thiệt hại: Báo cáo tiến độ chậm cho khách hàng</w:t>
+      </w:r>
+    </w:p>
+    <w:p>
+      <w:pPr>
+        <w:numPr>
+          <w:ilvl w:val="0"/>
+          <w:numId w:val="1"/>
+        </w:numPr>
+        <w:ind w:left="720" w:hanging="360"/>
+      </w:pPr>
+      <w:r>
+        <w:rPr>
+          <w:rtl w:val="0"/>
+        </w:rPr>
+        <w:t xml:space="preserve">Giải pháp xử lý: Các thành viên còn lại cần phải tìm nhân viên tham gia vào dự án lập báo cáo ngay.</w:t>
+      </w:r>
+    </w:p>
+    <w:p>
+      <w:pPr>
+        <w:numPr>
+          <w:ilvl w:val="0"/>
+          <w:numId w:val="10"/>
+        </w:numPr>
+        <w:spacing w:after="0" w:afterAutospacing="0"/>
+        <w:ind w:left="720" w:hanging="360"/>
+        <w:rPr>
+          <w:u w:val="none"/>
+        </w:rPr>
+      </w:pPr>
+      <w:r>
+        <w:rPr>
+          <w:rtl w:val="0"/>
+        </w:rPr>
+        <w:t xml:space="preserve">Rủi ro 3:</w:t>
+      </w:r>
+    </w:p>
+    <w:p>
+      <w:pPr>
+        <w:numPr>
+          <w:ilvl w:val="0"/>
+          <w:numId w:val="1"/>
+        </w:numPr>
+        <w:ind w:left="720" w:hanging="360"/>
+      </w:pPr>
+      <w:r>
+        <w:rPr>
+          <w:rtl w:val="0"/>
+        </w:rPr>
+        <w:t xml:space="preserve">Tên rủi ro: nghỉ đột xuất</w:t>
+      </w:r>
+    </w:p>
+    <w:p>
+      <w:pPr>
+        <w:numPr>
+          <w:ilvl w:val="0"/>
+          <w:numId w:val="1"/>
+        </w:numPr>
+        <w:ind w:left="720" w:hanging="360"/>
+      </w:pPr>
+      <w:r>
+        <w:rPr>
+          <w:rtl w:val="0"/>
+        </w:rPr>
+        <w:t xml:space="preserve">Mô tả rủi ro: Các thành viên có lý do dẫn tới nghỉ đột xuất.</w:t>
+      </w:r>
+    </w:p>
+    <w:p>
+      <w:pPr>
+        <w:numPr>
+          <w:ilvl w:val="0"/>
+          <w:numId w:val="1"/>
+        </w:numPr>
+        <w:ind w:left="720" w:hanging="360"/>
+      </w:pPr>
+      <w:r>
+        <w:rPr>
+          <w:rtl w:val="0"/>
+        </w:rPr>
+        <w:t xml:space="preserve">Xác suất xảy ra: 5%</w:t>
+      </w:r>
+    </w:p>
+    <w:p>
+      <w:pPr>
+        <w:numPr>
+          <w:ilvl w:val="0"/>
+          <w:numId w:val="1"/>
+        </w:numPr>
+        <w:ind w:left="720" w:hanging="360"/>
+      </w:pPr>
+      <w:r>
+        <w:rPr>
+          <w:rtl w:val="0"/>
+        </w:rPr>
+        <w:t xml:space="preserve">Mức độ thiệt hại: Báo cáo tiến độ chậm cho khách hàng</w:t>
+      </w:r>
+    </w:p>
+    <w:p>
+      <w:pPr>
+        <w:numPr>
+          <w:ilvl w:val="0"/>
+          <w:numId w:val="1"/>
+        </w:numPr>
+        <w:ind w:left="720" w:hanging="360"/>
+      </w:pPr>
+      <w:r>
+        <w:rPr>
+          <w:rtl w:val="0"/>
+        </w:rPr>
+        <w:t xml:space="preserve">Giải pháp xử lý: Các thành viên còn lại cần phải tìm nhân viên tham gia vào dự án lập báo cáo ngay.</w:t>
+      </w:r>
+    </w:p>
+    <w:p>
+      <w:pPr>
+        <w:numPr>
+          <w:ilvl w:val="0"/>
+          <w:numId w:val="10"/>
+        </w:numPr>
+        <w:spacing w:after="0" w:afterAutospacing="0"/>
+        <w:ind w:left="720" w:hanging="360"/>
+        <w:rPr>
+          <w:u w:val="none"/>
+        </w:rPr>
+      </w:pPr>
+      <w:r>
+        <w:rPr>
+          <w:rtl w:val="0"/>
+        </w:rPr>
+        <w:t xml:space="preserve">Rủi ro 4:</w:t>
+      </w:r>
+    </w:p>
+    <w:p>
+      <w:pPr>
+        <w:numPr>
+          <w:ilvl w:val="0"/>
+          <w:numId w:val="1"/>
+        </w:numPr>
+        <w:ind w:left="720" w:hanging="360"/>
+      </w:pPr>
+      <w:r>
+        <w:rPr>
+          <w:rtl w:val="0"/>
+        </w:rPr>
+        <w:t xml:space="preserve">Tên rủi ro: nghỉ đột xuất</w:t>
+      </w:r>
+    </w:p>
+    <w:p>
+      <w:pPr>
+        <w:numPr>
+          <w:ilvl w:val="0"/>
+          <w:numId w:val="1"/>
+        </w:numPr>
+        <w:ind w:left="720" w:hanging="360"/>
+      </w:pPr>
+      <w:r>
+        <w:rPr>
+          <w:rtl w:val="0"/>
+        </w:rPr>
+        <w:t xml:space="preserve">Mô tả rủi ro: Các thành viên có lý do dẫn tới nghỉ đột xuất.</w:t>
+      </w:r>
+    </w:p>
+    <w:p>
+      <w:pPr>
+        <w:numPr>
+          <w:ilvl w:val="0"/>
+          <w:numId w:val="1"/>
+        </w:numPr>
+        <w:ind w:left="720" w:hanging="360"/>
+      </w:pPr>
+      <w:r>
+        <w:rPr>
+          <w:rtl w:val="0"/>
+        </w:rPr>
+        <w:t xml:space="preserve">Xác suất xảy ra: 5%</w:t>
+      </w:r>
+    </w:p>
+    <w:p>
+      <w:pPr>
+        <w:numPr>
+          <w:ilvl w:val="0"/>
+          <w:numId w:val="1"/>
+        </w:numPr>
+        <w:ind w:left="720" w:hanging="360"/>
+      </w:pPr>
+      <w:r>
+        <w:rPr>
+          <w:rtl w:val="0"/>
+        </w:rPr>
+        <w:t xml:space="preserve">Mức độ thiệt hại: Báo cáo tiến độ chậm cho khách hàng</w:t>
+      </w:r>
+    </w:p>
+    <w:p>
+      <w:pPr>
+        <w:numPr>
+          <w:ilvl w:val="0"/>
+          <w:numId w:val="1"/>
+        </w:numPr>
+        <w:ind w:left="720" w:hanging="360"/>
+      </w:pPr>
+      <w:r>
+        <w:rPr>
+          <w:rtl w:val="0"/>
+        </w:rPr>
+        <w:t xml:space="preserve">Giải pháp xử lý: Các thành viên còn lại cần phải tìm nhân viên tham gia vào dự án lập báo cáo ngay.</w:t>
+      </w:r>
+    </w:p>
+    <w:p>
+      <w:pPr>
+        <w:numPr>
+          <w:ilvl w:val="0"/>
+          <w:numId w:val="10"/>
+        </w:numPr>
+        <w:spacing w:after="0" w:afterAutospacing="0"/>
+        <w:ind w:left="720" w:hanging="360"/>
+        <w:rPr>
+          <w:u w:val="none"/>
+        </w:rPr>
+      </w:pPr>
+      <w:r>
+        <w:rPr>
+          <w:rtl w:val="0"/>
+        </w:rPr>
+        <w:t xml:space="preserve">Rủi ro 5:</w:t>
+      </w:r>
+    </w:p>
+    <w:p>
+      <w:pPr>
+        <w:numPr>
+          <w:ilvl w:val="0"/>
+          <w:numId w:val="1"/>
+        </w:numPr>
+        <w:ind w:left="720" w:hanging="360"/>
+      </w:pPr>
+      <w:r>
+        <w:rPr>
+          <w:rtl w:val="0"/>
+        </w:rPr>
+        <w:t xml:space="preserve">Tên rủi ro: nghỉ đột xuất</w:t>
+      </w:r>
+    </w:p>
+    <w:p>
+      <w:pPr>
+        <w:numPr>
+          <w:ilvl w:val="0"/>
+          <w:numId w:val="1"/>
+        </w:numPr>
+        <w:ind w:left="720" w:hanging="360"/>
+      </w:pPr>
+      <w:r>
+        <w:rPr>
+          <w:rtl w:val="0"/>
+        </w:rPr>
+        <w:t xml:space="preserve">Mô tả rủi ro: Các thành viên có lý do dẫn tới nghỉ đột xuất.</w:t>
+      </w:r>
+    </w:p>
+    <w:p>
+      <w:pPr>
+        <w:numPr>
+          <w:ilvl w:val="0"/>
+          <w:numId w:val="1"/>
+        </w:numPr>
+        <w:ind w:left="720" w:hanging="360"/>
+      </w:pPr>
+      <w:r>
+        <w:rPr>
+          <w:rtl w:val="0"/>
+        </w:rPr>
+        <w:t xml:space="preserve">Xác suất xảy ra: 5%</w:t>
+      </w:r>
+    </w:p>
+    <w:p>
+      <w:pPr>
+        <w:numPr>
+          <w:ilvl w:val="0"/>
+          <w:numId w:val="1"/>
+        </w:numPr>
+        <w:ind w:left="720" w:hanging="360"/>
+      </w:pPr>
+      <w:r>
+        <w:rPr>
+          <w:rtl w:val="0"/>
+        </w:rPr>
+        <w:t xml:space="preserve">Mức độ thiệt hại: Báo cáo tiến độ chậm cho khách hàng</w:t>
+      </w:r>
+    </w:p>
+    <w:p>
+      <w:pPr>
+        <w:numPr>
+          <w:ilvl w:val="0"/>
+          <w:numId w:val="1"/>
+        </w:numPr>
+        <w:ind w:left="720" w:hanging="360"/>
+      </w:pPr>
+      <w:r>
+        <w:rPr>
+          <w:rtl w:val="0"/>
+        </w:rPr>
+        <w:t xml:space="preserve">Giải pháp xử lý: Các thành viên còn lại cần phải tìm nhân viên tham gia vào dự án lập báo cáo ngay.</w:t>
       </w:r>
     </w:p>
     <w:p>
@@ -7076,7 +7186,7 @@
         <w:pStyle w:val="Heading1"/>
         <w:numPr>
           <w:ilvl w:val="0"/>
-          <w:numId w:val="6"/>
+          <w:numId w:val="7"/>
         </w:numPr>
         <w:ind w:left="432" w:hanging="432"/>
         <w:rPr/>
@@ -7151,7 +7261,7 @@
         <w:pStyle w:val="Heading1"/>
         <w:numPr>
           <w:ilvl w:val="0"/>
-          <w:numId w:val="6"/>
+          <w:numId w:val="7"/>
         </w:numPr>
         <w:ind w:left="432" w:hanging="432"/>
         <w:rPr/>
@@ -7226,7 +7336,7 @@
         <w:pStyle w:val="Heading1"/>
         <w:numPr>
           <w:ilvl w:val="0"/>
-          <w:numId w:val="6"/>
+          <w:numId w:val="7"/>
         </w:numPr>
         <w:ind w:left="432" w:hanging="432"/>
         <w:rPr/>
@@ -7256,7 +7366,7 @@
         <w:pStyle w:val="Heading2"/>
         <w:numPr>
           <w:ilvl w:val="1"/>
-          <w:numId w:val="6"/>
+          <w:numId w:val="7"/>
         </w:numPr>
         <w:ind w:left="576" w:hanging="576"/>
         <w:rPr/>
@@ -7288,7 +7398,7 @@
         <w:widowControl w:val="0"/>
         <w:numPr>
           <w:ilvl w:val="0"/>
-          <w:numId w:val="10"/>
+          <w:numId w:val="12"/>
         </w:numPr>
         <w:pBdr>
           <w:top w:space="0" w:sz="0" w:val="nil"/>
@@ -7328,7 +7438,7 @@
         <w:widowControl w:val="0"/>
         <w:numPr>
           <w:ilvl w:val="0"/>
-          <w:numId w:val="10"/>
+          <w:numId w:val="12"/>
         </w:numPr>
         <w:pBdr>
           <w:top w:space="0" w:sz="0" w:val="nil"/>
@@ -7368,7 +7478,7 @@
         <w:widowControl w:val="0"/>
         <w:numPr>
           <w:ilvl w:val="0"/>
-          <w:numId w:val="10"/>
+          <w:numId w:val="12"/>
         </w:numPr>
         <w:pBdr>
           <w:top w:space="0" w:sz="0" w:val="nil"/>
@@ -7408,7 +7518,7 @@
         <w:widowControl w:val="0"/>
         <w:numPr>
           <w:ilvl w:val="0"/>
-          <w:numId w:val="10"/>
+          <w:numId w:val="12"/>
         </w:numPr>
         <w:pBdr>
           <w:top w:space="0" w:sz="0" w:val="nil"/>
@@ -7448,7 +7558,7 @@
         <w:widowControl w:val="0"/>
         <w:numPr>
           <w:ilvl w:val="0"/>
-          <w:numId w:val="10"/>
+          <w:numId w:val="12"/>
         </w:numPr>
         <w:pBdr>
           <w:top w:space="0" w:sz="0" w:val="nil"/>
@@ -7483,32 +7593,26 @@
     </w:p>
     <w:p>
       <w:pPr>
-        <w:pStyle w:val="Heading2"/>
-        <w:numPr>
-          <w:ilvl w:val="1"/>
-          <w:numId w:val="6"/>
-        </w:numPr>
-        <w:ind w:left="576" w:hanging="576"/>
+        <w:keepNext w:val="0"/>
+        <w:keepLines w:val="0"/>
+        <w:widowControl w:val="0"/>
+        <w:pBdr>
+          <w:top w:space="0" w:sz="0" w:val="nil"/>
+          <w:left w:space="0" w:sz="0" w:val="nil"/>
+          <w:bottom w:space="0" w:sz="0" w:val="nil"/>
+          <w:right w:space="0" w:sz="0" w:val="nil"/>
+          <w:between w:space="0" w:sz="0" w:val="nil"/>
+        </w:pBdr>
+        <w:shd w:fill="auto" w:val="clear"/>
+        <w:spacing w:after="120" w:before="0" w:line="276" w:lineRule="auto"/>
+        <w:ind w:right="0"/>
+        <w:jc w:val="both"/>
         <w:rPr/>
       </w:pPr>
-      <w:bookmarkStart w:colFirst="0" w:colLast="0" w:name="_heading=h.1y810tw" w:id="20"/>
-      <w:bookmarkEnd w:id="20"/>
-      <w:r>
-        <w:rPr>
-          <w:rtl w:val="0"/>
-        </w:rPr>
-        <w:t xml:space="preserve">Quản lý công việc</w:t>
-      </w:r>
-    </w:p>
-    <w:p>
-      <w:pPr>
-        <w:rPr/>
-      </w:pPr>
-      <w:r>
-        <w:rPr>
-          <w:rtl w:val="0"/>
-        </w:rPr>
-        <w:t xml:space="preserve">Dựa trên các biểu đồ của Planner, xuất ra 2 thống kê. Gợi ý</w:t>
+      <w:r>
+        <w:rPr>
+          <w:rtl w:val="0"/>
+        </w:rPr>
       </w:r>
     </w:p>
     <w:p>
@@ -7518,7 +7622,391 @@
         <w:widowControl w:val="0"/>
         <w:numPr>
           <w:ilvl w:val="0"/>
-          <w:numId w:val="11"/>
+          <w:numId w:val="2"/>
+        </w:numPr>
+        <w:pBdr>
+          <w:top w:space="0" w:sz="0" w:val="nil"/>
+          <w:left w:space="0" w:sz="0" w:val="nil"/>
+          <w:bottom w:space="0" w:sz="0" w:val="nil"/>
+          <w:right w:space="0" w:sz="0" w:val="nil"/>
+          <w:between w:space="0" w:sz="0" w:val="nil"/>
+        </w:pBdr>
+        <w:shd w:fill="auto" w:val="clear"/>
+        <w:spacing w:after="120" w:before="0" w:line="276" w:lineRule="auto"/>
+        <w:ind w:left="720" w:right="0" w:hanging="360"/>
+        <w:jc w:val="both"/>
+        <w:rPr>
+          <w:u w:val="none"/>
+        </w:rPr>
+      </w:pPr>
+      <w:r>
+        <w:rPr>
+          <w:rtl w:val="0"/>
+        </w:rPr>
+        <w:t xml:space="preserve">Số commit của mỗi người:</w:t>
+      </w:r>
+    </w:p>
+    <w:p>
+      <w:pPr>
+        <w:keepNext w:val="0"/>
+        <w:keepLines w:val="0"/>
+        <w:widowControl w:val="0"/>
+        <w:pBdr>
+          <w:top w:space="0" w:sz="0" w:val="nil"/>
+          <w:left w:space="0" w:sz="0" w:val="nil"/>
+          <w:bottom w:space="0" w:sz="0" w:val="nil"/>
+          <w:right w:space="0" w:sz="0" w:val="nil"/>
+          <w:between w:space="0" w:sz="0" w:val="nil"/>
+        </w:pBdr>
+        <w:shd w:fill="auto" w:val="clear"/>
+        <w:spacing w:after="120" w:before="0" w:line="276" w:lineRule="auto"/>
+        <w:ind w:right="0"/>
+        <w:jc w:val="both"/>
+        <w:rPr/>
+      </w:pPr>
+      <w:r>
+        <w:rPr>
+          <w:rtl w:val="0"/>
+        </w:rPr>
+        <w:t xml:space="preserve">Trong nhóm có 3 thành viên với các số lần commit tương ứng là:</w:t>
+        <w:br w:type="textWrapping"/>
+        <w:t xml:space="preserve">Nguyễn Quốc Khoa:</w:t>
+      </w:r>
+    </w:p>
+    <w:p>
+      <w:pPr>
+        <w:keepNext w:val="0"/>
+        <w:keepLines w:val="0"/>
+        <w:widowControl w:val="0"/>
+        <w:pBdr>
+          <w:top w:space="0" w:sz="0" w:val="nil"/>
+          <w:left w:space="0" w:sz="0" w:val="nil"/>
+          <w:bottom w:space="0" w:sz="0" w:val="nil"/>
+          <w:right w:space="0" w:sz="0" w:val="nil"/>
+          <w:between w:space="0" w:sz="0" w:val="nil"/>
+        </w:pBdr>
+        <w:shd w:fill="auto" w:val="clear"/>
+        <w:spacing w:after="120" w:before="0" w:line="276" w:lineRule="auto"/>
+        <w:ind w:right="0"/>
+        <w:jc w:val="both"/>
+        <w:rPr/>
+      </w:pPr>
+      <w:r>
+        <w:rPr>
+          <w:rtl w:val="0"/>
+        </w:rPr>
+        <w:t xml:space="preserve">Đỗ Thành Nam:</w:t>
+      </w:r>
+    </w:p>
+    <w:p>
+      <w:pPr>
+        <w:keepNext w:val="0"/>
+        <w:keepLines w:val="0"/>
+        <w:widowControl w:val="0"/>
+        <w:pBdr>
+          <w:top w:space="0" w:sz="0" w:val="nil"/>
+          <w:left w:space="0" w:sz="0" w:val="nil"/>
+          <w:bottom w:space="0" w:sz="0" w:val="nil"/>
+          <w:right w:space="0" w:sz="0" w:val="nil"/>
+          <w:between w:space="0" w:sz="0" w:val="nil"/>
+        </w:pBdr>
+        <w:shd w:fill="auto" w:val="clear"/>
+        <w:spacing w:after="120" w:before="0" w:line="276" w:lineRule="auto"/>
+        <w:ind w:right="0"/>
+        <w:jc w:val="both"/>
+        <w:rPr/>
+      </w:pPr>
+      <w:r>
+        <w:rPr>
+          <w:rtl w:val="0"/>
+        </w:rPr>
+        <w:t xml:space="preserve">Nguyễn Minh Đức:</w:t>
+      </w:r>
+    </w:p>
+    <w:p>
+      <w:pPr>
+        <w:keepNext w:val="0"/>
+        <w:keepLines w:val="0"/>
+        <w:widowControl w:val="0"/>
+        <w:pBdr>
+          <w:top w:space="0" w:sz="0" w:val="nil"/>
+          <w:left w:space="0" w:sz="0" w:val="nil"/>
+          <w:bottom w:space="0" w:sz="0" w:val="nil"/>
+          <w:right w:space="0" w:sz="0" w:val="nil"/>
+          <w:between w:space="0" w:sz="0" w:val="nil"/>
+        </w:pBdr>
+        <w:shd w:fill="auto" w:val="clear"/>
+        <w:spacing w:after="120" w:before="0" w:line="276" w:lineRule="auto"/>
+        <w:ind w:right="0"/>
+        <w:jc w:val="both"/>
+        <w:rPr/>
+      </w:pPr>
+      <w:r>
+        <w:rPr>
+          <w:rtl w:val="0"/>
+        </w:rPr>
+      </w:r>
+    </w:p>
+    <w:p>
+      <w:pPr>
+        <w:keepNext w:val="0"/>
+        <w:keepLines w:val="0"/>
+        <w:widowControl w:val="0"/>
+        <w:numPr>
+          <w:ilvl w:val="0"/>
+          <w:numId w:val="2"/>
+        </w:numPr>
+        <w:pBdr>
+          <w:top w:space="0" w:sz="0" w:val="nil"/>
+          <w:left w:space="0" w:sz="0" w:val="nil"/>
+          <w:bottom w:space="0" w:sz="0" w:val="nil"/>
+          <w:right w:space="0" w:sz="0" w:val="nil"/>
+          <w:between w:space="0" w:sz="0" w:val="nil"/>
+        </w:pBdr>
+        <w:shd w:fill="auto" w:val="clear"/>
+        <w:spacing w:after="120" w:before="0" w:line="276" w:lineRule="auto"/>
+        <w:ind w:left="720" w:right="0" w:hanging="360"/>
+        <w:jc w:val="both"/>
+        <w:rPr>
+          <w:u w:val="none"/>
+        </w:rPr>
+      </w:pPr>
+      <w:r>
+        <w:rPr>
+          <w:rtl w:val="0"/>
+        </w:rPr>
+        <w:t xml:space="preserve">Phân bố commit của dự án:</w:t>
+      </w:r>
+    </w:p>
+    <w:p>
+      <w:pPr>
+        <w:keepNext w:val="0"/>
+        <w:keepLines w:val="0"/>
+        <w:widowControl w:val="0"/>
+        <w:pBdr>
+          <w:top w:space="0" w:sz="0" w:val="nil"/>
+          <w:left w:space="0" w:sz="0" w:val="nil"/>
+          <w:bottom w:space="0" w:sz="0" w:val="nil"/>
+          <w:right w:space="0" w:sz="0" w:val="nil"/>
+          <w:between w:space="0" w:sz="0" w:val="nil"/>
+        </w:pBdr>
+        <w:shd w:fill="auto" w:val="clear"/>
+        <w:spacing w:after="120" w:before="0" w:line="276" w:lineRule="auto"/>
+        <w:ind w:right="0"/>
+        <w:jc w:val="both"/>
+        <w:rPr/>
+      </w:pPr>
+      <w:r>
+        <w:rPr>
+          <w:rtl w:val="0"/>
+        </w:rPr>
+        <w:t xml:space="preserve">Các bạn đều phải đi học cùng giờ, cùng ca vào buổi sáng nên các bạn thường thay nhau commit vào buổi chiều và tối sau khi được phân chia lại nhóm muộn do những lý do khách quan..</w:t>
+      </w:r>
+    </w:p>
+    <w:p>
+      <w:pPr>
+        <w:keepNext w:val="0"/>
+        <w:keepLines w:val="0"/>
+        <w:widowControl w:val="0"/>
+        <w:pBdr>
+          <w:top w:space="0" w:sz="0" w:val="nil"/>
+          <w:left w:space="0" w:sz="0" w:val="nil"/>
+          <w:bottom w:space="0" w:sz="0" w:val="nil"/>
+          <w:right w:space="0" w:sz="0" w:val="nil"/>
+          <w:between w:space="0" w:sz="0" w:val="nil"/>
+        </w:pBdr>
+        <w:shd w:fill="auto" w:val="clear"/>
+        <w:spacing w:after="120" w:before="0" w:line="276" w:lineRule="auto"/>
+        <w:ind w:right="0"/>
+        <w:jc w:val="both"/>
+        <w:rPr/>
+      </w:pPr>
+      <w:r>
+        <w:rPr>
+          <w:rtl w:val="0"/>
+        </w:rPr>
+      </w:r>
+    </w:p>
+    <w:p>
+      <w:pPr>
+        <w:keepNext w:val="0"/>
+        <w:keepLines w:val="0"/>
+        <w:widowControl w:val="0"/>
+        <w:numPr>
+          <w:ilvl w:val="0"/>
+          <w:numId w:val="2"/>
+        </w:numPr>
+        <w:pBdr>
+          <w:top w:space="0" w:sz="0" w:val="nil"/>
+          <w:left w:space="0" w:sz="0" w:val="nil"/>
+          <w:bottom w:space="0" w:sz="0" w:val="nil"/>
+          <w:right w:space="0" w:sz="0" w:val="nil"/>
+          <w:between w:space="0" w:sz="0" w:val="nil"/>
+        </w:pBdr>
+        <w:shd w:fill="auto" w:val="clear"/>
+        <w:spacing w:after="0" w:afterAutospacing="0" w:before="0" w:line="276" w:lineRule="auto"/>
+        <w:ind w:left="720" w:right="0" w:hanging="360"/>
+        <w:jc w:val="both"/>
+        <w:rPr>
+          <w:u w:val="none"/>
+        </w:rPr>
+      </w:pPr>
+      <w:r>
+        <w:rPr>
+          <w:rtl w:val="0"/>
+        </w:rPr>
+        <w:t xml:space="preserve">Số dòng lệnh bị thay đổi:</w:t>
+      </w:r>
+    </w:p>
+    <w:p>
+      <w:pPr>
+        <w:keepNext w:val="0"/>
+        <w:keepLines w:val="0"/>
+        <w:widowControl w:val="0"/>
+        <w:numPr>
+          <w:ilvl w:val="0"/>
+          <w:numId w:val="2"/>
+        </w:numPr>
+        <w:pBdr>
+          <w:top w:space="0" w:sz="0" w:val="nil"/>
+          <w:left w:space="0" w:sz="0" w:val="nil"/>
+          <w:bottom w:space="0" w:sz="0" w:val="nil"/>
+          <w:right w:space="0" w:sz="0" w:val="nil"/>
+          <w:between w:space="0" w:sz="0" w:val="nil"/>
+        </w:pBdr>
+        <w:shd w:fill="auto" w:val="clear"/>
+        <w:spacing w:after="120" w:before="0" w:line="276" w:lineRule="auto"/>
+        <w:ind w:left="720" w:right="0" w:hanging="360"/>
+        <w:jc w:val="both"/>
+        <w:rPr>
+          <w:u w:val="none"/>
+        </w:rPr>
+      </w:pPr>
+      <w:r>
+        <w:rPr>
+          <w:rtl w:val="0"/>
+        </w:rPr>
+        <w:t xml:space="preserve">Sơ đồ các branch được tạo ra:</w:t>
+      </w:r>
+    </w:p>
+    <w:p>
+      <w:pPr>
+        <w:keepNext w:val="0"/>
+        <w:keepLines w:val="0"/>
+        <w:widowControl w:val="0"/>
+        <w:pBdr>
+          <w:top w:space="0" w:sz="0" w:val="nil"/>
+          <w:left w:space="0" w:sz="0" w:val="nil"/>
+          <w:bottom w:space="0" w:sz="0" w:val="nil"/>
+          <w:right w:space="0" w:sz="0" w:val="nil"/>
+          <w:between w:space="0" w:sz="0" w:val="nil"/>
+        </w:pBdr>
+        <w:shd w:fill="auto" w:val="clear"/>
+        <w:spacing w:after="120" w:before="0" w:line="276" w:lineRule="auto"/>
+        <w:ind w:right="0"/>
+        <w:jc w:val="both"/>
+        <w:rPr/>
+      </w:pPr>
+      <w:r>
+        <w:rPr>
+          <w:rtl w:val="0"/>
+        </w:rPr>
+        <w:t xml:space="preserve">Branch được tạo ra gồm có gh-pages, master và refactoring.</w:t>
+      </w:r>
+    </w:p>
+    <w:p>
+      <w:pPr>
+        <w:keepNext w:val="0"/>
+        <w:keepLines w:val="0"/>
+        <w:widowControl w:val="0"/>
+        <w:numPr>
+          <w:ilvl w:val="0"/>
+          <w:numId w:val="2"/>
+        </w:numPr>
+        <w:pBdr>
+          <w:top w:space="0" w:sz="0" w:val="nil"/>
+          <w:left w:space="0" w:sz="0" w:val="nil"/>
+          <w:bottom w:space="0" w:sz="0" w:val="nil"/>
+          <w:right w:space="0" w:sz="0" w:val="nil"/>
+          <w:between w:space="0" w:sz="0" w:val="nil"/>
+        </w:pBdr>
+        <w:shd w:fill="auto" w:val="clear"/>
+        <w:spacing w:after="120" w:before="0" w:line="276" w:lineRule="auto"/>
+        <w:ind w:left="720" w:right="0" w:hanging="360"/>
+        <w:jc w:val="both"/>
+        <w:rPr>
+          <w:u w:val="none"/>
+        </w:rPr>
+      </w:pPr>
+      <w:r>
+        <w:rPr>
+          <w:rtl w:val="0"/>
+        </w:rPr>
+        <w:t xml:space="preserve">Số dòng lệch của dự án:</w:t>
+      </w:r>
+    </w:p>
+    <w:p>
+      <w:pPr>
+        <w:keepNext w:val="0"/>
+        <w:keepLines w:val="0"/>
+        <w:widowControl w:val="0"/>
+        <w:pBdr>
+          <w:top w:space="0" w:sz="0" w:val="nil"/>
+          <w:left w:space="0" w:sz="0" w:val="nil"/>
+          <w:bottom w:space="0" w:sz="0" w:val="nil"/>
+          <w:right w:space="0" w:sz="0" w:val="nil"/>
+          <w:between w:space="0" w:sz="0" w:val="nil"/>
+        </w:pBdr>
+        <w:shd w:fill="auto" w:val="clear"/>
+        <w:spacing w:after="120" w:before="0" w:line="276" w:lineRule="auto"/>
+        <w:ind w:right="0"/>
+        <w:jc w:val="both"/>
+        <w:rPr/>
+      </w:pPr>
+      <w:r>
+        <w:rPr>
+          <w:rtl w:val="0"/>
+        </w:rPr>
+      </w:r>
+    </w:p>
+    <w:p>
+      <w:pPr>
+        <w:pStyle w:val="Heading2"/>
+        <w:numPr>
+          <w:ilvl w:val="1"/>
+          <w:numId w:val="7"/>
+        </w:numPr>
+        <w:ind w:left="576" w:hanging="576"/>
+        <w:rPr/>
+      </w:pPr>
+      <w:bookmarkStart w:colFirst="0" w:colLast="0" w:name="_heading=h.1y810tw" w:id="20"/>
+      <w:bookmarkEnd w:id="20"/>
+      <w:r>
+        <w:rPr>
+          <w:rtl w:val="0"/>
+        </w:rPr>
+        <w:t xml:space="preserve">Quản lý công việc</w:t>
+      </w:r>
+    </w:p>
+    <w:p>
+      <w:pPr>
+        <w:rPr/>
+      </w:pPr>
+      <w:r>
+        <w:rPr>
+          <w:rtl w:val="0"/>
+        </w:rPr>
+        <w:t xml:space="preserve">Dựa trên các biểu đồ của Planner, xuất ra 2 thống kê. Gợi ý</w:t>
+      </w:r>
+    </w:p>
+    <w:p>
+      <w:pPr>
+        <w:keepNext w:val="0"/>
+        <w:keepLines w:val="0"/>
+        <w:widowControl w:val="0"/>
+        <w:numPr>
+          <w:ilvl w:val="0"/>
+          <w:numId w:val="13"/>
         </w:numPr>
         <w:pBdr>
           <w:top w:space="0" w:sz="0" w:val="nil"/>
@@ -7558,7 +8046,7 @@
         <w:widowControl w:val="0"/>
         <w:numPr>
           <w:ilvl w:val="0"/>
-          <w:numId w:val="11"/>
+          <w:numId w:val="13"/>
         </w:numPr>
         <w:pBdr>
           <w:top w:space="0" w:sz="0" w:val="nil"/>
@@ -7596,7 +8084,7 @@
         <w:pStyle w:val="Heading1"/>
         <w:numPr>
           <w:ilvl w:val="0"/>
-          <w:numId w:val="6"/>
+          <w:numId w:val="7"/>
         </w:numPr>
         <w:ind w:left="432" w:hanging="432"/>
         <w:rPr/>
@@ -8628,6 +9116,116 @@
   <w:abstractNum w:abstractNumId="2">
     <w:lvl w:ilvl="0">
       <w:start w:val="1"/>
+      <w:numFmt w:val="decimal"/>
+      <w:lvlText w:val="%1."/>
+      <w:lvlJc w:val="left"/>
+      <w:pPr>
+        <w:ind w:left="720" w:hanging="360"/>
+      </w:pPr>
+      <w:rPr>
+        <w:u w:val="none"/>
+      </w:rPr>
+    </w:lvl>
+    <w:lvl w:ilvl="1">
+      <w:start w:val="1"/>
+      <w:numFmt w:val="lowerLetter"/>
+      <w:lvlText w:val="%2."/>
+      <w:lvlJc w:val="left"/>
+      <w:pPr>
+        <w:ind w:left="1440" w:hanging="360"/>
+      </w:pPr>
+      <w:rPr>
+        <w:u w:val="none"/>
+      </w:rPr>
+    </w:lvl>
+    <w:lvl w:ilvl="2">
+      <w:start w:val="1"/>
+      <w:numFmt w:val="lowerRoman"/>
+      <w:lvlText w:val="%3."/>
+      <w:lvlJc w:val="right"/>
+      <w:pPr>
+        <w:ind w:left="2160" w:hanging="360"/>
+      </w:pPr>
+      <w:rPr>
+        <w:u w:val="none"/>
+      </w:rPr>
+    </w:lvl>
+    <w:lvl w:ilvl="3">
+      <w:start w:val="1"/>
+      <w:numFmt w:val="decimal"/>
+      <w:lvlText w:val="%4."/>
+      <w:lvlJc w:val="left"/>
+      <w:pPr>
+        <w:ind w:left="2880" w:hanging="360"/>
+      </w:pPr>
+      <w:rPr>
+        <w:u w:val="none"/>
+      </w:rPr>
+    </w:lvl>
+    <w:lvl w:ilvl="4">
+      <w:start w:val="1"/>
+      <w:numFmt w:val="lowerLetter"/>
+      <w:lvlText w:val="%5."/>
+      <w:lvlJc w:val="left"/>
+      <w:pPr>
+        <w:ind w:left="3600" w:hanging="360"/>
+      </w:pPr>
+      <w:rPr>
+        <w:u w:val="none"/>
+      </w:rPr>
+    </w:lvl>
+    <w:lvl w:ilvl="5">
+      <w:start w:val="1"/>
+      <w:numFmt w:val="lowerRoman"/>
+      <w:lvlText w:val="%6."/>
+      <w:lvlJc w:val="right"/>
+      <w:pPr>
+        <w:ind w:left="4320" w:hanging="360"/>
+      </w:pPr>
+      <w:rPr>
+        <w:u w:val="none"/>
+      </w:rPr>
+    </w:lvl>
+    <w:lvl w:ilvl="6">
+      <w:start w:val="1"/>
+      <w:numFmt w:val="decimal"/>
+      <w:lvlText w:val="%7."/>
+      <w:lvlJc w:val="left"/>
+      <w:pPr>
+        <w:ind w:left="5040" w:hanging="360"/>
+      </w:pPr>
+      <w:rPr>
+        <w:u w:val="none"/>
+      </w:rPr>
+    </w:lvl>
+    <w:lvl w:ilvl="7">
+      <w:start w:val="1"/>
+      <w:numFmt w:val="lowerLetter"/>
+      <w:lvlText w:val="%8."/>
+      <w:lvlJc w:val="left"/>
+      <w:pPr>
+        <w:ind w:left="5760" w:hanging="360"/>
+      </w:pPr>
+      <w:rPr>
+        <w:u w:val="none"/>
+      </w:rPr>
+    </w:lvl>
+    <w:lvl w:ilvl="8">
+      <w:start w:val="1"/>
+      <w:numFmt w:val="lowerRoman"/>
+      <w:lvlText w:val="%9."/>
+      <w:lvlJc w:val="right"/>
+      <w:pPr>
+        <w:ind w:left="6480" w:hanging="360"/>
+      </w:pPr>
+      <w:rPr>
+        <w:u w:val="none"/>
+      </w:rPr>
+    </w:lvl>
+  </w:abstractNum>
+  <w:abstractNum w:abstractNumId="3">
+    <w:lvl w:ilvl="0">
+      <w:start w:val="1"/>
       <w:numFmt w:val="bullet"/>
       <w:lvlText w:val="+"/>
       <w:lvlJc w:val="left"/>
@@ -8735,7 +9333,7 @@
       </w:rPr>
     </w:lvl>
   </w:abstractNum>
-  <w:abstractNum w:abstractNumId="3">
+  <w:abstractNum w:abstractNumId="4">
     <w:lvl w:ilvl="0">
       <w:start w:val="1"/>
       <w:numFmt w:val="decimal"/>
@@ -8827,7 +9425,7 @@
       <w:rPr/>
     </w:lvl>
   </w:abstractNum>
-  <w:abstractNum w:abstractNumId="4">
+  <w:abstractNum w:abstractNumId="5">
     <w:lvl w:ilvl="0">
       <w:start w:val="1"/>
       <w:numFmt w:val="decimal"/>
@@ -8919,7 +9517,7 @@
       <w:rPr/>
     </w:lvl>
   </w:abstractNum>
-  <w:abstractNum w:abstractNumId="5">
+  <w:abstractNum w:abstractNumId="6">
     <w:lvl w:ilvl="0">
       <w:start w:val="1"/>
       <w:numFmt w:val="decimal"/>
@@ -9011,7 +9609,7 @@
       <w:rPr/>
     </w:lvl>
   </w:abstractNum>
-  <w:abstractNum w:abstractNumId="6">
+  <w:abstractNum w:abstractNumId="7">
     <w:lvl w:ilvl="0">
       <w:start w:val="1"/>
       <w:numFmt w:val="decimal"/>
@@ -9105,7 +9703,7 @@
       <w:rPr/>
     </w:lvl>
   </w:abstractNum>
-  <w:abstractNum w:abstractNumId="7">
+  <w:abstractNum w:abstractNumId="8">
     <w:lvl w:ilvl="0">
       <w:start w:val="1"/>
       <w:numFmt w:val="bullet"/>
@@ -9215,7 +9813,7 @@
       </w:rPr>
     </w:lvl>
   </w:abstractNum>
-  <w:abstractNum w:abstractNumId="8">
+  <w:abstractNum w:abstractNumId="9">
     <w:lvl w:ilvl="0">
       <w:start w:val="1"/>
       <w:numFmt w:val="bullet"/>
@@ -9325,7 +9923,117 @@
       </w:rPr>
     </w:lvl>
   </w:abstractNum>
-  <w:abstractNum w:abstractNumId="9">
+  <w:abstractNum w:abstractNumId="10">
+    <w:lvl w:ilvl="0">
+      <w:start w:val="1"/>
+      <w:numFmt w:val="decimal"/>
+      <w:lvlText w:val="%1."/>
+      <w:lvlJc w:val="left"/>
+      <w:pPr>
+        <w:ind w:left="720" w:hanging="360"/>
+      </w:pPr>
+      <w:rPr>
+        <w:u w:val="none"/>
+      </w:rPr>
+    </w:lvl>
+    <w:lvl w:ilvl="1">
+      <w:start w:val="1"/>
+      <w:numFmt w:val="lowerLetter"/>
+      <w:lvlText w:val="%2."/>
+      <w:lvlJc w:val="left"/>
+      <w:pPr>
+        <w:ind w:left="1440" w:hanging="360"/>
+      </w:pPr>
+      <w:rPr>
+        <w:u w:val="none"/>
+      </w:rPr>
+    </w:lvl>
+    <w:lvl w:ilvl="2">
+      <w:start w:val="1"/>
+      <w:numFmt w:val="lowerRoman"/>
+      <w:lvlText w:val="%3."/>
+      <w:lvlJc w:val="right"/>
+      <w:pPr>
+        <w:ind w:left="2160" w:hanging="360"/>
+      </w:pPr>
+      <w:rPr>
+        <w:u w:val="none"/>
+      </w:rPr>
+    </w:lvl>
+    <w:lvl w:ilvl="3">
+      <w:start w:val="1"/>
+      <w:numFmt w:val="decimal"/>
+      <w:lvlText w:val="%4."/>
+      <w:lvlJc w:val="left"/>
+      <w:pPr>
+        <w:ind w:left="2880" w:hanging="360"/>
+      </w:pPr>
+      <w:rPr>
+        <w:u w:val="none"/>
+      </w:rPr>
+    </w:lvl>
+    <w:lvl w:ilvl="4">
+      <w:start w:val="1"/>
+      <w:numFmt w:val="lowerLetter"/>
+      <w:lvlText w:val="%5."/>
+      <w:lvlJc w:val="left"/>
+      <w:pPr>
+        <w:ind w:left="3600" w:hanging="360"/>
+      </w:pPr>
+      <w:rPr>
+        <w:u w:val="none"/>
+      </w:rPr>
+    </w:lvl>
+    <w:lvl w:ilvl="5">
+      <w:start w:val="1"/>
+      <w:numFmt w:val="lowerRoman"/>
+      <w:lvlText w:val="%6."/>
+      <w:lvlJc w:val="right"/>
+      <w:pPr>
+        <w:ind w:left="4320" w:hanging="360"/>
+      </w:pPr>
+      <w:rPr>
+        <w:u w:val="none"/>
+      </w:rPr>
+    </w:lvl>
+    <w:lvl w:ilvl="6">
+      <w:start w:val="1"/>
+      <w:numFmt w:val="decimal"/>
+      <w:lvlText w:val="%7."/>
+      <w:lvlJc w:val="left"/>
+      <w:pPr>
+        <w:ind w:left="5040" w:hanging="360"/>
+      </w:pPr>
+      <w:rPr>
+        <w:u w:val="none"/>
+      </w:rPr>
+    </w:lvl>
+    <w:lvl w:ilvl="7">
+      <w:start w:val="1"/>
+      <w:numFmt w:val="lowerLetter"/>
+      <w:lvlText w:val="%8."/>
+      <w:lvlJc w:val="left"/>
+      <w:pPr>
+        <w:ind w:left="5760" w:hanging="360"/>
+      </w:pPr>
+      <w:rPr>
+        <w:u w:val="none"/>
+      </w:rPr>
+    </w:lvl>
+    <w:lvl w:ilvl="8">
+      <w:start w:val="1"/>
+      <w:numFmt w:val="lowerRoman"/>
+      <w:lvlText w:val="%9."/>
+      <w:lvlJc w:val="right"/>
+      <w:pPr>
+        <w:ind w:left="6480" w:hanging="360"/>
+      </w:pPr>
+      <w:rPr>
+        <w:u w:val="none"/>
+      </w:rPr>
+    </w:lvl>
+  </w:abstractNum>
+  <w:abstractNum w:abstractNumId="11">
     <w:lvl w:ilvl="0">
       <w:start w:val="1"/>
       <w:numFmt w:val="bullet"/>
@@ -9435,7 +10143,7 @@
       </w:rPr>
     </w:lvl>
   </w:abstractNum>
-  <w:abstractNum w:abstractNumId="10">
+  <w:abstractNum w:abstractNumId="12">
     <w:lvl w:ilvl="0">
       <w:start w:val="1"/>
       <w:numFmt w:val="decimal"/>
@@ -9527,7 +10235,7 @@
       <w:rPr/>
     </w:lvl>
   </w:abstractNum>
-  <w:abstractNum w:abstractNumId="11">
+  <w:abstractNum w:abstractNumId="13">
     <w:lvl w:ilvl="0">
       <w:start w:val="1"/>
       <w:numFmt w:val="decimal"/>
@@ -9619,7 +10327,7 @@
       <w:rPr/>
     </w:lvl>
   </w:abstractNum>
-  <w:abstractNum w:abstractNumId="12">
+  <w:abstractNum w:abstractNumId="14">
     <w:lvl w:ilvl="0">
       <w:start w:val="1"/>
       <w:numFmt w:val="bullet"/>
@@ -9729,7 +10437,7 @@
       </w:rPr>
     </w:lvl>
   </w:abstractNum>
-  <w:abstractNum w:abstractNumId="13">
+  <w:abstractNum w:abstractNumId="15">
     <w:lvl w:ilvl="0">
       <w:start w:val="1"/>
       <w:numFmt w:val="bullet"/>
@@ -9839,7 +10547,7 @@
       </w:rPr>
     </w:lvl>
   </w:abstractNum>
-  <w:abstractNum w:abstractNumId="14">
+  <w:abstractNum w:abstractNumId="16">
     <w:lvl w:ilvl="0">
       <w:start w:val="1"/>
       <w:numFmt w:val="bullet"/>
@@ -9990,6 +10698,12 @@
   </w:num>
   <w:num w:numId="14">
     <w:abstractNumId w:val="14"/>
+  </w:num>
+  <w:num w:numId="15">
+    <w:abstractNumId w:val="15"/>
+  </w:num>
+  <w:num w:numId="16">
+    <w:abstractNumId w:val="16"/>
   </w:num>
 </w:numbering>
 </file>
@@ -11624,7 +12338,7 @@
 
 <file path=customXML/item1.xml><?xml version="1.0" encoding="utf-8"?>
 <go:gDocsCustomXmlDataStorage xmlns:go="http://customooxmlschemas.google.com/" xmlns:r="http://schemas.openxmlformats.org/officeDocument/2006/relationships">
-  <go:docsCustomData xmlns:go="http://customooxmlschemas.google.com/" roundtripDataSignature="AMtx7mh+PRRc3qzXwG0b2gngXS1t2a1aVw==">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</go:docsCustomData>
+  <go:docsCustomData xmlns:go="http://customooxmlschemas.google.com/" roundtripDataSignature="AMtx7mh+PRRc3qzXwG0b2gngXS1t2a1aVw==">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</go:docsCustomData>
 </go:gDocsCustomXmlDataStorage>
 </file>
 

</xml_diff>

<commit_message>
them cac thong ke can thiet cho du an
</commit_message>
<xml_diff>
--- a/docs/baitaplon.docx
+++ b/docs/baitaplon.docx
@@ -3010,7 +3010,7 @@
         <w:widowControl w:val="0"/>
         <w:numPr>
           <w:ilvl w:val="0"/>
-          <w:numId w:val="4"/>
+          <w:numId w:val="5"/>
         </w:numPr>
         <w:pBdr>
           <w:top w:space="0" w:sz="0" w:val="nil"/>
@@ -3041,85 +3041,6 @@
           <w:rtl w:val="0"/>
         </w:rPr>
         <w:t xml:space="preserve">Nhóm 4 sinh viên</w:t>
-      </w:r>
-    </w:p>
-    <w:p>
-      <w:pPr>
-        <w:keepNext w:val="0"/>
-        <w:keepLines w:val="0"/>
-        <w:widowControl w:val="0"/>
-        <w:numPr>
-          <w:ilvl w:val="0"/>
-          <w:numId w:val="4"/>
-        </w:numPr>
-        <w:pBdr>
-          <w:top w:space="0" w:sz="0" w:val="nil"/>
-          <w:left w:space="0" w:sz="0" w:val="nil"/>
-          <w:bottom w:space="0" w:sz="0" w:val="nil"/>
-          <w:right w:space="0" w:sz="0" w:val="nil"/>
-          <w:between w:space="0" w:sz="0" w:val="nil"/>
-        </w:pBdr>
-        <w:shd w:fill="auto" w:val="clear"/>
-        <w:spacing w:after="120" w:before="0" w:line="276" w:lineRule="auto"/>
-        <w:ind w:left="720" w:right="0" w:hanging="360"/>
-        <w:jc w:val="both"/>
-        <w:rPr/>
-      </w:pPr>
-      <w:r>
-        <w:rPr>
-          <w:rFonts w:ascii="Tahoma" w:cs="Tahoma" w:eastAsia="Tahoma" w:hAnsi="Tahoma"/>
-          <w:b w:val="0"/>
-          <w:i w:val="0"/>
-          <w:smallCaps w:val="0"/>
-          <w:strike w:val="0"/>
-          <w:color w:val="000000"/>
-          <w:sz w:val="20"/>
-          <w:szCs w:val="20"/>
-          <w:u w:val="none"/>
-          <w:shd w:fill="auto" w:val="clear"/>
-          <w:vertAlign w:val="baseline"/>
-          <w:rtl w:val="0"/>
-        </w:rPr>
-        <w:t xml:space="preserve">Ngày 2020/12/10 được coi là ngày G, ngày nộp bài, ngày kiểm tra để áp dụng cho mọi thông tin bên dưới</w:t>
-      </w:r>
-    </w:p>
-    <w:p>
-      <w:pPr>
-        <w:ind w:left="360" w:firstLine="0"/>
-        <w:rPr/>
-      </w:pPr>
-      <w:r>
-        <w:rPr>
-          <w:rtl w:val="0"/>
-        </w:rPr>
-      </w:r>
-    </w:p>
-    <w:p>
-      <w:pPr>
-        <w:rPr/>
-      </w:pPr>
-      <w:r>
-        <w:rPr>
-          <w:b w:val="1"/>
-          <w:rtl w:val="0"/>
-        </w:rPr>
-        <w:t xml:space="preserve">VỀ QUẢN LÝ MÃ NGUỒN</w:t>
-      </w:r>
-      <w:r>
-        <w:rPr>
-          <w:rtl w:val="0"/>
-        </w:rPr>
-      </w:r>
-    </w:p>
-    <w:p>
-      <w:pPr>
-        <w:rPr/>
-      </w:pPr>
-      <w:r>
-        <w:rPr>
-          <w:rtl w:val="0"/>
-        </w:rPr>
-        <w:t xml:space="preserve">Quản lý mã nguồn, tài liệu đều dựa trên Git.</w:t>
       </w:r>
     </w:p>
     <w:p>
@@ -3159,394 +3080,46 @@
           <w:vertAlign w:val="baseline"/>
           <w:rtl w:val="0"/>
         </w:rPr>
-        <w:t xml:space="preserve">Mỗi SV đều phải có tài khoản GitHub cá nhân.</w:t>
-      </w:r>
-    </w:p>
-    <w:p>
-      <w:pPr>
-        <w:keepNext w:val="0"/>
-        <w:keepLines w:val="0"/>
-        <w:widowControl w:val="0"/>
-        <w:numPr>
-          <w:ilvl w:val="0"/>
-          <w:numId w:val="5"/>
-        </w:numPr>
-        <w:pBdr>
-          <w:top w:space="0" w:sz="0" w:val="nil"/>
-          <w:left w:space="0" w:sz="0" w:val="nil"/>
-          <w:bottom w:space="0" w:sz="0" w:val="nil"/>
-          <w:right w:space="0" w:sz="0" w:val="nil"/>
-          <w:between w:space="0" w:sz="0" w:val="nil"/>
-        </w:pBdr>
-        <w:shd w:fill="auto" w:val="clear"/>
-        <w:spacing w:after="120" w:before="0" w:line="276" w:lineRule="auto"/>
-        <w:ind w:left="720" w:right="0" w:hanging="360"/>
-        <w:jc w:val="both"/>
+        <w:t xml:space="preserve">Ngày 2020/12/10 được coi là ngày G, ngày nộp bài, ngày kiểm tra để áp dụng cho mọi thông tin bên dưới</w:t>
+      </w:r>
+    </w:p>
+    <w:p>
+      <w:pPr>
+        <w:ind w:left="360" w:firstLine="0"/>
         <w:rPr/>
       </w:pPr>
       <w:r>
         <w:rPr>
-          <w:rFonts w:ascii="Tahoma" w:cs="Tahoma" w:eastAsia="Tahoma" w:hAnsi="Tahoma"/>
-          <w:b w:val="0"/>
-          <w:i w:val="0"/>
-          <w:smallCaps w:val="0"/>
-          <w:strike w:val="0"/>
-          <w:color w:val="000000"/>
-          <w:sz w:val="20"/>
-          <w:szCs w:val="20"/>
-          <w:u w:val="none"/>
-          <w:shd w:fill="auto" w:val="clear"/>
-          <w:vertAlign w:val="baseline"/>
-          <w:rtl w:val="0"/>
-        </w:rPr>
-        <w:t xml:space="preserve">Một sinh viên đại điện fork từ Repository sẵn có, và bổ sung collaborator cho cả nhóm. Add thêm tài khoản giáo viên </w:t>
-      </w:r>
-      <w:r>
-        <w:rPr>
-          <w:rFonts w:ascii="Tahoma" w:cs="Tahoma" w:eastAsia="Tahoma" w:hAnsi="Tahoma"/>
-          <w:b w:val="0"/>
-          <w:i w:val="1"/>
-          <w:smallCaps w:val="0"/>
-          <w:strike w:val="0"/>
-          <w:color w:val="000000"/>
-          <w:sz w:val="20"/>
-          <w:szCs w:val="20"/>
-          <w:u w:val="none"/>
-          <w:shd w:fill="auto" w:val="clear"/>
-          <w:vertAlign w:val="baseline"/>
-          <w:rtl w:val="0"/>
-        </w:rPr>
-        <w:t xml:space="preserve">neittien0110</w:t>
-      </w:r>
-      <w:r>
-        <w:rPr>
-          <w:rFonts w:ascii="Tahoma" w:cs="Tahoma" w:eastAsia="Tahoma" w:hAnsi="Tahoma"/>
-          <w:b w:val="0"/>
-          <w:i w:val="0"/>
-          <w:smallCaps w:val="0"/>
-          <w:strike w:val="0"/>
-          <w:color w:val="000000"/>
-          <w:sz w:val="20"/>
-          <w:szCs w:val="20"/>
-          <w:u w:val="none"/>
-          <w:shd w:fill="auto" w:val="clear"/>
-          <w:vertAlign w:val="baseline"/>
-          <w:rtl w:val="0"/>
-        </w:rPr>
-        <w:t xml:space="preserve">.</w:t>
-      </w:r>
-    </w:p>
-    <w:p>
-      <w:pPr>
-        <w:keepNext w:val="0"/>
-        <w:keepLines w:val="0"/>
-        <w:widowControl w:val="0"/>
-        <w:numPr>
-          <w:ilvl w:val="0"/>
-          <w:numId w:val="5"/>
-        </w:numPr>
-        <w:pBdr>
-          <w:top w:space="0" w:sz="0" w:val="nil"/>
-          <w:left w:space="0" w:sz="0" w:val="nil"/>
-          <w:bottom w:space="0" w:sz="0" w:val="nil"/>
-          <w:right w:space="0" w:sz="0" w:val="nil"/>
-          <w:between w:space="0" w:sz="0" w:val="nil"/>
-        </w:pBdr>
-        <w:shd w:fill="auto" w:val="clear"/>
-        <w:spacing w:after="120" w:before="0" w:line="276" w:lineRule="auto"/>
-        <w:ind w:left="720" w:right="0" w:hanging="360"/>
-        <w:jc w:val="both"/>
+          <w:rtl w:val="0"/>
+        </w:rPr>
+      </w:r>
+    </w:p>
+    <w:p>
+      <w:pPr>
         <w:rPr/>
       </w:pPr>
       <w:r>
         <w:rPr>
-          <w:rFonts w:ascii="Tahoma" w:cs="Tahoma" w:eastAsia="Tahoma" w:hAnsi="Tahoma"/>
-          <w:b w:val="0"/>
-          <w:i w:val="0"/>
-          <w:smallCaps w:val="0"/>
-          <w:strike w:val="0"/>
-          <w:color w:val="000000"/>
-          <w:sz w:val="20"/>
-          <w:szCs w:val="20"/>
-          <w:u w:val="none"/>
-          <w:shd w:fill="auto" w:val="clear"/>
-          <w:vertAlign w:val="baseline"/>
-          <w:rtl w:val="0"/>
-        </w:rPr>
-        <w:t xml:space="preserve">Bổ sung thêm vào Repository các mục sau:</w:t>
-      </w:r>
-    </w:p>
-    <w:p>
-      <w:pPr>
-        <w:keepNext w:val="0"/>
-        <w:keepLines w:val="0"/>
-        <w:widowControl w:val="0"/>
-        <w:numPr>
-          <w:ilvl w:val="2"/>
-          <w:numId w:val="5"/>
-        </w:numPr>
-        <w:pBdr>
-          <w:top w:space="0" w:sz="0" w:val="nil"/>
-          <w:left w:space="0" w:sz="0" w:val="nil"/>
-          <w:bottom w:space="0" w:sz="0" w:val="nil"/>
-          <w:right w:space="0" w:sz="0" w:val="nil"/>
-          <w:between w:space="0" w:sz="0" w:val="nil"/>
-        </w:pBdr>
-        <w:shd w:fill="auto" w:val="clear"/>
-        <w:spacing w:after="120" w:before="0" w:line="276" w:lineRule="auto"/>
-        <w:ind w:left="1620" w:right="0" w:hanging="180"/>
-        <w:jc w:val="both"/>
+          <w:b w:val="1"/>
+          <w:rtl w:val="0"/>
+        </w:rPr>
+        <w:t xml:space="preserve">VỀ QUẢN LÝ MÃ NGUỒN</w:t>
+      </w:r>
+      <w:r>
+        <w:rPr>
+          <w:rtl w:val="0"/>
+        </w:rPr>
+      </w:r>
+    </w:p>
+    <w:p>
+      <w:pPr>
         <w:rPr/>
       </w:pPr>
       <w:r>
         <w:rPr>
-          <w:rFonts w:ascii="Tahoma" w:cs="Tahoma" w:eastAsia="Tahoma" w:hAnsi="Tahoma"/>
-          <w:b w:val="0"/>
-          <w:i w:val="0"/>
-          <w:smallCaps w:val="0"/>
-          <w:strike w:val="0"/>
-          <w:color w:val="000000"/>
-          <w:sz w:val="20"/>
-          <w:szCs w:val="20"/>
-          <w:u w:val="none"/>
-          <w:shd w:fill="auto" w:val="clear"/>
-          <w:vertAlign w:val="baseline"/>
-          <w:rtl w:val="0"/>
-        </w:rPr>
-        <w:t xml:space="preserve">Thư mục </w:t>
-      </w:r>
-      <w:r>
-        <w:rPr>
-          <w:rFonts w:ascii="Tahoma" w:cs="Tahoma" w:eastAsia="Tahoma" w:hAnsi="Tahoma"/>
-          <w:b w:val="1"/>
-          <w:i w:val="0"/>
-          <w:smallCaps w:val="0"/>
-          <w:strike w:val="0"/>
-          <w:color w:val="000000"/>
-          <w:sz w:val="20"/>
-          <w:szCs w:val="20"/>
-          <w:u w:val="none"/>
-          <w:shd w:fill="auto" w:val="clear"/>
-          <w:vertAlign w:val="baseline"/>
-          <w:rtl w:val="0"/>
-        </w:rPr>
-        <w:t xml:space="preserve">docs:</w:t>
-      </w:r>
-      <w:r>
-        <w:rPr>
-          <w:rFonts w:ascii="Tahoma" w:cs="Tahoma" w:eastAsia="Tahoma" w:hAnsi="Tahoma"/>
-          <w:b w:val="0"/>
-          <w:i w:val="0"/>
-          <w:smallCaps w:val="0"/>
-          <w:strike w:val="0"/>
-          <w:color w:val="000000"/>
-          <w:sz w:val="20"/>
-          <w:szCs w:val="20"/>
-          <w:u w:val="none"/>
-          <w:shd w:fill="auto" w:val="clear"/>
-          <w:vertAlign w:val="baseline"/>
-          <w:rtl w:val="0"/>
-        </w:rPr>
-        <w:t xml:space="preserve"> chứa tài liệu dự án tự viết. Đây là thư mục nội bộ của dự án. </w:t>
-      </w:r>
-      <w:r>
-        <w:rPr>
-          <w:rFonts w:ascii="Tahoma" w:cs="Tahoma" w:eastAsia="Tahoma" w:hAnsi="Tahoma"/>
-          <w:b w:val="0"/>
-          <w:i w:val="0"/>
-          <w:smallCaps w:val="0"/>
-          <w:strike w:val="0"/>
-          <w:color w:val="ff0000"/>
-          <w:sz w:val="20"/>
-          <w:szCs w:val="20"/>
-          <w:u w:val="none"/>
-          <w:shd w:fill="auto" w:val="clear"/>
-          <w:vertAlign w:val="baseline"/>
-          <w:rtl w:val="0"/>
-        </w:rPr>
-        <w:t xml:space="preserve">Trong học phần này, SV phải để chính bản báo cáo này vào đây, và cùng nhau kết hợp soạn thảo chung với file này</w:t>
-      </w:r>
-      <w:r>
-        <w:rPr>
-          <w:rFonts w:ascii="Tahoma" w:cs="Tahoma" w:eastAsia="Tahoma" w:hAnsi="Tahoma"/>
-          <w:b w:val="0"/>
-          <w:i w:val="0"/>
-          <w:smallCaps w:val="0"/>
-          <w:strike w:val="0"/>
-          <w:color w:val="000000"/>
-          <w:sz w:val="20"/>
-          <w:szCs w:val="20"/>
-          <w:u w:val="none"/>
-          <w:shd w:fill="auto" w:val="clear"/>
-          <w:vertAlign w:val="baseline"/>
-          <w:rtl w:val="0"/>
-        </w:rPr>
-        <w:t xml:space="preserve">. </w:t>
-      </w:r>
-    </w:p>
-    <w:p>
-      <w:pPr>
-        <w:keepNext w:val="0"/>
-        <w:keepLines w:val="0"/>
-        <w:widowControl w:val="0"/>
-        <w:numPr>
-          <w:ilvl w:val="0"/>
-          <w:numId w:val="5"/>
-        </w:numPr>
-        <w:pBdr>
-          <w:top w:space="0" w:sz="0" w:val="nil"/>
-          <w:left w:space="0" w:sz="0" w:val="nil"/>
-          <w:bottom w:space="0" w:sz="0" w:val="nil"/>
-          <w:right w:space="0" w:sz="0" w:val="nil"/>
-          <w:between w:space="0" w:sz="0" w:val="nil"/>
-        </w:pBdr>
-        <w:shd w:fill="auto" w:val="clear"/>
-        <w:spacing w:after="120" w:before="0" w:line="276" w:lineRule="auto"/>
-        <w:ind w:left="720" w:right="0" w:hanging="360"/>
-        <w:jc w:val="both"/>
-        <w:rPr>
-          <w:rFonts w:ascii="Tahoma" w:cs="Tahoma" w:eastAsia="Tahoma" w:hAnsi="Tahoma"/>
-          <w:b w:val="0"/>
-          <w:i w:val="0"/>
-          <w:smallCaps w:val="0"/>
-          <w:strike w:val="0"/>
-          <w:color w:val="ff0000"/>
-          <w:sz w:val="20"/>
-          <w:szCs w:val="20"/>
-          <w:u w:val="none"/>
-          <w:shd w:fill="auto" w:val="clear"/>
-          <w:vertAlign w:val="baseline"/>
-        </w:rPr>
-      </w:pPr>
-      <w:r>
-        <w:rPr>
-          <w:rFonts w:ascii="Tahoma" w:cs="Tahoma" w:eastAsia="Tahoma" w:hAnsi="Tahoma"/>
-          <w:b w:val="0"/>
-          <w:i w:val="0"/>
-          <w:smallCaps w:val="0"/>
-          <w:strike w:val="0"/>
-          <w:color w:val="000000"/>
-          <w:sz w:val="20"/>
-          <w:szCs w:val="20"/>
-          <w:u w:val="none"/>
-          <w:shd w:fill="auto" w:val="clear"/>
-          <w:vertAlign w:val="baseline"/>
-          <w:rtl w:val="0"/>
-        </w:rPr>
-        <w:t xml:space="preserve">Mỗi thành viên trong nhóm tự soạn thảo và phải upload các chỉnh sửa lên GitHub. </w:t>
-      </w:r>
-      <w:r>
-        <w:rPr>
-          <w:rFonts w:ascii="Tahoma" w:cs="Tahoma" w:eastAsia="Tahoma" w:hAnsi="Tahoma"/>
-          <w:b w:val="0"/>
-          <w:i w:val="0"/>
-          <w:smallCaps w:val="0"/>
-          <w:strike w:val="0"/>
-          <w:color w:val="ff0000"/>
-          <w:sz w:val="20"/>
-          <w:szCs w:val="20"/>
-          <w:u w:val="none"/>
-          <w:shd w:fill="auto" w:val="clear"/>
-          <w:vertAlign w:val="baseline"/>
-          <w:rtl w:val="0"/>
-        </w:rPr>
-        <w:t xml:space="preserve">Trong học phần này, mỗi SV cần đạt được &gt;=10 commit cho file báo cáo này hoặc với các đoạn mã nguồn mở.</w:t>
-      </w:r>
-    </w:p>
-    <w:p>
-      <w:pPr>
-        <w:rPr>
-          <w:b w:val="1"/>
-        </w:rPr>
-      </w:pPr>
-      <w:r>
-        <w:rPr>
-          <w:rtl w:val="0"/>
-        </w:rPr>
-      </w:r>
-    </w:p>
-    <w:p>
-      <w:pPr>
-        <w:widowControl w:val="1"/>
-        <w:spacing w:after="0" w:line="240" w:lineRule="auto"/>
-        <w:jc w:val="left"/>
-        <w:rPr>
-          <w:b w:val="1"/>
-        </w:rPr>
-      </w:pPr>
-      <w:r>
-        <w:br w:type="page"/>
-      </w:r>
-      <w:r>
-        <w:rPr>
-          <w:rtl w:val="0"/>
-        </w:rPr>
-      </w:r>
-    </w:p>
-    <w:p>
-      <w:pPr>
-        <w:rPr>
-          <w:b w:val="1"/>
-        </w:rPr>
-      </w:pPr>
-      <w:r>
-        <w:rPr>
-          <w:b w:val="1"/>
-          <w:rtl w:val="0"/>
-        </w:rPr>
-        <w:t xml:space="preserve">VỀ QUẢN LÝ CÔNG VIỆC</w:t>
-      </w:r>
-    </w:p>
-    <w:p>
-      <w:pPr>
-        <w:rPr/>
-      </w:pPr>
-      <w:r>
-        <w:rPr>
-          <w:rtl w:val="0"/>
-        </w:rPr>
-        <w:t xml:space="preserve">Sử dụng công cụ MS Planner với tài khoản email trường của SV.   </w:t>
-      </w:r>
-      <w:hyperlink r:id="rId8">
-        <w:r>
-          <w:rPr>
-            <w:color w:val="0000ff"/>
-            <w:u w:val="single"/>
-            <w:rtl w:val="0"/>
-          </w:rPr>
-          <w:t xml:space="preserve">https://tasks.office.com/</w:t>
-        </w:r>
-      </w:hyperlink>
-      <w:r>
-        <w:rPr>
-          <w:rtl w:val="0"/>
-        </w:rPr>
-      </w:r>
-    </w:p>
-    <w:p>
-      <w:pPr>
-        <w:rPr>
-          <w:i w:val="1"/>
-        </w:rPr>
-      </w:pPr>
-      <w:r>
-        <w:rPr>
-          <w:i w:val="1"/>
-          <w:rtl w:val="0"/>
-        </w:rPr>
-        <w:t xml:space="preserve">Gợi ý: yêu cầu này của bài tập lớn có thể tiến hành luôn và ngay, không ảnh hưởng tới phần báo cáo</w:t>
-      </w:r>
-    </w:p>
-    <w:p>
-      <w:pPr>
-        <w:rPr>
-          <w:i w:val="1"/>
-        </w:rPr>
-      </w:pPr>
-      <w:r>
-        <w:rPr>
-          <w:rtl w:val="0"/>
-        </w:rPr>
+          <w:rtl w:val="0"/>
+        </w:rPr>
+        <w:t xml:space="preserve">Quản lý mã nguồn, tài liệu đều dựa trên Git.</w:t>
       </w:r>
     </w:p>
     <w:p>
@@ -3586,7 +3159,7 @@
           <w:vertAlign w:val="baseline"/>
           <w:rtl w:val="0"/>
         </w:rPr>
-        <w:t xml:space="preserve"> Mỗi SV đều phải có tài khoản MS Planner cá nhân.</w:t>
+        <w:t xml:space="preserve">Mỗi SV đều phải có tài khoản GitHub cá nhân.</w:t>
       </w:r>
     </w:p>
     <w:p>
@@ -3626,7 +3199,41 @@
           <w:vertAlign w:val="baseline"/>
           <w:rtl w:val="0"/>
         </w:rPr>
-        <w:t xml:space="preserve">Tạo một Project chung cho cả nhóm </w:t>
+        <w:t xml:space="preserve">Một sinh viên đại điện fork từ Repository sẵn có, và bổ sung collaborator cho cả nhóm. Add thêm tài khoản giáo viên </w:t>
+      </w:r>
+      <w:r>
+        <w:rPr>
+          <w:rFonts w:ascii="Tahoma" w:cs="Tahoma" w:eastAsia="Tahoma" w:hAnsi="Tahoma"/>
+          <w:b w:val="0"/>
+          <w:i w:val="1"/>
+          <w:smallCaps w:val="0"/>
+          <w:strike w:val="0"/>
+          <w:color w:val="000000"/>
+          <w:sz w:val="20"/>
+          <w:szCs w:val="20"/>
+          <w:u w:val="none"/>
+          <w:shd w:fill="auto" w:val="clear"/>
+          <w:vertAlign w:val="baseline"/>
+          <w:rtl w:val="0"/>
+        </w:rPr>
+        <w:t xml:space="preserve">neittien0110</w:t>
+      </w:r>
+      <w:r>
+        <w:rPr>
+          <w:rFonts w:ascii="Tahoma" w:cs="Tahoma" w:eastAsia="Tahoma" w:hAnsi="Tahoma"/>
+          <w:b w:val="0"/>
+          <w:i w:val="0"/>
+          <w:smallCaps w:val="0"/>
+          <w:strike w:val="0"/>
+          <w:color w:val="000000"/>
+          <w:sz w:val="20"/>
+          <w:szCs w:val="20"/>
+          <w:u w:val="none"/>
+          <w:shd w:fill="auto" w:val="clear"/>
+          <w:vertAlign w:val="baseline"/>
+          <w:rtl w:val="0"/>
+        </w:rPr>
+        <w:t xml:space="preserve">.</w:t>
       </w:r>
     </w:p>
     <w:p>
@@ -3666,6 +3273,399 @@
           <w:vertAlign w:val="baseline"/>
           <w:rtl w:val="0"/>
         </w:rPr>
+        <w:t xml:space="preserve">Bổ sung thêm vào Repository các mục sau:</w:t>
+      </w:r>
+    </w:p>
+    <w:p>
+      <w:pPr>
+        <w:keepNext w:val="0"/>
+        <w:keepLines w:val="0"/>
+        <w:widowControl w:val="0"/>
+        <w:numPr>
+          <w:ilvl w:val="2"/>
+          <w:numId w:val="6"/>
+        </w:numPr>
+        <w:pBdr>
+          <w:top w:space="0" w:sz="0" w:val="nil"/>
+          <w:left w:space="0" w:sz="0" w:val="nil"/>
+          <w:bottom w:space="0" w:sz="0" w:val="nil"/>
+          <w:right w:space="0" w:sz="0" w:val="nil"/>
+          <w:between w:space="0" w:sz="0" w:val="nil"/>
+        </w:pBdr>
+        <w:shd w:fill="auto" w:val="clear"/>
+        <w:spacing w:after="120" w:before="0" w:line="276" w:lineRule="auto"/>
+        <w:ind w:left="1620" w:right="0" w:hanging="180"/>
+        <w:jc w:val="both"/>
+        <w:rPr/>
+      </w:pPr>
+      <w:r>
+        <w:rPr>
+          <w:rFonts w:ascii="Tahoma" w:cs="Tahoma" w:eastAsia="Tahoma" w:hAnsi="Tahoma"/>
+          <w:b w:val="0"/>
+          <w:i w:val="0"/>
+          <w:smallCaps w:val="0"/>
+          <w:strike w:val="0"/>
+          <w:color w:val="000000"/>
+          <w:sz w:val="20"/>
+          <w:szCs w:val="20"/>
+          <w:u w:val="none"/>
+          <w:shd w:fill="auto" w:val="clear"/>
+          <w:vertAlign w:val="baseline"/>
+          <w:rtl w:val="0"/>
+        </w:rPr>
+        <w:t xml:space="preserve">Thư mục </w:t>
+      </w:r>
+      <w:r>
+        <w:rPr>
+          <w:rFonts w:ascii="Tahoma" w:cs="Tahoma" w:eastAsia="Tahoma" w:hAnsi="Tahoma"/>
+          <w:b w:val="1"/>
+          <w:i w:val="0"/>
+          <w:smallCaps w:val="0"/>
+          <w:strike w:val="0"/>
+          <w:color w:val="000000"/>
+          <w:sz w:val="20"/>
+          <w:szCs w:val="20"/>
+          <w:u w:val="none"/>
+          <w:shd w:fill="auto" w:val="clear"/>
+          <w:vertAlign w:val="baseline"/>
+          <w:rtl w:val="0"/>
+        </w:rPr>
+        <w:t xml:space="preserve">docs:</w:t>
+      </w:r>
+      <w:r>
+        <w:rPr>
+          <w:rFonts w:ascii="Tahoma" w:cs="Tahoma" w:eastAsia="Tahoma" w:hAnsi="Tahoma"/>
+          <w:b w:val="0"/>
+          <w:i w:val="0"/>
+          <w:smallCaps w:val="0"/>
+          <w:strike w:val="0"/>
+          <w:color w:val="000000"/>
+          <w:sz w:val="20"/>
+          <w:szCs w:val="20"/>
+          <w:u w:val="none"/>
+          <w:shd w:fill="auto" w:val="clear"/>
+          <w:vertAlign w:val="baseline"/>
+          <w:rtl w:val="0"/>
+        </w:rPr>
+        <w:t xml:space="preserve"> chứa tài liệu dự án tự viết. Đây là thư mục nội bộ của dự án. </w:t>
+      </w:r>
+      <w:r>
+        <w:rPr>
+          <w:rFonts w:ascii="Tahoma" w:cs="Tahoma" w:eastAsia="Tahoma" w:hAnsi="Tahoma"/>
+          <w:b w:val="0"/>
+          <w:i w:val="0"/>
+          <w:smallCaps w:val="0"/>
+          <w:strike w:val="0"/>
+          <w:color w:val="ff0000"/>
+          <w:sz w:val="20"/>
+          <w:szCs w:val="20"/>
+          <w:u w:val="none"/>
+          <w:shd w:fill="auto" w:val="clear"/>
+          <w:vertAlign w:val="baseline"/>
+          <w:rtl w:val="0"/>
+        </w:rPr>
+        <w:t xml:space="preserve">Trong học phần này, SV phải để chính bản báo cáo này vào đây, và cùng nhau kết hợp soạn thảo chung với file này</w:t>
+      </w:r>
+      <w:r>
+        <w:rPr>
+          <w:rFonts w:ascii="Tahoma" w:cs="Tahoma" w:eastAsia="Tahoma" w:hAnsi="Tahoma"/>
+          <w:b w:val="0"/>
+          <w:i w:val="0"/>
+          <w:smallCaps w:val="0"/>
+          <w:strike w:val="0"/>
+          <w:color w:val="000000"/>
+          <w:sz w:val="20"/>
+          <w:szCs w:val="20"/>
+          <w:u w:val="none"/>
+          <w:shd w:fill="auto" w:val="clear"/>
+          <w:vertAlign w:val="baseline"/>
+          <w:rtl w:val="0"/>
+        </w:rPr>
+        <w:t xml:space="preserve">. </w:t>
+      </w:r>
+    </w:p>
+    <w:p>
+      <w:pPr>
+        <w:keepNext w:val="0"/>
+        <w:keepLines w:val="0"/>
+        <w:widowControl w:val="0"/>
+        <w:numPr>
+          <w:ilvl w:val="0"/>
+          <w:numId w:val="6"/>
+        </w:numPr>
+        <w:pBdr>
+          <w:top w:space="0" w:sz="0" w:val="nil"/>
+          <w:left w:space="0" w:sz="0" w:val="nil"/>
+          <w:bottom w:space="0" w:sz="0" w:val="nil"/>
+          <w:right w:space="0" w:sz="0" w:val="nil"/>
+          <w:between w:space="0" w:sz="0" w:val="nil"/>
+        </w:pBdr>
+        <w:shd w:fill="auto" w:val="clear"/>
+        <w:spacing w:after="120" w:before="0" w:line="276" w:lineRule="auto"/>
+        <w:ind w:left="720" w:right="0" w:hanging="360"/>
+        <w:jc w:val="both"/>
+        <w:rPr>
+          <w:rFonts w:ascii="Tahoma" w:cs="Tahoma" w:eastAsia="Tahoma" w:hAnsi="Tahoma"/>
+          <w:b w:val="0"/>
+          <w:i w:val="0"/>
+          <w:smallCaps w:val="0"/>
+          <w:strike w:val="0"/>
+          <w:color w:val="ff0000"/>
+          <w:sz w:val="20"/>
+          <w:szCs w:val="20"/>
+          <w:u w:val="none"/>
+          <w:shd w:fill="auto" w:val="clear"/>
+          <w:vertAlign w:val="baseline"/>
+        </w:rPr>
+      </w:pPr>
+      <w:r>
+        <w:rPr>
+          <w:rFonts w:ascii="Tahoma" w:cs="Tahoma" w:eastAsia="Tahoma" w:hAnsi="Tahoma"/>
+          <w:b w:val="0"/>
+          <w:i w:val="0"/>
+          <w:smallCaps w:val="0"/>
+          <w:strike w:val="0"/>
+          <w:color w:val="000000"/>
+          <w:sz w:val="20"/>
+          <w:szCs w:val="20"/>
+          <w:u w:val="none"/>
+          <w:shd w:fill="auto" w:val="clear"/>
+          <w:vertAlign w:val="baseline"/>
+          <w:rtl w:val="0"/>
+        </w:rPr>
+        <w:t xml:space="preserve">Mỗi thành viên trong nhóm tự soạn thảo và phải upload các chỉnh sửa lên GitHub. </w:t>
+      </w:r>
+      <w:r>
+        <w:rPr>
+          <w:rFonts w:ascii="Tahoma" w:cs="Tahoma" w:eastAsia="Tahoma" w:hAnsi="Tahoma"/>
+          <w:b w:val="0"/>
+          <w:i w:val="0"/>
+          <w:smallCaps w:val="0"/>
+          <w:strike w:val="0"/>
+          <w:color w:val="ff0000"/>
+          <w:sz w:val="20"/>
+          <w:szCs w:val="20"/>
+          <w:u w:val="none"/>
+          <w:shd w:fill="auto" w:val="clear"/>
+          <w:vertAlign w:val="baseline"/>
+          <w:rtl w:val="0"/>
+        </w:rPr>
+        <w:t xml:space="preserve">Trong học phần này, mỗi SV cần đạt được &gt;=10 commit cho file báo cáo này hoặc với các đoạn mã nguồn mở.</w:t>
+      </w:r>
+    </w:p>
+    <w:p>
+      <w:pPr>
+        <w:rPr>
+          <w:b w:val="1"/>
+        </w:rPr>
+      </w:pPr>
+      <w:r>
+        <w:rPr>
+          <w:rtl w:val="0"/>
+        </w:rPr>
+      </w:r>
+    </w:p>
+    <w:p>
+      <w:pPr>
+        <w:widowControl w:val="1"/>
+        <w:spacing w:after="0" w:line="240" w:lineRule="auto"/>
+        <w:jc w:val="left"/>
+        <w:rPr>
+          <w:b w:val="1"/>
+        </w:rPr>
+      </w:pPr>
+      <w:r>
+        <w:br w:type="page"/>
+      </w:r>
+      <w:r>
+        <w:rPr>
+          <w:rtl w:val="0"/>
+        </w:rPr>
+      </w:r>
+    </w:p>
+    <w:p>
+      <w:pPr>
+        <w:rPr>
+          <w:b w:val="1"/>
+        </w:rPr>
+      </w:pPr>
+      <w:r>
+        <w:rPr>
+          <w:b w:val="1"/>
+          <w:rtl w:val="0"/>
+        </w:rPr>
+        <w:t xml:space="preserve">VỀ QUẢN LÝ CÔNG VIỆC</w:t>
+      </w:r>
+    </w:p>
+    <w:p>
+      <w:pPr>
+        <w:rPr/>
+      </w:pPr>
+      <w:r>
+        <w:rPr>
+          <w:rtl w:val="0"/>
+        </w:rPr>
+        <w:t xml:space="preserve">Sử dụng công cụ MS Planner với tài khoản email trường của SV.   </w:t>
+      </w:r>
+      <w:hyperlink r:id="rId8">
+        <w:r>
+          <w:rPr>
+            <w:color w:val="0000ff"/>
+            <w:u w:val="single"/>
+            <w:rtl w:val="0"/>
+          </w:rPr>
+          <w:t xml:space="preserve">https://tasks.office.com/</w:t>
+        </w:r>
+      </w:hyperlink>
+      <w:r>
+        <w:rPr>
+          <w:rtl w:val="0"/>
+        </w:rPr>
+      </w:r>
+    </w:p>
+    <w:p>
+      <w:pPr>
+        <w:rPr>
+          <w:i w:val="1"/>
+        </w:rPr>
+      </w:pPr>
+      <w:r>
+        <w:rPr>
+          <w:i w:val="1"/>
+          <w:rtl w:val="0"/>
+        </w:rPr>
+        <w:t xml:space="preserve">Gợi ý: yêu cầu này của bài tập lớn có thể tiến hành luôn và ngay, không ảnh hưởng tới phần báo cáo</w:t>
+      </w:r>
+    </w:p>
+    <w:p>
+      <w:pPr>
+        <w:rPr>
+          <w:i w:val="1"/>
+        </w:rPr>
+      </w:pPr>
+      <w:r>
+        <w:rPr>
+          <w:rtl w:val="0"/>
+        </w:rPr>
+      </w:r>
+    </w:p>
+    <w:p>
+      <w:pPr>
+        <w:keepNext w:val="0"/>
+        <w:keepLines w:val="0"/>
+        <w:widowControl w:val="0"/>
+        <w:numPr>
+          <w:ilvl w:val="0"/>
+          <w:numId w:val="7"/>
+        </w:numPr>
+        <w:pBdr>
+          <w:top w:space="0" w:sz="0" w:val="nil"/>
+          <w:left w:space="0" w:sz="0" w:val="nil"/>
+          <w:bottom w:space="0" w:sz="0" w:val="nil"/>
+          <w:right w:space="0" w:sz="0" w:val="nil"/>
+          <w:between w:space="0" w:sz="0" w:val="nil"/>
+        </w:pBdr>
+        <w:shd w:fill="auto" w:val="clear"/>
+        <w:spacing w:after="120" w:before="0" w:line="276" w:lineRule="auto"/>
+        <w:ind w:left="720" w:right="0" w:hanging="360"/>
+        <w:jc w:val="both"/>
+        <w:rPr/>
+      </w:pPr>
+      <w:r>
+        <w:rPr>
+          <w:rFonts w:ascii="Tahoma" w:cs="Tahoma" w:eastAsia="Tahoma" w:hAnsi="Tahoma"/>
+          <w:b w:val="0"/>
+          <w:i w:val="0"/>
+          <w:smallCaps w:val="0"/>
+          <w:strike w:val="0"/>
+          <w:color w:val="000000"/>
+          <w:sz w:val="20"/>
+          <w:szCs w:val="20"/>
+          <w:u w:val="none"/>
+          <w:shd w:fill="auto" w:val="clear"/>
+          <w:vertAlign w:val="baseline"/>
+          <w:rtl w:val="0"/>
+        </w:rPr>
+        <w:t xml:space="preserve"> Mỗi SV đều phải có tài khoản MS Planner cá nhân.</w:t>
+      </w:r>
+    </w:p>
+    <w:p>
+      <w:pPr>
+        <w:keepNext w:val="0"/>
+        <w:keepLines w:val="0"/>
+        <w:widowControl w:val="0"/>
+        <w:numPr>
+          <w:ilvl w:val="0"/>
+          <w:numId w:val="7"/>
+        </w:numPr>
+        <w:pBdr>
+          <w:top w:space="0" w:sz="0" w:val="nil"/>
+          <w:left w:space="0" w:sz="0" w:val="nil"/>
+          <w:bottom w:space="0" w:sz="0" w:val="nil"/>
+          <w:right w:space="0" w:sz="0" w:val="nil"/>
+          <w:between w:space="0" w:sz="0" w:val="nil"/>
+        </w:pBdr>
+        <w:shd w:fill="auto" w:val="clear"/>
+        <w:spacing w:after="120" w:before="0" w:line="276" w:lineRule="auto"/>
+        <w:ind w:left="720" w:right="0" w:hanging="360"/>
+        <w:jc w:val="both"/>
+        <w:rPr/>
+      </w:pPr>
+      <w:r>
+        <w:rPr>
+          <w:rFonts w:ascii="Tahoma" w:cs="Tahoma" w:eastAsia="Tahoma" w:hAnsi="Tahoma"/>
+          <w:b w:val="0"/>
+          <w:i w:val="0"/>
+          <w:smallCaps w:val="0"/>
+          <w:strike w:val="0"/>
+          <w:color w:val="000000"/>
+          <w:sz w:val="20"/>
+          <w:szCs w:val="20"/>
+          <w:u w:val="none"/>
+          <w:shd w:fill="auto" w:val="clear"/>
+          <w:vertAlign w:val="baseline"/>
+          <w:rtl w:val="0"/>
+        </w:rPr>
+        <w:t xml:space="preserve">Tạo một Project chung cho cả nhóm </w:t>
+      </w:r>
+    </w:p>
+    <w:p>
+      <w:pPr>
+        <w:keepNext w:val="0"/>
+        <w:keepLines w:val="0"/>
+        <w:widowControl w:val="0"/>
+        <w:numPr>
+          <w:ilvl w:val="0"/>
+          <w:numId w:val="7"/>
+        </w:numPr>
+        <w:pBdr>
+          <w:top w:space="0" w:sz="0" w:val="nil"/>
+          <w:left w:space="0" w:sz="0" w:val="nil"/>
+          <w:bottom w:space="0" w:sz="0" w:val="nil"/>
+          <w:right w:space="0" w:sz="0" w:val="nil"/>
+          <w:between w:space="0" w:sz="0" w:val="nil"/>
+        </w:pBdr>
+        <w:shd w:fill="auto" w:val="clear"/>
+        <w:spacing w:after="120" w:before="0" w:line="276" w:lineRule="auto"/>
+        <w:ind w:left="720" w:right="0" w:hanging="360"/>
+        <w:jc w:val="both"/>
+        <w:rPr/>
+      </w:pPr>
+      <w:r>
+        <w:rPr>
+          <w:rFonts w:ascii="Tahoma" w:cs="Tahoma" w:eastAsia="Tahoma" w:hAnsi="Tahoma"/>
+          <w:b w:val="0"/>
+          <w:i w:val="0"/>
+          <w:smallCaps w:val="0"/>
+          <w:strike w:val="0"/>
+          <w:color w:val="000000"/>
+          <w:sz w:val="20"/>
+          <w:szCs w:val="20"/>
+          <w:u w:val="none"/>
+          <w:shd w:fill="auto" w:val="clear"/>
+          <w:vertAlign w:val="baseline"/>
+          <w:rtl w:val="0"/>
+        </w:rPr>
         <w:t xml:space="preserve">Add tài khoản giáo viên </w:t>
       </w:r>
       <w:hyperlink r:id="rId9">
@@ -3712,7 +3712,7 @@
         <w:widowControl w:val="0"/>
         <w:numPr>
           <w:ilvl w:val="0"/>
-          <w:numId w:val="6"/>
+          <w:numId w:val="7"/>
         </w:numPr>
         <w:pBdr>
           <w:top w:space="0" w:sz="0" w:val="nil"/>
@@ -3835,7 +3835,7 @@
         <w:widowControl w:val="0"/>
         <w:numPr>
           <w:ilvl w:val="0"/>
-          <w:numId w:val="6"/>
+          <w:numId w:val="7"/>
         </w:numPr>
         <w:pBdr>
           <w:top w:space="0" w:sz="0" w:val="nil"/>
@@ -3875,7 +3875,7 @@
         <w:widowControl w:val="0"/>
         <w:numPr>
           <w:ilvl w:val="0"/>
-          <w:numId w:val="6"/>
+          <w:numId w:val="7"/>
         </w:numPr>
         <w:pBdr>
           <w:top w:space="0" w:sz="0" w:val="nil"/>
@@ -4231,6 +4231,7 @@
               <w:rPr>
                 <w:rtl w:val="0"/>
               </w:rPr>
+              <w:t xml:space="preserve">Thống kê hợp tác</w:t>
             </w:r>
           </w:p>
         </w:tc>
@@ -4305,6 +4306,7 @@
               <w:rPr>
                 <w:rtl w:val="0"/>
               </w:rPr>
+              <w:t xml:space="preserve">Thêm các rủi ro ảnh hưởng</w:t>
             </w:r>
           </w:p>
         </w:tc>
@@ -4379,7 +4381,7 @@
               <w:rPr>
                 <w:rtl w:val="0"/>
               </w:rPr>
-              <w:t xml:space="preserve">Kiểm tra thông</w:t>
+              <w:t xml:space="preserve">Ước lượng giá thành</w:t>
             </w:r>
           </w:p>
         </w:tc>
@@ -4631,7 +4633,7 @@
         <w:pStyle w:val="Heading1"/>
         <w:numPr>
           <w:ilvl w:val="0"/>
-          <w:numId w:val="7"/>
+          <w:numId w:val="8"/>
         </w:numPr>
         <w:ind w:left="432" w:hanging="432"/>
         <w:rPr/>
@@ -4650,7 +4652,7 @@
         <w:pStyle w:val="Heading2"/>
         <w:numPr>
           <w:ilvl w:val="1"/>
-          <w:numId w:val="7"/>
+          <w:numId w:val="8"/>
         </w:numPr>
         <w:ind w:left="576" w:hanging="576"/>
         <w:rPr/>
@@ -4683,7 +4685,7 @@
         <w:pStyle w:val="Heading2"/>
         <w:numPr>
           <w:ilvl w:val="1"/>
-          <w:numId w:val="7"/>
+          <w:numId w:val="8"/>
         </w:numPr>
         <w:ind w:left="576" w:hanging="576"/>
         <w:rPr/>
@@ -4774,7 +4776,7 @@
         <w:pStyle w:val="Heading1"/>
         <w:numPr>
           <w:ilvl w:val="0"/>
-          <w:numId w:val="7"/>
+          <w:numId w:val="8"/>
         </w:numPr>
         <w:ind w:left="432" w:hanging="432"/>
         <w:rPr/>
@@ -4793,7 +4795,7 @@
         <w:pStyle w:val="Heading2"/>
         <w:numPr>
           <w:ilvl w:val="1"/>
-          <w:numId w:val="7"/>
+          <w:numId w:val="8"/>
         </w:numPr>
         <w:ind w:left="576" w:hanging="576"/>
         <w:rPr/>
@@ -4818,7 +4820,37 @@
           <w:i w:val="1"/>
           <w:rtl w:val="0"/>
         </w:rPr>
-        <w:t xml:space="preserve">Anh Lê Văn Long: </w:t>
+        <w:t xml:space="preserve">Tên: Lê Văn Long</w:t>
+      </w:r>
+    </w:p>
+    <w:p>
+      <w:pPr>
+        <w:rPr>
+          <w:i w:val="1"/>
+        </w:rPr>
+      </w:pPr>
+      <w:r>
+        <w:rPr>
+          <w:i w:val="1"/>
+          <w:rtl w:val="0"/>
+        </w:rPr>
+        <w:t xml:space="preserve">Công ty: Công ty TNHH LongJS</w:t>
+      </w:r>
+    </w:p>
+    <w:p>
+      <w:pPr>
+        <w:rPr>
+          <w:i w:val="1"/>
+        </w:rPr>
+      </w:pPr>
+      <w:r>
+        <w:rPr>
+          <w:i w:val="1"/>
+          <w:rtl w:val="0"/>
+        </w:rPr>
+        <w:t xml:space="preserve">Số điện thoại: 059289301</w:t>
+        <w:br w:type="textWrapping"/>
+        <w:t xml:space="preserve">Email: longjs@longgmail.com</w:t>
       </w:r>
     </w:p>
     <w:p>
@@ -4826,7 +4858,7 @@
         <w:pStyle w:val="Heading2"/>
         <w:numPr>
           <w:ilvl w:val="1"/>
-          <w:numId w:val="7"/>
+          <w:numId w:val="8"/>
         </w:numPr>
         <w:ind w:left="576" w:hanging="576"/>
         <w:rPr/>
@@ -4873,7 +4905,7 @@
         <w:pStyle w:val="Heading2"/>
         <w:numPr>
           <w:ilvl w:val="1"/>
-          <w:numId w:val="7"/>
+          <w:numId w:val="8"/>
         </w:numPr>
         <w:ind w:left="576" w:hanging="576"/>
         <w:rPr/>
@@ -4964,7 +4996,7 @@
         <w:pStyle w:val="Heading1"/>
         <w:numPr>
           <w:ilvl w:val="0"/>
-          <w:numId w:val="7"/>
+          <w:numId w:val="8"/>
         </w:numPr>
         <w:ind w:left="432" w:hanging="432"/>
         <w:rPr/>
@@ -4983,7 +5015,7 @@
         <w:pStyle w:val="Heading2"/>
         <w:numPr>
           <w:ilvl w:val="1"/>
-          <w:numId w:val="7"/>
+          <w:numId w:val="8"/>
         </w:numPr>
         <w:ind w:left="576" w:hanging="576"/>
         <w:rPr/>
@@ -5098,7 +5130,7 @@
           <w:vertAlign w:val="baseline"/>
           <w:rtl w:val="0"/>
         </w:rPr>
-        <w:t xml:space="preserve">Số lượng file</w:t>
+        <w:t xml:space="preserve">Số lượng file </w:t>
       </w:r>
     </w:p>
     <w:p>
@@ -5150,7 +5182,7 @@
           <w:vertAlign w:val="baseline"/>
           <w:rtl w:val="0"/>
         </w:rPr>
-        <w:t xml:space="preserve">Số lượng dòng code</w:t>
+        <w:t xml:space="preserve">Số lượng dòng code: 827</w:t>
       </w:r>
     </w:p>
     <w:p>
@@ -5202,7 +5234,7 @@
           <w:vertAlign w:val="baseline"/>
           <w:rtl w:val="0"/>
         </w:rPr>
-        <w:t xml:space="preserve">Số lượng dòng chú thích</w:t>
+        <w:t xml:space="preserve">Số lượng dòng chú thích: 46</w:t>
       </w:r>
     </w:p>
     <w:p>
@@ -5366,7 +5398,7 @@
         <w:pStyle w:val="Heading2"/>
         <w:numPr>
           <w:ilvl w:val="1"/>
-          <w:numId w:val="7"/>
+          <w:numId w:val="8"/>
         </w:numPr>
         <w:ind w:left="576" w:hanging="576"/>
         <w:rPr/>
@@ -5429,7 +5461,19 @@
           <w:vertAlign w:val="baseline"/>
           <w:rtl w:val="0"/>
         </w:rPr>
-        <w:t xml:space="preserve">Số lượng collaborator tham dự (của dự án gốc)</w:t>
+        <w:t xml:space="preserve">Số lượng collaborator tham dự (của dự án gốc): 14 </w:t>
+      </w:r>
+      <w:r>
+        <w:rPr>
+          <w:i w:val="1"/>
+          <w:rtl w:val="0"/>
+        </w:rPr>
+        <w:t xml:space="preserve">collaborator</w:t>
+      </w:r>
+      <w:r>
+        <w:rPr>
+          <w:rtl w:val="0"/>
+        </w:rPr>
       </w:r>
     </w:p>
     <w:p>
@@ -5481,7 +5525,7 @@
           <w:vertAlign w:val="baseline"/>
           <w:rtl w:val="0"/>
         </w:rPr>
-        <w:t xml:space="preserve">Số lượt commit</w:t>
+        <w:t xml:space="preserve">Số lượt commit: 28 commit</w:t>
       </w:r>
     </w:p>
     <w:p>
@@ -5533,7 +5577,7 @@
           <w:vertAlign w:val="baseline"/>
           <w:rtl w:val="0"/>
         </w:rPr>
-        <w:t xml:space="preserve">Số branch</w:t>
+        <w:t xml:space="preserve">Số branch: 3</w:t>
       </w:r>
     </w:p>
     <w:p>
@@ -5637,7 +5681,19 @@
           <w:vertAlign w:val="baseline"/>
           <w:rtl w:val="0"/>
         </w:rPr>
-        <w:t xml:space="preserve">Tên đầy đủ</w:t>
+        <w:t xml:space="preserve">Tên đầy đủ: dav</w:t>
+      </w:r>
+      <w:r>
+        <w:rPr>
+          <w:i w:val="1"/>
+          <w:rtl w:val="0"/>
+        </w:rPr>
+        <w:t xml:space="preserve">idshimjs</w:t>
+      </w:r>
+      <w:r>
+        <w:rPr>
+          <w:rtl w:val="0"/>
+        </w:rPr>
       </w:r>
     </w:p>
     <w:p>
@@ -5689,7 +5745,7 @@
           <w:vertAlign w:val="baseline"/>
           <w:rtl w:val="0"/>
         </w:rPr>
-        <w:t xml:space="preserve">Link tài khoản Github</w:t>
+        <w:t xml:space="preserve">Link tài khoản Github: https://github.com/davidshimjs</w:t>
       </w:r>
     </w:p>
     <w:p>
@@ -5741,7 +5797,247 @@
           <w:vertAlign w:val="baseline"/>
           <w:rtl w:val="0"/>
         </w:rPr>
-        <w:t xml:space="preserve">Số repository có</w:t>
+        <w:t xml:space="preserve">Số repository có: 22</w:t>
+      </w:r>
+    </w:p>
+    <w:p>
+      <w:pPr>
+        <w:numPr>
+          <w:ilvl w:val="1"/>
+          <w:numId w:val="1"/>
+        </w:numPr>
+        <w:ind w:left="1440" w:hanging="360"/>
+        <w:rPr>
+          <w:rFonts w:ascii="Tahoma" w:cs="Tahoma" w:eastAsia="Tahoma" w:hAnsi="Tahoma"/>
+          <w:i w:val="1"/>
+        </w:rPr>
+      </w:pPr>
+      <w:r>
+        <w:rPr>
+          <w:i w:val="1"/>
+          <w:rtl w:val="0"/>
+        </w:rPr>
+        <w:t xml:space="preserve">Tên đầy đủ: davidcl64</w:t>
+      </w:r>
+    </w:p>
+    <w:p>
+      <w:pPr>
+        <w:numPr>
+          <w:ilvl w:val="1"/>
+          <w:numId w:val="1"/>
+        </w:numPr>
+        <w:ind w:left="1440" w:hanging="360"/>
+        <w:rPr>
+          <w:rFonts w:ascii="Tahoma" w:cs="Tahoma" w:eastAsia="Tahoma" w:hAnsi="Tahoma"/>
+          <w:i w:val="1"/>
+        </w:rPr>
+      </w:pPr>
+      <w:r>
+        <w:rPr>
+          <w:i w:val="1"/>
+          <w:rtl w:val="0"/>
+        </w:rPr>
+        <w:t xml:space="preserve">Link tài khoản Github: https://github.com/davidcl64</w:t>
+      </w:r>
+    </w:p>
+    <w:p>
+      <w:pPr>
+        <w:numPr>
+          <w:ilvl w:val="1"/>
+          <w:numId w:val="1"/>
+        </w:numPr>
+        <w:ind w:left="1440" w:hanging="360"/>
+        <w:rPr>
+          <w:rFonts w:ascii="Tahoma" w:cs="Tahoma" w:eastAsia="Tahoma" w:hAnsi="Tahoma"/>
+          <w:i w:val="1"/>
+        </w:rPr>
+      </w:pPr>
+      <w:r>
+        <w:rPr>
+          <w:i w:val="1"/>
+          <w:rtl w:val="0"/>
+        </w:rPr>
+        <w:t xml:space="preserve">Số repository có: 17</w:t>
+      </w:r>
+    </w:p>
+    <w:p>
+      <w:pPr>
+        <w:numPr>
+          <w:ilvl w:val="1"/>
+          <w:numId w:val="1"/>
+        </w:numPr>
+        <w:ind w:left="1440" w:hanging="360"/>
+        <w:rPr>
+          <w:rFonts w:ascii="Tahoma" w:cs="Tahoma" w:eastAsia="Tahoma" w:hAnsi="Tahoma"/>
+          <w:i w:val="1"/>
+        </w:rPr>
+      </w:pPr>
+      <w:r>
+        <w:rPr>
+          <w:i w:val="1"/>
+          <w:rtl w:val="0"/>
+        </w:rPr>
+        <w:t xml:space="preserve">Tên đầy đủ: ysangsok</w:t>
+      </w:r>
+    </w:p>
+    <w:p>
+      <w:pPr>
+        <w:numPr>
+          <w:ilvl w:val="1"/>
+          <w:numId w:val="1"/>
+        </w:numPr>
+        <w:ind w:left="1440" w:hanging="360"/>
+        <w:rPr>
+          <w:rFonts w:ascii="Tahoma" w:cs="Tahoma" w:eastAsia="Tahoma" w:hAnsi="Tahoma"/>
+          <w:i w:val="1"/>
+        </w:rPr>
+      </w:pPr>
+      <w:r>
+        <w:rPr>
+          <w:i w:val="1"/>
+          <w:rtl w:val="0"/>
+        </w:rPr>
+        <w:t xml:space="preserve">Link tài khoản Github: https://github.com/ysangkok</w:t>
+      </w:r>
+    </w:p>
+    <w:p>
+      <w:pPr>
+        <w:numPr>
+          <w:ilvl w:val="1"/>
+          <w:numId w:val="1"/>
+        </w:numPr>
+        <w:ind w:left="1440" w:hanging="360"/>
+        <w:rPr>
+          <w:rFonts w:ascii="Tahoma" w:cs="Tahoma" w:eastAsia="Tahoma" w:hAnsi="Tahoma"/>
+          <w:i w:val="1"/>
+        </w:rPr>
+      </w:pPr>
+      <w:r>
+        <w:rPr>
+          <w:i w:val="1"/>
+          <w:rtl w:val="0"/>
+        </w:rPr>
+        <w:t xml:space="preserve">Số repository có: 120</w:t>
+      </w:r>
+    </w:p>
+    <w:p>
+      <w:pPr>
+        <w:numPr>
+          <w:ilvl w:val="1"/>
+          <w:numId w:val="1"/>
+        </w:numPr>
+        <w:ind w:left="1440" w:hanging="360"/>
+        <w:rPr>
+          <w:rFonts w:ascii="Tahoma" w:cs="Tahoma" w:eastAsia="Tahoma" w:hAnsi="Tahoma"/>
+          <w:i w:val="1"/>
+        </w:rPr>
+      </w:pPr>
+      <w:r>
+        <w:rPr>
+          <w:i w:val="1"/>
+          <w:rtl w:val="0"/>
+        </w:rPr>
+        <w:t xml:space="preserve">Tên đầy đủ: tptee</w:t>
+      </w:r>
+    </w:p>
+    <w:p>
+      <w:pPr>
+        <w:numPr>
+          <w:ilvl w:val="1"/>
+          <w:numId w:val="1"/>
+        </w:numPr>
+        <w:ind w:left="1440" w:hanging="360"/>
+        <w:rPr>
+          <w:rFonts w:ascii="Tahoma" w:cs="Tahoma" w:eastAsia="Tahoma" w:hAnsi="Tahoma"/>
+          <w:i w:val="1"/>
+        </w:rPr>
+      </w:pPr>
+      <w:r>
+        <w:rPr>
+          <w:i w:val="1"/>
+          <w:rtl w:val="0"/>
+        </w:rPr>
+        <w:t xml:space="preserve">Link tài khoản Github: https://github.com/tptee</w:t>
+      </w:r>
+    </w:p>
+    <w:p>
+      <w:pPr>
+        <w:numPr>
+          <w:ilvl w:val="1"/>
+          <w:numId w:val="1"/>
+        </w:numPr>
+        <w:ind w:left="1440" w:hanging="360"/>
+        <w:rPr>
+          <w:rFonts w:ascii="Tahoma" w:cs="Tahoma" w:eastAsia="Tahoma" w:hAnsi="Tahoma"/>
+          <w:i w:val="1"/>
+        </w:rPr>
+      </w:pPr>
+      <w:r>
+        <w:rPr>
+          <w:i w:val="1"/>
+          <w:rtl w:val="0"/>
+        </w:rPr>
+        <w:t xml:space="preserve">Số repository có: 88</w:t>
+      </w:r>
+    </w:p>
+    <w:p>
+      <w:pPr>
+        <w:numPr>
+          <w:ilvl w:val="1"/>
+          <w:numId w:val="1"/>
+        </w:numPr>
+        <w:ind w:left="1440" w:hanging="360"/>
+        <w:rPr>
+          <w:rFonts w:ascii="Tahoma" w:cs="Tahoma" w:eastAsia="Tahoma" w:hAnsi="Tahoma"/>
+          <w:i w:val="1"/>
+        </w:rPr>
+      </w:pPr>
+      <w:r>
+        <w:rPr>
+          <w:i w:val="1"/>
+          <w:rtl w:val="0"/>
+        </w:rPr>
+        <w:t xml:space="preserve">Tên đầy đủ: dwilkie</w:t>
+      </w:r>
+    </w:p>
+    <w:p>
+      <w:pPr>
+        <w:numPr>
+          <w:ilvl w:val="1"/>
+          <w:numId w:val="1"/>
+        </w:numPr>
+        <w:ind w:left="1440" w:hanging="360"/>
+        <w:rPr>
+          <w:rFonts w:ascii="Tahoma" w:cs="Tahoma" w:eastAsia="Tahoma" w:hAnsi="Tahoma"/>
+          <w:i w:val="1"/>
+        </w:rPr>
+      </w:pPr>
+      <w:r>
+        <w:rPr>
+          <w:i w:val="1"/>
+          <w:rtl w:val="0"/>
+        </w:rPr>
+        <w:t xml:space="preserve">Link tài khoản Github: https://github.com/dwilkie</w:t>
+      </w:r>
+    </w:p>
+    <w:p>
+      <w:pPr>
+        <w:numPr>
+          <w:ilvl w:val="1"/>
+          <w:numId w:val="1"/>
+        </w:numPr>
+        <w:ind w:left="1440" w:hanging="360"/>
+        <w:rPr>
+          <w:rFonts w:ascii="Tahoma" w:cs="Tahoma" w:eastAsia="Tahoma" w:hAnsi="Tahoma"/>
+          <w:i w:val="1"/>
+        </w:rPr>
+      </w:pPr>
+      <w:r>
+        <w:rPr>
+          <w:i w:val="1"/>
+          <w:rtl w:val="0"/>
+        </w:rPr>
+        <w:t xml:space="preserve">Số repository có: 110</w:t>
       </w:r>
     </w:p>
     <w:p>
@@ -5749,7 +6045,7 @@
         <w:pStyle w:val="Heading2"/>
         <w:numPr>
           <w:ilvl w:val="1"/>
-          <w:numId w:val="7"/>
+          <w:numId w:val="8"/>
         </w:numPr>
         <w:ind w:left="576" w:hanging="576"/>
         <w:rPr/>
@@ -5781,7 +6077,7 @@
       <w:pPr>
         <w:numPr>
           <w:ilvl w:val="0"/>
-          <w:numId w:val="14"/>
+          <w:numId w:val="16"/>
         </w:numPr>
         <w:spacing w:after="0" w:afterAutospacing="0"/>
         <w:ind w:left="720" w:hanging="360"/>
@@ -5798,7 +6094,7 @@
       <w:pPr>
         <w:numPr>
           <w:ilvl w:val="0"/>
-          <w:numId w:val="15"/>
+          <w:numId w:val="17"/>
         </w:numPr>
         <w:spacing w:after="0" w:afterAutospacing="0"/>
         <w:ind w:left="1440" w:hanging="360"/>
@@ -5815,7 +6111,7 @@
       <w:pPr>
         <w:numPr>
           <w:ilvl w:val="0"/>
-          <w:numId w:val="15"/>
+          <w:numId w:val="17"/>
         </w:numPr>
         <w:spacing w:after="0" w:afterAutospacing="0"/>
         <w:ind w:left="1440" w:hanging="360"/>
@@ -5832,7 +6128,7 @@
       <w:pPr>
         <w:numPr>
           <w:ilvl w:val="0"/>
-          <w:numId w:val="9"/>
+          <w:numId w:val="10"/>
         </w:numPr>
         <w:spacing w:after="0" w:afterAutospacing="0"/>
         <w:ind w:left="1440" w:hanging="360"/>
@@ -5849,7 +6145,7 @@
       <w:pPr>
         <w:numPr>
           <w:ilvl w:val="0"/>
-          <w:numId w:val="9"/>
+          <w:numId w:val="10"/>
         </w:numPr>
         <w:spacing w:after="0" w:afterAutospacing="0"/>
         <w:ind w:left="1440" w:hanging="360"/>
@@ -5866,7 +6162,7 @@
       <w:pPr>
         <w:numPr>
           <w:ilvl w:val="0"/>
-          <w:numId w:val="14"/>
+          <w:numId w:val="16"/>
         </w:numPr>
         <w:spacing w:after="0" w:afterAutospacing="0"/>
         <w:ind w:left="720" w:hanging="360"/>
@@ -5883,7 +6179,7 @@
       <w:pPr>
         <w:numPr>
           <w:ilvl w:val="0"/>
-          <w:numId w:val="11"/>
+          <w:numId w:val="12"/>
         </w:numPr>
         <w:spacing w:after="0" w:afterAutospacing="0"/>
         <w:ind w:left="1440" w:hanging="360"/>
@@ -5900,7 +6196,7 @@
       <w:pPr>
         <w:numPr>
           <w:ilvl w:val="0"/>
-          <w:numId w:val="11"/>
+          <w:numId w:val="12"/>
         </w:numPr>
         <w:spacing w:after="0" w:afterAutospacing="0"/>
         <w:ind w:left="1440" w:hanging="360"/>
@@ -5917,7 +6213,7 @@
       <w:pPr>
         <w:numPr>
           <w:ilvl w:val="0"/>
-          <w:numId w:val="16"/>
+          <w:numId w:val="19"/>
         </w:numPr>
         <w:ind w:left="1440" w:hanging="360"/>
         <w:rPr/>
@@ -5957,7 +6253,7 @@
       <w:pPr>
         <w:numPr>
           <w:ilvl w:val="0"/>
-          <w:numId w:val="14"/>
+          <w:numId w:val="16"/>
         </w:numPr>
         <w:spacing w:after="0" w:afterAutospacing="0"/>
         <w:ind w:left="720" w:hanging="360"/>
@@ -5974,7 +6270,7 @@
       <w:pPr>
         <w:numPr>
           <w:ilvl w:val="0"/>
-          <w:numId w:val="3"/>
+          <w:numId w:val="4"/>
         </w:numPr>
         <w:spacing w:after="0" w:afterAutospacing="0"/>
         <w:ind w:left="1440" w:hanging="360"/>
@@ -5991,7 +6287,7 @@
       <w:pPr>
         <w:numPr>
           <w:ilvl w:val="0"/>
-          <w:numId w:val="3"/>
+          <w:numId w:val="4"/>
         </w:numPr>
         <w:spacing w:after="0" w:afterAutospacing="0"/>
         <w:ind w:left="1440" w:hanging="360"/>
@@ -6008,7 +6304,7 @@
       <w:pPr>
         <w:numPr>
           <w:ilvl w:val="0"/>
-          <w:numId w:val="3"/>
+          <w:numId w:val="4"/>
         </w:numPr>
         <w:spacing w:after="0" w:afterAutospacing="0"/>
         <w:ind w:left="1440" w:hanging="360"/>
@@ -6025,7 +6321,7 @@
       <w:pPr>
         <w:numPr>
           <w:ilvl w:val="0"/>
-          <w:numId w:val="3"/>
+          <w:numId w:val="4"/>
         </w:numPr>
         <w:spacing w:after="0" w:afterAutospacing="0"/>
         <w:ind w:left="1440" w:hanging="360"/>
@@ -6042,7 +6338,7 @@
       <w:pPr>
         <w:numPr>
           <w:ilvl w:val="0"/>
-          <w:numId w:val="3"/>
+          <w:numId w:val="4"/>
         </w:numPr>
         <w:spacing w:after="0" w:afterAutospacing="0"/>
         <w:ind w:left="1440" w:hanging="360"/>
@@ -6059,7 +6355,7 @@
       <w:pPr>
         <w:numPr>
           <w:ilvl w:val="0"/>
-          <w:numId w:val="8"/>
+          <w:numId w:val="9"/>
         </w:numPr>
         <w:ind w:left="1440" w:hanging="360"/>
         <w:rPr/>
@@ -6076,7 +6372,7 @@
         <w:pStyle w:val="Heading2"/>
         <w:numPr>
           <w:ilvl w:val="1"/>
-          <w:numId w:val="7"/>
+          <w:numId w:val="8"/>
         </w:numPr>
         <w:ind w:left="576" w:hanging="576"/>
         <w:rPr/>
@@ -6109,43 +6405,18 @@
         <w:shd w:fill="ffffff" w:val="clear"/>
         <w:spacing w:after="240" w:lineRule="auto"/>
         <w:rPr>
+          <w:i w:val="1"/>
+        </w:rPr>
+      </w:pPr>
+      <w:r>
+        <w:rPr>
           <w:rFonts w:ascii="Arial" w:cs="Arial" w:eastAsia="Arial" w:hAnsi="Arial"/>
           <w:i w:val="1"/>
           <w:color w:val="24292e"/>
-          <w:sz w:val="24"/>
-          <w:szCs w:val="24"/>
-        </w:rPr>
-      </w:pPr>
-      <w:r>
-        <w:rPr>
-          <w:rFonts w:ascii="Arial" w:cs="Arial" w:eastAsia="Arial" w:hAnsi="Arial"/>
-          <w:i w:val="1"/>
-          <w:color w:val="24292e"/>
-          <w:sz w:val="24"/>
-          <w:szCs w:val="24"/>
           <w:rtl w:val="0"/>
         </w:rPr>
         <w:t xml:space="preserve">IE6~10, Chrome, Firefox, Safari, Opera, Mobile Safari, Android, Windows Mobile, ETC.</w:t>
       </w:r>
-    </w:p>
-    <w:p>
-      <w:pPr>
-        <w:rPr>
-          <w:i w:val="1"/>
-        </w:rPr>
-      </w:pPr>
-      <w:r>
-        <w:rPr>
-          <w:rtl w:val="0"/>
-        </w:rPr>
-      </w:r>
-    </w:p>
-    <w:p>
-      <w:pPr>
-        <w:rPr>
-          <w:i w:val="1"/>
-        </w:rPr>
-      </w:pPr>
       <w:r>
         <w:rPr>
           <w:rtl w:val="0"/>
@@ -6157,7 +6428,7 @@
         <w:pStyle w:val="Heading1"/>
         <w:numPr>
           <w:ilvl w:val="0"/>
-          <w:numId w:val="7"/>
+          <w:numId w:val="8"/>
         </w:numPr>
         <w:ind w:left="432" w:hanging="432"/>
         <w:rPr/>
@@ -6204,7 +6475,7 @@
         <w:pStyle w:val="Heading1"/>
         <w:numPr>
           <w:ilvl w:val="0"/>
-          <w:numId w:val="7"/>
+          <w:numId w:val="8"/>
         </w:numPr>
         <w:ind w:left="432" w:hanging="432"/>
         <w:rPr/>
@@ -6223,7 +6494,7 @@
         <w:pStyle w:val="Heading2"/>
         <w:numPr>
           <w:ilvl w:val="1"/>
-          <w:numId w:val="7"/>
+          <w:numId w:val="8"/>
         </w:numPr>
         <w:ind w:left="576" w:hanging="576"/>
         <w:rPr/>
@@ -6458,7 +6729,7 @@
         <w:pStyle w:val="Heading2"/>
         <w:numPr>
           <w:ilvl w:val="1"/>
-          <w:numId w:val="7"/>
+          <w:numId w:val="8"/>
         </w:numPr>
         <w:ind w:left="576" w:hanging="576"/>
         <w:rPr/>
@@ -6487,7 +6758,7 @@
       <w:pPr>
         <w:numPr>
           <w:ilvl w:val="0"/>
-          <w:numId w:val="10"/>
+          <w:numId w:val="11"/>
         </w:numPr>
         <w:spacing w:after="0" w:afterAutospacing="0"/>
         <w:ind w:left="720" w:hanging="360"/>
@@ -6546,13 +6817,13 @@
           <w:vertAlign w:val="baseline"/>
           <w:rtl w:val="0"/>
         </w:rPr>
-        <w:t xml:space="preserve">Tên rủi ro: </w:t>
-      </w:r>
-      <w:r>
-        <w:rPr>
-          <w:rtl w:val="0"/>
-        </w:rPr>
-        <w:t xml:space="preserve">nghỉ đột xuất</w:t>
+        <w:t xml:space="preserve">Tên rủi ro: Nh</w:t>
+      </w:r>
+      <w:r>
+        <w:rPr>
+          <w:rtl w:val="0"/>
+        </w:rPr>
+        <w:t xml:space="preserve">ân viên nghỉ đột xuất.</w:t>
       </w:r>
       <w:r>
         <w:rPr>
@@ -6672,7 +6943,7 @@
         <w:rPr>
           <w:rtl w:val="0"/>
         </w:rPr>
-        <w:t xml:space="preserve">5%</w:t>
+        <w:t xml:space="preserve">5%.</w:t>
       </w:r>
       <w:r>
         <w:rPr>
@@ -6726,13 +6997,13 @@
           <w:vertAlign w:val="baseline"/>
           <w:rtl w:val="0"/>
         </w:rPr>
-        <w:t xml:space="preserve">Mức độ thiệt hại: B</w:t>
-      </w:r>
-      <w:r>
-        <w:rPr>
-          <w:rtl w:val="0"/>
-        </w:rPr>
-        <w:t xml:space="preserve">áo cáo tiến độ chậm cho khách hàng</w:t>
+        <w:t xml:space="preserve">Mức độ thiệt hại: V</w:t>
+      </w:r>
+      <w:r>
+        <w:rPr>
+          <w:rtl w:val="0"/>
+        </w:rPr>
+        <w:t xml:space="preserve">ừa, ảnh hưởng tới báo cáo tiến độ chậm cho khách hàng.</w:t>
       </w:r>
       <w:r>
         <w:rPr>
@@ -6799,7 +7070,7 @@
       <w:pPr>
         <w:numPr>
           <w:ilvl w:val="0"/>
-          <w:numId w:val="10"/>
+          <w:numId w:val="11"/>
         </w:numPr>
         <w:spacing w:after="0" w:afterAutospacing="0"/>
         <w:ind w:left="720" w:hanging="360"/>
@@ -6826,7 +7097,7 @@
         <w:rPr>
           <w:rtl w:val="0"/>
         </w:rPr>
-        <w:t xml:space="preserve">Tên rủi ro: nghỉ đột xuất</w:t>
+        <w:t xml:space="preserve">Tên rủi ro: Máy tính bị hỏng.</w:t>
       </w:r>
     </w:p>
     <w:p>
@@ -6841,7 +7112,7 @@
         <w:rPr>
           <w:rtl w:val="0"/>
         </w:rPr>
-        <w:t xml:space="preserve">Mô tả rủi ro: Các thành viên có lý do dẫn tới nghỉ đột xuất.</w:t>
+        <w:t xml:space="preserve">Mô tả rủi ro: Một trong các thành viên gặp vấn đề trục trặc về phần cứng, cần thời gian và tiền bạc để sửa chữa.</w:t>
       </w:r>
     </w:p>
     <w:p>
@@ -6856,7 +7127,7 @@
         <w:rPr>
           <w:rtl w:val="0"/>
         </w:rPr>
-        <w:t xml:space="preserve">Xác suất xảy ra: 5%</w:t>
+        <w:t xml:space="preserve">Xác suất xảy ra: 5%.</w:t>
       </w:r>
     </w:p>
     <w:p>
@@ -6871,7 +7142,7 @@
         <w:rPr>
           <w:rtl w:val="0"/>
         </w:rPr>
-        <w:t xml:space="preserve">Mức độ thiệt hại: Báo cáo tiến độ chậm cho khách hàng</w:t>
+        <w:t xml:space="preserve">Mức độ thiệt hại: Lớn, ảnh hưởng đến thời gian làm việc và ngân sách của dự án.</w:t>
       </w:r>
     </w:p>
     <w:p>
@@ -6886,14 +7157,14 @@
         <w:rPr>
           <w:rtl w:val="0"/>
         </w:rPr>
-        <w:t xml:space="preserve">Giải pháp xử lý: Các thành viên còn lại cần phải tìm nhân viên tham gia vào dự án lập báo cáo ngay.</w:t>
+        <w:t xml:space="preserve">Giải pháp xử lý: Luôn thực hiện kiểm tra các thiết bị và máy móc cẩn thận trước khi vận hành.</w:t>
       </w:r>
     </w:p>
     <w:p>
       <w:pPr>
         <w:numPr>
           <w:ilvl w:val="0"/>
-          <w:numId w:val="10"/>
+          <w:numId w:val="11"/>
         </w:numPr>
         <w:spacing w:after="0" w:afterAutospacing="0"/>
         <w:ind w:left="720" w:hanging="360"/>
@@ -6920,7 +7191,7 @@
         <w:rPr>
           <w:rtl w:val="0"/>
         </w:rPr>
-        <w:t xml:space="preserve">Tên rủi ro: nghỉ đột xuất</w:t>
+        <w:t xml:space="preserve">Tên rủi ro: Công việc bị lệch khỏi hướng đi của dự án.</w:t>
       </w:r>
     </w:p>
     <w:p>
@@ -6935,7 +7206,7 @@
         <w:rPr>
           <w:rtl w:val="0"/>
         </w:rPr>
-        <w:t xml:space="preserve">Mô tả rủi ro: Các thành viên có lý do dẫn tới nghỉ đột xuất.</w:t>
+        <w:t xml:space="preserve">Mô tả rủi ro: Các phương pháp và cách xử lý của từng nhân viên bị sai với tiến độ và hướng đi của dự án.</w:t>
       </w:r>
     </w:p>
     <w:p>
@@ -6950,7 +7221,7 @@
         <w:rPr>
           <w:rtl w:val="0"/>
         </w:rPr>
-        <w:t xml:space="preserve">Xác suất xảy ra: 5%</w:t>
+        <w:t xml:space="preserve">Xác suất xảy ra: 15%</w:t>
       </w:r>
     </w:p>
     <w:p>
@@ -6965,7 +7236,7 @@
         <w:rPr>
           <w:rtl w:val="0"/>
         </w:rPr>
-        <w:t xml:space="preserve">Mức độ thiệt hại: Báo cáo tiến độ chậm cho khách hàng</w:t>
+        <w:t xml:space="preserve">Mức độ thiệt hại: Vừa, Chậm tiến độ và có khả năng làm hỏng dự án nếu không được chỉnh sửa kịp thời, có thể ngăn chặn.</w:t>
       </w:r>
     </w:p>
     <w:p>
@@ -6980,14 +7251,14 @@
         <w:rPr>
           <w:rtl w:val="0"/>
         </w:rPr>
-        <w:t xml:space="preserve">Giải pháp xử lý: Các thành viên còn lại cần phải tìm nhân viên tham gia vào dự án lập báo cáo ngay.</w:t>
+        <w:t xml:space="preserve">Giải pháp xử lý: Thành lập bảng dự án rõ ràng và giao việc cho từng nhân viên một cách hợp lý.</w:t>
       </w:r>
     </w:p>
     <w:p>
       <w:pPr>
         <w:numPr>
           <w:ilvl w:val="0"/>
-          <w:numId w:val="10"/>
+          <w:numId w:val="11"/>
         </w:numPr>
         <w:spacing w:after="0" w:afterAutospacing="0"/>
         <w:ind w:left="720" w:hanging="360"/>
@@ -7014,7 +7285,7 @@
         <w:rPr>
           <w:rtl w:val="0"/>
         </w:rPr>
-        <w:t xml:space="preserve">Tên rủi ro: nghỉ đột xuất</w:t>
+        <w:t xml:space="preserve">Tên rủi ro: Phát sinh bất ngờ trong quản lý tài chính.</w:t>
       </w:r>
     </w:p>
     <w:p>
@@ -7029,7 +7300,7 @@
         <w:rPr>
           <w:rtl w:val="0"/>
         </w:rPr>
-        <w:t xml:space="preserve">Mô tả rủi ro: Các thành viên có lý do dẫn tới nghỉ đột xuất.</w:t>
+        <w:t xml:space="preserve">Mô tả rủi ro: Dự án phát sinh ra các chi phí không được tính toán trước trong lúc phát triển.</w:t>
       </w:r>
     </w:p>
     <w:p>
@@ -7044,7 +7315,7 @@
         <w:rPr>
           <w:rtl w:val="0"/>
         </w:rPr>
-        <w:t xml:space="preserve">Xác suất xảy ra: 5%</w:t>
+        <w:t xml:space="preserve">Xác suất xảy ra: 10%.</w:t>
       </w:r>
     </w:p>
     <w:p>
@@ -7059,7 +7330,7 @@
         <w:rPr>
           <w:rtl w:val="0"/>
         </w:rPr>
-        <w:t xml:space="preserve">Mức độ thiệt hại: Báo cáo tiến độ chậm cho khách hàng</w:t>
+        <w:t xml:space="preserve">Mức độ thiệt hại: Lớn, ảnh hưởng tới quá trình xây dựng phần mềm.</w:t>
       </w:r>
     </w:p>
     <w:p>
@@ -7074,14 +7345,14 @@
         <w:rPr>
           <w:rtl w:val="0"/>
         </w:rPr>
-        <w:t xml:space="preserve">Giải pháp xử lý: Các thành viên còn lại cần phải tìm nhân viên tham gia vào dự án lập báo cáo ngay.</w:t>
+        <w:t xml:space="preserve">Giải pháp xử lý: Luôn luôn đưa các giải pháp tài chính cần thiết cho phát triển dự án. </w:t>
       </w:r>
     </w:p>
     <w:p>
       <w:pPr>
         <w:numPr>
           <w:ilvl w:val="0"/>
-          <w:numId w:val="10"/>
+          <w:numId w:val="11"/>
         </w:numPr>
         <w:spacing w:after="0" w:afterAutospacing="0"/>
         <w:ind w:left="720" w:hanging="360"/>
@@ -7108,7 +7379,7 @@
         <w:rPr>
           <w:rtl w:val="0"/>
         </w:rPr>
-        <w:t xml:space="preserve">Tên rủi ro: nghỉ đột xuất</w:t>
+        <w:t xml:space="preserve">Tên rủi ro: Các phát triển không cần thiết ngoại dự tính của các nhân viên lập trình</w:t>
       </w:r>
     </w:p>
     <w:p>
@@ -7123,7 +7394,7 @@
         <w:rPr>
           <w:rtl w:val="0"/>
         </w:rPr>
-        <w:t xml:space="preserve">Mô tả rủi ro: Các thành viên có lý do dẫn tới nghỉ đột xuất.</w:t>
+        <w:t xml:space="preserve">Mô tả rủi ro: Các nhân viên lập trình thêm thắt các chức năng không cần thiết vào dự án khiến tốn tài nguyên và thời gian.</w:t>
       </w:r>
     </w:p>
     <w:p>
@@ -7153,7 +7424,7 @@
         <w:rPr>
           <w:rtl w:val="0"/>
         </w:rPr>
-        <w:t xml:space="preserve">Mức độ thiệt hại: Báo cáo tiến độ chậm cho khách hàng</w:t>
+        <w:t xml:space="preserve">Mức độ thiệt hại: Nhỏ, không ảnh hưởng nặng nề.</w:t>
       </w:r>
     </w:p>
     <w:p>
@@ -7168,7 +7439,7 @@
         <w:rPr>
           <w:rtl w:val="0"/>
         </w:rPr>
-        <w:t xml:space="preserve">Giải pháp xử lý: Các thành viên còn lại cần phải tìm nhân viên tham gia vào dự án lập báo cáo ngay.</w:t>
+        <w:t xml:space="preserve">Giải pháp xử lý: Cần phải có hướng đi rõ ràng và cẩn thận cho từng nhân viên phụ trách mã nguồn.</w:t>
       </w:r>
     </w:p>
     <w:p>
@@ -7186,7 +7457,7 @@
         <w:pStyle w:val="Heading1"/>
         <w:numPr>
           <w:ilvl w:val="0"/>
-          <w:numId w:val="7"/>
+          <w:numId w:val="8"/>
         </w:numPr>
         <w:ind w:left="432" w:hanging="432"/>
         <w:rPr/>
@@ -7261,7 +7532,7 @@
         <w:pStyle w:val="Heading1"/>
         <w:numPr>
           <w:ilvl w:val="0"/>
-          <w:numId w:val="7"/>
+          <w:numId w:val="8"/>
         </w:numPr>
         <w:ind w:left="432" w:hanging="432"/>
         <w:rPr/>
@@ -7336,7 +7607,7 @@
         <w:pStyle w:val="Heading1"/>
         <w:numPr>
           <w:ilvl w:val="0"/>
-          <w:numId w:val="7"/>
+          <w:numId w:val="8"/>
         </w:numPr>
         <w:ind w:left="432" w:hanging="432"/>
         <w:rPr/>
@@ -7366,7 +7637,7 @@
         <w:pStyle w:val="Heading2"/>
         <w:numPr>
           <w:ilvl w:val="1"/>
-          <w:numId w:val="7"/>
+          <w:numId w:val="8"/>
         </w:numPr>
         <w:ind w:left="576" w:hanging="576"/>
         <w:rPr/>
@@ -7398,7 +7669,7 @@
         <w:widowControl w:val="0"/>
         <w:numPr>
           <w:ilvl w:val="0"/>
-          <w:numId w:val="12"/>
+          <w:numId w:val="14"/>
         </w:numPr>
         <w:pBdr>
           <w:top w:space="0" w:sz="0" w:val="nil"/>
@@ -7438,7 +7709,7 @@
         <w:widowControl w:val="0"/>
         <w:numPr>
           <w:ilvl w:val="0"/>
-          <w:numId w:val="12"/>
+          <w:numId w:val="14"/>
         </w:numPr>
         <w:pBdr>
           <w:top w:space="0" w:sz="0" w:val="nil"/>
@@ -7478,7 +7749,7 @@
         <w:widowControl w:val="0"/>
         <w:numPr>
           <w:ilvl w:val="0"/>
-          <w:numId w:val="12"/>
+          <w:numId w:val="14"/>
         </w:numPr>
         <w:pBdr>
           <w:top w:space="0" w:sz="0" w:val="nil"/>
@@ -7518,7 +7789,7 @@
         <w:widowControl w:val="0"/>
         <w:numPr>
           <w:ilvl w:val="0"/>
-          <w:numId w:val="12"/>
+          <w:numId w:val="14"/>
         </w:numPr>
         <w:pBdr>
           <w:top w:space="0" w:sz="0" w:val="nil"/>
@@ -7558,7 +7829,7 @@
         <w:widowControl w:val="0"/>
         <w:numPr>
           <w:ilvl w:val="0"/>
-          <w:numId w:val="12"/>
+          <w:numId w:val="14"/>
         </w:numPr>
         <w:pBdr>
           <w:top w:space="0" w:sz="0" w:val="nil"/>
@@ -7668,7 +7939,7 @@
         <w:rPr>
           <w:rtl w:val="0"/>
         </w:rPr>
-        <w:t xml:space="preserve">Trong nhóm có 3 thành viên với các số lần commit tương ứng là:</w:t>
+        <w:t xml:space="preserve">Trong nhóm có 3 thành viên với các số lần commit tương ứng được chỉ trên biểu đồ là:</w:t>
         <w:br w:type="textWrapping"/>
         <w:t xml:space="preserve">Nguyễn Quốc Khoa:</w:t>
       </w:r>
@@ -7721,30 +7992,6 @@
           <w:rtl w:val="0"/>
         </w:rPr>
         <w:t xml:space="preserve">Nguyễn Minh Đức:</w:t>
-      </w:r>
-    </w:p>
-    <w:p>
-      <w:pPr>
-        <w:keepNext w:val="0"/>
-        <w:keepLines w:val="0"/>
-        <w:widowControl w:val="0"/>
-        <w:pBdr>
-          <w:top w:space="0" w:sz="0" w:val="nil"/>
-          <w:left w:space="0" w:sz="0" w:val="nil"/>
-          <w:bottom w:space="0" w:sz="0" w:val="nil"/>
-          <w:right w:space="0" w:sz="0" w:val="nil"/>
-          <w:between w:space="0" w:sz="0" w:val="nil"/>
-        </w:pBdr>
-        <w:shd w:fill="auto" w:val="clear"/>
-        <w:spacing w:after="120" w:before="0" w:line="276" w:lineRule="auto"/>
-        <w:ind w:right="0"/>
-        <w:jc w:val="both"/>
-        <w:rPr/>
-      </w:pPr>
-      <w:r>
-        <w:rPr>
-          <w:rtl w:val="0"/>
-        </w:rPr>
       </w:r>
     </w:p>
     <w:p>
@@ -7800,7 +8047,124 @@
         <w:rPr>
           <w:rtl w:val="0"/>
         </w:rPr>
-        <w:t xml:space="preserve">Các bạn đều phải đi học cùng giờ, cùng ca vào buổi sáng nên các bạn thường thay nhau commit vào buổi chiều và tối sau khi được phân chia lại nhóm muộn do những lý do khách quan..</w:t>
+        <w:t xml:space="preserve">Mọi người đều chia các công việc commit tùy theo thời gian rảnh của từng cá nhân nên rất linh động, khi cần thay đổi sẽ có những sự chỉnh sửa cần thiết từ những cá nhân khác nhau. Theo mặc định, các buổi phân chia là:</w:t>
+      </w:r>
+    </w:p>
+    <w:p>
+      <w:pPr>
+        <w:keepNext w:val="0"/>
+        <w:keepLines w:val="0"/>
+        <w:widowControl w:val="0"/>
+        <w:pBdr>
+          <w:top w:space="0" w:sz="0" w:val="nil"/>
+          <w:left w:space="0" w:sz="0" w:val="nil"/>
+          <w:bottom w:space="0" w:sz="0" w:val="nil"/>
+          <w:right w:space="0" w:sz="0" w:val="nil"/>
+          <w:between w:space="0" w:sz="0" w:val="nil"/>
+        </w:pBdr>
+        <w:shd w:fill="auto" w:val="clear"/>
+        <w:spacing w:after="120" w:before="0" w:line="276" w:lineRule="auto"/>
+        <w:ind w:right="0"/>
+        <w:jc w:val="both"/>
+        <w:rPr/>
+      </w:pPr>
+      <w:r>
+        <w:rPr>
+          <w:rtl w:val="0"/>
+        </w:rPr>
+      </w:r>
+    </w:p>
+    <w:p>
+      <w:pPr>
+        <w:keepNext w:val="0"/>
+        <w:keepLines w:val="0"/>
+        <w:widowControl w:val="0"/>
+        <w:numPr>
+          <w:ilvl w:val="0"/>
+          <w:numId w:val="3"/>
+        </w:numPr>
+        <w:pBdr>
+          <w:top w:space="0" w:sz="0" w:val="nil"/>
+          <w:left w:space="0" w:sz="0" w:val="nil"/>
+          <w:bottom w:space="0" w:sz="0" w:val="nil"/>
+          <w:right w:space="0" w:sz="0" w:val="nil"/>
+          <w:between w:space="0" w:sz="0" w:val="nil"/>
+        </w:pBdr>
+        <w:shd w:fill="auto" w:val="clear"/>
+        <w:spacing w:after="0" w:afterAutospacing="0" w:before="0" w:line="276" w:lineRule="auto"/>
+        <w:ind w:left="720" w:right="0" w:hanging="360"/>
+        <w:jc w:val="both"/>
+        <w:rPr>
+          <w:u w:val="none"/>
+        </w:rPr>
+      </w:pPr>
+      <w:r>
+        <w:rPr>
+          <w:rtl w:val="0"/>
+        </w:rPr>
+        <w:t xml:space="preserve">Sáng: Nguyễn Quốc Khoa</w:t>
+      </w:r>
+    </w:p>
+    <w:p>
+      <w:pPr>
+        <w:keepNext w:val="0"/>
+        <w:keepLines w:val="0"/>
+        <w:widowControl w:val="0"/>
+        <w:numPr>
+          <w:ilvl w:val="0"/>
+          <w:numId w:val="3"/>
+        </w:numPr>
+        <w:pBdr>
+          <w:top w:space="0" w:sz="0" w:val="nil"/>
+          <w:left w:space="0" w:sz="0" w:val="nil"/>
+          <w:bottom w:space="0" w:sz="0" w:val="nil"/>
+          <w:right w:space="0" w:sz="0" w:val="nil"/>
+          <w:between w:space="0" w:sz="0" w:val="nil"/>
+        </w:pBdr>
+        <w:shd w:fill="auto" w:val="clear"/>
+        <w:spacing w:after="0" w:afterAutospacing="0" w:before="0" w:line="276" w:lineRule="auto"/>
+        <w:ind w:left="720" w:right="0" w:hanging="360"/>
+        <w:jc w:val="both"/>
+        <w:rPr>
+          <w:u w:val="none"/>
+        </w:rPr>
+      </w:pPr>
+      <w:r>
+        <w:rPr>
+          <w:rtl w:val="0"/>
+        </w:rPr>
+        <w:t xml:space="preserve">Chiều: Đỗ Thành Nam</w:t>
+      </w:r>
+    </w:p>
+    <w:p>
+      <w:pPr>
+        <w:keepNext w:val="0"/>
+        <w:keepLines w:val="0"/>
+        <w:widowControl w:val="0"/>
+        <w:numPr>
+          <w:ilvl w:val="0"/>
+          <w:numId w:val="3"/>
+        </w:numPr>
+        <w:pBdr>
+          <w:top w:space="0" w:sz="0" w:val="nil"/>
+          <w:left w:space="0" w:sz="0" w:val="nil"/>
+          <w:bottom w:space="0" w:sz="0" w:val="nil"/>
+          <w:right w:space="0" w:sz="0" w:val="nil"/>
+          <w:between w:space="0" w:sz="0" w:val="nil"/>
+        </w:pBdr>
+        <w:shd w:fill="auto" w:val="clear"/>
+        <w:spacing w:after="120" w:before="0" w:line="276" w:lineRule="auto"/>
+        <w:ind w:left="720" w:right="0" w:hanging="360"/>
+        <w:jc w:val="both"/>
+        <w:rPr>
+          <w:u w:val="none"/>
+        </w:rPr>
+      </w:pPr>
+      <w:r>
+        <w:rPr>
+          <w:rtl w:val="0"/>
+        </w:rPr>
+        <w:t xml:space="preserve">Tối: Nguyễn Minh Đức</w:t>
       </w:r>
     </w:p>
     <w:p>
@@ -7931,7 +8295,7 @@
           <w:between w:space="0" w:sz="0" w:val="nil"/>
         </w:pBdr>
         <w:shd w:fill="auto" w:val="clear"/>
-        <w:spacing w:after="120" w:before="0" w:line="276" w:lineRule="auto"/>
+        <w:spacing w:after="0" w:afterAutospacing="0" w:before="0" w:line="276" w:lineRule="auto"/>
         <w:ind w:left="720" w:right="0" w:hanging="360"/>
         <w:jc w:val="both"/>
         <w:rPr>
@@ -7942,7 +8306,7 @@
         <w:rPr>
           <w:rtl w:val="0"/>
         </w:rPr>
-        <w:t xml:space="preserve">Số dòng lệch của dự án:</w:t>
+        <w:t xml:space="preserve">Số dòng lệnh của dự án:</w:t>
       </w:r>
     </w:p>
     <w:p>
@@ -7950,6 +8314,10 @@
         <w:keepNext w:val="0"/>
         <w:keepLines w:val="0"/>
         <w:widowControl w:val="0"/>
+        <w:numPr>
+          <w:ilvl w:val="0"/>
+          <w:numId w:val="13"/>
+        </w:numPr>
         <w:pBdr>
           <w:top w:space="0" w:sz="0" w:val="nil"/>
           <w:left w:space="0" w:sz="0" w:val="nil"/>
@@ -7958,45 +8326,18 @@
           <w:between w:space="0" w:sz="0" w:val="nil"/>
         </w:pBdr>
         <w:shd w:fill="auto" w:val="clear"/>
-        <w:spacing w:after="120" w:before="0" w:line="276" w:lineRule="auto"/>
-        <w:ind w:right="0"/>
+        <w:spacing w:after="0" w:afterAutospacing="0" w:before="0" w:line="276" w:lineRule="auto"/>
+        <w:ind w:left="720" w:right="0" w:hanging="360"/>
         <w:jc w:val="both"/>
-        <w:rPr/>
-      </w:pPr>
-      <w:r>
-        <w:rPr>
-          <w:rtl w:val="0"/>
-        </w:rPr>
-      </w:r>
-    </w:p>
-    <w:p>
-      <w:pPr>
-        <w:pStyle w:val="Heading2"/>
-        <w:numPr>
-          <w:ilvl w:val="1"/>
-          <w:numId w:val="7"/>
-        </w:numPr>
-        <w:ind w:left="576" w:hanging="576"/>
-        <w:rPr/>
-      </w:pPr>
-      <w:bookmarkStart w:colFirst="0" w:colLast="0" w:name="_heading=h.1y810tw" w:id="20"/>
-      <w:bookmarkEnd w:id="20"/>
-      <w:r>
-        <w:rPr>
-          <w:rtl w:val="0"/>
-        </w:rPr>
-        <w:t xml:space="preserve">Quản lý công việc</w:t>
-      </w:r>
-    </w:p>
-    <w:p>
-      <w:pPr>
-        <w:rPr/>
-      </w:pPr>
-      <w:r>
-        <w:rPr>
-          <w:rtl w:val="0"/>
-        </w:rPr>
-        <w:t xml:space="preserve">Dựa trên các biểu đồ của Planner, xuất ra 2 thống kê. Gợi ý</w:t>
+        <w:rPr>
+          <w:u w:val="none"/>
+        </w:rPr>
+      </w:pPr>
+      <w:r>
+        <w:rPr>
+          <w:rtl w:val="0"/>
+        </w:rPr>
+        <w:t xml:space="preserve">Dự án có 827 dòng lệnh.</w:t>
       </w:r>
     </w:p>
     <w:p>
@@ -8019,24 +8360,68 @@
         <w:spacing w:after="120" w:before="0" w:line="276" w:lineRule="auto"/>
         <w:ind w:left="720" w:right="0" w:hanging="360"/>
         <w:jc w:val="both"/>
+        <w:rPr>
+          <w:u w:val="none"/>
+        </w:rPr>
+      </w:pPr>
+      <w:r>
+        <w:rPr>
+          <w:rtl w:val="0"/>
+        </w:rPr>
+      </w:r>
+    </w:p>
+    <w:p>
+      <w:pPr>
+        <w:keepNext w:val="0"/>
+        <w:keepLines w:val="0"/>
+        <w:widowControl w:val="0"/>
+        <w:pBdr>
+          <w:top w:space="0" w:sz="0" w:val="nil"/>
+          <w:left w:space="0" w:sz="0" w:val="nil"/>
+          <w:bottom w:space="0" w:sz="0" w:val="nil"/>
+          <w:right w:space="0" w:sz="0" w:val="nil"/>
+          <w:between w:space="0" w:sz="0" w:val="nil"/>
+        </w:pBdr>
+        <w:shd w:fill="auto" w:val="clear"/>
+        <w:spacing w:after="120" w:before="0" w:line="276" w:lineRule="auto"/>
+        <w:ind w:right="0"/>
+        <w:jc w:val="both"/>
         <w:rPr/>
       </w:pPr>
       <w:r>
         <w:rPr>
-          <w:rFonts w:ascii="Tahoma" w:cs="Tahoma" w:eastAsia="Tahoma" w:hAnsi="Tahoma"/>
-          <w:b w:val="0"/>
-          <w:i w:val="0"/>
-          <w:smallCaps w:val="0"/>
-          <w:strike w:val="0"/>
-          <w:color w:val="000000"/>
-          <w:sz w:val="20"/>
-          <w:szCs w:val="20"/>
-          <w:u w:val="none"/>
-          <w:shd w:fill="auto" w:val="clear"/>
-          <w:vertAlign w:val="baseline"/>
-          <w:rtl w:val="0"/>
-        </w:rPr>
-        <w:t xml:space="preserve">Số task đã hoàn thành, chưa hoàn thành, muộn…</w:t>
+          <w:rtl w:val="0"/>
+        </w:rPr>
+      </w:r>
+    </w:p>
+    <w:p>
+      <w:pPr>
+        <w:pStyle w:val="Heading2"/>
+        <w:numPr>
+          <w:ilvl w:val="1"/>
+          <w:numId w:val="8"/>
+        </w:numPr>
+        <w:ind w:left="576" w:hanging="576"/>
+        <w:rPr/>
+      </w:pPr>
+      <w:bookmarkStart w:colFirst="0" w:colLast="0" w:name="_heading=h.1y810tw" w:id="20"/>
+      <w:bookmarkEnd w:id="20"/>
+      <w:r>
+        <w:rPr>
+          <w:rtl w:val="0"/>
+        </w:rPr>
+        <w:t xml:space="preserve">Quản lý công việc</w:t>
+      </w:r>
+    </w:p>
+    <w:p>
+      <w:pPr>
+        <w:rPr/>
+      </w:pPr>
+      <w:r>
+        <w:rPr>
+          <w:rtl w:val="0"/>
+        </w:rPr>
+        <w:t xml:space="preserve">Dựa trên các biểu đồ của Planner, xuất ra 2 thống kê. Gợi ý</w:t>
       </w:r>
     </w:p>
     <w:p>
@@ -8046,7 +8431,7 @@
         <w:widowControl w:val="0"/>
         <w:numPr>
           <w:ilvl w:val="0"/>
-          <w:numId w:val="13"/>
+          <w:numId w:val="15"/>
         </w:numPr>
         <w:pBdr>
           <w:top w:space="0" w:sz="0" w:val="nil"/>
@@ -8076,6 +8461,71 @@
           <w:vertAlign w:val="baseline"/>
           <w:rtl w:val="0"/>
         </w:rPr>
+        <w:t xml:space="preserve">Số task đã hoàn thành, chưa hoàn thành, muộn…</w:t>
+      </w:r>
+    </w:p>
+    <w:p>
+      <w:pPr>
+        <w:keepNext w:val="0"/>
+        <w:keepLines w:val="0"/>
+        <w:widowControl w:val="0"/>
+        <w:pBdr>
+          <w:top w:space="0" w:sz="0" w:val="nil"/>
+          <w:left w:space="0" w:sz="0" w:val="nil"/>
+          <w:bottom w:space="0" w:sz="0" w:val="nil"/>
+          <w:right w:space="0" w:sz="0" w:val="nil"/>
+          <w:between w:space="0" w:sz="0" w:val="nil"/>
+        </w:pBdr>
+        <w:shd w:fill="auto" w:val="clear"/>
+        <w:spacing w:after="120" w:before="0" w:line="276" w:lineRule="auto"/>
+        <w:ind w:right="0"/>
+        <w:jc w:val="both"/>
+        <w:rPr/>
+      </w:pPr>
+      <w:r>
+        <w:rPr>
+          <w:rtl w:val="0"/>
+        </w:rPr>
+        <w:t xml:space="preserve">Hầu hết các task đã được phân chia rõ ràng trên planner, đã được</w:t>
+      </w:r>
+    </w:p>
+    <w:p>
+      <w:pPr>
+        <w:keepNext w:val="0"/>
+        <w:keepLines w:val="0"/>
+        <w:widowControl w:val="0"/>
+        <w:numPr>
+          <w:ilvl w:val="0"/>
+          <w:numId w:val="15"/>
+        </w:numPr>
+        <w:pBdr>
+          <w:top w:space="0" w:sz="0" w:val="nil"/>
+          <w:left w:space="0" w:sz="0" w:val="nil"/>
+          <w:bottom w:space="0" w:sz="0" w:val="nil"/>
+          <w:right w:space="0" w:sz="0" w:val="nil"/>
+          <w:between w:space="0" w:sz="0" w:val="nil"/>
+        </w:pBdr>
+        <w:shd w:fill="auto" w:val="clear"/>
+        <w:spacing w:after="120" w:before="0" w:line="276" w:lineRule="auto"/>
+        <w:ind w:left="720" w:right="0" w:hanging="360"/>
+        <w:jc w:val="both"/>
+        <w:rPr/>
+      </w:pPr>
+      <w:r>
+        <w:rPr>
+          <w:rFonts w:ascii="Tahoma" w:cs="Tahoma" w:eastAsia="Tahoma" w:hAnsi="Tahoma"/>
+          <w:b w:val="0"/>
+          <w:i w:val="0"/>
+          <w:smallCaps w:val="0"/>
+          <w:strike w:val="0"/>
+          <w:color w:val="000000"/>
+          <w:sz w:val="20"/>
+          <w:szCs w:val="20"/>
+          <w:u w:val="none"/>
+          <w:shd w:fill="auto" w:val="clear"/>
+          <w:vertAlign w:val="baseline"/>
+          <w:rtl w:val="0"/>
+        </w:rPr>
         <w:t xml:space="preserve">Bố trí task theo Schedule</w:t>
       </w:r>
     </w:p>
@@ -8084,7 +8534,7 @@
         <w:pStyle w:val="Heading1"/>
         <w:numPr>
           <w:ilvl w:val="0"/>
-          <w:numId w:val="7"/>
+          <w:numId w:val="8"/>
         </w:numPr>
         <w:ind w:left="432" w:hanging="432"/>
         <w:rPr/>
@@ -8110,6 +8560,39 @@
     </w:p>
     <w:p>
       <w:pPr>
+        <w:numPr>
+          <w:ilvl w:val="0"/>
+          <w:numId w:val="18"/>
+        </w:numPr>
+        <w:ind w:left="720" w:hanging="360"/>
+        <w:rPr>
+          <w:u w:val="none"/>
+        </w:rPr>
+      </w:pPr>
+      <w:r>
+        <w:rPr>
+          <w:rtl w:val="0"/>
+        </w:rPr>
+        <w:t xml:space="preserve">Tài liệu ReadMe: </w:t>
+      </w:r>
+      <w:hyperlink r:id="rId14">
+        <w:r>
+          <w:rPr>
+            <w:color w:val="1155cc"/>
+            <w:u w:val="single"/>
+            <w:rtl w:val="0"/>
+          </w:rPr>
+          <w:t xml:space="preserve">https://github.com/davidshimjs/qrcodejs/blob/master/README.md</w:t>
+        </w:r>
+      </w:hyperlink>
+      <w:r>
+        <w:rPr>
+          <w:rtl w:val="0"/>
+        </w:rPr>
+      </w:r>
+    </w:p>
+    <w:p>
+      <w:pPr>
         <w:rPr/>
       </w:pPr>
       <w:r>
@@ -8129,12 +8612,12 @@
       </w:r>
     </w:p>
     <w:sectPr>
-      <w:headerReference r:id="rId14" w:type="default"/>
-      <w:headerReference r:id="rId15" w:type="first"/>
-      <w:headerReference r:id="rId16" w:type="even"/>
-      <w:footerReference r:id="rId17" w:type="default"/>
-      <w:footerReference r:id="rId18" w:type="first"/>
-      <w:footerReference r:id="rId19" w:type="even"/>
+      <w:headerReference r:id="rId15" w:type="default"/>
+      <w:headerReference r:id="rId16" w:type="first"/>
+      <w:headerReference r:id="rId17" w:type="even"/>
+      <w:footerReference r:id="rId18" w:type="default"/>
+      <w:footerReference r:id="rId19" w:type="first"/>
+      <w:footerReference r:id="rId20" w:type="even"/>
       <w:type w:val="nextPage"/>
       <w:pgSz w:h="16837" w:w="11905" w:orient="portrait"/>
       <w:pgMar w:bottom="1138" w:top="1138" w:left="1987" w:right="1138" w:header="720" w:footer="720"/>
@@ -8215,42 +8698,6 @@
       <w:fldChar w:fldCharType="separate"/>
       <w:fldChar w:fldCharType="end"/>
     </w:r>
-    <w:r>
-      <w:rPr>
-        <w:rtl w:val="0"/>
-      </w:rPr>
-    </w:r>
-  </w:p>
-  <w:p>
-    <w:pPr>
-      <w:keepNext w:val="0"/>
-      <w:keepLines w:val="0"/>
-      <w:widowControl w:val="0"/>
-      <w:pBdr>
-        <w:top w:space="0" w:sz="0" w:val="nil"/>
-        <w:left w:space="0" w:sz="0" w:val="nil"/>
-        <w:bottom w:space="0" w:sz="0" w:val="nil"/>
-        <w:right w:space="0" w:sz="0" w:val="nil"/>
-        <w:between w:space="0" w:sz="0" w:val="nil"/>
-      </w:pBdr>
-      <w:shd w:fill="auto" w:val="clear"/>
-      <w:spacing w:after="0" w:before="0" w:line="276" w:lineRule="auto"/>
-      <w:ind w:left="0" w:right="0" w:firstLine="0"/>
-      <w:jc w:val="left"/>
-      <w:rPr>
-        <w:rFonts w:ascii="Tahoma" w:cs="Tahoma" w:eastAsia="Tahoma" w:hAnsi="Tahoma"/>
-        <w:b w:val="0"/>
-        <w:i w:val="1"/>
-        <w:smallCaps w:val="0"/>
-        <w:strike w:val="0"/>
-        <w:color w:val="951b13"/>
-        <w:sz w:val="20"/>
-        <w:szCs w:val="20"/>
-        <w:u w:val="none"/>
-        <w:shd w:fill="auto" w:val="clear"/>
-        <w:vertAlign w:val="baseline"/>
-      </w:rPr>
-    </w:pPr>
     <w:r>
       <w:rPr>
         <w:rtl w:val="0"/>
@@ -9227,7 +9674,19 @@
     <w:lvl w:ilvl="0">
       <w:start w:val="1"/>
       <w:numFmt w:val="bullet"/>
-      <w:lvlText w:val="+"/>
+      <w:lvlText w:val="-"/>
+      <w:lvlJc w:val="left"/>
+      <w:pPr>
+        <w:ind w:left="720" w:hanging="360"/>
+      </w:pPr>
+      <w:rPr>
+        <w:u w:val="none"/>
+      </w:rPr>
+    </w:lvl>
+    <w:lvl w:ilvl="1">
+      <w:start w:val="1"/>
+      <w:numFmt w:val="bullet"/>
+      <w:lvlText w:val="-"/>
       <w:lvlJc w:val="left"/>
       <w:pPr>
         <w:ind w:left="1440" w:hanging="360"/>
@@ -9236,10 +9695,10 @@
         <w:u w:val="none"/>
       </w:rPr>
     </w:lvl>
-    <w:lvl w:ilvl="1">
+    <w:lvl w:ilvl="2">
       <w:start w:val="1"/>
       <w:numFmt w:val="bullet"/>
-      <w:lvlText w:val="+"/>
+      <w:lvlText w:val="-"/>
       <w:lvlJc w:val="left"/>
       <w:pPr>
         <w:ind w:left="2160" w:hanging="360"/>
@@ -9248,10 +9707,10 @@
         <w:u w:val="none"/>
       </w:rPr>
     </w:lvl>
-    <w:lvl w:ilvl="2">
+    <w:lvl w:ilvl="3">
       <w:start w:val="1"/>
       <w:numFmt w:val="bullet"/>
-      <w:lvlText w:val="+"/>
+      <w:lvlText w:val="-"/>
       <w:lvlJc w:val="left"/>
       <w:pPr>
         <w:ind w:left="2880" w:hanging="360"/>
@@ -9260,10 +9719,10 @@
         <w:u w:val="none"/>
       </w:rPr>
     </w:lvl>
-    <w:lvl w:ilvl="3">
+    <w:lvl w:ilvl="4">
       <w:start w:val="1"/>
       <w:numFmt w:val="bullet"/>
-      <w:lvlText w:val="+"/>
+      <w:lvlText w:val="-"/>
       <w:lvlJc w:val="left"/>
       <w:pPr>
         <w:ind w:left="3600" w:hanging="360"/>
@@ -9272,10 +9731,10 @@
         <w:u w:val="none"/>
       </w:rPr>
     </w:lvl>
-    <w:lvl w:ilvl="4">
+    <w:lvl w:ilvl="5">
       <w:start w:val="1"/>
       <w:numFmt w:val="bullet"/>
-      <w:lvlText w:val="+"/>
+      <w:lvlText w:val="-"/>
       <w:lvlJc w:val="left"/>
       <w:pPr>
         <w:ind w:left="4320" w:hanging="360"/>
@@ -9284,10 +9743,10 @@
         <w:u w:val="none"/>
       </w:rPr>
     </w:lvl>
-    <w:lvl w:ilvl="5">
+    <w:lvl w:ilvl="6">
       <w:start w:val="1"/>
       <w:numFmt w:val="bullet"/>
-      <w:lvlText w:val="+"/>
+      <w:lvlText w:val="-"/>
       <w:lvlJc w:val="left"/>
       <w:pPr>
         <w:ind w:left="5040" w:hanging="360"/>
@@ -9296,10 +9755,10 @@
         <w:u w:val="none"/>
       </w:rPr>
     </w:lvl>
-    <w:lvl w:ilvl="6">
+    <w:lvl w:ilvl="7">
       <w:start w:val="1"/>
       <w:numFmt w:val="bullet"/>
-      <w:lvlText w:val="+"/>
+      <w:lvlText w:val="-"/>
       <w:lvlJc w:val="left"/>
       <w:pPr>
         <w:ind w:left="5760" w:hanging="360"/>
@@ -9308,25 +9767,13 @@
         <w:u w:val="none"/>
       </w:rPr>
     </w:lvl>
-    <w:lvl w:ilvl="7">
+    <w:lvl w:ilvl="8">
       <w:start w:val="1"/>
       <w:numFmt w:val="bullet"/>
-      <w:lvlText w:val="+"/>
+      <w:lvlText w:val="-"/>
       <w:lvlJc w:val="left"/>
       <w:pPr>
         <w:ind w:left="6480" w:hanging="360"/>
-      </w:pPr>
-      <w:rPr>
-        <w:u w:val="none"/>
-      </w:rPr>
-    </w:lvl>
-    <w:lvl w:ilvl="8">
-      <w:start w:val="1"/>
-      <w:numFmt w:val="bullet"/>
-      <w:lvlText w:val="+"/>
-      <w:lvlJc w:val="left"/>
-      <w:pPr>
-        <w:ind w:left="7200" w:hanging="360"/>
       </w:pPr>
       <w:rPr>
         <w:u w:val="none"/>
@@ -9336,6 +9783,116 @@
   <w:abstractNum w:abstractNumId="4">
     <w:lvl w:ilvl="0">
       <w:start w:val="1"/>
+      <w:numFmt w:val="bullet"/>
+      <w:lvlText w:val="+"/>
+      <w:lvlJc w:val="left"/>
+      <w:pPr>
+        <w:ind w:left="1440" w:hanging="360"/>
+      </w:pPr>
+      <w:rPr>
+        <w:u w:val="none"/>
+      </w:rPr>
+    </w:lvl>
+    <w:lvl w:ilvl="1">
+      <w:start w:val="1"/>
+      <w:numFmt w:val="bullet"/>
+      <w:lvlText w:val="+"/>
+      <w:lvlJc w:val="left"/>
+      <w:pPr>
+        <w:ind w:left="2160" w:hanging="360"/>
+      </w:pPr>
+      <w:rPr>
+        <w:u w:val="none"/>
+      </w:rPr>
+    </w:lvl>
+    <w:lvl w:ilvl="2">
+      <w:start w:val="1"/>
+      <w:numFmt w:val="bullet"/>
+      <w:lvlText w:val="+"/>
+      <w:lvlJc w:val="left"/>
+      <w:pPr>
+        <w:ind w:left="2880" w:hanging="360"/>
+      </w:pPr>
+      <w:rPr>
+        <w:u w:val="none"/>
+      </w:rPr>
+    </w:lvl>
+    <w:lvl w:ilvl="3">
+      <w:start w:val="1"/>
+      <w:numFmt w:val="bullet"/>
+      <w:lvlText w:val="+"/>
+      <w:lvlJc w:val="left"/>
+      <w:pPr>
+        <w:ind w:left="3600" w:hanging="360"/>
+      </w:pPr>
+      <w:rPr>
+        <w:u w:val="none"/>
+      </w:rPr>
+    </w:lvl>
+    <w:lvl w:ilvl="4">
+      <w:start w:val="1"/>
+      <w:numFmt w:val="bullet"/>
+      <w:lvlText w:val="+"/>
+      <w:lvlJc w:val="left"/>
+      <w:pPr>
+        <w:ind w:left="4320" w:hanging="360"/>
+      </w:pPr>
+      <w:rPr>
+        <w:u w:val="none"/>
+      </w:rPr>
+    </w:lvl>
+    <w:lvl w:ilvl="5">
+      <w:start w:val="1"/>
+      <w:numFmt w:val="bullet"/>
+      <w:lvlText w:val="+"/>
+      <w:lvlJc w:val="left"/>
+      <w:pPr>
+        <w:ind w:left="5040" w:hanging="360"/>
+      </w:pPr>
+      <w:rPr>
+        <w:u w:val="none"/>
+      </w:rPr>
+    </w:lvl>
+    <w:lvl w:ilvl="6">
+      <w:start w:val="1"/>
+      <w:numFmt w:val="bullet"/>
+      <w:lvlText w:val="+"/>
+      <w:lvlJc w:val="left"/>
+      <w:pPr>
+        <w:ind w:left="5760" w:hanging="360"/>
+      </w:pPr>
+      <w:rPr>
+        <w:u w:val="none"/>
+      </w:rPr>
+    </w:lvl>
+    <w:lvl w:ilvl="7">
+      <w:start w:val="1"/>
+      <w:numFmt w:val="bullet"/>
+      <w:lvlText w:val="+"/>
+      <w:lvlJc w:val="left"/>
+      <w:pPr>
+        <w:ind w:left="6480" w:hanging="360"/>
+      </w:pPr>
+      <w:rPr>
+        <w:u w:val="none"/>
+      </w:rPr>
+    </w:lvl>
+    <w:lvl w:ilvl="8">
+      <w:start w:val="1"/>
+      <w:numFmt w:val="bullet"/>
+      <w:lvlText w:val="+"/>
+      <w:lvlJc w:val="left"/>
+      <w:pPr>
+        <w:ind w:left="7200" w:hanging="360"/>
+      </w:pPr>
+      <w:rPr>
+        <w:u w:val="none"/>
+      </w:rPr>
+    </w:lvl>
+  </w:abstractNum>
+  <w:abstractNum w:abstractNumId="5">
+    <w:lvl w:ilvl="0">
+      <w:start w:val="1"/>
       <w:numFmt w:val="decimal"/>
       <w:lvlText w:val="%1."/>
       <w:lvlJc w:val="left"/>
@@ -9425,7 +9982,7 @@
       <w:rPr/>
     </w:lvl>
   </w:abstractNum>
-  <w:abstractNum w:abstractNumId="5">
+  <w:abstractNum w:abstractNumId="6">
     <w:lvl w:ilvl="0">
       <w:start w:val="1"/>
       <w:numFmt w:val="decimal"/>
@@ -9517,7 +10074,7 @@
       <w:rPr/>
     </w:lvl>
   </w:abstractNum>
-  <w:abstractNum w:abstractNumId="6">
+  <w:abstractNum w:abstractNumId="7">
     <w:lvl w:ilvl="0">
       <w:start w:val="1"/>
       <w:numFmt w:val="decimal"/>
@@ -9609,7 +10166,7 @@
       <w:rPr/>
     </w:lvl>
   </w:abstractNum>
-  <w:abstractNum w:abstractNumId="7">
+  <w:abstractNum w:abstractNumId="8">
     <w:lvl w:ilvl="0">
       <w:start w:val="1"/>
       <w:numFmt w:val="decimal"/>
@@ -9701,116 +10258,6 @@
         <w:ind w:left="1584" w:hanging="1584"/>
       </w:pPr>
       <w:rPr/>
-    </w:lvl>
-  </w:abstractNum>
-  <w:abstractNum w:abstractNumId="8">
-    <w:lvl w:ilvl="0">
-      <w:start w:val="1"/>
-      <w:numFmt w:val="bullet"/>
-      <w:lvlText w:val="+"/>
-      <w:lvlJc w:val="left"/>
-      <w:pPr>
-        <w:ind w:left="1440" w:hanging="360"/>
-      </w:pPr>
-      <w:rPr>
-        <w:u w:val="none"/>
-      </w:rPr>
-    </w:lvl>
-    <w:lvl w:ilvl="1">
-      <w:start w:val="1"/>
-      <w:numFmt w:val="bullet"/>
-      <w:lvlText w:val="+"/>
-      <w:lvlJc w:val="left"/>
-      <w:pPr>
-        <w:ind w:left="2160" w:hanging="360"/>
-      </w:pPr>
-      <w:rPr>
-        <w:u w:val="none"/>
-      </w:rPr>
-    </w:lvl>
-    <w:lvl w:ilvl="2">
-      <w:start w:val="1"/>
-      <w:numFmt w:val="bullet"/>
-      <w:lvlText w:val="+"/>
-      <w:lvlJc w:val="left"/>
-      <w:pPr>
-        <w:ind w:left="2880" w:hanging="360"/>
-      </w:pPr>
-      <w:rPr>
-        <w:u w:val="none"/>
-      </w:rPr>
-    </w:lvl>
-    <w:lvl w:ilvl="3">
-      <w:start w:val="1"/>
-      <w:numFmt w:val="bullet"/>
-      <w:lvlText w:val="+"/>
-      <w:lvlJc w:val="left"/>
-      <w:pPr>
-        <w:ind w:left="3600" w:hanging="360"/>
-      </w:pPr>
-      <w:rPr>
-        <w:u w:val="none"/>
-      </w:rPr>
-    </w:lvl>
-    <w:lvl w:ilvl="4">
-      <w:start w:val="1"/>
-      <w:numFmt w:val="bullet"/>
-      <w:lvlText w:val="+"/>
-      <w:lvlJc w:val="left"/>
-      <w:pPr>
-        <w:ind w:left="4320" w:hanging="360"/>
-      </w:pPr>
-      <w:rPr>
-        <w:u w:val="none"/>
-      </w:rPr>
-    </w:lvl>
-    <w:lvl w:ilvl="5">
-      <w:start w:val="1"/>
-      <w:numFmt w:val="bullet"/>
-      <w:lvlText w:val="+"/>
-      <w:lvlJc w:val="left"/>
-      <w:pPr>
-        <w:ind w:left="5040" w:hanging="360"/>
-      </w:pPr>
-      <w:rPr>
-        <w:u w:val="none"/>
-      </w:rPr>
-    </w:lvl>
-    <w:lvl w:ilvl="6">
-      <w:start w:val="1"/>
-      <w:numFmt w:val="bullet"/>
-      <w:lvlText w:val="+"/>
-      <w:lvlJc w:val="left"/>
-      <w:pPr>
-        <w:ind w:left="5760" w:hanging="360"/>
-      </w:pPr>
-      <w:rPr>
-        <w:u w:val="none"/>
-      </w:rPr>
-    </w:lvl>
-    <w:lvl w:ilvl="7">
-      <w:start w:val="1"/>
-      <w:numFmt w:val="bullet"/>
-      <w:lvlText w:val="+"/>
-      <w:lvlJc w:val="left"/>
-      <w:pPr>
-        <w:ind w:left="6480" w:hanging="360"/>
-      </w:pPr>
-      <w:rPr>
-        <w:u w:val="none"/>
-      </w:rPr>
-    </w:lvl>
-    <w:lvl w:ilvl="8">
-      <w:start w:val="1"/>
-      <w:numFmt w:val="bullet"/>
-      <w:lvlText w:val="+"/>
-      <w:lvlJc w:val="left"/>
-      <w:pPr>
-        <w:ind w:left="7200" w:hanging="360"/>
-      </w:pPr>
-      <w:rPr>
-        <w:u w:val="none"/>
-      </w:rPr>
     </w:lvl>
   </w:abstractNum>
   <w:abstractNum w:abstractNumId="9">
@@ -9926,6 +10373,116 @@
   <w:abstractNum w:abstractNumId="10">
     <w:lvl w:ilvl="0">
       <w:start w:val="1"/>
+      <w:numFmt w:val="bullet"/>
+      <w:lvlText w:val="+"/>
+      <w:lvlJc w:val="left"/>
+      <w:pPr>
+        <w:ind w:left="1440" w:hanging="360"/>
+      </w:pPr>
+      <w:rPr>
+        <w:u w:val="none"/>
+      </w:rPr>
+    </w:lvl>
+    <w:lvl w:ilvl="1">
+      <w:start w:val="1"/>
+      <w:numFmt w:val="bullet"/>
+      <w:lvlText w:val="+"/>
+      <w:lvlJc w:val="left"/>
+      <w:pPr>
+        <w:ind w:left="2160" w:hanging="360"/>
+      </w:pPr>
+      <w:rPr>
+        <w:u w:val="none"/>
+      </w:rPr>
+    </w:lvl>
+    <w:lvl w:ilvl="2">
+      <w:start w:val="1"/>
+      <w:numFmt w:val="bullet"/>
+      <w:lvlText w:val="+"/>
+      <w:lvlJc w:val="left"/>
+      <w:pPr>
+        <w:ind w:left="2880" w:hanging="360"/>
+      </w:pPr>
+      <w:rPr>
+        <w:u w:val="none"/>
+      </w:rPr>
+    </w:lvl>
+    <w:lvl w:ilvl="3">
+      <w:start w:val="1"/>
+      <w:numFmt w:val="bullet"/>
+      <w:lvlText w:val="+"/>
+      <w:lvlJc w:val="left"/>
+      <w:pPr>
+        <w:ind w:left="3600" w:hanging="360"/>
+      </w:pPr>
+      <w:rPr>
+        <w:u w:val="none"/>
+      </w:rPr>
+    </w:lvl>
+    <w:lvl w:ilvl="4">
+      <w:start w:val="1"/>
+      <w:numFmt w:val="bullet"/>
+      <w:lvlText w:val="+"/>
+      <w:lvlJc w:val="left"/>
+      <w:pPr>
+        <w:ind w:left="4320" w:hanging="360"/>
+      </w:pPr>
+      <w:rPr>
+        <w:u w:val="none"/>
+      </w:rPr>
+    </w:lvl>
+    <w:lvl w:ilvl="5">
+      <w:start w:val="1"/>
+      <w:numFmt w:val="bullet"/>
+      <w:lvlText w:val="+"/>
+      <w:lvlJc w:val="left"/>
+      <w:pPr>
+        <w:ind w:left="5040" w:hanging="360"/>
+      </w:pPr>
+      <w:rPr>
+        <w:u w:val="none"/>
+      </w:rPr>
+    </w:lvl>
+    <w:lvl w:ilvl="6">
+      <w:start w:val="1"/>
+      <w:numFmt w:val="bullet"/>
+      <w:lvlText w:val="+"/>
+      <w:lvlJc w:val="left"/>
+      <w:pPr>
+        <w:ind w:left="5760" w:hanging="360"/>
+      </w:pPr>
+      <w:rPr>
+        <w:u w:val="none"/>
+      </w:rPr>
+    </w:lvl>
+    <w:lvl w:ilvl="7">
+      <w:start w:val="1"/>
+      <w:numFmt w:val="bullet"/>
+      <w:lvlText w:val="+"/>
+      <w:lvlJc w:val="left"/>
+      <w:pPr>
+        <w:ind w:left="6480" w:hanging="360"/>
+      </w:pPr>
+      <w:rPr>
+        <w:u w:val="none"/>
+      </w:rPr>
+    </w:lvl>
+    <w:lvl w:ilvl="8">
+      <w:start w:val="1"/>
+      <w:numFmt w:val="bullet"/>
+      <w:lvlText w:val="+"/>
+      <w:lvlJc w:val="left"/>
+      <w:pPr>
+        <w:ind w:left="7200" w:hanging="360"/>
+      </w:pPr>
+      <w:rPr>
+        <w:u w:val="none"/>
+      </w:rPr>
+    </w:lvl>
+  </w:abstractNum>
+  <w:abstractNum w:abstractNumId="11">
+    <w:lvl w:ilvl="0">
+      <w:start w:val="1"/>
       <w:numFmt w:val="decimal"/>
       <w:lvlText w:val="%1."/>
       <w:lvlJc w:val="left"/>
@@ -10033,7 +10590,7 @@
       </w:rPr>
     </w:lvl>
   </w:abstractNum>
-  <w:abstractNum w:abstractNumId="11">
+  <w:abstractNum w:abstractNumId="12">
     <w:lvl w:ilvl="0">
       <w:start w:val="1"/>
       <w:numFmt w:val="bullet"/>
@@ -10143,7 +10700,117 @@
       </w:rPr>
     </w:lvl>
   </w:abstractNum>
-  <w:abstractNum w:abstractNumId="12">
+  <w:abstractNum w:abstractNumId="13">
+    <w:lvl w:ilvl="0">
+      <w:start w:val="1"/>
+      <w:numFmt w:val="bullet"/>
+      <w:lvlText w:val="-"/>
+      <w:lvlJc w:val="left"/>
+      <w:pPr>
+        <w:ind w:left="720" w:hanging="360"/>
+      </w:pPr>
+      <w:rPr>
+        <w:u w:val="none"/>
+      </w:rPr>
+    </w:lvl>
+    <w:lvl w:ilvl="1">
+      <w:start w:val="1"/>
+      <w:numFmt w:val="bullet"/>
+      <w:lvlText w:val="-"/>
+      <w:lvlJc w:val="left"/>
+      <w:pPr>
+        <w:ind w:left="1440" w:hanging="360"/>
+      </w:pPr>
+      <w:rPr>
+        <w:u w:val="none"/>
+      </w:rPr>
+    </w:lvl>
+    <w:lvl w:ilvl="2">
+      <w:start w:val="1"/>
+      <w:numFmt w:val="bullet"/>
+      <w:lvlText w:val="-"/>
+      <w:lvlJc w:val="left"/>
+      <w:pPr>
+        <w:ind w:left="2160" w:hanging="360"/>
+      </w:pPr>
+      <w:rPr>
+        <w:u w:val="none"/>
+      </w:rPr>
+    </w:lvl>
+    <w:lvl w:ilvl="3">
+      <w:start w:val="1"/>
+      <w:numFmt w:val="bullet"/>
+      <w:lvlText w:val="-"/>
+      <w:lvlJc w:val="left"/>
+      <w:pPr>
+        <w:ind w:left="2880" w:hanging="360"/>
+      </w:pPr>
+      <w:rPr>
+        <w:u w:val="none"/>
+      </w:rPr>
+    </w:lvl>
+    <w:lvl w:ilvl="4">
+      <w:start w:val="1"/>
+      <w:numFmt w:val="bullet"/>
+      <w:lvlText w:val="-"/>
+      <w:lvlJc w:val="left"/>
+      <w:pPr>
+        <w:ind w:left="3600" w:hanging="360"/>
+      </w:pPr>
+      <w:rPr>
+        <w:u w:val="none"/>
+      </w:rPr>
+    </w:lvl>
+    <w:lvl w:ilvl="5">
+      <w:start w:val="1"/>
+      <w:numFmt w:val="bullet"/>
+      <w:lvlText w:val="-"/>
+      <w:lvlJc w:val="left"/>
+      <w:pPr>
+        <w:ind w:left="4320" w:hanging="360"/>
+      </w:pPr>
+      <w:rPr>
+        <w:u w:val="none"/>
+      </w:rPr>
+    </w:lvl>
+    <w:lvl w:ilvl="6">
+      <w:start w:val="1"/>
+      <w:numFmt w:val="bullet"/>
+      <w:lvlText w:val="-"/>
+      <w:lvlJc w:val="left"/>
+      <w:pPr>
+        <w:ind w:left="5040" w:hanging="360"/>
+      </w:pPr>
+      <w:rPr>
+        <w:u w:val="none"/>
+      </w:rPr>
+    </w:lvl>
+    <w:lvl w:ilvl="7">
+      <w:start w:val="1"/>
+      <w:numFmt w:val="bullet"/>
+      <w:lvlText w:val="-"/>
+      <w:lvlJc w:val="left"/>
+      <w:pPr>
+        <w:ind w:left="5760" w:hanging="360"/>
+      </w:pPr>
+      <w:rPr>
+        <w:u w:val="none"/>
+      </w:rPr>
+    </w:lvl>
+    <w:lvl w:ilvl="8">
+      <w:start w:val="1"/>
+      <w:numFmt w:val="bullet"/>
+      <w:lvlText w:val="-"/>
+      <w:lvlJc w:val="left"/>
+      <w:pPr>
+        <w:ind w:left="6480" w:hanging="360"/>
+      </w:pPr>
+      <w:rPr>
+        <w:u w:val="none"/>
+      </w:rPr>
+    </w:lvl>
+  </w:abstractNum>
+  <w:abstractNum w:abstractNumId="14">
     <w:lvl w:ilvl="0">
       <w:start w:val="1"/>
       <w:numFmt w:val="decimal"/>
@@ -10235,7 +10902,7 @@
       <w:rPr/>
     </w:lvl>
   </w:abstractNum>
-  <w:abstractNum w:abstractNumId="13">
+  <w:abstractNum w:abstractNumId="15">
     <w:lvl w:ilvl="0">
       <w:start w:val="1"/>
       <w:numFmt w:val="decimal"/>
@@ -10327,7 +10994,7 @@
       <w:rPr/>
     </w:lvl>
   </w:abstractNum>
-  <w:abstractNum w:abstractNumId="14">
+  <w:abstractNum w:abstractNumId="16">
     <w:lvl w:ilvl="0">
       <w:start w:val="1"/>
       <w:numFmt w:val="bullet"/>
@@ -10437,7 +11104,7 @@
       </w:rPr>
     </w:lvl>
   </w:abstractNum>
-  <w:abstractNum w:abstractNumId="15">
+  <w:abstractNum w:abstractNumId="17">
     <w:lvl w:ilvl="0">
       <w:start w:val="1"/>
       <w:numFmt w:val="bullet"/>
@@ -10547,7 +11214,117 @@
       </w:rPr>
     </w:lvl>
   </w:abstractNum>
-  <w:abstractNum w:abstractNumId="16">
+  <w:abstractNum w:abstractNumId="18">
+    <w:lvl w:ilvl="0">
+      <w:start w:val="1"/>
+      <w:numFmt w:val="bullet"/>
+      <w:lvlText w:val="-"/>
+      <w:lvlJc w:val="left"/>
+      <w:pPr>
+        <w:ind w:left="720" w:hanging="360"/>
+      </w:pPr>
+      <w:rPr>
+        <w:u w:val="none"/>
+      </w:rPr>
+    </w:lvl>
+    <w:lvl w:ilvl="1">
+      <w:start w:val="1"/>
+      <w:numFmt w:val="bullet"/>
+      <w:lvlText w:val="-"/>
+      <w:lvlJc w:val="left"/>
+      <w:pPr>
+        <w:ind w:left="1440" w:hanging="360"/>
+      </w:pPr>
+      <w:rPr>
+        <w:u w:val="none"/>
+      </w:rPr>
+    </w:lvl>
+    <w:lvl w:ilvl="2">
+      <w:start w:val="1"/>
+      <w:numFmt w:val="bullet"/>
+      <w:lvlText w:val="-"/>
+      <w:lvlJc w:val="left"/>
+      <w:pPr>
+        <w:ind w:left="2160" w:hanging="360"/>
+      </w:pPr>
+      <w:rPr>
+        <w:u w:val="none"/>
+      </w:rPr>
+    </w:lvl>
+    <w:lvl w:ilvl="3">
+      <w:start w:val="1"/>
+      <w:numFmt w:val="bullet"/>
+      <w:lvlText w:val="-"/>
+      <w:lvlJc w:val="left"/>
+      <w:pPr>
+        <w:ind w:left="2880" w:hanging="360"/>
+      </w:pPr>
+      <w:rPr>
+        <w:u w:val="none"/>
+      </w:rPr>
+    </w:lvl>
+    <w:lvl w:ilvl="4">
+      <w:start w:val="1"/>
+      <w:numFmt w:val="bullet"/>
+      <w:lvlText w:val="-"/>
+      <w:lvlJc w:val="left"/>
+      <w:pPr>
+        <w:ind w:left="3600" w:hanging="360"/>
+      </w:pPr>
+      <w:rPr>
+        <w:u w:val="none"/>
+      </w:rPr>
+    </w:lvl>
+    <w:lvl w:ilvl="5">
+      <w:start w:val="1"/>
+      <w:numFmt w:val="bullet"/>
+      <w:lvlText w:val="-"/>
+      <w:lvlJc w:val="left"/>
+      <w:pPr>
+        <w:ind w:left="4320" w:hanging="360"/>
+      </w:pPr>
+      <w:rPr>
+        <w:u w:val="none"/>
+      </w:rPr>
+    </w:lvl>
+    <w:lvl w:ilvl="6">
+      <w:start w:val="1"/>
+      <w:numFmt w:val="bullet"/>
+      <w:lvlText w:val="-"/>
+      <w:lvlJc w:val="left"/>
+      <w:pPr>
+        <w:ind w:left="5040" w:hanging="360"/>
+      </w:pPr>
+      <w:rPr>
+        <w:u w:val="none"/>
+      </w:rPr>
+    </w:lvl>
+    <w:lvl w:ilvl="7">
+      <w:start w:val="1"/>
+      <w:numFmt w:val="bullet"/>
+      <w:lvlText w:val="-"/>
+      <w:lvlJc w:val="left"/>
+      <w:pPr>
+        <w:ind w:left="5760" w:hanging="360"/>
+      </w:pPr>
+      <w:rPr>
+        <w:u w:val="none"/>
+      </w:rPr>
+    </w:lvl>
+    <w:lvl w:ilvl="8">
+      <w:start w:val="1"/>
+      <w:numFmt w:val="bullet"/>
+      <w:lvlText w:val="-"/>
+      <w:lvlJc w:val="left"/>
+      <w:pPr>
+        <w:ind w:left="6480" w:hanging="360"/>
+      </w:pPr>
+      <w:rPr>
+        <w:u w:val="none"/>
+      </w:rPr>
+    </w:lvl>
+  </w:abstractNum>
+  <w:abstractNum w:abstractNumId="19">
     <w:lvl w:ilvl="0">
       <w:start w:val="1"/>
       <w:numFmt w:val="bullet"/>
@@ -10704,6 +11481,15 @@
   </w:num>
   <w:num w:numId="16">
     <w:abstractNumId w:val="16"/>
+  </w:num>
+  <w:num w:numId="17">
+    <w:abstractNumId w:val="17"/>
+  </w:num>
+  <w:num w:numId="18">
+    <w:abstractNumId w:val="18"/>
+  </w:num>
+  <w:num w:numId="19">
+    <w:abstractNumId w:val="19"/>
   </w:num>
 </w:numbering>
 </file>
@@ -12338,7 +13124,7 @@
 
 <file path=customXML/item1.xml><?xml version="1.0" encoding="utf-8"?>
 <go:gDocsCustomXmlDataStorage xmlns:go="http://customooxmlschemas.google.com/" xmlns:r="http://schemas.openxmlformats.org/officeDocument/2006/relationships">
-  <go:docsCustomData xmlns:go="http://customooxmlschemas.google.com/" roundtripDataSignature="AMtx7mh+PRRc3qzXwG0b2gngXS1t2a1aVw==">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</go:docsCustomData>
+  <go:docsCustomData xmlns:go="http://customooxmlschemas.google.com/" roundtripDataSignature="AMtx7mh+PRRc3qzXwG0b2gngXS1t2a1aVw==">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</go:docsCustomData>
 </go:gDocsCustomXmlDataStorage>
 </file>
 

</xml_diff>

<commit_message>
them cac cac thong ke ve rui ro trong qua trinh lam viec
</commit_message>
<xml_diff>
--- a/docs/baitaplon.docx
+++ b/docs/baitaplon.docx
@@ -4599,19 +4599,63 @@
         <w:spacing w:after="0" w:before="0" w:line="276" w:lineRule="auto"/>
         <w:ind w:left="994" w:right="0" w:firstLine="0"/>
         <w:jc w:val="both"/>
-        <w:rPr>
-          <w:rFonts w:ascii="Tahoma" w:cs="Tahoma" w:eastAsia="Tahoma" w:hAnsi="Tahoma"/>
-          <w:b w:val="0"/>
-          <w:i w:val="0"/>
-          <w:smallCaps w:val="0"/>
-          <w:strike w:val="0"/>
-          <w:color w:val="000000"/>
-          <w:sz w:val="20"/>
-          <w:szCs w:val="20"/>
-          <w:u w:val="none"/>
-          <w:shd w:fill="auto" w:val="clear"/>
-          <w:vertAlign w:val="baseline"/>
-        </w:rPr>
+        <w:rPr/>
+      </w:pPr>
+      <w:r>
+        <w:rPr>
+          <w:rtl w:val="0"/>
+        </w:rPr>
+      </w:r>
+    </w:p>
+    <w:p>
+      <w:pPr>
+        <w:keepNext w:val="0"/>
+        <w:keepLines w:val="0"/>
+        <w:widowControl w:val="0"/>
+        <w:pBdr>
+          <w:top w:space="0" w:sz="0" w:val="nil"/>
+          <w:left w:space="0" w:sz="0" w:val="nil"/>
+          <w:bottom w:space="0" w:sz="0" w:val="nil"/>
+          <w:right w:space="0" w:sz="0" w:val="nil"/>
+          <w:between w:space="0" w:sz="0" w:val="nil"/>
+        </w:pBdr>
+        <w:shd w:fill="auto" w:val="clear"/>
+        <w:tabs>
+          <w:tab w:val="left" w:pos="1872"/>
+          <w:tab w:val="right" w:pos="8827"/>
+        </w:tabs>
+        <w:spacing w:after="0" w:before="0" w:line="276" w:lineRule="auto"/>
+        <w:ind w:left="994" w:right="0" w:firstLine="0"/>
+        <w:jc w:val="both"/>
+        <w:rPr/>
+      </w:pPr>
+      <w:r>
+        <w:rPr>
+          <w:rtl w:val="0"/>
+        </w:rPr>
+      </w:r>
+    </w:p>
+    <w:p>
+      <w:pPr>
+        <w:keepNext w:val="0"/>
+        <w:keepLines w:val="0"/>
+        <w:widowControl w:val="0"/>
+        <w:pBdr>
+          <w:top w:space="0" w:sz="0" w:val="nil"/>
+          <w:left w:space="0" w:sz="0" w:val="nil"/>
+          <w:bottom w:space="0" w:sz="0" w:val="nil"/>
+          <w:right w:space="0" w:sz="0" w:val="nil"/>
+          <w:between w:space="0" w:sz="0" w:val="nil"/>
+        </w:pBdr>
+        <w:shd w:fill="auto" w:val="clear"/>
+        <w:tabs>
+          <w:tab w:val="left" w:pos="1872"/>
+          <w:tab w:val="right" w:pos="8827"/>
+        </w:tabs>
+        <w:spacing w:after="0" w:before="0" w:line="276" w:lineRule="auto"/>
+        <w:ind w:left="994" w:right="0" w:firstLine="0"/>
+        <w:jc w:val="both"/>
+        <w:rPr/>
         <w:sectPr>
           <w:headerReference r:id="rId11" w:type="default"/>
           <w:footerReference r:id="rId12" w:type="default"/>
@@ -13124,7 +13168,7 @@
 
 <file path=customXML/item1.xml><?xml version="1.0" encoding="utf-8"?>
 <go:gDocsCustomXmlDataStorage xmlns:go="http://customooxmlschemas.google.com/" xmlns:r="http://schemas.openxmlformats.org/officeDocument/2006/relationships">
-  <go:docsCustomData xmlns:go="http://customooxmlschemas.google.com/" roundtripDataSignature="AMtx7mh+PRRc3qzXwG0b2gngXS1t2a1aVw==">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</go:docsCustomData>
+  <go:docsCustomData xmlns:go="http://customooxmlschemas.google.com/" roundtripDataSignature="AMtx7mh+PRRc3qzXwG0b2gngXS1t2a1aVw==">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</go:docsCustomData>
 </go:gDocsCustomXmlDataStorage>
 </file>
 

</xml_diff>

<commit_message>
them thong tin ve cac collaborator
</commit_message>
<xml_diff>
--- a/docs/baitaplon.docx
+++ b/docs/baitaplon.docx
@@ -4625,35 +4625,7 @@
           <w:tab w:val="right" w:pos="8827"/>
         </w:tabs>
         <w:spacing w:after="0" w:before="0" w:line="276" w:lineRule="auto"/>
-        <w:ind w:left="994" w:right="0" w:firstLine="0"/>
-        <w:jc w:val="both"/>
-        <w:rPr/>
-      </w:pPr>
-      <w:r>
-        <w:rPr>
-          <w:rtl w:val="0"/>
-        </w:rPr>
-      </w:r>
-    </w:p>
-    <w:p>
-      <w:pPr>
-        <w:keepNext w:val="0"/>
-        <w:keepLines w:val="0"/>
-        <w:widowControl w:val="0"/>
-        <w:pBdr>
-          <w:top w:space="0" w:sz="0" w:val="nil"/>
-          <w:left w:space="0" w:sz="0" w:val="nil"/>
-          <w:bottom w:space="0" w:sz="0" w:val="nil"/>
-          <w:right w:space="0" w:sz="0" w:val="nil"/>
-          <w:between w:space="0" w:sz="0" w:val="nil"/>
-        </w:pBdr>
-        <w:shd w:fill="auto" w:val="clear"/>
-        <w:tabs>
-          <w:tab w:val="left" w:pos="1872"/>
-          <w:tab w:val="right" w:pos="8827"/>
-        </w:tabs>
-        <w:spacing w:after="0" w:before="0" w:line="276" w:lineRule="auto"/>
-        <w:ind w:left="994" w:right="0" w:firstLine="0"/>
+        <w:ind w:left="0" w:right="0" w:firstLine="0"/>
         <w:jc w:val="both"/>
         <w:rPr/>
         <w:sectPr>
@@ -13168,7 +13140,7 @@
 
 <file path=customXML/item1.xml><?xml version="1.0" encoding="utf-8"?>
 <go:gDocsCustomXmlDataStorage xmlns:go="http://customooxmlschemas.google.com/" xmlns:r="http://schemas.openxmlformats.org/officeDocument/2006/relationships">
-  <go:docsCustomData xmlns:go="http://customooxmlschemas.google.com/" roundtripDataSignature="AMtx7mh+PRRc3qzXwG0b2gngXS1t2a1aVw==">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</go:docsCustomData>
+  <go:docsCustomData xmlns:go="http://customooxmlschemas.google.com/" roundtripDataSignature="AMtx7mh+PRRc3qzXwG0b2gngXS1t2a1aVw==">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</go:docsCustomData>
 </go:gDocsCustomXmlDataStorage>
 </file>
 

</xml_diff>

<commit_message>
them ket qua chay thu nghiem
</commit_message>
<xml_diff>
--- a/docs/baitaplon.docx
+++ b/docs/baitaplon.docx
@@ -4642,6 +4642,12 @@
         <w:rPr>
           <w:rtl w:val="0"/>
         </w:rPr>
+        <w:t xml:space="preserve">  </w:t>
+      </w:r>
+      <w:r>
+        <w:rPr>
+          <w:rtl w:val="0"/>
+        </w:rPr>
       </w:r>
     </w:p>
     <w:p>
@@ -13140,7 +13146,7 @@
 
 <file path=customXML/item1.xml><?xml version="1.0" encoding="utf-8"?>
 <go:gDocsCustomXmlDataStorage xmlns:go="http://customooxmlschemas.google.com/" xmlns:r="http://schemas.openxmlformats.org/officeDocument/2006/relationships">
-  <go:docsCustomData xmlns:go="http://customooxmlschemas.google.com/" roundtripDataSignature="AMtx7mh+PRRc3qzXwG0b2gngXS1t2a1aVw==">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</go:docsCustomData>
+  <go:docsCustomData xmlns:go="http://customooxmlschemas.google.com/" roundtripDataSignature="AMtx7mh+PRRc3qzXwG0b2gngXS1t2a1aVw==">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</go:docsCustomData>
 </go:gDocsCustomXmlDataStorage>
 </file>
 

</xml_diff>

<commit_message>
them cac nhan su tham gia du an
</commit_message>
<xml_diff>
--- a/docs/baitaplon.docx
+++ b/docs/baitaplon.docx
@@ -4842,7 +4842,7 @@
           <w:i w:val="1"/>
           <w:rtl w:val="0"/>
         </w:rPr>
-        <w:t xml:space="preserve">Tên: Lê Văn Long</w:t>
+        <w:t xml:space="preserve">Tên: Lê Văn Long </w:t>
       </w:r>
     </w:p>
     <w:p>
@@ -13146,7 +13146,7 @@
 
 <file path=customXML/item1.xml><?xml version="1.0" encoding="utf-8"?>
 <go:gDocsCustomXmlDataStorage xmlns:go="http://customooxmlschemas.google.com/" xmlns:r="http://schemas.openxmlformats.org/officeDocument/2006/relationships">
-  <go:docsCustomData xmlns:go="http://customooxmlschemas.google.com/" roundtripDataSignature="AMtx7mh+PRRc3qzXwG0b2gngXS1t2a1aVw==">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</go:docsCustomData>
+  <go:docsCustomData xmlns:go="http://customooxmlschemas.google.com/" roundtripDataSignature="AMtx7mh+PRRc3qzXwG0b2gngXS1t2a1aVw==">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</go:docsCustomData>
 </go:gDocsCustomXmlDataStorage>
 </file>
 

</xml_diff>

<commit_message>
them uoc luong chat luong can thiet
</commit_message>
<xml_diff>
--- a/docs/baitaplon.docx
+++ b/docs/baitaplon.docx
@@ -6965,7 +6965,7 @@
         <w:rPr>
           <w:rtl w:val="0"/>
         </w:rPr>
-        <w:t xml:space="preserve">5%.</w:t>
+        <w:t xml:space="preserve">5%. </w:t>
       </w:r>
       <w:r>
         <w:rPr>
@@ -13146,7 +13146,7 @@
 
 <file path=customXML/item1.xml><?xml version="1.0" encoding="utf-8"?>
 <go:gDocsCustomXmlDataStorage xmlns:go="http://customooxmlschemas.google.com/" xmlns:r="http://schemas.openxmlformats.org/officeDocument/2006/relationships">
-  <go:docsCustomData xmlns:go="http://customooxmlschemas.google.com/" roundtripDataSignature="AMtx7mh+PRRc3qzXwG0b2gngXS1t2a1aVw==">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</go:docsCustomData>
+  <go:docsCustomData xmlns:go="http://customooxmlschemas.google.com/" roundtripDataSignature="AMtx7mh+PRRc3qzXwG0b2gngXS1t2a1aVw==">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</go:docsCustomData>
 </go:gDocsCustomXmlDataStorage>
 </file>
 

</xml_diff>

<commit_message>
uoc luong rui ro
</commit_message>
<xml_diff>
--- a/docs/baitaplon.docx
+++ b/docs/baitaplon.docx
@@ -4471,8 +4471,6 @@
           <w:lang w:eastAsia="en-US" w:bidi="ar-SA"/>
         </w:rPr>
       </w:pPr>
-      <w:bookmarkStart w:id="11" w:name="_GoBack"/>
-      <w:bookmarkEnd w:id="11"/>
     </w:p>
     <w:p>
       <w:pPr>
@@ -4482,20 +4480,15 @@
           <w:numId w:val="7"/>
         </w:numPr>
       </w:pPr>
-      <w:bookmarkStart w:id="12" w:name="_heading=h.3rdcrjn" w:colFirst="0" w:colLast="0"/>
-      <w:bookmarkEnd w:id="12"/>
+      <w:bookmarkStart w:id="11" w:name="_heading=h.3rdcrjn" w:colFirst="0" w:colLast="0"/>
+      <w:bookmarkEnd w:id="11"/>
       <w:r>
         <w:t>Phạm vi dự án</w:t>
       </w:r>
     </w:p>
     <w:p>
       <w:pPr>
-        <w:pStyle w:val="ListParagraph"/>
         <w:widowControl/>
-        <w:numPr>
-          <w:ilvl w:val="0"/>
-          <w:numId w:val="7"/>
-        </w:numPr>
         <w:shd w:val="clear" w:color="auto" w:fill="FFFFFF"/>
         <w:suppressAutoHyphens w:val="0"/>
         <w:spacing w:after="240" w:line="240" w:lineRule="auto"/>
@@ -4506,10 +4499,11 @@
           <w:lang w:eastAsia="en-US" w:bidi="ar-SA"/>
         </w:rPr>
       </w:pPr>
+      <w:bookmarkStart w:id="12" w:name="_GoBack"/>
+      <w:bookmarkEnd w:id="12"/>
       <w:r>
         <w:rPr>
           <w:rFonts w:ascii="Arial" w:eastAsia="Times New Roman" w:hAnsi="Arial" w:cs="Arial"/>
-          <w:i/>
           <w:iCs/>
           <w:color w:val="24292E"/>
           <w:sz w:val="24"/>
@@ -4702,142 +4696,753 @@
     </w:p>
     <w:p>
       <w:pPr>
+        <w:widowControl/>
         <w:numPr>
           <w:ilvl w:val="0"/>
-          <w:numId w:val="1"/>
+          <w:numId w:val="20"/>
         </w:numPr>
-        <w:pBdr>
-          <w:top w:val="nil"/>
-          <w:left w:val="nil"/>
-          <w:bottom w:val="nil"/>
-          <w:right w:val="nil"/>
-          <w:between w:val="nil"/>
-        </w:pBdr>
-        <w:rPr>
-          <w:rFonts w:eastAsia="Tahoma" w:cs="Tahoma"/>
-          <w:i/>
-          <w:color w:val="000000"/>
-        </w:rPr>
-      </w:pPr>
-      <w:r>
-        <w:rPr>
-          <w:rFonts w:eastAsia="Tahoma" w:cs="Tahoma"/>
-          <w:i/>
-          <w:color w:val="000000"/>
-        </w:rPr>
-        <w:t>Tên rủi ro: ngắn gọn trong 1 dòng</w:t>
-      </w:r>
-    </w:p>
-    <w:p>
-      <w:pPr>
+        <w:suppressAutoHyphens w:val="0"/>
+        <w:spacing w:after="0" w:line="240" w:lineRule="auto"/>
+        <w:textAlignment w:val="baseline"/>
+        <w:rPr>
+          <w:rFonts w:eastAsia="Times New Roman" w:cs="Tahoma"/>
+          <w:color w:val="000000"/>
+          <w:lang w:eastAsia="en-US" w:bidi="ar-SA"/>
+        </w:rPr>
+      </w:pPr>
+      <w:r>
+        <w:rPr>
+          <w:rFonts w:eastAsia="Times New Roman" w:cs="Tahoma"/>
+          <w:color w:val="000000"/>
+          <w:lang w:eastAsia="en-US" w:bidi="ar-SA"/>
+        </w:rPr>
+        <w:t>Rủi ro 1(rủi ro về nhân sự):</w:t>
+      </w:r>
+    </w:p>
+    <w:p>
+      <w:pPr>
+        <w:widowControl/>
         <w:numPr>
           <w:ilvl w:val="0"/>
-          <w:numId w:val="1"/>
+          <w:numId w:val="21"/>
         </w:numPr>
-        <w:pBdr>
-          <w:top w:val="nil"/>
-          <w:left w:val="nil"/>
-          <w:bottom w:val="nil"/>
-          <w:right w:val="nil"/>
-          <w:between w:val="nil"/>
-        </w:pBdr>
-        <w:rPr>
-          <w:rFonts w:eastAsia="Tahoma" w:cs="Tahoma"/>
-          <w:i/>
-          <w:color w:val="000000"/>
-        </w:rPr>
-      </w:pPr>
-      <w:r>
-        <w:rPr>
-          <w:rFonts w:eastAsia="Tahoma" w:cs="Tahoma"/>
-          <w:i/>
-          <w:color w:val="000000"/>
-        </w:rPr>
-        <w:t>Mô tả rủi ro:</w:t>
-      </w:r>
-    </w:p>
-    <w:p>
-      <w:pPr>
+        <w:suppressAutoHyphens w:val="0"/>
+        <w:spacing w:line="240" w:lineRule="auto"/>
+        <w:textAlignment w:val="baseline"/>
+        <w:rPr>
+          <w:rFonts w:eastAsia="Times New Roman" w:cs="Tahoma"/>
+          <w:color w:val="000000"/>
+          <w:lang w:eastAsia="en-US" w:bidi="ar-SA"/>
+        </w:rPr>
+      </w:pPr>
+      <w:r>
+        <w:rPr>
+          <w:rFonts w:eastAsia="Times New Roman" w:cs="Tahoma"/>
+          <w:color w:val="000000"/>
+          <w:lang w:eastAsia="en-US" w:bidi="ar-SA"/>
+        </w:rPr>
+        <w:t>Tên rủi ro: Nhân viên nghỉ đột xuất.</w:t>
+      </w:r>
+    </w:p>
+    <w:p>
+      <w:pPr>
+        <w:widowControl/>
         <w:numPr>
           <w:ilvl w:val="0"/>
-          <w:numId w:val="1"/>
+          <w:numId w:val="21"/>
         </w:numPr>
-        <w:pBdr>
-          <w:top w:val="nil"/>
-          <w:left w:val="nil"/>
-          <w:bottom w:val="nil"/>
-          <w:right w:val="nil"/>
-          <w:between w:val="nil"/>
-        </w:pBdr>
-        <w:rPr>
-          <w:rFonts w:eastAsia="Tahoma" w:cs="Tahoma"/>
-          <w:i/>
-          <w:color w:val="000000"/>
-        </w:rPr>
-      </w:pPr>
-      <w:r>
-        <w:rPr>
-          <w:rFonts w:eastAsia="Tahoma" w:cs="Tahoma"/>
-          <w:i/>
-          <w:color w:val="000000"/>
-        </w:rPr>
-        <w:t>Xác suất xảy ra</w:t>
-      </w:r>
-    </w:p>
-    <w:p>
-      <w:pPr>
+        <w:suppressAutoHyphens w:val="0"/>
+        <w:spacing w:line="240" w:lineRule="auto"/>
+        <w:textAlignment w:val="baseline"/>
+        <w:rPr>
+          <w:rFonts w:eastAsia="Times New Roman" w:cs="Tahoma"/>
+          <w:color w:val="000000"/>
+          <w:lang w:eastAsia="en-US" w:bidi="ar-SA"/>
+        </w:rPr>
+      </w:pPr>
+      <w:r>
+        <w:rPr>
+          <w:rFonts w:eastAsia="Times New Roman" w:cs="Tahoma"/>
+          <w:color w:val="000000"/>
+          <w:lang w:eastAsia="en-US" w:bidi="ar-SA"/>
+        </w:rPr>
+        <w:t>Mô tả rủi ro: Các thành viên có lý do dẫn tới nghỉ đột xuất.</w:t>
+      </w:r>
+    </w:p>
+    <w:p>
+      <w:pPr>
+        <w:widowControl/>
         <w:numPr>
           <w:ilvl w:val="0"/>
-          <w:numId w:val="1"/>
+          <w:numId w:val="21"/>
         </w:numPr>
-        <w:pBdr>
-          <w:top w:val="nil"/>
-          <w:left w:val="nil"/>
-          <w:bottom w:val="nil"/>
-          <w:right w:val="nil"/>
-          <w:between w:val="nil"/>
-        </w:pBdr>
-        <w:rPr>
-          <w:rFonts w:eastAsia="Tahoma" w:cs="Tahoma"/>
-          <w:i/>
-          <w:color w:val="000000"/>
-        </w:rPr>
-      </w:pPr>
-      <w:r>
-        <w:rPr>
-          <w:rFonts w:eastAsia="Tahoma" w:cs="Tahoma"/>
-          <w:i/>
-          <w:color w:val="000000"/>
-        </w:rPr>
-        <w:t>Mức độ thiệt hại</w:t>
-      </w:r>
-    </w:p>
-    <w:p>
-      <w:pPr>
+        <w:suppressAutoHyphens w:val="0"/>
+        <w:spacing w:line="240" w:lineRule="auto"/>
+        <w:textAlignment w:val="baseline"/>
+        <w:rPr>
+          <w:rFonts w:eastAsia="Times New Roman" w:cs="Tahoma"/>
+          <w:color w:val="000000"/>
+          <w:lang w:eastAsia="en-US" w:bidi="ar-SA"/>
+        </w:rPr>
+      </w:pPr>
+      <w:r>
+        <w:rPr>
+          <w:rFonts w:eastAsia="Times New Roman" w:cs="Tahoma"/>
+          <w:color w:val="000000"/>
+          <w:lang w:eastAsia="en-US" w:bidi="ar-SA"/>
+        </w:rPr>
+        <w:t>Xác suất xảy ra: 5%. </w:t>
+      </w:r>
+    </w:p>
+    <w:p>
+      <w:pPr>
+        <w:widowControl/>
         <w:numPr>
           <w:ilvl w:val="0"/>
-          <w:numId w:val="1"/>
+          <w:numId w:val="21"/>
         </w:numPr>
-        <w:pBdr>
-          <w:top w:val="nil"/>
-          <w:left w:val="nil"/>
-          <w:bottom w:val="nil"/>
-          <w:right w:val="nil"/>
-          <w:between w:val="nil"/>
-        </w:pBdr>
-        <w:rPr>
-          <w:rFonts w:eastAsia="Tahoma" w:cs="Tahoma"/>
-          <w:i/>
-          <w:color w:val="000000"/>
-        </w:rPr>
-      </w:pPr>
-      <w:r>
-        <w:rPr>
-          <w:rFonts w:eastAsia="Tahoma" w:cs="Tahoma"/>
-          <w:i/>
-          <w:color w:val="000000"/>
-        </w:rPr>
-        <w:t>Giải pháp xử lý</w:t>
+        <w:suppressAutoHyphens w:val="0"/>
+        <w:spacing w:line="240" w:lineRule="auto"/>
+        <w:textAlignment w:val="baseline"/>
+        <w:rPr>
+          <w:rFonts w:eastAsia="Times New Roman" w:cs="Tahoma"/>
+          <w:color w:val="000000"/>
+          <w:lang w:eastAsia="en-US" w:bidi="ar-SA"/>
+        </w:rPr>
+      </w:pPr>
+      <w:r>
+        <w:rPr>
+          <w:rFonts w:eastAsia="Times New Roman" w:cs="Tahoma"/>
+          <w:color w:val="000000"/>
+          <w:lang w:eastAsia="en-US" w:bidi="ar-SA"/>
+        </w:rPr>
+        <w:t>Mức độ thiệt hại: Vừa, ảnh hưởng tới báo cáo tiến độ chậm cho khách hàng.</w:t>
+      </w:r>
+    </w:p>
+    <w:p>
+      <w:pPr>
+        <w:widowControl/>
+        <w:numPr>
+          <w:ilvl w:val="0"/>
+          <w:numId w:val="21"/>
+        </w:numPr>
+        <w:suppressAutoHyphens w:val="0"/>
+        <w:spacing w:line="240" w:lineRule="auto"/>
+        <w:textAlignment w:val="baseline"/>
+        <w:rPr>
+          <w:rFonts w:eastAsia="Times New Roman" w:cs="Tahoma"/>
+          <w:color w:val="000000"/>
+          <w:lang w:eastAsia="en-US" w:bidi="ar-SA"/>
+        </w:rPr>
+      </w:pPr>
+      <w:r>
+        <w:rPr>
+          <w:rFonts w:eastAsia="Times New Roman" w:cs="Tahoma"/>
+          <w:color w:val="000000"/>
+          <w:lang w:eastAsia="en-US" w:bidi="ar-SA"/>
+        </w:rPr>
+        <w:t>Giải pháp xử lý: Các thành viên còn lại cần phải tìm nhân viên tham gia vào dự án lập báo cáo ngay.</w:t>
+      </w:r>
+    </w:p>
+    <w:p>
+      <w:pPr>
+        <w:widowControl/>
+        <w:numPr>
+          <w:ilvl w:val="0"/>
+          <w:numId w:val="22"/>
+        </w:numPr>
+        <w:suppressAutoHyphens w:val="0"/>
+        <w:spacing w:after="0" w:line="240" w:lineRule="auto"/>
+        <w:textAlignment w:val="baseline"/>
+        <w:rPr>
+          <w:rFonts w:eastAsia="Times New Roman" w:cs="Tahoma"/>
+          <w:color w:val="000000"/>
+          <w:lang w:eastAsia="en-US" w:bidi="ar-SA"/>
+        </w:rPr>
+      </w:pPr>
+      <w:r>
+        <w:rPr>
+          <w:rFonts w:eastAsia="Times New Roman" w:cs="Tahoma"/>
+          <w:color w:val="000000"/>
+          <w:lang w:eastAsia="en-US" w:bidi="ar-SA"/>
+        </w:rPr>
+        <w:t>Rủi ro 2(rủi ro về thời gian):</w:t>
+      </w:r>
+    </w:p>
+    <w:p>
+      <w:pPr>
+        <w:widowControl/>
+        <w:numPr>
+          <w:ilvl w:val="0"/>
+          <w:numId w:val="23"/>
+        </w:numPr>
+        <w:suppressAutoHyphens w:val="0"/>
+        <w:spacing w:line="240" w:lineRule="auto"/>
+        <w:textAlignment w:val="baseline"/>
+        <w:rPr>
+          <w:rFonts w:eastAsia="Times New Roman" w:cs="Tahoma"/>
+          <w:color w:val="000000"/>
+          <w:lang w:eastAsia="en-US" w:bidi="ar-SA"/>
+        </w:rPr>
+      </w:pPr>
+      <w:r>
+        <w:rPr>
+          <w:rFonts w:eastAsia="Times New Roman" w:cs="Tahoma"/>
+          <w:color w:val="000000"/>
+          <w:lang w:eastAsia="en-US" w:bidi="ar-SA"/>
+        </w:rPr>
+        <w:t>Tên rủi ro: Nghỉ tết.</w:t>
+      </w:r>
+    </w:p>
+    <w:p>
+      <w:pPr>
+        <w:widowControl/>
+        <w:numPr>
+          <w:ilvl w:val="0"/>
+          <w:numId w:val="23"/>
+        </w:numPr>
+        <w:suppressAutoHyphens w:val="0"/>
+        <w:spacing w:line="240" w:lineRule="auto"/>
+        <w:textAlignment w:val="baseline"/>
+        <w:rPr>
+          <w:rFonts w:eastAsia="Times New Roman" w:cs="Tahoma"/>
+          <w:color w:val="000000"/>
+          <w:lang w:eastAsia="en-US" w:bidi="ar-SA"/>
+        </w:rPr>
+      </w:pPr>
+      <w:r>
+        <w:rPr>
+          <w:rFonts w:eastAsia="Times New Roman" w:cs="Tahoma"/>
+          <w:color w:val="000000"/>
+          <w:lang w:eastAsia="en-US" w:bidi="ar-SA"/>
+        </w:rPr>
+        <w:t>Mô tả rủi ro: Thời gian thực hiện dự án trùng vào lịch nghỉ tết mất 3 ngày.</w:t>
+      </w:r>
+    </w:p>
+    <w:p>
+      <w:pPr>
+        <w:widowControl/>
+        <w:numPr>
+          <w:ilvl w:val="0"/>
+          <w:numId w:val="23"/>
+        </w:numPr>
+        <w:suppressAutoHyphens w:val="0"/>
+        <w:spacing w:line="240" w:lineRule="auto"/>
+        <w:textAlignment w:val="baseline"/>
+        <w:rPr>
+          <w:rFonts w:eastAsia="Times New Roman" w:cs="Tahoma"/>
+          <w:color w:val="000000"/>
+          <w:lang w:eastAsia="en-US" w:bidi="ar-SA"/>
+        </w:rPr>
+      </w:pPr>
+      <w:r>
+        <w:rPr>
+          <w:rFonts w:eastAsia="Times New Roman" w:cs="Tahoma"/>
+          <w:color w:val="000000"/>
+          <w:lang w:eastAsia="en-US" w:bidi="ar-SA"/>
+        </w:rPr>
+        <w:t>Xác suất xảy ra: 5%.</w:t>
+      </w:r>
+    </w:p>
+    <w:p>
+      <w:pPr>
+        <w:widowControl/>
+        <w:numPr>
+          <w:ilvl w:val="0"/>
+          <w:numId w:val="23"/>
+        </w:numPr>
+        <w:suppressAutoHyphens w:val="0"/>
+        <w:spacing w:line="240" w:lineRule="auto"/>
+        <w:textAlignment w:val="baseline"/>
+        <w:rPr>
+          <w:rFonts w:eastAsia="Times New Roman" w:cs="Tahoma"/>
+          <w:color w:val="000000"/>
+          <w:lang w:eastAsia="en-US" w:bidi="ar-SA"/>
+        </w:rPr>
+      </w:pPr>
+      <w:r>
+        <w:rPr>
+          <w:rFonts w:eastAsia="Times New Roman" w:cs="Tahoma"/>
+          <w:color w:val="000000"/>
+          <w:lang w:eastAsia="en-US" w:bidi="ar-SA"/>
+        </w:rPr>
+        <w:t>Mức độ thiệt hại: Lớn, ảnh hưởng đến thời gian làm việc của cả công ty.</w:t>
+      </w:r>
+    </w:p>
+    <w:p>
+      <w:pPr>
+        <w:widowControl/>
+        <w:numPr>
+          <w:ilvl w:val="0"/>
+          <w:numId w:val="23"/>
+        </w:numPr>
+        <w:suppressAutoHyphens w:val="0"/>
+        <w:spacing w:line="240" w:lineRule="auto"/>
+        <w:textAlignment w:val="baseline"/>
+        <w:rPr>
+          <w:rFonts w:eastAsia="Times New Roman" w:cs="Tahoma"/>
+          <w:color w:val="000000"/>
+          <w:lang w:eastAsia="en-US" w:bidi="ar-SA"/>
+        </w:rPr>
+      </w:pPr>
+      <w:r>
+        <w:rPr>
+          <w:rFonts w:eastAsia="Times New Roman" w:cs="Tahoma"/>
+          <w:color w:val="000000"/>
+          <w:lang w:eastAsia="en-US" w:bidi="ar-SA"/>
+        </w:rPr>
+        <w:t>Giải pháp xử lý: Xây dựng kế hoạch cụ thể tránh các ngày lễ tất cả nhân viên đều nghỉ, lên kế hoạch cho nhân viên làm việc tại nhà.</w:t>
+      </w:r>
+    </w:p>
+    <w:p>
+      <w:pPr>
+        <w:widowControl/>
+        <w:numPr>
+          <w:ilvl w:val="0"/>
+          <w:numId w:val="24"/>
+        </w:numPr>
+        <w:suppressAutoHyphens w:val="0"/>
+        <w:spacing w:after="0" w:line="240" w:lineRule="auto"/>
+        <w:textAlignment w:val="baseline"/>
+        <w:rPr>
+          <w:rFonts w:eastAsia="Times New Roman" w:cs="Tahoma"/>
+          <w:color w:val="000000"/>
+          <w:lang w:eastAsia="en-US" w:bidi="ar-SA"/>
+        </w:rPr>
+      </w:pPr>
+      <w:r>
+        <w:rPr>
+          <w:rFonts w:eastAsia="Times New Roman" w:cs="Tahoma"/>
+          <w:color w:val="000000"/>
+          <w:lang w:eastAsia="en-US" w:bidi="ar-SA"/>
+        </w:rPr>
+        <w:t>Rủi ro 3(rủi ro về kỹ thuật):</w:t>
+      </w:r>
+    </w:p>
+    <w:p>
+      <w:pPr>
+        <w:widowControl/>
+        <w:numPr>
+          <w:ilvl w:val="0"/>
+          <w:numId w:val="25"/>
+        </w:numPr>
+        <w:suppressAutoHyphens w:val="0"/>
+        <w:spacing w:line="240" w:lineRule="auto"/>
+        <w:textAlignment w:val="baseline"/>
+        <w:rPr>
+          <w:rFonts w:eastAsia="Times New Roman" w:cs="Tahoma"/>
+          <w:color w:val="000000"/>
+          <w:lang w:eastAsia="en-US" w:bidi="ar-SA"/>
+        </w:rPr>
+      </w:pPr>
+      <w:r>
+        <w:rPr>
+          <w:rFonts w:eastAsia="Times New Roman" w:cs="Tahoma"/>
+          <w:color w:val="000000"/>
+          <w:lang w:eastAsia="en-US" w:bidi="ar-SA"/>
+        </w:rPr>
+        <w:t>Tên rủi ro: Công việc bị lệch khỏi hướng đi của dự án.</w:t>
+      </w:r>
+    </w:p>
+    <w:p>
+      <w:pPr>
+        <w:widowControl/>
+        <w:numPr>
+          <w:ilvl w:val="0"/>
+          <w:numId w:val="25"/>
+        </w:numPr>
+        <w:suppressAutoHyphens w:val="0"/>
+        <w:spacing w:line="240" w:lineRule="auto"/>
+        <w:textAlignment w:val="baseline"/>
+        <w:rPr>
+          <w:rFonts w:eastAsia="Times New Roman" w:cs="Tahoma"/>
+          <w:color w:val="000000"/>
+          <w:lang w:eastAsia="en-US" w:bidi="ar-SA"/>
+        </w:rPr>
+      </w:pPr>
+      <w:r>
+        <w:rPr>
+          <w:rFonts w:eastAsia="Times New Roman" w:cs="Tahoma"/>
+          <w:color w:val="000000"/>
+          <w:lang w:eastAsia="en-US" w:bidi="ar-SA"/>
+        </w:rPr>
+        <w:t>Mô tả rủi ro: Các phương pháp và cách xử lý của từng nhân viên bị sai với tiến độ và hướng đi của dự án.</w:t>
+      </w:r>
+    </w:p>
+    <w:p>
+      <w:pPr>
+        <w:widowControl/>
+        <w:numPr>
+          <w:ilvl w:val="0"/>
+          <w:numId w:val="25"/>
+        </w:numPr>
+        <w:suppressAutoHyphens w:val="0"/>
+        <w:spacing w:line="240" w:lineRule="auto"/>
+        <w:textAlignment w:val="baseline"/>
+        <w:rPr>
+          <w:rFonts w:eastAsia="Times New Roman" w:cs="Tahoma"/>
+          <w:color w:val="000000"/>
+          <w:lang w:eastAsia="en-US" w:bidi="ar-SA"/>
+        </w:rPr>
+      </w:pPr>
+      <w:r>
+        <w:rPr>
+          <w:rFonts w:eastAsia="Times New Roman" w:cs="Tahoma"/>
+          <w:color w:val="000000"/>
+          <w:lang w:eastAsia="en-US" w:bidi="ar-SA"/>
+        </w:rPr>
+        <w:t>Xác suất xảy ra: 15%</w:t>
+      </w:r>
+    </w:p>
+    <w:p>
+      <w:pPr>
+        <w:widowControl/>
+        <w:numPr>
+          <w:ilvl w:val="0"/>
+          <w:numId w:val="25"/>
+        </w:numPr>
+        <w:suppressAutoHyphens w:val="0"/>
+        <w:spacing w:line="240" w:lineRule="auto"/>
+        <w:textAlignment w:val="baseline"/>
+        <w:rPr>
+          <w:rFonts w:eastAsia="Times New Roman" w:cs="Tahoma"/>
+          <w:color w:val="000000"/>
+          <w:lang w:eastAsia="en-US" w:bidi="ar-SA"/>
+        </w:rPr>
+      </w:pPr>
+      <w:r>
+        <w:rPr>
+          <w:rFonts w:eastAsia="Times New Roman" w:cs="Tahoma"/>
+          <w:color w:val="000000"/>
+          <w:lang w:eastAsia="en-US" w:bidi="ar-SA"/>
+        </w:rPr>
+        <w:t>Mức độ thiệt hại: Vừa, Chậm tiến độ và có khả năng làm hỏng dự án nếu không được chỉnh sửa kịp thời, có thể ngăn chặn.</w:t>
+      </w:r>
+    </w:p>
+    <w:p>
+      <w:pPr>
+        <w:widowControl/>
+        <w:numPr>
+          <w:ilvl w:val="0"/>
+          <w:numId w:val="25"/>
+        </w:numPr>
+        <w:suppressAutoHyphens w:val="0"/>
+        <w:spacing w:line="240" w:lineRule="auto"/>
+        <w:textAlignment w:val="baseline"/>
+        <w:rPr>
+          <w:rFonts w:eastAsia="Times New Roman" w:cs="Tahoma"/>
+          <w:color w:val="000000"/>
+          <w:lang w:eastAsia="en-US" w:bidi="ar-SA"/>
+        </w:rPr>
+      </w:pPr>
+      <w:r>
+        <w:rPr>
+          <w:rFonts w:eastAsia="Times New Roman" w:cs="Tahoma"/>
+          <w:color w:val="000000"/>
+          <w:lang w:eastAsia="en-US" w:bidi="ar-SA"/>
+        </w:rPr>
+        <w:t>Giải pháp xử lý: Thành lập bảng dự án rõ ràng và giao việc cho từng nhân viên một cách hợp lý.</w:t>
+      </w:r>
+    </w:p>
+    <w:p>
+      <w:pPr>
+        <w:widowControl/>
+        <w:numPr>
+          <w:ilvl w:val="0"/>
+          <w:numId w:val="26"/>
+        </w:numPr>
+        <w:suppressAutoHyphens w:val="0"/>
+        <w:spacing w:after="0" w:line="240" w:lineRule="auto"/>
+        <w:textAlignment w:val="baseline"/>
+        <w:rPr>
+          <w:rFonts w:eastAsia="Times New Roman" w:cs="Tahoma"/>
+          <w:color w:val="000000"/>
+          <w:lang w:eastAsia="en-US" w:bidi="ar-SA"/>
+        </w:rPr>
+      </w:pPr>
+      <w:r>
+        <w:rPr>
+          <w:rFonts w:eastAsia="Times New Roman" w:cs="Tahoma"/>
+          <w:color w:val="000000"/>
+          <w:lang w:eastAsia="en-US" w:bidi="ar-SA"/>
+        </w:rPr>
+        <w:t>Rủi ro 4(rủi ro về tài chính):</w:t>
+      </w:r>
+    </w:p>
+    <w:p>
+      <w:pPr>
+        <w:widowControl/>
+        <w:numPr>
+          <w:ilvl w:val="0"/>
+          <w:numId w:val="27"/>
+        </w:numPr>
+        <w:suppressAutoHyphens w:val="0"/>
+        <w:spacing w:line="240" w:lineRule="auto"/>
+        <w:textAlignment w:val="baseline"/>
+        <w:rPr>
+          <w:rFonts w:eastAsia="Times New Roman" w:cs="Tahoma"/>
+          <w:color w:val="000000"/>
+          <w:lang w:eastAsia="en-US" w:bidi="ar-SA"/>
+        </w:rPr>
+      </w:pPr>
+      <w:r>
+        <w:rPr>
+          <w:rFonts w:eastAsia="Times New Roman" w:cs="Tahoma"/>
+          <w:color w:val="000000"/>
+          <w:lang w:eastAsia="en-US" w:bidi="ar-SA"/>
+        </w:rPr>
+        <w:t>Tên rủi ro: Phát sinh bất ngờ trong quản lý tài chính.</w:t>
+      </w:r>
+    </w:p>
+    <w:p>
+      <w:pPr>
+        <w:widowControl/>
+        <w:numPr>
+          <w:ilvl w:val="0"/>
+          <w:numId w:val="27"/>
+        </w:numPr>
+        <w:suppressAutoHyphens w:val="0"/>
+        <w:spacing w:line="240" w:lineRule="auto"/>
+        <w:textAlignment w:val="baseline"/>
+        <w:rPr>
+          <w:rFonts w:eastAsia="Times New Roman" w:cs="Tahoma"/>
+          <w:color w:val="000000"/>
+          <w:lang w:eastAsia="en-US" w:bidi="ar-SA"/>
+        </w:rPr>
+      </w:pPr>
+      <w:r>
+        <w:rPr>
+          <w:rFonts w:eastAsia="Times New Roman" w:cs="Tahoma"/>
+          <w:color w:val="000000"/>
+          <w:lang w:eastAsia="en-US" w:bidi="ar-SA"/>
+        </w:rPr>
+        <w:t>Mô tả rủi ro: Dự án phát sinh ra các chi phí không được tính toán trước trong lúc phát triển.</w:t>
+      </w:r>
+    </w:p>
+    <w:p>
+      <w:pPr>
+        <w:widowControl/>
+        <w:numPr>
+          <w:ilvl w:val="0"/>
+          <w:numId w:val="27"/>
+        </w:numPr>
+        <w:suppressAutoHyphens w:val="0"/>
+        <w:spacing w:line="240" w:lineRule="auto"/>
+        <w:textAlignment w:val="baseline"/>
+        <w:rPr>
+          <w:rFonts w:eastAsia="Times New Roman" w:cs="Tahoma"/>
+          <w:color w:val="000000"/>
+          <w:lang w:eastAsia="en-US" w:bidi="ar-SA"/>
+        </w:rPr>
+      </w:pPr>
+      <w:r>
+        <w:rPr>
+          <w:rFonts w:eastAsia="Times New Roman" w:cs="Tahoma"/>
+          <w:color w:val="000000"/>
+          <w:lang w:eastAsia="en-US" w:bidi="ar-SA"/>
+        </w:rPr>
+        <w:t>Xác suất xảy ra: 10%.</w:t>
+      </w:r>
+    </w:p>
+    <w:p>
+      <w:pPr>
+        <w:widowControl/>
+        <w:numPr>
+          <w:ilvl w:val="0"/>
+          <w:numId w:val="27"/>
+        </w:numPr>
+        <w:suppressAutoHyphens w:val="0"/>
+        <w:spacing w:line="240" w:lineRule="auto"/>
+        <w:textAlignment w:val="baseline"/>
+        <w:rPr>
+          <w:rFonts w:eastAsia="Times New Roman" w:cs="Tahoma"/>
+          <w:color w:val="000000"/>
+          <w:lang w:eastAsia="en-US" w:bidi="ar-SA"/>
+        </w:rPr>
+      </w:pPr>
+      <w:r>
+        <w:rPr>
+          <w:rFonts w:eastAsia="Times New Roman" w:cs="Tahoma"/>
+          <w:color w:val="000000"/>
+          <w:lang w:eastAsia="en-US" w:bidi="ar-SA"/>
+        </w:rPr>
+        <w:t>Mức độ thiệt hại: Lớn, ảnh hưởng tới quá trình xây dựng phần mềm.</w:t>
+      </w:r>
+    </w:p>
+    <w:p>
+      <w:pPr>
+        <w:widowControl/>
+        <w:numPr>
+          <w:ilvl w:val="0"/>
+          <w:numId w:val="27"/>
+        </w:numPr>
+        <w:suppressAutoHyphens w:val="0"/>
+        <w:spacing w:line="240" w:lineRule="auto"/>
+        <w:textAlignment w:val="baseline"/>
+        <w:rPr>
+          <w:rFonts w:eastAsia="Times New Roman" w:cs="Tahoma"/>
+          <w:color w:val="000000"/>
+          <w:lang w:eastAsia="en-US" w:bidi="ar-SA"/>
+        </w:rPr>
+      </w:pPr>
+      <w:r>
+        <w:rPr>
+          <w:rFonts w:eastAsia="Times New Roman" w:cs="Tahoma"/>
+          <w:color w:val="000000"/>
+          <w:lang w:eastAsia="en-US" w:bidi="ar-SA"/>
+        </w:rPr>
+        <w:lastRenderedPageBreak/>
+        <w:t>Giải pháp xử lý: Luôn luôn đưa các giải pháp tài chính cần thiết cho phát triển dự án. </w:t>
+      </w:r>
+    </w:p>
+    <w:p>
+      <w:pPr>
+        <w:widowControl/>
+        <w:numPr>
+          <w:ilvl w:val="0"/>
+          <w:numId w:val="28"/>
+        </w:numPr>
+        <w:suppressAutoHyphens w:val="0"/>
+        <w:spacing w:after="0" w:line="240" w:lineRule="auto"/>
+        <w:textAlignment w:val="baseline"/>
+        <w:rPr>
+          <w:rFonts w:eastAsia="Times New Roman" w:cs="Tahoma"/>
+          <w:color w:val="000000"/>
+          <w:lang w:eastAsia="en-US" w:bidi="ar-SA"/>
+        </w:rPr>
+      </w:pPr>
+      <w:r>
+        <w:rPr>
+          <w:rFonts w:eastAsia="Times New Roman" w:cs="Tahoma"/>
+          <w:color w:val="000000"/>
+          <w:lang w:eastAsia="en-US" w:bidi="ar-SA"/>
+        </w:rPr>
+        <w:t>Rủi ro 5(rủi ro về khách hàng):</w:t>
+      </w:r>
+    </w:p>
+    <w:p>
+      <w:pPr>
+        <w:widowControl/>
+        <w:numPr>
+          <w:ilvl w:val="0"/>
+          <w:numId w:val="29"/>
+        </w:numPr>
+        <w:suppressAutoHyphens w:val="0"/>
+        <w:spacing w:line="240" w:lineRule="auto"/>
+        <w:textAlignment w:val="baseline"/>
+        <w:rPr>
+          <w:rFonts w:eastAsia="Times New Roman" w:cs="Tahoma"/>
+          <w:color w:val="000000"/>
+          <w:lang w:eastAsia="en-US" w:bidi="ar-SA"/>
+        </w:rPr>
+      </w:pPr>
+      <w:r>
+        <w:rPr>
+          <w:rFonts w:eastAsia="Times New Roman" w:cs="Tahoma"/>
+          <w:color w:val="000000"/>
+          <w:lang w:eastAsia="en-US" w:bidi="ar-SA"/>
+        </w:rPr>
+        <w:t>Tên rủi ro: Khách hàng yêu cầu thêm chức năng</w:t>
+      </w:r>
+    </w:p>
+    <w:p>
+      <w:pPr>
+        <w:widowControl/>
+        <w:numPr>
+          <w:ilvl w:val="0"/>
+          <w:numId w:val="29"/>
+        </w:numPr>
+        <w:suppressAutoHyphens w:val="0"/>
+        <w:spacing w:line="240" w:lineRule="auto"/>
+        <w:textAlignment w:val="baseline"/>
+        <w:rPr>
+          <w:rFonts w:eastAsia="Times New Roman" w:cs="Tahoma"/>
+          <w:color w:val="000000"/>
+          <w:lang w:eastAsia="en-US" w:bidi="ar-SA"/>
+        </w:rPr>
+      </w:pPr>
+      <w:r>
+        <w:rPr>
+          <w:rFonts w:eastAsia="Times New Roman" w:cs="Tahoma"/>
+          <w:color w:val="000000"/>
+          <w:lang w:eastAsia="en-US" w:bidi="ar-SA"/>
+        </w:rPr>
+        <w:t>Mô tả rủi ro: Khách hàng thay đổi nhu cầu ban đầu, thay đổi hoặc thêm chức năng bổ sung</w:t>
+      </w:r>
+    </w:p>
+    <w:p>
+      <w:pPr>
+        <w:widowControl/>
+        <w:numPr>
+          <w:ilvl w:val="0"/>
+          <w:numId w:val="29"/>
+        </w:numPr>
+        <w:suppressAutoHyphens w:val="0"/>
+        <w:spacing w:line="240" w:lineRule="auto"/>
+        <w:textAlignment w:val="baseline"/>
+        <w:rPr>
+          <w:rFonts w:eastAsia="Times New Roman" w:cs="Tahoma"/>
+          <w:color w:val="000000"/>
+          <w:lang w:eastAsia="en-US" w:bidi="ar-SA"/>
+        </w:rPr>
+      </w:pPr>
+      <w:r>
+        <w:rPr>
+          <w:rFonts w:eastAsia="Times New Roman" w:cs="Tahoma"/>
+          <w:color w:val="000000"/>
+          <w:lang w:eastAsia="en-US" w:bidi="ar-SA"/>
+        </w:rPr>
+        <w:t>Xác suất xảy ra: 40%</w:t>
+      </w:r>
+    </w:p>
+    <w:p>
+      <w:pPr>
+        <w:widowControl/>
+        <w:numPr>
+          <w:ilvl w:val="0"/>
+          <w:numId w:val="29"/>
+        </w:numPr>
+        <w:suppressAutoHyphens w:val="0"/>
+        <w:spacing w:line="240" w:lineRule="auto"/>
+        <w:textAlignment w:val="baseline"/>
+        <w:rPr>
+          <w:rFonts w:eastAsia="Times New Roman" w:cs="Tahoma"/>
+          <w:color w:val="000000"/>
+          <w:lang w:eastAsia="en-US" w:bidi="ar-SA"/>
+        </w:rPr>
+      </w:pPr>
+      <w:r>
+        <w:rPr>
+          <w:rFonts w:eastAsia="Times New Roman" w:cs="Tahoma"/>
+          <w:color w:val="000000"/>
+          <w:lang w:eastAsia="en-US" w:bidi="ar-SA"/>
+        </w:rPr>
+        <w:t>Mức độ thiệt hại: Trung bình, có khả năng làm chậm tiến độ dự án.</w:t>
+      </w:r>
+    </w:p>
+    <w:p>
+      <w:pPr>
+        <w:widowControl/>
+        <w:numPr>
+          <w:ilvl w:val="0"/>
+          <w:numId w:val="29"/>
+        </w:numPr>
+        <w:suppressAutoHyphens w:val="0"/>
+        <w:spacing w:line="240" w:lineRule="auto"/>
+        <w:textAlignment w:val="baseline"/>
+        <w:rPr>
+          <w:rFonts w:eastAsia="Times New Roman" w:cs="Tahoma"/>
+          <w:color w:val="000000"/>
+          <w:lang w:eastAsia="en-US" w:bidi="ar-SA"/>
+        </w:rPr>
+      </w:pPr>
+      <w:r>
+        <w:rPr>
+          <w:rFonts w:eastAsia="Times New Roman" w:cs="Tahoma"/>
+          <w:color w:val="000000"/>
+          <w:lang w:eastAsia="en-US" w:bidi="ar-SA"/>
+        </w:rPr>
+        <w:t>Giải pháp xử lý: Cần xác định rõ các chức năng của hệ thống, cập nhật kịp thời yêu cầu khách hàng mỗi lần trao đổi thông tin.</w:t>
       </w:r>
     </w:p>
     <w:p/>
@@ -5008,11 +5613,7 @@
     </w:p>
     <w:p>
       <w:r>
-        <w:t xml:space="preserve">Dựa trên các biểu đồ của Git của dự án mới mà nhóm đã fork, hoặc các công cụ phân tích code, </w:t>
-      </w:r>
-      <w:r>
-        <w:lastRenderedPageBreak/>
-        <w:t xml:space="preserve">xuất ra 3 thông kê. Gợi ý </w:t>
+        <w:t xml:space="preserve">Dựa trên các biểu đồ của Git của dự án mới mà nhóm đã fork, hoặc các công cụ phân tích code, xuất ra 3 thông kê. Gợi ý </w:t>
       </w:r>
     </w:p>
     <w:p>
@@ -5199,6 +5800,7 @@
       <w:bookmarkStart w:id="22" w:name="_heading=h.4i7ojhp" w:colFirst="0" w:colLast="0"/>
       <w:bookmarkEnd w:id="22"/>
       <w:r>
+        <w:lastRenderedPageBreak/>
         <w:t>Danh mục tài liệu liên quan</w:t>
       </w:r>
     </w:p>
@@ -5587,7 +6189,7 @@
         <w:noProof/>
         <w:color w:val="C00000"/>
       </w:rPr>
-      <w:t>10</w:t>
+      <w:t>11</w:t>
     </w:r>
     <w:r>
       <w:rPr>
@@ -5636,7 +6238,7 @@
         <w:noProof/>
         <w:color w:val="C00000"/>
       </w:rPr>
-      <w:t>11</w:t>
+      <w:t>12</w:t>
     </w:r>
     <w:r>
       <w:rPr>
@@ -6666,6 +7268,119 @@
     </w:lvl>
   </w:abstractNum>
   <w:abstractNum w:abstractNumId="6" w15:restartNumberingAfterBreak="0">
+    <w:nsid w:val="1B8E4760"/>
+    <w:multiLevelType w:val="multilevel"/>
+    <w:tmpl w:val="C15A4CDE"/>
+    <w:lvl w:ilvl="0">
+      <w:start w:val="2"/>
+      <w:numFmt w:val="decimal"/>
+      <w:lvlText w:val="%1."/>
+      <w:lvlJc w:val="left"/>
+      <w:pPr>
+        <w:tabs>
+          <w:tab w:val="num" w:pos="720"/>
+        </w:tabs>
+        <w:ind w:left="720" w:hanging="360"/>
+      </w:pPr>
+    </w:lvl>
+    <w:lvl w:ilvl="1" w:tentative="1">
+      <w:start w:val="1"/>
+      <w:numFmt w:val="decimal"/>
+      <w:lvlText w:val="%2."/>
+      <w:lvlJc w:val="left"/>
+      <w:pPr>
+        <w:tabs>
+          <w:tab w:val="num" w:pos="1440"/>
+        </w:tabs>
+        <w:ind w:left="1440" w:hanging="360"/>
+      </w:pPr>
+    </w:lvl>
+    <w:lvl w:ilvl="2" w:tentative="1">
+      <w:start w:val="1"/>
+      <w:numFmt w:val="decimal"/>
+      <w:lvlText w:val="%3."/>
+      <w:lvlJc w:val="left"/>
+      <w:pPr>
+        <w:tabs>
+          <w:tab w:val="num" w:pos="2160"/>
+        </w:tabs>
+        <w:ind w:left="2160" w:hanging="360"/>
+      </w:pPr>
+    </w:lvl>
+    <w:lvl w:ilvl="3" w:tentative="1">
+      <w:start w:val="1"/>
+      <w:numFmt w:val="decimal"/>
+      <w:lvlText w:val="%4."/>
+      <w:lvlJc w:val="left"/>
+      <w:pPr>
+        <w:tabs>
+          <w:tab w:val="num" w:pos="2880"/>
+        </w:tabs>
+        <w:ind w:left="2880" w:hanging="360"/>
+      </w:pPr>
+    </w:lvl>
+    <w:lvl w:ilvl="4" w:tentative="1">
+      <w:start w:val="1"/>
+      <w:numFmt w:val="decimal"/>
+      <w:lvlText w:val="%5."/>
+      <w:lvlJc w:val="left"/>
+      <w:pPr>
+        <w:tabs>
+          <w:tab w:val="num" w:pos="3600"/>
+        </w:tabs>
+        <w:ind w:left="3600" w:hanging="360"/>
+      </w:pPr>
+    </w:lvl>
+    <w:lvl w:ilvl="5" w:tentative="1">
+      <w:start w:val="1"/>
+      <w:numFmt w:val="decimal"/>
+      <w:lvlText w:val="%6."/>
+      <w:lvlJc w:val="left"/>
+      <w:pPr>
+        <w:tabs>
+          <w:tab w:val="num" w:pos="4320"/>
+        </w:tabs>
+        <w:ind w:left="4320" w:hanging="360"/>
+      </w:pPr>
+    </w:lvl>
+    <w:lvl w:ilvl="6" w:tentative="1">
+      <w:start w:val="1"/>
+      <w:numFmt w:val="decimal"/>
+      <w:lvlText w:val="%7."/>
+      <w:lvlJc w:val="left"/>
+      <w:pPr>
+        <w:tabs>
+          <w:tab w:val="num" w:pos="5040"/>
+        </w:tabs>
+        <w:ind w:left="5040" w:hanging="360"/>
+      </w:pPr>
+    </w:lvl>
+    <w:lvl w:ilvl="7" w:tentative="1">
+      <w:start w:val="1"/>
+      <w:numFmt w:val="decimal"/>
+      <w:lvlText w:val="%8."/>
+      <w:lvlJc w:val="left"/>
+      <w:pPr>
+        <w:tabs>
+          <w:tab w:val="num" w:pos="5760"/>
+        </w:tabs>
+        <w:ind w:left="5760" w:hanging="360"/>
+      </w:pPr>
+    </w:lvl>
+    <w:lvl w:ilvl="8" w:tentative="1">
+      <w:start w:val="1"/>
+      <w:numFmt w:val="decimal"/>
+      <w:lvlText w:val="%9."/>
+      <w:lvlJc w:val="left"/>
+      <w:pPr>
+        <w:tabs>
+          <w:tab w:val="num" w:pos="6480"/>
+        </w:tabs>
+        <w:ind w:left="6480" w:hanging="360"/>
+      </w:pPr>
+    </w:lvl>
+  </w:abstractNum>
+  <w:abstractNum w:abstractNumId="7" w15:restartNumberingAfterBreak="0">
     <w:nsid w:val="1C6755A2"/>
     <w:multiLevelType w:val="multilevel"/>
     <w:tmpl w:val="F244A1EA"/>
@@ -6814,7 +7529,7 @@
       </w:rPr>
     </w:lvl>
   </w:abstractNum>
-  <w:abstractNum w:abstractNumId="7" w15:restartNumberingAfterBreak="0">
+  <w:abstractNum w:abstractNumId="8" w15:restartNumberingAfterBreak="0">
     <w:nsid w:val="1C7D0F06"/>
     <w:multiLevelType w:val="multilevel"/>
     <w:tmpl w:val="27B22BA4"/>
@@ -6963,7 +7678,7 @@
       </w:rPr>
     </w:lvl>
   </w:abstractNum>
-  <w:abstractNum w:abstractNumId="8" w15:restartNumberingAfterBreak="0">
+  <w:abstractNum w:abstractNumId="9" w15:restartNumberingAfterBreak="0">
     <w:nsid w:val="208A027F"/>
     <w:multiLevelType w:val="multilevel"/>
     <w:tmpl w:val="BD062D1E"/>
@@ -7112,7 +7827,418 @@
       </w:rPr>
     </w:lvl>
   </w:abstractNum>
-  <w:abstractNum w:abstractNumId="9" w15:restartNumberingAfterBreak="0">
+  <w:abstractNum w:abstractNumId="10" w15:restartNumberingAfterBreak="0">
+    <w:nsid w:val="209A7AC9"/>
+    <w:multiLevelType w:val="multilevel"/>
+    <w:tmpl w:val="8BF000B6"/>
+    <w:lvl w:ilvl="0">
+      <w:start w:val="5"/>
+      <w:numFmt w:val="decimal"/>
+      <w:lvlText w:val="%1."/>
+      <w:lvlJc w:val="left"/>
+      <w:pPr>
+        <w:tabs>
+          <w:tab w:val="num" w:pos="720"/>
+        </w:tabs>
+        <w:ind w:left="720" w:hanging="360"/>
+      </w:pPr>
+    </w:lvl>
+    <w:lvl w:ilvl="1" w:tentative="1">
+      <w:start w:val="1"/>
+      <w:numFmt w:val="decimal"/>
+      <w:lvlText w:val="%2."/>
+      <w:lvlJc w:val="left"/>
+      <w:pPr>
+        <w:tabs>
+          <w:tab w:val="num" w:pos="1440"/>
+        </w:tabs>
+        <w:ind w:left="1440" w:hanging="360"/>
+      </w:pPr>
+    </w:lvl>
+    <w:lvl w:ilvl="2" w:tentative="1">
+      <w:start w:val="1"/>
+      <w:numFmt w:val="decimal"/>
+      <w:lvlText w:val="%3."/>
+      <w:lvlJc w:val="left"/>
+      <w:pPr>
+        <w:tabs>
+          <w:tab w:val="num" w:pos="2160"/>
+        </w:tabs>
+        <w:ind w:left="2160" w:hanging="360"/>
+      </w:pPr>
+    </w:lvl>
+    <w:lvl w:ilvl="3" w:tentative="1">
+      <w:start w:val="1"/>
+      <w:numFmt w:val="decimal"/>
+      <w:lvlText w:val="%4."/>
+      <w:lvlJc w:val="left"/>
+      <w:pPr>
+        <w:tabs>
+          <w:tab w:val="num" w:pos="2880"/>
+        </w:tabs>
+        <w:ind w:left="2880" w:hanging="360"/>
+      </w:pPr>
+    </w:lvl>
+    <w:lvl w:ilvl="4" w:tentative="1">
+      <w:start w:val="1"/>
+      <w:numFmt w:val="decimal"/>
+      <w:lvlText w:val="%5."/>
+      <w:lvlJc w:val="left"/>
+      <w:pPr>
+        <w:tabs>
+          <w:tab w:val="num" w:pos="3600"/>
+        </w:tabs>
+        <w:ind w:left="3600" w:hanging="360"/>
+      </w:pPr>
+    </w:lvl>
+    <w:lvl w:ilvl="5" w:tentative="1">
+      <w:start w:val="1"/>
+      <w:numFmt w:val="decimal"/>
+      <w:lvlText w:val="%6."/>
+      <w:lvlJc w:val="left"/>
+      <w:pPr>
+        <w:tabs>
+          <w:tab w:val="num" w:pos="4320"/>
+        </w:tabs>
+        <w:ind w:left="4320" w:hanging="360"/>
+      </w:pPr>
+    </w:lvl>
+    <w:lvl w:ilvl="6" w:tentative="1">
+      <w:start w:val="1"/>
+      <w:numFmt w:val="decimal"/>
+      <w:lvlText w:val="%7."/>
+      <w:lvlJc w:val="left"/>
+      <w:pPr>
+        <w:tabs>
+          <w:tab w:val="num" w:pos="5040"/>
+        </w:tabs>
+        <w:ind w:left="5040" w:hanging="360"/>
+      </w:pPr>
+    </w:lvl>
+    <w:lvl w:ilvl="7" w:tentative="1">
+      <w:start w:val="1"/>
+      <w:numFmt w:val="decimal"/>
+      <w:lvlText w:val="%8."/>
+      <w:lvlJc w:val="left"/>
+      <w:pPr>
+        <w:tabs>
+          <w:tab w:val="num" w:pos="5760"/>
+        </w:tabs>
+        <w:ind w:left="5760" w:hanging="360"/>
+      </w:pPr>
+    </w:lvl>
+    <w:lvl w:ilvl="8" w:tentative="1">
+      <w:start w:val="1"/>
+      <w:numFmt w:val="decimal"/>
+      <w:lvlText w:val="%9."/>
+      <w:lvlJc w:val="left"/>
+      <w:pPr>
+        <w:tabs>
+          <w:tab w:val="num" w:pos="6480"/>
+        </w:tabs>
+        <w:ind w:left="6480" w:hanging="360"/>
+      </w:pPr>
+    </w:lvl>
+  </w:abstractNum>
+  <w:abstractNum w:abstractNumId="11" w15:restartNumberingAfterBreak="0">
+    <w:nsid w:val="234305C8"/>
+    <w:multiLevelType w:val="multilevel"/>
+    <w:tmpl w:val="0F8EFB50"/>
+    <w:lvl w:ilvl="0">
+      <w:start w:val="1"/>
+      <w:numFmt w:val="bullet"/>
+      <w:lvlText w:val=""/>
+      <w:lvlJc w:val="left"/>
+      <w:pPr>
+        <w:tabs>
+          <w:tab w:val="num" w:pos="720"/>
+        </w:tabs>
+        <w:ind w:left="720" w:hanging="360"/>
+      </w:pPr>
+      <w:rPr>
+        <w:rFonts w:ascii="Symbol" w:hAnsi="Symbol" w:hint="default"/>
+        <w:sz w:val="20"/>
+      </w:rPr>
+    </w:lvl>
+    <w:lvl w:ilvl="1" w:tentative="1">
+      <w:start w:val="1"/>
+      <w:numFmt w:val="bullet"/>
+      <w:lvlText w:val="o"/>
+      <w:lvlJc w:val="left"/>
+      <w:pPr>
+        <w:tabs>
+          <w:tab w:val="num" w:pos="1440"/>
+        </w:tabs>
+        <w:ind w:left="1440" w:hanging="360"/>
+      </w:pPr>
+      <w:rPr>
+        <w:rFonts w:ascii="Courier New" w:hAnsi="Courier New" w:hint="default"/>
+        <w:sz w:val="20"/>
+      </w:rPr>
+    </w:lvl>
+    <w:lvl w:ilvl="2" w:tentative="1">
+      <w:start w:val="1"/>
+      <w:numFmt w:val="bullet"/>
+      <w:lvlText w:val=""/>
+      <w:lvlJc w:val="left"/>
+      <w:pPr>
+        <w:tabs>
+          <w:tab w:val="num" w:pos="2160"/>
+        </w:tabs>
+        <w:ind w:left="2160" w:hanging="360"/>
+      </w:pPr>
+      <w:rPr>
+        <w:rFonts w:ascii="Wingdings" w:hAnsi="Wingdings" w:hint="default"/>
+        <w:sz w:val="20"/>
+      </w:rPr>
+    </w:lvl>
+    <w:lvl w:ilvl="3" w:tentative="1">
+      <w:start w:val="1"/>
+      <w:numFmt w:val="bullet"/>
+      <w:lvlText w:val=""/>
+      <w:lvlJc w:val="left"/>
+      <w:pPr>
+        <w:tabs>
+          <w:tab w:val="num" w:pos="2880"/>
+        </w:tabs>
+        <w:ind w:left="2880" w:hanging="360"/>
+      </w:pPr>
+      <w:rPr>
+        <w:rFonts w:ascii="Wingdings" w:hAnsi="Wingdings" w:hint="default"/>
+        <w:sz w:val="20"/>
+      </w:rPr>
+    </w:lvl>
+    <w:lvl w:ilvl="4" w:tentative="1">
+      <w:start w:val="1"/>
+      <w:numFmt w:val="bullet"/>
+      <w:lvlText w:val=""/>
+      <w:lvlJc w:val="left"/>
+      <w:pPr>
+        <w:tabs>
+          <w:tab w:val="num" w:pos="3600"/>
+        </w:tabs>
+        <w:ind w:left="3600" w:hanging="360"/>
+      </w:pPr>
+      <w:rPr>
+        <w:rFonts w:ascii="Wingdings" w:hAnsi="Wingdings" w:hint="default"/>
+        <w:sz w:val="20"/>
+      </w:rPr>
+    </w:lvl>
+    <w:lvl w:ilvl="5" w:tentative="1">
+      <w:start w:val="1"/>
+      <w:numFmt w:val="bullet"/>
+      <w:lvlText w:val=""/>
+      <w:lvlJc w:val="left"/>
+      <w:pPr>
+        <w:tabs>
+          <w:tab w:val="num" w:pos="4320"/>
+        </w:tabs>
+        <w:ind w:left="4320" w:hanging="360"/>
+      </w:pPr>
+      <w:rPr>
+        <w:rFonts w:ascii="Wingdings" w:hAnsi="Wingdings" w:hint="default"/>
+        <w:sz w:val="20"/>
+      </w:rPr>
+    </w:lvl>
+    <w:lvl w:ilvl="6" w:tentative="1">
+      <w:start w:val="1"/>
+      <w:numFmt w:val="bullet"/>
+      <w:lvlText w:val=""/>
+      <w:lvlJc w:val="left"/>
+      <w:pPr>
+        <w:tabs>
+          <w:tab w:val="num" w:pos="5040"/>
+        </w:tabs>
+        <w:ind w:left="5040" w:hanging="360"/>
+      </w:pPr>
+      <w:rPr>
+        <w:rFonts w:ascii="Wingdings" w:hAnsi="Wingdings" w:hint="default"/>
+        <w:sz w:val="20"/>
+      </w:rPr>
+    </w:lvl>
+    <w:lvl w:ilvl="7" w:tentative="1">
+      <w:start w:val="1"/>
+      <w:numFmt w:val="bullet"/>
+      <w:lvlText w:val=""/>
+      <w:lvlJc w:val="left"/>
+      <w:pPr>
+        <w:tabs>
+          <w:tab w:val="num" w:pos="5760"/>
+        </w:tabs>
+        <w:ind w:left="5760" w:hanging="360"/>
+      </w:pPr>
+      <w:rPr>
+        <w:rFonts w:ascii="Wingdings" w:hAnsi="Wingdings" w:hint="default"/>
+        <w:sz w:val="20"/>
+      </w:rPr>
+    </w:lvl>
+    <w:lvl w:ilvl="8" w:tentative="1">
+      <w:start w:val="1"/>
+      <w:numFmt w:val="bullet"/>
+      <w:lvlText w:val=""/>
+      <w:lvlJc w:val="left"/>
+      <w:pPr>
+        <w:tabs>
+          <w:tab w:val="num" w:pos="6480"/>
+        </w:tabs>
+        <w:ind w:left="6480" w:hanging="360"/>
+      </w:pPr>
+      <w:rPr>
+        <w:rFonts w:ascii="Wingdings" w:hAnsi="Wingdings" w:hint="default"/>
+        <w:sz w:val="20"/>
+      </w:rPr>
+    </w:lvl>
+  </w:abstractNum>
+  <w:abstractNum w:abstractNumId="12" w15:restartNumberingAfterBreak="0">
+    <w:nsid w:val="29CC29D5"/>
+    <w:multiLevelType w:val="multilevel"/>
+    <w:tmpl w:val="F80EBA60"/>
+    <w:lvl w:ilvl="0">
+      <w:start w:val="1"/>
+      <w:numFmt w:val="bullet"/>
+      <w:lvlText w:val=""/>
+      <w:lvlJc w:val="left"/>
+      <w:pPr>
+        <w:tabs>
+          <w:tab w:val="num" w:pos="720"/>
+        </w:tabs>
+        <w:ind w:left="720" w:hanging="360"/>
+      </w:pPr>
+      <w:rPr>
+        <w:rFonts w:ascii="Symbol" w:hAnsi="Symbol" w:hint="default"/>
+        <w:sz w:val="20"/>
+      </w:rPr>
+    </w:lvl>
+    <w:lvl w:ilvl="1" w:tentative="1">
+      <w:start w:val="1"/>
+      <w:numFmt w:val="bullet"/>
+      <w:lvlText w:val="o"/>
+      <w:lvlJc w:val="left"/>
+      <w:pPr>
+        <w:tabs>
+          <w:tab w:val="num" w:pos="1440"/>
+        </w:tabs>
+        <w:ind w:left="1440" w:hanging="360"/>
+      </w:pPr>
+      <w:rPr>
+        <w:rFonts w:ascii="Courier New" w:hAnsi="Courier New" w:hint="default"/>
+        <w:sz w:val="20"/>
+      </w:rPr>
+    </w:lvl>
+    <w:lvl w:ilvl="2" w:tentative="1">
+      <w:start w:val="1"/>
+      <w:numFmt w:val="bullet"/>
+      <w:lvlText w:val=""/>
+      <w:lvlJc w:val="left"/>
+      <w:pPr>
+        <w:tabs>
+          <w:tab w:val="num" w:pos="2160"/>
+        </w:tabs>
+        <w:ind w:left="2160" w:hanging="360"/>
+      </w:pPr>
+      <w:rPr>
+        <w:rFonts w:ascii="Wingdings" w:hAnsi="Wingdings" w:hint="default"/>
+        <w:sz w:val="20"/>
+      </w:rPr>
+    </w:lvl>
+    <w:lvl w:ilvl="3" w:tentative="1">
+      <w:start w:val="1"/>
+      <w:numFmt w:val="bullet"/>
+      <w:lvlText w:val=""/>
+      <w:lvlJc w:val="left"/>
+      <w:pPr>
+        <w:tabs>
+          <w:tab w:val="num" w:pos="2880"/>
+        </w:tabs>
+        <w:ind w:left="2880" w:hanging="360"/>
+      </w:pPr>
+      <w:rPr>
+        <w:rFonts w:ascii="Wingdings" w:hAnsi="Wingdings" w:hint="default"/>
+        <w:sz w:val="20"/>
+      </w:rPr>
+    </w:lvl>
+    <w:lvl w:ilvl="4" w:tentative="1">
+      <w:start w:val="1"/>
+      <w:numFmt w:val="bullet"/>
+      <w:lvlText w:val=""/>
+      <w:lvlJc w:val="left"/>
+      <w:pPr>
+        <w:tabs>
+          <w:tab w:val="num" w:pos="3600"/>
+        </w:tabs>
+        <w:ind w:left="3600" w:hanging="360"/>
+      </w:pPr>
+      <w:rPr>
+        <w:rFonts w:ascii="Wingdings" w:hAnsi="Wingdings" w:hint="default"/>
+        <w:sz w:val="20"/>
+      </w:rPr>
+    </w:lvl>
+    <w:lvl w:ilvl="5" w:tentative="1">
+      <w:start w:val="1"/>
+      <w:numFmt w:val="bullet"/>
+      <w:lvlText w:val=""/>
+      <w:lvlJc w:val="left"/>
+      <w:pPr>
+        <w:tabs>
+          <w:tab w:val="num" w:pos="4320"/>
+        </w:tabs>
+        <w:ind w:left="4320" w:hanging="360"/>
+      </w:pPr>
+      <w:rPr>
+        <w:rFonts w:ascii="Wingdings" w:hAnsi="Wingdings" w:hint="default"/>
+        <w:sz w:val="20"/>
+      </w:rPr>
+    </w:lvl>
+    <w:lvl w:ilvl="6" w:tentative="1">
+      <w:start w:val="1"/>
+      <w:numFmt w:val="bullet"/>
+      <w:lvlText w:val=""/>
+      <w:lvlJc w:val="left"/>
+      <w:pPr>
+        <w:tabs>
+          <w:tab w:val="num" w:pos="5040"/>
+        </w:tabs>
+        <w:ind w:left="5040" w:hanging="360"/>
+      </w:pPr>
+      <w:rPr>
+        <w:rFonts w:ascii="Wingdings" w:hAnsi="Wingdings" w:hint="default"/>
+        <w:sz w:val="20"/>
+      </w:rPr>
+    </w:lvl>
+    <w:lvl w:ilvl="7" w:tentative="1">
+      <w:start w:val="1"/>
+      <w:numFmt w:val="bullet"/>
+      <w:lvlText w:val=""/>
+      <w:lvlJc w:val="left"/>
+      <w:pPr>
+        <w:tabs>
+          <w:tab w:val="num" w:pos="5760"/>
+        </w:tabs>
+        <w:ind w:left="5760" w:hanging="360"/>
+      </w:pPr>
+      <w:rPr>
+        <w:rFonts w:ascii="Wingdings" w:hAnsi="Wingdings" w:hint="default"/>
+        <w:sz w:val="20"/>
+      </w:rPr>
+    </w:lvl>
+    <w:lvl w:ilvl="8" w:tentative="1">
+      <w:start w:val="1"/>
+      <w:numFmt w:val="bullet"/>
+      <w:lvlText w:val=""/>
+      <w:lvlJc w:val="left"/>
+      <w:pPr>
+        <w:tabs>
+          <w:tab w:val="num" w:pos="6480"/>
+        </w:tabs>
+        <w:ind w:left="6480" w:hanging="360"/>
+      </w:pPr>
+      <w:rPr>
+        <w:rFonts w:ascii="Wingdings" w:hAnsi="Wingdings" w:hint="default"/>
+        <w:sz w:val="20"/>
+      </w:rPr>
+    </w:lvl>
+  </w:abstractNum>
+  <w:abstractNum w:abstractNumId="13" w15:restartNumberingAfterBreak="0">
     <w:nsid w:val="2A716C5C"/>
     <w:multiLevelType w:val="multilevel"/>
     <w:tmpl w:val="AE2A2B52"/>
@@ -7261,7 +8387,7 @@
       </w:rPr>
     </w:lvl>
   </w:abstractNum>
-  <w:abstractNum w:abstractNumId="10" w15:restartNumberingAfterBreak="0">
+  <w:abstractNum w:abstractNumId="14" w15:restartNumberingAfterBreak="0">
     <w:nsid w:val="2EE07D76"/>
     <w:multiLevelType w:val="multilevel"/>
     <w:tmpl w:val="E732E93C"/>
@@ -7410,7 +8536,418 @@
       </w:rPr>
     </w:lvl>
   </w:abstractNum>
-  <w:abstractNum w:abstractNumId="11" w15:restartNumberingAfterBreak="0">
+  <w:abstractNum w:abstractNumId="15" w15:restartNumberingAfterBreak="0">
+    <w:nsid w:val="344B5767"/>
+    <w:multiLevelType w:val="multilevel"/>
+    <w:tmpl w:val="85905D94"/>
+    <w:lvl w:ilvl="0">
+      <w:start w:val="1"/>
+      <w:numFmt w:val="decimal"/>
+      <w:lvlText w:val="%1."/>
+      <w:lvlJc w:val="left"/>
+      <w:pPr>
+        <w:tabs>
+          <w:tab w:val="num" w:pos="720"/>
+        </w:tabs>
+        <w:ind w:left="720" w:hanging="360"/>
+      </w:pPr>
+    </w:lvl>
+    <w:lvl w:ilvl="1" w:tentative="1">
+      <w:start w:val="1"/>
+      <w:numFmt w:val="decimal"/>
+      <w:lvlText w:val="%2."/>
+      <w:lvlJc w:val="left"/>
+      <w:pPr>
+        <w:tabs>
+          <w:tab w:val="num" w:pos="1440"/>
+        </w:tabs>
+        <w:ind w:left="1440" w:hanging="360"/>
+      </w:pPr>
+    </w:lvl>
+    <w:lvl w:ilvl="2" w:tentative="1">
+      <w:start w:val="1"/>
+      <w:numFmt w:val="decimal"/>
+      <w:lvlText w:val="%3."/>
+      <w:lvlJc w:val="left"/>
+      <w:pPr>
+        <w:tabs>
+          <w:tab w:val="num" w:pos="2160"/>
+        </w:tabs>
+        <w:ind w:left="2160" w:hanging="360"/>
+      </w:pPr>
+    </w:lvl>
+    <w:lvl w:ilvl="3" w:tentative="1">
+      <w:start w:val="1"/>
+      <w:numFmt w:val="decimal"/>
+      <w:lvlText w:val="%4."/>
+      <w:lvlJc w:val="left"/>
+      <w:pPr>
+        <w:tabs>
+          <w:tab w:val="num" w:pos="2880"/>
+        </w:tabs>
+        <w:ind w:left="2880" w:hanging="360"/>
+      </w:pPr>
+    </w:lvl>
+    <w:lvl w:ilvl="4" w:tentative="1">
+      <w:start w:val="1"/>
+      <w:numFmt w:val="decimal"/>
+      <w:lvlText w:val="%5."/>
+      <w:lvlJc w:val="left"/>
+      <w:pPr>
+        <w:tabs>
+          <w:tab w:val="num" w:pos="3600"/>
+        </w:tabs>
+        <w:ind w:left="3600" w:hanging="360"/>
+      </w:pPr>
+    </w:lvl>
+    <w:lvl w:ilvl="5" w:tentative="1">
+      <w:start w:val="1"/>
+      <w:numFmt w:val="decimal"/>
+      <w:lvlText w:val="%6."/>
+      <w:lvlJc w:val="left"/>
+      <w:pPr>
+        <w:tabs>
+          <w:tab w:val="num" w:pos="4320"/>
+        </w:tabs>
+        <w:ind w:left="4320" w:hanging="360"/>
+      </w:pPr>
+    </w:lvl>
+    <w:lvl w:ilvl="6" w:tentative="1">
+      <w:start w:val="1"/>
+      <w:numFmt w:val="decimal"/>
+      <w:lvlText w:val="%7."/>
+      <w:lvlJc w:val="left"/>
+      <w:pPr>
+        <w:tabs>
+          <w:tab w:val="num" w:pos="5040"/>
+        </w:tabs>
+        <w:ind w:left="5040" w:hanging="360"/>
+      </w:pPr>
+    </w:lvl>
+    <w:lvl w:ilvl="7" w:tentative="1">
+      <w:start w:val="1"/>
+      <w:numFmt w:val="decimal"/>
+      <w:lvlText w:val="%8."/>
+      <w:lvlJc w:val="left"/>
+      <w:pPr>
+        <w:tabs>
+          <w:tab w:val="num" w:pos="5760"/>
+        </w:tabs>
+        <w:ind w:left="5760" w:hanging="360"/>
+      </w:pPr>
+    </w:lvl>
+    <w:lvl w:ilvl="8" w:tentative="1">
+      <w:start w:val="1"/>
+      <w:numFmt w:val="decimal"/>
+      <w:lvlText w:val="%9."/>
+      <w:lvlJc w:val="left"/>
+      <w:pPr>
+        <w:tabs>
+          <w:tab w:val="num" w:pos="6480"/>
+        </w:tabs>
+        <w:ind w:left="6480" w:hanging="360"/>
+      </w:pPr>
+    </w:lvl>
+  </w:abstractNum>
+  <w:abstractNum w:abstractNumId="16" w15:restartNumberingAfterBreak="0">
+    <w:nsid w:val="3A80025B"/>
+    <w:multiLevelType w:val="multilevel"/>
+    <w:tmpl w:val="FB80F8FA"/>
+    <w:lvl w:ilvl="0">
+      <w:start w:val="1"/>
+      <w:numFmt w:val="bullet"/>
+      <w:lvlText w:val=""/>
+      <w:lvlJc w:val="left"/>
+      <w:pPr>
+        <w:tabs>
+          <w:tab w:val="num" w:pos="720"/>
+        </w:tabs>
+        <w:ind w:left="720" w:hanging="360"/>
+      </w:pPr>
+      <w:rPr>
+        <w:rFonts w:ascii="Symbol" w:hAnsi="Symbol" w:hint="default"/>
+        <w:sz w:val="20"/>
+      </w:rPr>
+    </w:lvl>
+    <w:lvl w:ilvl="1" w:tentative="1">
+      <w:start w:val="1"/>
+      <w:numFmt w:val="bullet"/>
+      <w:lvlText w:val="o"/>
+      <w:lvlJc w:val="left"/>
+      <w:pPr>
+        <w:tabs>
+          <w:tab w:val="num" w:pos="1440"/>
+        </w:tabs>
+        <w:ind w:left="1440" w:hanging="360"/>
+      </w:pPr>
+      <w:rPr>
+        <w:rFonts w:ascii="Courier New" w:hAnsi="Courier New" w:hint="default"/>
+        <w:sz w:val="20"/>
+      </w:rPr>
+    </w:lvl>
+    <w:lvl w:ilvl="2" w:tentative="1">
+      <w:start w:val="1"/>
+      <w:numFmt w:val="bullet"/>
+      <w:lvlText w:val=""/>
+      <w:lvlJc w:val="left"/>
+      <w:pPr>
+        <w:tabs>
+          <w:tab w:val="num" w:pos="2160"/>
+        </w:tabs>
+        <w:ind w:left="2160" w:hanging="360"/>
+      </w:pPr>
+      <w:rPr>
+        <w:rFonts w:ascii="Wingdings" w:hAnsi="Wingdings" w:hint="default"/>
+        <w:sz w:val="20"/>
+      </w:rPr>
+    </w:lvl>
+    <w:lvl w:ilvl="3" w:tentative="1">
+      <w:start w:val="1"/>
+      <w:numFmt w:val="bullet"/>
+      <w:lvlText w:val=""/>
+      <w:lvlJc w:val="left"/>
+      <w:pPr>
+        <w:tabs>
+          <w:tab w:val="num" w:pos="2880"/>
+        </w:tabs>
+        <w:ind w:left="2880" w:hanging="360"/>
+      </w:pPr>
+      <w:rPr>
+        <w:rFonts w:ascii="Wingdings" w:hAnsi="Wingdings" w:hint="default"/>
+        <w:sz w:val="20"/>
+      </w:rPr>
+    </w:lvl>
+    <w:lvl w:ilvl="4" w:tentative="1">
+      <w:start w:val="1"/>
+      <w:numFmt w:val="bullet"/>
+      <w:lvlText w:val=""/>
+      <w:lvlJc w:val="left"/>
+      <w:pPr>
+        <w:tabs>
+          <w:tab w:val="num" w:pos="3600"/>
+        </w:tabs>
+        <w:ind w:left="3600" w:hanging="360"/>
+      </w:pPr>
+      <w:rPr>
+        <w:rFonts w:ascii="Wingdings" w:hAnsi="Wingdings" w:hint="default"/>
+        <w:sz w:val="20"/>
+      </w:rPr>
+    </w:lvl>
+    <w:lvl w:ilvl="5" w:tentative="1">
+      <w:start w:val="1"/>
+      <w:numFmt w:val="bullet"/>
+      <w:lvlText w:val=""/>
+      <w:lvlJc w:val="left"/>
+      <w:pPr>
+        <w:tabs>
+          <w:tab w:val="num" w:pos="4320"/>
+        </w:tabs>
+        <w:ind w:left="4320" w:hanging="360"/>
+      </w:pPr>
+      <w:rPr>
+        <w:rFonts w:ascii="Wingdings" w:hAnsi="Wingdings" w:hint="default"/>
+        <w:sz w:val="20"/>
+      </w:rPr>
+    </w:lvl>
+    <w:lvl w:ilvl="6" w:tentative="1">
+      <w:start w:val="1"/>
+      <w:numFmt w:val="bullet"/>
+      <w:lvlText w:val=""/>
+      <w:lvlJc w:val="left"/>
+      <w:pPr>
+        <w:tabs>
+          <w:tab w:val="num" w:pos="5040"/>
+        </w:tabs>
+        <w:ind w:left="5040" w:hanging="360"/>
+      </w:pPr>
+      <w:rPr>
+        <w:rFonts w:ascii="Wingdings" w:hAnsi="Wingdings" w:hint="default"/>
+        <w:sz w:val="20"/>
+      </w:rPr>
+    </w:lvl>
+    <w:lvl w:ilvl="7" w:tentative="1">
+      <w:start w:val="1"/>
+      <w:numFmt w:val="bullet"/>
+      <w:lvlText w:val=""/>
+      <w:lvlJc w:val="left"/>
+      <w:pPr>
+        <w:tabs>
+          <w:tab w:val="num" w:pos="5760"/>
+        </w:tabs>
+        <w:ind w:left="5760" w:hanging="360"/>
+      </w:pPr>
+      <w:rPr>
+        <w:rFonts w:ascii="Wingdings" w:hAnsi="Wingdings" w:hint="default"/>
+        <w:sz w:val="20"/>
+      </w:rPr>
+    </w:lvl>
+    <w:lvl w:ilvl="8" w:tentative="1">
+      <w:start w:val="1"/>
+      <w:numFmt w:val="bullet"/>
+      <w:lvlText w:val=""/>
+      <w:lvlJc w:val="left"/>
+      <w:pPr>
+        <w:tabs>
+          <w:tab w:val="num" w:pos="6480"/>
+        </w:tabs>
+        <w:ind w:left="6480" w:hanging="360"/>
+      </w:pPr>
+      <w:rPr>
+        <w:rFonts w:ascii="Wingdings" w:hAnsi="Wingdings" w:hint="default"/>
+        <w:sz w:val="20"/>
+      </w:rPr>
+    </w:lvl>
+  </w:abstractNum>
+  <w:abstractNum w:abstractNumId="17" w15:restartNumberingAfterBreak="0">
+    <w:nsid w:val="41CC7879"/>
+    <w:multiLevelType w:val="multilevel"/>
+    <w:tmpl w:val="3A40166A"/>
+    <w:lvl w:ilvl="0">
+      <w:start w:val="1"/>
+      <w:numFmt w:val="bullet"/>
+      <w:lvlText w:val=""/>
+      <w:lvlJc w:val="left"/>
+      <w:pPr>
+        <w:tabs>
+          <w:tab w:val="num" w:pos="720"/>
+        </w:tabs>
+        <w:ind w:left="720" w:hanging="360"/>
+      </w:pPr>
+      <w:rPr>
+        <w:rFonts w:ascii="Symbol" w:hAnsi="Symbol" w:hint="default"/>
+        <w:sz w:val="20"/>
+      </w:rPr>
+    </w:lvl>
+    <w:lvl w:ilvl="1" w:tentative="1">
+      <w:start w:val="1"/>
+      <w:numFmt w:val="bullet"/>
+      <w:lvlText w:val="o"/>
+      <w:lvlJc w:val="left"/>
+      <w:pPr>
+        <w:tabs>
+          <w:tab w:val="num" w:pos="1440"/>
+        </w:tabs>
+        <w:ind w:left="1440" w:hanging="360"/>
+      </w:pPr>
+      <w:rPr>
+        <w:rFonts w:ascii="Courier New" w:hAnsi="Courier New" w:hint="default"/>
+        <w:sz w:val="20"/>
+      </w:rPr>
+    </w:lvl>
+    <w:lvl w:ilvl="2" w:tentative="1">
+      <w:start w:val="1"/>
+      <w:numFmt w:val="bullet"/>
+      <w:lvlText w:val=""/>
+      <w:lvlJc w:val="left"/>
+      <w:pPr>
+        <w:tabs>
+          <w:tab w:val="num" w:pos="2160"/>
+        </w:tabs>
+        <w:ind w:left="2160" w:hanging="360"/>
+      </w:pPr>
+      <w:rPr>
+        <w:rFonts w:ascii="Wingdings" w:hAnsi="Wingdings" w:hint="default"/>
+        <w:sz w:val="20"/>
+      </w:rPr>
+    </w:lvl>
+    <w:lvl w:ilvl="3" w:tentative="1">
+      <w:start w:val="1"/>
+      <w:numFmt w:val="bullet"/>
+      <w:lvlText w:val=""/>
+      <w:lvlJc w:val="left"/>
+      <w:pPr>
+        <w:tabs>
+          <w:tab w:val="num" w:pos="2880"/>
+        </w:tabs>
+        <w:ind w:left="2880" w:hanging="360"/>
+      </w:pPr>
+      <w:rPr>
+        <w:rFonts w:ascii="Wingdings" w:hAnsi="Wingdings" w:hint="default"/>
+        <w:sz w:val="20"/>
+      </w:rPr>
+    </w:lvl>
+    <w:lvl w:ilvl="4" w:tentative="1">
+      <w:start w:val="1"/>
+      <w:numFmt w:val="bullet"/>
+      <w:lvlText w:val=""/>
+      <w:lvlJc w:val="left"/>
+      <w:pPr>
+        <w:tabs>
+          <w:tab w:val="num" w:pos="3600"/>
+        </w:tabs>
+        <w:ind w:left="3600" w:hanging="360"/>
+      </w:pPr>
+      <w:rPr>
+        <w:rFonts w:ascii="Wingdings" w:hAnsi="Wingdings" w:hint="default"/>
+        <w:sz w:val="20"/>
+      </w:rPr>
+    </w:lvl>
+    <w:lvl w:ilvl="5" w:tentative="1">
+      <w:start w:val="1"/>
+      <w:numFmt w:val="bullet"/>
+      <w:lvlText w:val=""/>
+      <w:lvlJc w:val="left"/>
+      <w:pPr>
+        <w:tabs>
+          <w:tab w:val="num" w:pos="4320"/>
+        </w:tabs>
+        <w:ind w:left="4320" w:hanging="360"/>
+      </w:pPr>
+      <w:rPr>
+        <w:rFonts w:ascii="Wingdings" w:hAnsi="Wingdings" w:hint="default"/>
+        <w:sz w:val="20"/>
+      </w:rPr>
+    </w:lvl>
+    <w:lvl w:ilvl="6" w:tentative="1">
+      <w:start w:val="1"/>
+      <w:numFmt w:val="bullet"/>
+      <w:lvlText w:val=""/>
+      <w:lvlJc w:val="left"/>
+      <w:pPr>
+        <w:tabs>
+          <w:tab w:val="num" w:pos="5040"/>
+        </w:tabs>
+        <w:ind w:left="5040" w:hanging="360"/>
+      </w:pPr>
+      <w:rPr>
+        <w:rFonts w:ascii="Wingdings" w:hAnsi="Wingdings" w:hint="default"/>
+        <w:sz w:val="20"/>
+      </w:rPr>
+    </w:lvl>
+    <w:lvl w:ilvl="7" w:tentative="1">
+      <w:start w:val="1"/>
+      <w:numFmt w:val="bullet"/>
+      <w:lvlText w:val=""/>
+      <w:lvlJc w:val="left"/>
+      <w:pPr>
+        <w:tabs>
+          <w:tab w:val="num" w:pos="5760"/>
+        </w:tabs>
+        <w:ind w:left="5760" w:hanging="360"/>
+      </w:pPr>
+      <w:rPr>
+        <w:rFonts w:ascii="Wingdings" w:hAnsi="Wingdings" w:hint="default"/>
+        <w:sz w:val="20"/>
+      </w:rPr>
+    </w:lvl>
+    <w:lvl w:ilvl="8" w:tentative="1">
+      <w:start w:val="1"/>
+      <w:numFmt w:val="bullet"/>
+      <w:lvlText w:val=""/>
+      <w:lvlJc w:val="left"/>
+      <w:pPr>
+        <w:tabs>
+          <w:tab w:val="num" w:pos="6480"/>
+        </w:tabs>
+        <w:ind w:left="6480" w:hanging="360"/>
+      </w:pPr>
+      <w:rPr>
+        <w:rFonts w:ascii="Wingdings" w:hAnsi="Wingdings" w:hint="default"/>
+        <w:sz w:val="20"/>
+      </w:rPr>
+    </w:lvl>
+  </w:abstractNum>
+  <w:abstractNum w:abstractNumId="18" w15:restartNumberingAfterBreak="0">
     <w:nsid w:val="42236853"/>
     <w:multiLevelType w:val="multilevel"/>
     <w:tmpl w:val="E7683C28"/>
@@ -7559,7 +9096,7 @@
       </w:rPr>
     </w:lvl>
   </w:abstractNum>
-  <w:abstractNum w:abstractNumId="12" w15:restartNumberingAfterBreak="0">
+  <w:abstractNum w:abstractNumId="19" w15:restartNumberingAfterBreak="0">
     <w:nsid w:val="42531B68"/>
     <w:multiLevelType w:val="multilevel"/>
     <w:tmpl w:val="29C00F8C"/>
@@ -7645,7 +9182,269 @@
       </w:pPr>
     </w:lvl>
   </w:abstractNum>
-  <w:abstractNum w:abstractNumId="13" w15:restartNumberingAfterBreak="0">
+  <w:abstractNum w:abstractNumId="20" w15:restartNumberingAfterBreak="0">
+    <w:nsid w:val="435A1F85"/>
+    <w:multiLevelType w:val="multilevel"/>
+    <w:tmpl w:val="D2DCDE5A"/>
+    <w:lvl w:ilvl="0">
+      <w:start w:val="1"/>
+      <w:numFmt w:val="bullet"/>
+      <w:lvlText w:val=""/>
+      <w:lvlJc w:val="left"/>
+      <w:pPr>
+        <w:tabs>
+          <w:tab w:val="num" w:pos="720"/>
+        </w:tabs>
+        <w:ind w:left="720" w:hanging="360"/>
+      </w:pPr>
+      <w:rPr>
+        <w:rFonts w:ascii="Symbol" w:hAnsi="Symbol" w:hint="default"/>
+        <w:sz w:val="20"/>
+      </w:rPr>
+    </w:lvl>
+    <w:lvl w:ilvl="1" w:tentative="1">
+      <w:start w:val="1"/>
+      <w:numFmt w:val="bullet"/>
+      <w:lvlText w:val="o"/>
+      <w:lvlJc w:val="left"/>
+      <w:pPr>
+        <w:tabs>
+          <w:tab w:val="num" w:pos="1440"/>
+        </w:tabs>
+        <w:ind w:left="1440" w:hanging="360"/>
+      </w:pPr>
+      <w:rPr>
+        <w:rFonts w:ascii="Courier New" w:hAnsi="Courier New" w:hint="default"/>
+        <w:sz w:val="20"/>
+      </w:rPr>
+    </w:lvl>
+    <w:lvl w:ilvl="2" w:tentative="1">
+      <w:start w:val="1"/>
+      <w:numFmt w:val="bullet"/>
+      <w:lvlText w:val=""/>
+      <w:lvlJc w:val="left"/>
+      <w:pPr>
+        <w:tabs>
+          <w:tab w:val="num" w:pos="2160"/>
+        </w:tabs>
+        <w:ind w:left="2160" w:hanging="360"/>
+      </w:pPr>
+      <w:rPr>
+        <w:rFonts w:ascii="Wingdings" w:hAnsi="Wingdings" w:hint="default"/>
+        <w:sz w:val="20"/>
+      </w:rPr>
+    </w:lvl>
+    <w:lvl w:ilvl="3" w:tentative="1">
+      <w:start w:val="1"/>
+      <w:numFmt w:val="bullet"/>
+      <w:lvlText w:val=""/>
+      <w:lvlJc w:val="left"/>
+      <w:pPr>
+        <w:tabs>
+          <w:tab w:val="num" w:pos="2880"/>
+        </w:tabs>
+        <w:ind w:left="2880" w:hanging="360"/>
+      </w:pPr>
+      <w:rPr>
+        <w:rFonts w:ascii="Wingdings" w:hAnsi="Wingdings" w:hint="default"/>
+        <w:sz w:val="20"/>
+      </w:rPr>
+    </w:lvl>
+    <w:lvl w:ilvl="4" w:tentative="1">
+      <w:start w:val="1"/>
+      <w:numFmt w:val="bullet"/>
+      <w:lvlText w:val=""/>
+      <w:lvlJc w:val="left"/>
+      <w:pPr>
+        <w:tabs>
+          <w:tab w:val="num" w:pos="3600"/>
+        </w:tabs>
+        <w:ind w:left="3600" w:hanging="360"/>
+      </w:pPr>
+      <w:rPr>
+        <w:rFonts w:ascii="Wingdings" w:hAnsi="Wingdings" w:hint="default"/>
+        <w:sz w:val="20"/>
+      </w:rPr>
+    </w:lvl>
+    <w:lvl w:ilvl="5" w:tentative="1">
+      <w:start w:val="1"/>
+      <w:numFmt w:val="bullet"/>
+      <w:lvlText w:val=""/>
+      <w:lvlJc w:val="left"/>
+      <w:pPr>
+        <w:tabs>
+          <w:tab w:val="num" w:pos="4320"/>
+        </w:tabs>
+        <w:ind w:left="4320" w:hanging="360"/>
+      </w:pPr>
+      <w:rPr>
+        <w:rFonts w:ascii="Wingdings" w:hAnsi="Wingdings" w:hint="default"/>
+        <w:sz w:val="20"/>
+      </w:rPr>
+    </w:lvl>
+    <w:lvl w:ilvl="6" w:tentative="1">
+      <w:start w:val="1"/>
+      <w:numFmt w:val="bullet"/>
+      <w:lvlText w:val=""/>
+      <w:lvlJc w:val="left"/>
+      <w:pPr>
+        <w:tabs>
+          <w:tab w:val="num" w:pos="5040"/>
+        </w:tabs>
+        <w:ind w:left="5040" w:hanging="360"/>
+      </w:pPr>
+      <w:rPr>
+        <w:rFonts w:ascii="Wingdings" w:hAnsi="Wingdings" w:hint="default"/>
+        <w:sz w:val="20"/>
+      </w:rPr>
+    </w:lvl>
+    <w:lvl w:ilvl="7" w:tentative="1">
+      <w:start w:val="1"/>
+      <w:numFmt w:val="bullet"/>
+      <w:lvlText w:val=""/>
+      <w:lvlJc w:val="left"/>
+      <w:pPr>
+        <w:tabs>
+          <w:tab w:val="num" w:pos="5760"/>
+        </w:tabs>
+        <w:ind w:left="5760" w:hanging="360"/>
+      </w:pPr>
+      <w:rPr>
+        <w:rFonts w:ascii="Wingdings" w:hAnsi="Wingdings" w:hint="default"/>
+        <w:sz w:val="20"/>
+      </w:rPr>
+    </w:lvl>
+    <w:lvl w:ilvl="8" w:tentative="1">
+      <w:start w:val="1"/>
+      <w:numFmt w:val="bullet"/>
+      <w:lvlText w:val=""/>
+      <w:lvlJc w:val="left"/>
+      <w:pPr>
+        <w:tabs>
+          <w:tab w:val="num" w:pos="6480"/>
+        </w:tabs>
+        <w:ind w:left="6480" w:hanging="360"/>
+      </w:pPr>
+      <w:rPr>
+        <w:rFonts w:ascii="Wingdings" w:hAnsi="Wingdings" w:hint="default"/>
+        <w:sz w:val="20"/>
+      </w:rPr>
+    </w:lvl>
+  </w:abstractNum>
+  <w:abstractNum w:abstractNumId="21" w15:restartNumberingAfterBreak="0">
+    <w:nsid w:val="49BE4D65"/>
+    <w:multiLevelType w:val="multilevel"/>
+    <w:tmpl w:val="9D02E6EC"/>
+    <w:lvl w:ilvl="0">
+      <w:start w:val="4"/>
+      <w:numFmt w:val="decimal"/>
+      <w:lvlText w:val="%1."/>
+      <w:lvlJc w:val="left"/>
+      <w:pPr>
+        <w:tabs>
+          <w:tab w:val="num" w:pos="720"/>
+        </w:tabs>
+        <w:ind w:left="720" w:hanging="360"/>
+      </w:pPr>
+    </w:lvl>
+    <w:lvl w:ilvl="1" w:tentative="1">
+      <w:start w:val="1"/>
+      <w:numFmt w:val="decimal"/>
+      <w:lvlText w:val="%2."/>
+      <w:lvlJc w:val="left"/>
+      <w:pPr>
+        <w:tabs>
+          <w:tab w:val="num" w:pos="1440"/>
+        </w:tabs>
+        <w:ind w:left="1440" w:hanging="360"/>
+      </w:pPr>
+    </w:lvl>
+    <w:lvl w:ilvl="2" w:tentative="1">
+      <w:start w:val="1"/>
+      <w:numFmt w:val="decimal"/>
+      <w:lvlText w:val="%3."/>
+      <w:lvlJc w:val="left"/>
+      <w:pPr>
+        <w:tabs>
+          <w:tab w:val="num" w:pos="2160"/>
+        </w:tabs>
+        <w:ind w:left="2160" w:hanging="360"/>
+      </w:pPr>
+    </w:lvl>
+    <w:lvl w:ilvl="3" w:tentative="1">
+      <w:start w:val="1"/>
+      <w:numFmt w:val="decimal"/>
+      <w:lvlText w:val="%4."/>
+      <w:lvlJc w:val="left"/>
+      <w:pPr>
+        <w:tabs>
+          <w:tab w:val="num" w:pos="2880"/>
+        </w:tabs>
+        <w:ind w:left="2880" w:hanging="360"/>
+      </w:pPr>
+    </w:lvl>
+    <w:lvl w:ilvl="4" w:tentative="1">
+      <w:start w:val="1"/>
+      <w:numFmt w:val="decimal"/>
+      <w:lvlText w:val="%5."/>
+      <w:lvlJc w:val="left"/>
+      <w:pPr>
+        <w:tabs>
+          <w:tab w:val="num" w:pos="3600"/>
+        </w:tabs>
+        <w:ind w:left="3600" w:hanging="360"/>
+      </w:pPr>
+    </w:lvl>
+    <w:lvl w:ilvl="5" w:tentative="1">
+      <w:start w:val="1"/>
+      <w:numFmt w:val="decimal"/>
+      <w:lvlText w:val="%6."/>
+      <w:lvlJc w:val="left"/>
+      <w:pPr>
+        <w:tabs>
+          <w:tab w:val="num" w:pos="4320"/>
+        </w:tabs>
+        <w:ind w:left="4320" w:hanging="360"/>
+      </w:pPr>
+    </w:lvl>
+    <w:lvl w:ilvl="6" w:tentative="1">
+      <w:start w:val="1"/>
+      <w:numFmt w:val="decimal"/>
+      <w:lvlText w:val="%7."/>
+      <w:lvlJc w:val="left"/>
+      <w:pPr>
+        <w:tabs>
+          <w:tab w:val="num" w:pos="5040"/>
+        </w:tabs>
+        <w:ind w:left="5040" w:hanging="360"/>
+      </w:pPr>
+    </w:lvl>
+    <w:lvl w:ilvl="7" w:tentative="1">
+      <w:start w:val="1"/>
+      <w:numFmt w:val="decimal"/>
+      <w:lvlText w:val="%8."/>
+      <w:lvlJc w:val="left"/>
+      <w:pPr>
+        <w:tabs>
+          <w:tab w:val="num" w:pos="5760"/>
+        </w:tabs>
+        <w:ind w:left="5760" w:hanging="360"/>
+      </w:pPr>
+    </w:lvl>
+    <w:lvl w:ilvl="8" w:tentative="1">
+      <w:start w:val="1"/>
+      <w:numFmt w:val="decimal"/>
+      <w:lvlText w:val="%9."/>
+      <w:lvlJc w:val="left"/>
+      <w:pPr>
+        <w:tabs>
+          <w:tab w:val="num" w:pos="6480"/>
+        </w:tabs>
+        <w:ind w:left="6480" w:hanging="360"/>
+      </w:pPr>
+    </w:lvl>
+  </w:abstractNum>
+  <w:abstractNum w:abstractNumId="22" w15:restartNumberingAfterBreak="0">
     <w:nsid w:val="55932753"/>
     <w:multiLevelType w:val="multilevel"/>
     <w:tmpl w:val="AD5645C0"/>
@@ -7761,7 +9560,7 @@
       </w:rPr>
     </w:lvl>
   </w:abstractNum>
-  <w:abstractNum w:abstractNumId="14" w15:restartNumberingAfterBreak="0">
+  <w:abstractNum w:abstractNumId="23" w15:restartNumberingAfterBreak="0">
     <w:nsid w:val="57A76222"/>
     <w:multiLevelType w:val="multilevel"/>
     <w:tmpl w:val="18DC3808"/>
@@ -7847,7 +9646,7 @@
       </w:pPr>
     </w:lvl>
   </w:abstractNum>
-  <w:abstractNum w:abstractNumId="15" w15:restartNumberingAfterBreak="0">
+  <w:abstractNum w:abstractNumId="24" w15:restartNumberingAfterBreak="0">
     <w:nsid w:val="5AB93746"/>
     <w:multiLevelType w:val="multilevel"/>
     <w:tmpl w:val="77A2E892"/>
@@ -7996,7 +9795,7 @@
       </w:rPr>
     </w:lvl>
   </w:abstractNum>
-  <w:abstractNum w:abstractNumId="16" w15:restartNumberingAfterBreak="0">
+  <w:abstractNum w:abstractNumId="25" w15:restartNumberingAfterBreak="0">
     <w:nsid w:val="62D72355"/>
     <w:multiLevelType w:val="multilevel"/>
     <w:tmpl w:val="5D8C619C"/>
@@ -8085,7 +9884,7 @@
       </w:pPr>
     </w:lvl>
   </w:abstractNum>
-  <w:abstractNum w:abstractNumId="17" w15:restartNumberingAfterBreak="0">
+  <w:abstractNum w:abstractNumId="26" w15:restartNumberingAfterBreak="0">
     <w:nsid w:val="6E8823CC"/>
     <w:multiLevelType w:val="multilevel"/>
     <w:tmpl w:val="DF6485C4"/>
@@ -8234,7 +10033,7 @@
       </w:rPr>
     </w:lvl>
   </w:abstractNum>
-  <w:abstractNum w:abstractNumId="18" w15:restartNumberingAfterBreak="0">
+  <w:abstractNum w:abstractNumId="27" w15:restartNumberingAfterBreak="0">
     <w:nsid w:val="6EC5483C"/>
     <w:multiLevelType w:val="multilevel"/>
     <w:tmpl w:val="B518D220"/>
@@ -8320,26 +10119,139 @@
       </w:pPr>
     </w:lvl>
   </w:abstractNum>
+  <w:abstractNum w:abstractNumId="28" w15:restartNumberingAfterBreak="0">
+    <w:nsid w:val="74B22D95"/>
+    <w:multiLevelType w:val="multilevel"/>
+    <w:tmpl w:val="B868EF00"/>
+    <w:lvl w:ilvl="0">
+      <w:start w:val="3"/>
+      <w:numFmt w:val="decimal"/>
+      <w:lvlText w:val="%1."/>
+      <w:lvlJc w:val="left"/>
+      <w:pPr>
+        <w:tabs>
+          <w:tab w:val="num" w:pos="720"/>
+        </w:tabs>
+        <w:ind w:left="720" w:hanging="360"/>
+      </w:pPr>
+    </w:lvl>
+    <w:lvl w:ilvl="1" w:tentative="1">
+      <w:start w:val="1"/>
+      <w:numFmt w:val="decimal"/>
+      <w:lvlText w:val="%2."/>
+      <w:lvlJc w:val="left"/>
+      <w:pPr>
+        <w:tabs>
+          <w:tab w:val="num" w:pos="1440"/>
+        </w:tabs>
+        <w:ind w:left="1440" w:hanging="360"/>
+      </w:pPr>
+    </w:lvl>
+    <w:lvl w:ilvl="2" w:tentative="1">
+      <w:start w:val="1"/>
+      <w:numFmt w:val="decimal"/>
+      <w:lvlText w:val="%3."/>
+      <w:lvlJc w:val="left"/>
+      <w:pPr>
+        <w:tabs>
+          <w:tab w:val="num" w:pos="2160"/>
+        </w:tabs>
+        <w:ind w:left="2160" w:hanging="360"/>
+      </w:pPr>
+    </w:lvl>
+    <w:lvl w:ilvl="3" w:tentative="1">
+      <w:start w:val="1"/>
+      <w:numFmt w:val="decimal"/>
+      <w:lvlText w:val="%4."/>
+      <w:lvlJc w:val="left"/>
+      <w:pPr>
+        <w:tabs>
+          <w:tab w:val="num" w:pos="2880"/>
+        </w:tabs>
+        <w:ind w:left="2880" w:hanging="360"/>
+      </w:pPr>
+    </w:lvl>
+    <w:lvl w:ilvl="4" w:tentative="1">
+      <w:start w:val="1"/>
+      <w:numFmt w:val="decimal"/>
+      <w:lvlText w:val="%5."/>
+      <w:lvlJc w:val="left"/>
+      <w:pPr>
+        <w:tabs>
+          <w:tab w:val="num" w:pos="3600"/>
+        </w:tabs>
+        <w:ind w:left="3600" w:hanging="360"/>
+      </w:pPr>
+    </w:lvl>
+    <w:lvl w:ilvl="5" w:tentative="1">
+      <w:start w:val="1"/>
+      <w:numFmt w:val="decimal"/>
+      <w:lvlText w:val="%6."/>
+      <w:lvlJc w:val="left"/>
+      <w:pPr>
+        <w:tabs>
+          <w:tab w:val="num" w:pos="4320"/>
+        </w:tabs>
+        <w:ind w:left="4320" w:hanging="360"/>
+      </w:pPr>
+    </w:lvl>
+    <w:lvl w:ilvl="6" w:tentative="1">
+      <w:start w:val="1"/>
+      <w:numFmt w:val="decimal"/>
+      <w:lvlText w:val="%7."/>
+      <w:lvlJc w:val="left"/>
+      <w:pPr>
+        <w:tabs>
+          <w:tab w:val="num" w:pos="5040"/>
+        </w:tabs>
+        <w:ind w:left="5040" w:hanging="360"/>
+      </w:pPr>
+    </w:lvl>
+    <w:lvl w:ilvl="7" w:tentative="1">
+      <w:start w:val="1"/>
+      <w:numFmt w:val="decimal"/>
+      <w:lvlText w:val="%8."/>
+      <w:lvlJc w:val="left"/>
+      <w:pPr>
+        <w:tabs>
+          <w:tab w:val="num" w:pos="5760"/>
+        </w:tabs>
+        <w:ind w:left="5760" w:hanging="360"/>
+      </w:pPr>
+    </w:lvl>
+    <w:lvl w:ilvl="8" w:tentative="1">
+      <w:start w:val="1"/>
+      <w:numFmt w:val="decimal"/>
+      <w:lvlText w:val="%9."/>
+      <w:lvlJc w:val="left"/>
+      <w:pPr>
+        <w:tabs>
+          <w:tab w:val="num" w:pos="6480"/>
+        </w:tabs>
+        <w:ind w:left="6480" w:hanging="360"/>
+      </w:pPr>
+    </w:lvl>
+  </w:abstractNum>
   <w:num w:numId="1">
-    <w:abstractNumId w:val="13"/>
+    <w:abstractNumId w:val="22"/>
   </w:num>
   <w:num w:numId="2">
     <w:abstractNumId w:val="4"/>
   </w:num>
   <w:num w:numId="3">
-    <w:abstractNumId w:val="12"/>
+    <w:abstractNumId w:val="19"/>
   </w:num>
   <w:num w:numId="4">
-    <w:abstractNumId w:val="18"/>
+    <w:abstractNumId w:val="27"/>
   </w:num>
   <w:num w:numId="5">
-    <w:abstractNumId w:val="14"/>
+    <w:abstractNumId w:val="23"/>
   </w:num>
   <w:num w:numId="6">
     <w:abstractNumId w:val="0"/>
   </w:num>
   <w:num w:numId="7">
-    <w:abstractNumId w:val="16"/>
+    <w:abstractNumId w:val="25"/>
   </w:num>
   <w:num w:numId="8">
     <w:abstractNumId w:val="3"/>
@@ -8348,34 +10260,92 @@
     <w:abstractNumId w:val="5"/>
   </w:num>
   <w:num w:numId="10">
-    <w:abstractNumId w:val="15"/>
+    <w:abstractNumId w:val="24"/>
   </w:num>
   <w:num w:numId="11">
-    <w:abstractNumId w:val="17"/>
+    <w:abstractNumId w:val="26"/>
   </w:num>
   <w:num w:numId="12">
-    <w:abstractNumId w:val="9"/>
+    <w:abstractNumId w:val="13"/>
   </w:num>
   <w:num w:numId="13">
-    <w:abstractNumId w:val="7"/>
+    <w:abstractNumId w:val="8"/>
   </w:num>
   <w:num w:numId="14">
-    <w:abstractNumId w:val="11"/>
+    <w:abstractNumId w:val="18"/>
   </w:num>
   <w:num w:numId="15">
     <w:abstractNumId w:val="2"/>
   </w:num>
   <w:num w:numId="16">
-    <w:abstractNumId w:val="6"/>
+    <w:abstractNumId w:val="7"/>
   </w:num>
   <w:num w:numId="17">
-    <w:abstractNumId w:val="8"/>
+    <w:abstractNumId w:val="9"/>
   </w:num>
   <w:num w:numId="18">
-    <w:abstractNumId w:val="10"/>
+    <w:abstractNumId w:val="14"/>
   </w:num>
   <w:num w:numId="19">
     <w:abstractNumId w:val="1"/>
+  </w:num>
+  <w:num w:numId="20">
+    <w:abstractNumId w:val="15"/>
+  </w:num>
+  <w:num w:numId="21">
+    <w:abstractNumId w:val="17"/>
+  </w:num>
+  <w:num w:numId="22">
+    <w:abstractNumId w:val="6"/>
+    <w:lvlOverride w:ilvl="0">
+      <w:lvl w:ilvl="0">
+        <w:numFmt w:val="decimal"/>
+        <w:lvlText w:val="%1."/>
+        <w:lvlJc w:val="left"/>
+      </w:lvl>
+    </w:lvlOverride>
+  </w:num>
+  <w:num w:numId="23">
+    <w:abstractNumId w:val="11"/>
+  </w:num>
+  <w:num w:numId="24">
+    <w:abstractNumId w:val="28"/>
+    <w:lvlOverride w:ilvl="0">
+      <w:lvl w:ilvl="0">
+        <w:numFmt w:val="decimal"/>
+        <w:lvlText w:val="%1."/>
+        <w:lvlJc w:val="left"/>
+      </w:lvl>
+    </w:lvlOverride>
+  </w:num>
+  <w:num w:numId="25">
+    <w:abstractNumId w:val="12"/>
+  </w:num>
+  <w:num w:numId="26">
+    <w:abstractNumId w:val="21"/>
+    <w:lvlOverride w:ilvl="0">
+      <w:lvl w:ilvl="0">
+        <w:numFmt w:val="decimal"/>
+        <w:lvlText w:val="%1."/>
+        <w:lvlJc w:val="left"/>
+      </w:lvl>
+    </w:lvlOverride>
+  </w:num>
+  <w:num w:numId="27">
+    <w:abstractNumId w:val="16"/>
+  </w:num>
+  <w:num w:numId="28">
+    <w:abstractNumId w:val="10"/>
+    <w:lvlOverride w:ilvl="0">
+      <w:lvl w:ilvl="0">
+        <w:numFmt w:val="decimal"/>
+        <w:lvlText w:val="%1."/>
+        <w:lvlJc w:val="left"/>
+      </w:lvl>
+    </w:lvlOverride>
+  </w:num>
+  <w:num w:numId="29">
+    <w:abstractNumId w:val="20"/>
   </w:num>
 </w:numbering>
 </file>

</xml_diff>

<commit_message>
uoc luong thời gian
</commit_message>
<xml_diff>
--- a/docs/baitaplon.docx
+++ b/docs/baitaplon.docx
@@ -4499,8 +4499,6 @@
           <w:lang w:eastAsia="en-US" w:bidi="ar-SA"/>
         </w:rPr>
       </w:pPr>
-      <w:bookmarkStart w:id="12" w:name="_GoBack"/>
-      <w:bookmarkEnd w:id="12"/>
       <w:r>
         <w:rPr>
           <w:rFonts w:ascii="Arial" w:eastAsia="Times New Roman" w:hAnsi="Arial" w:cs="Arial"/>
@@ -4522,8 +4520,8 @@
           <w:numId w:val="7"/>
         </w:numPr>
       </w:pPr>
-      <w:bookmarkStart w:id="13" w:name="_heading=h.26in1rg" w:colFirst="0" w:colLast="0"/>
-      <w:bookmarkEnd w:id="13"/>
+      <w:bookmarkStart w:id="12" w:name="_heading=h.26in1rg" w:colFirst="0" w:colLast="0"/>
+      <w:bookmarkEnd w:id="12"/>
       <w:r>
         <w:lastRenderedPageBreak/>
         <w:t>Giao tiếp/Trao đổi thông tin</w:t>
@@ -4563,8 +4561,8 @@
           <w:numId w:val="7"/>
         </w:numPr>
       </w:pPr>
-      <w:bookmarkStart w:id="14" w:name="_heading=h.lnxbz9" w:colFirst="0" w:colLast="0"/>
-      <w:bookmarkEnd w:id="14"/>
+      <w:bookmarkStart w:id="13" w:name="_heading=h.lnxbz9" w:colFirst="0" w:colLast="0"/>
+      <w:bookmarkEnd w:id="13"/>
       <w:r>
         <w:t>Ước lượng chung</w:t>
       </w:r>
@@ -4577,10 +4575,109 @@
           <w:numId w:val="7"/>
         </w:numPr>
       </w:pPr>
-      <w:bookmarkStart w:id="15" w:name="_heading=h.35nkun2" w:colFirst="0" w:colLast="0"/>
-      <w:bookmarkEnd w:id="15"/>
+      <w:bookmarkStart w:id="14" w:name="_heading=h.35nkun2" w:colFirst="0" w:colLast="0"/>
+      <w:bookmarkEnd w:id="14"/>
       <w:r>
         <w:t>Ước lượng thời gian</w:t>
+      </w:r>
+    </w:p>
+    <w:p>
+      <w:pPr>
+        <w:widowControl/>
+        <w:numPr>
+          <w:ilvl w:val="0"/>
+          <w:numId w:val="30"/>
+        </w:numPr>
+        <w:suppressAutoHyphens w:val="0"/>
+        <w:spacing w:line="240" w:lineRule="auto"/>
+        <w:textAlignment w:val="baseline"/>
+        <w:rPr>
+          <w:rFonts w:eastAsia="Times New Roman" w:cs="Tahoma"/>
+          <w:iCs/>
+          <w:color w:val="000000"/>
+          <w:lang w:eastAsia="en-US" w:bidi="ar-SA"/>
+        </w:rPr>
+      </w:pPr>
+      <w:r>
+        <w:rPr>
+          <w:rFonts w:eastAsia="Times New Roman" w:cs="Tahoma"/>
+          <w:iCs/>
+          <w:color w:val="000000"/>
+          <w:lang w:eastAsia="en-US" w:bidi="ar-SA"/>
+        </w:rPr>
+        <w:t>Để chạy thành công mã ngu</w:t>
+      </w:r>
+      <w:r>
+        <w:rPr>
+          <w:rFonts w:eastAsia="Times New Roman" w:cs="Tahoma"/>
+          <w:iCs/>
+          <w:color w:val="000000"/>
+          <w:lang w:eastAsia="en-US" w:bidi="ar-SA"/>
+        </w:rPr>
+        <w:t>ồn mở cần bao nhiêu thời gian: 7</w:t>
+      </w:r>
+      <w:r>
+        <w:rPr>
+          <w:rFonts w:eastAsia="Times New Roman" w:cs="Tahoma"/>
+          <w:iCs/>
+          <w:color w:val="000000"/>
+          <w:lang w:eastAsia="en-US" w:bidi="ar-SA"/>
+        </w:rPr>
+        <w:t>0 ngày</w:t>
+      </w:r>
+    </w:p>
+    <w:p>
+      <w:pPr>
+        <w:widowControl/>
+        <w:numPr>
+          <w:ilvl w:val="0"/>
+          <w:numId w:val="30"/>
+        </w:numPr>
+        <w:suppressAutoHyphens w:val="0"/>
+        <w:spacing w:line="240" w:lineRule="auto"/>
+        <w:textAlignment w:val="baseline"/>
+        <w:rPr>
+          <w:rFonts w:eastAsia="Times New Roman" w:cs="Tahoma"/>
+          <w:iCs/>
+          <w:color w:val="000000"/>
+          <w:lang w:eastAsia="en-US" w:bidi="ar-SA"/>
+        </w:rPr>
+      </w:pPr>
+      <w:r>
+        <w:rPr>
+          <w:rFonts w:eastAsia="Times New Roman" w:cs="Tahoma"/>
+          <w:iCs/>
+          <w:color w:val="000000"/>
+          <w:lang w:eastAsia="en-US" w:bidi="ar-SA"/>
+        </w:rPr>
+        <w:t>Để hiểu rõ mã nguồn mở cần bao nhiêu thời gian: 14 ngày</w:t>
+      </w:r>
+    </w:p>
+    <w:p>
+      <w:pPr>
+        <w:widowControl/>
+        <w:numPr>
+          <w:ilvl w:val="0"/>
+          <w:numId w:val="30"/>
+        </w:numPr>
+        <w:suppressAutoHyphens w:val="0"/>
+        <w:spacing w:line="240" w:lineRule="auto"/>
+        <w:textAlignment w:val="baseline"/>
+        <w:rPr>
+          <w:rFonts w:eastAsia="Times New Roman" w:cs="Tahoma"/>
+          <w:iCs/>
+          <w:color w:val="000000"/>
+          <w:lang w:eastAsia="en-US" w:bidi="ar-SA"/>
+        </w:rPr>
+      </w:pPr>
+      <w:r>
+        <w:rPr>
+          <w:rFonts w:eastAsia="Times New Roman" w:cs="Tahoma"/>
+          <w:iCs/>
+          <w:color w:val="000000"/>
+          <w:lang w:eastAsia="en-US" w:bidi="ar-SA"/>
+        </w:rPr>
+        <w:t>Để thay đổi giao diện, để chỉnh sửa tính năng cần bao nhiêu thời gian: 20 ngày</w:t>
       </w:r>
     </w:p>
     <w:p>
@@ -4602,70 +4699,8 @@
           <w:color w:val="000000"/>
         </w:rPr>
       </w:pPr>
-      <w:r>
-        <w:rPr>
-          <w:rFonts w:eastAsia="Tahoma" w:cs="Tahoma"/>
-          <w:i/>
-          <w:color w:val="000000"/>
-        </w:rPr>
-        <w:t>Để chạy thành công mã nguồn mở cần bao nhiêu thời gian</w:t>
-      </w:r>
-    </w:p>
-    <w:p>
-      <w:pPr>
-        <w:numPr>
-          <w:ilvl w:val="0"/>
-          <w:numId w:val="1"/>
-        </w:numPr>
-        <w:pBdr>
-          <w:top w:val="nil"/>
-          <w:left w:val="nil"/>
-          <w:bottom w:val="nil"/>
-          <w:right w:val="nil"/>
-          <w:between w:val="nil"/>
-        </w:pBdr>
-        <w:rPr>
-          <w:rFonts w:eastAsia="Tahoma" w:cs="Tahoma"/>
-          <w:i/>
-          <w:color w:val="000000"/>
-        </w:rPr>
-      </w:pPr>
-      <w:r>
-        <w:rPr>
-          <w:rFonts w:eastAsia="Tahoma" w:cs="Tahoma"/>
-          <w:i/>
-          <w:color w:val="000000"/>
-        </w:rPr>
-        <w:t>Để hiểu rõ mã nguồn mở cần bao nhiêu thời gian</w:t>
-      </w:r>
-    </w:p>
-    <w:p>
-      <w:pPr>
-        <w:numPr>
-          <w:ilvl w:val="0"/>
-          <w:numId w:val="1"/>
-        </w:numPr>
-        <w:pBdr>
-          <w:top w:val="nil"/>
-          <w:left w:val="nil"/>
-          <w:bottom w:val="nil"/>
-          <w:right w:val="nil"/>
-          <w:between w:val="nil"/>
-        </w:pBdr>
-        <w:rPr>
-          <w:rFonts w:eastAsia="Tahoma" w:cs="Tahoma"/>
-          <w:i/>
-          <w:color w:val="000000"/>
-        </w:rPr>
-      </w:pPr>
-      <w:r>
-        <w:rPr>
-          <w:rFonts w:eastAsia="Tahoma" w:cs="Tahoma"/>
-          <w:i/>
-          <w:color w:val="000000"/>
-        </w:rPr>
-        <w:t>Để thay đổi giao diện, để chỉnh sửa tính năng cần bao nhiêu thời gian</w:t>
-      </w:r>
+      <w:bookmarkStart w:id="15" w:name="_GoBack"/>
+      <w:bookmarkEnd w:id="15"/>
     </w:p>
     <w:p>
       <w:pPr>
@@ -5266,6 +5301,7 @@
           <w:color w:val="000000"/>
           <w:lang w:eastAsia="en-US" w:bidi="ar-SA"/>
         </w:rPr>
+        <w:lastRenderedPageBreak/>
         <w:t>Mức độ thiệt hại: Lớn, ảnh hưởng tới quá trình xây dựng phần mềm.</w:t>
       </w:r>
     </w:p>
@@ -5291,7 +5327,6 @@
           <w:color w:val="000000"/>
           <w:lang w:eastAsia="en-US" w:bidi="ar-SA"/>
         </w:rPr>
-        <w:lastRenderedPageBreak/>
         <w:t>Giải pháp xử lý: Luôn luôn đưa các giải pháp tài chính cần thiết cho phát triển dự án. </w:t>
       </w:r>
     </w:p>
@@ -5786,6 +5821,7 @@
           <w:rFonts w:eastAsia="Tahoma" w:cs="Tahoma"/>
           <w:color w:val="000000"/>
         </w:rPr>
+        <w:lastRenderedPageBreak/>
         <w:t>Bố trí task theo Schedule</w:t>
       </w:r>
     </w:p>
@@ -5800,7 +5836,6 @@
       <w:bookmarkStart w:id="22" w:name="_heading=h.4i7ojhp" w:colFirst="0" w:colLast="0"/>
       <w:bookmarkEnd w:id="22"/>
       <w:r>
-        <w:lastRenderedPageBreak/>
         <w:t>Danh mục tài liệu liên quan</w:t>
       </w:r>
     </w:p>
@@ -6189,7 +6224,7 @@
         <w:noProof/>
         <w:color w:val="C00000"/>
       </w:rPr>
-      <w:t>11</w:t>
+      <w:t>10</w:t>
     </w:r>
     <w:r>
       <w:rPr>
@@ -9332,6 +9367,155 @@
     </w:lvl>
   </w:abstractNum>
   <w:abstractNum w:abstractNumId="21" w15:restartNumberingAfterBreak="0">
+    <w:nsid w:val="446800A7"/>
+    <w:multiLevelType w:val="multilevel"/>
+    <w:tmpl w:val="6E2ACCBE"/>
+    <w:lvl w:ilvl="0">
+      <w:start w:val="1"/>
+      <w:numFmt w:val="bullet"/>
+      <w:lvlText w:val=""/>
+      <w:lvlJc w:val="left"/>
+      <w:pPr>
+        <w:tabs>
+          <w:tab w:val="num" w:pos="720"/>
+        </w:tabs>
+        <w:ind w:left="720" w:hanging="360"/>
+      </w:pPr>
+      <w:rPr>
+        <w:rFonts w:ascii="Symbol" w:hAnsi="Symbol" w:hint="default"/>
+        <w:sz w:val="20"/>
+      </w:rPr>
+    </w:lvl>
+    <w:lvl w:ilvl="1" w:tentative="1">
+      <w:start w:val="1"/>
+      <w:numFmt w:val="bullet"/>
+      <w:lvlText w:val="o"/>
+      <w:lvlJc w:val="left"/>
+      <w:pPr>
+        <w:tabs>
+          <w:tab w:val="num" w:pos="1440"/>
+        </w:tabs>
+        <w:ind w:left="1440" w:hanging="360"/>
+      </w:pPr>
+      <w:rPr>
+        <w:rFonts w:ascii="Courier New" w:hAnsi="Courier New" w:hint="default"/>
+        <w:sz w:val="20"/>
+      </w:rPr>
+    </w:lvl>
+    <w:lvl w:ilvl="2" w:tentative="1">
+      <w:start w:val="1"/>
+      <w:numFmt w:val="bullet"/>
+      <w:lvlText w:val=""/>
+      <w:lvlJc w:val="left"/>
+      <w:pPr>
+        <w:tabs>
+          <w:tab w:val="num" w:pos="2160"/>
+        </w:tabs>
+        <w:ind w:left="2160" w:hanging="360"/>
+      </w:pPr>
+      <w:rPr>
+        <w:rFonts w:ascii="Wingdings" w:hAnsi="Wingdings" w:hint="default"/>
+        <w:sz w:val="20"/>
+      </w:rPr>
+    </w:lvl>
+    <w:lvl w:ilvl="3" w:tentative="1">
+      <w:start w:val="1"/>
+      <w:numFmt w:val="bullet"/>
+      <w:lvlText w:val=""/>
+      <w:lvlJc w:val="left"/>
+      <w:pPr>
+        <w:tabs>
+          <w:tab w:val="num" w:pos="2880"/>
+        </w:tabs>
+        <w:ind w:left="2880" w:hanging="360"/>
+      </w:pPr>
+      <w:rPr>
+        <w:rFonts w:ascii="Wingdings" w:hAnsi="Wingdings" w:hint="default"/>
+        <w:sz w:val="20"/>
+      </w:rPr>
+    </w:lvl>
+    <w:lvl w:ilvl="4" w:tentative="1">
+      <w:start w:val="1"/>
+      <w:numFmt w:val="bullet"/>
+      <w:lvlText w:val=""/>
+      <w:lvlJc w:val="left"/>
+      <w:pPr>
+        <w:tabs>
+          <w:tab w:val="num" w:pos="3600"/>
+        </w:tabs>
+        <w:ind w:left="3600" w:hanging="360"/>
+      </w:pPr>
+      <w:rPr>
+        <w:rFonts w:ascii="Wingdings" w:hAnsi="Wingdings" w:hint="default"/>
+        <w:sz w:val="20"/>
+      </w:rPr>
+    </w:lvl>
+    <w:lvl w:ilvl="5" w:tentative="1">
+      <w:start w:val="1"/>
+      <w:numFmt w:val="bullet"/>
+      <w:lvlText w:val=""/>
+      <w:lvlJc w:val="left"/>
+      <w:pPr>
+        <w:tabs>
+          <w:tab w:val="num" w:pos="4320"/>
+        </w:tabs>
+        <w:ind w:left="4320" w:hanging="360"/>
+      </w:pPr>
+      <w:rPr>
+        <w:rFonts w:ascii="Wingdings" w:hAnsi="Wingdings" w:hint="default"/>
+        <w:sz w:val="20"/>
+      </w:rPr>
+    </w:lvl>
+    <w:lvl w:ilvl="6" w:tentative="1">
+      <w:start w:val="1"/>
+      <w:numFmt w:val="bullet"/>
+      <w:lvlText w:val=""/>
+      <w:lvlJc w:val="left"/>
+      <w:pPr>
+        <w:tabs>
+          <w:tab w:val="num" w:pos="5040"/>
+        </w:tabs>
+        <w:ind w:left="5040" w:hanging="360"/>
+      </w:pPr>
+      <w:rPr>
+        <w:rFonts w:ascii="Wingdings" w:hAnsi="Wingdings" w:hint="default"/>
+        <w:sz w:val="20"/>
+      </w:rPr>
+    </w:lvl>
+    <w:lvl w:ilvl="7" w:tentative="1">
+      <w:start w:val="1"/>
+      <w:numFmt w:val="bullet"/>
+      <w:lvlText w:val=""/>
+      <w:lvlJc w:val="left"/>
+      <w:pPr>
+        <w:tabs>
+          <w:tab w:val="num" w:pos="5760"/>
+        </w:tabs>
+        <w:ind w:left="5760" w:hanging="360"/>
+      </w:pPr>
+      <w:rPr>
+        <w:rFonts w:ascii="Wingdings" w:hAnsi="Wingdings" w:hint="default"/>
+        <w:sz w:val="20"/>
+      </w:rPr>
+    </w:lvl>
+    <w:lvl w:ilvl="8" w:tentative="1">
+      <w:start w:val="1"/>
+      <w:numFmt w:val="bullet"/>
+      <w:lvlText w:val=""/>
+      <w:lvlJc w:val="left"/>
+      <w:pPr>
+        <w:tabs>
+          <w:tab w:val="num" w:pos="6480"/>
+        </w:tabs>
+        <w:ind w:left="6480" w:hanging="360"/>
+      </w:pPr>
+      <w:rPr>
+        <w:rFonts w:ascii="Wingdings" w:hAnsi="Wingdings" w:hint="default"/>
+        <w:sz w:val="20"/>
+      </w:rPr>
+    </w:lvl>
+  </w:abstractNum>
+  <w:abstractNum w:abstractNumId="22" w15:restartNumberingAfterBreak="0">
     <w:nsid w:val="49BE4D65"/>
     <w:multiLevelType w:val="multilevel"/>
     <w:tmpl w:val="9D02E6EC"/>
@@ -9444,7 +9628,7 @@
       </w:pPr>
     </w:lvl>
   </w:abstractNum>
-  <w:abstractNum w:abstractNumId="22" w15:restartNumberingAfterBreak="0">
+  <w:abstractNum w:abstractNumId="23" w15:restartNumberingAfterBreak="0">
     <w:nsid w:val="55932753"/>
     <w:multiLevelType w:val="multilevel"/>
     <w:tmpl w:val="AD5645C0"/>
@@ -9560,7 +9744,7 @@
       </w:rPr>
     </w:lvl>
   </w:abstractNum>
-  <w:abstractNum w:abstractNumId="23" w15:restartNumberingAfterBreak="0">
+  <w:abstractNum w:abstractNumId="24" w15:restartNumberingAfterBreak="0">
     <w:nsid w:val="57A76222"/>
     <w:multiLevelType w:val="multilevel"/>
     <w:tmpl w:val="18DC3808"/>
@@ -9646,7 +9830,7 @@
       </w:pPr>
     </w:lvl>
   </w:abstractNum>
-  <w:abstractNum w:abstractNumId="24" w15:restartNumberingAfterBreak="0">
+  <w:abstractNum w:abstractNumId="25" w15:restartNumberingAfterBreak="0">
     <w:nsid w:val="5AB93746"/>
     <w:multiLevelType w:val="multilevel"/>
     <w:tmpl w:val="77A2E892"/>
@@ -9795,7 +9979,7 @@
       </w:rPr>
     </w:lvl>
   </w:abstractNum>
-  <w:abstractNum w:abstractNumId="25" w15:restartNumberingAfterBreak="0">
+  <w:abstractNum w:abstractNumId="26" w15:restartNumberingAfterBreak="0">
     <w:nsid w:val="62D72355"/>
     <w:multiLevelType w:val="multilevel"/>
     <w:tmpl w:val="5D8C619C"/>
@@ -9884,7 +10068,7 @@
       </w:pPr>
     </w:lvl>
   </w:abstractNum>
-  <w:abstractNum w:abstractNumId="26" w15:restartNumberingAfterBreak="0">
+  <w:abstractNum w:abstractNumId="27" w15:restartNumberingAfterBreak="0">
     <w:nsid w:val="6E8823CC"/>
     <w:multiLevelType w:val="multilevel"/>
     <w:tmpl w:val="DF6485C4"/>
@@ -10033,7 +10217,7 @@
       </w:rPr>
     </w:lvl>
   </w:abstractNum>
-  <w:abstractNum w:abstractNumId="27" w15:restartNumberingAfterBreak="0">
+  <w:abstractNum w:abstractNumId="28" w15:restartNumberingAfterBreak="0">
     <w:nsid w:val="6EC5483C"/>
     <w:multiLevelType w:val="multilevel"/>
     <w:tmpl w:val="B518D220"/>
@@ -10119,7 +10303,7 @@
       </w:pPr>
     </w:lvl>
   </w:abstractNum>
-  <w:abstractNum w:abstractNumId="28" w15:restartNumberingAfterBreak="0">
+  <w:abstractNum w:abstractNumId="29" w15:restartNumberingAfterBreak="0">
     <w:nsid w:val="74B22D95"/>
     <w:multiLevelType w:val="multilevel"/>
     <w:tmpl w:val="B868EF00"/>
@@ -10233,7 +10417,7 @@
     </w:lvl>
   </w:abstractNum>
   <w:num w:numId="1">
-    <w:abstractNumId w:val="22"/>
+    <w:abstractNumId w:val="23"/>
   </w:num>
   <w:num w:numId="2">
     <w:abstractNumId w:val="4"/>
@@ -10242,16 +10426,16 @@
     <w:abstractNumId w:val="19"/>
   </w:num>
   <w:num w:numId="4">
-    <w:abstractNumId w:val="27"/>
+    <w:abstractNumId w:val="28"/>
   </w:num>
   <w:num w:numId="5">
-    <w:abstractNumId w:val="23"/>
+    <w:abstractNumId w:val="24"/>
   </w:num>
   <w:num w:numId="6">
     <w:abstractNumId w:val="0"/>
   </w:num>
   <w:num w:numId="7">
-    <w:abstractNumId w:val="25"/>
+    <w:abstractNumId w:val="26"/>
   </w:num>
   <w:num w:numId="8">
     <w:abstractNumId w:val="3"/>
@@ -10260,10 +10444,10 @@
     <w:abstractNumId w:val="5"/>
   </w:num>
   <w:num w:numId="10">
-    <w:abstractNumId w:val="24"/>
+    <w:abstractNumId w:val="25"/>
   </w:num>
   <w:num w:numId="11">
-    <w:abstractNumId w:val="26"/>
+    <w:abstractNumId w:val="27"/>
   </w:num>
   <w:num w:numId="12">
     <w:abstractNumId w:val="13"/>
@@ -10309,7 +10493,7 @@
     <w:abstractNumId w:val="11"/>
   </w:num>
   <w:num w:numId="24">
-    <w:abstractNumId w:val="28"/>
+    <w:abstractNumId w:val="29"/>
     <w:lvlOverride w:ilvl="0">
       <w:lvl w:ilvl="0">
         <w:numFmt w:val="decimal"/>
@@ -10322,7 +10506,7 @@
     <w:abstractNumId w:val="12"/>
   </w:num>
   <w:num w:numId="26">
-    <w:abstractNumId w:val="21"/>
+    <w:abstractNumId w:val="22"/>
     <w:lvlOverride w:ilvl="0">
       <w:lvl w:ilvl="0">
         <w:numFmt w:val="decimal"/>
@@ -10346,6 +10530,9 @@
   </w:num>
   <w:num w:numId="29">
     <w:abstractNumId w:val="20"/>
+  </w:num>
+  <w:num w:numId="30">
+    <w:abstractNumId w:val="21"/>
   </w:num>
 </w:numbering>
 </file>

</xml_diff>

<commit_message>
uoc luong chat luong
</commit_message>
<xml_diff>
--- a/docs/baitaplon.docx
+++ b/docs/baitaplon.docx
@@ -4699,8 +4699,6 @@
           <w:color w:val="000000"/>
         </w:rPr>
       </w:pPr>
-      <w:bookmarkStart w:id="15" w:name="_GoBack"/>
-      <w:bookmarkEnd w:id="15"/>
     </w:p>
     <w:p>
       <w:pPr>
@@ -4710,8 +4708,8 @@
           <w:numId w:val="7"/>
         </w:numPr>
       </w:pPr>
-      <w:bookmarkStart w:id="16" w:name="_heading=h.1ksv4uv" w:colFirst="0" w:colLast="0"/>
-      <w:bookmarkEnd w:id="16"/>
+      <w:bookmarkStart w:id="15" w:name="_heading=h.1ksv4uv" w:colFirst="0" w:colLast="0"/>
+      <w:bookmarkEnd w:id="15"/>
       <w:r>
         <w:t>Ước lượng rủi ro</w:t>
       </w:r>
@@ -5489,8 +5487,8 @@
           <w:numId w:val="7"/>
         </w:numPr>
       </w:pPr>
-      <w:bookmarkStart w:id="17" w:name="_heading=h.44sinio" w:colFirst="0" w:colLast="0"/>
-      <w:bookmarkEnd w:id="17"/>
+      <w:bookmarkStart w:id="16" w:name="_heading=h.44sinio" w:colFirst="0" w:colLast="0"/>
+      <w:bookmarkEnd w:id="16"/>
       <w:r>
         <w:t>Ước lượng giá thành</w:t>
       </w:r>
@@ -5555,10 +5553,100 @@
           <w:numId w:val="7"/>
         </w:numPr>
       </w:pPr>
-      <w:bookmarkStart w:id="18" w:name="_heading=h.2jxsxqh" w:colFirst="0" w:colLast="0"/>
+      <w:bookmarkStart w:id="17" w:name="_heading=h.2jxsxqh" w:colFirst="0" w:colLast="0"/>
+      <w:bookmarkEnd w:id="17"/>
+      <w:r>
+        <w:t>Ước lượng chất lượng</w:t>
+      </w:r>
+    </w:p>
+    <w:p>
+      <w:pPr>
+        <w:widowControl/>
+        <w:suppressAutoHyphens w:val="0"/>
+        <w:spacing w:line="240" w:lineRule="auto"/>
+        <w:rPr>
+          <w:rFonts w:ascii="Times New Roman" w:eastAsia="Times New Roman" w:hAnsi="Times New Roman" w:cs="Times New Roman"/>
+          <w:sz w:val="24"/>
+          <w:szCs w:val="24"/>
+          <w:lang w:eastAsia="en-US" w:bidi="ar-SA"/>
+        </w:rPr>
+      </w:pPr>
+      <w:r>
+        <w:rPr>
+          <w:rFonts w:eastAsia="Times New Roman" w:cs="Tahoma"/>
+          <w:iCs/>
+          <w:color w:val="000000"/>
+          <w:lang w:eastAsia="en-US" w:bidi="ar-SA"/>
+        </w:rPr>
+        <w:t>Ước lượng số dòng code: 1000</w:t>
+      </w:r>
+    </w:p>
+    <w:p>
+      <w:pPr>
+        <w:widowControl/>
+        <w:suppressAutoHyphens w:val="0"/>
+        <w:spacing w:line="240" w:lineRule="auto"/>
+        <w:rPr>
+          <w:rFonts w:ascii="Times New Roman" w:eastAsia="Times New Roman" w:hAnsi="Times New Roman" w:cs="Times New Roman"/>
+          <w:sz w:val="24"/>
+          <w:szCs w:val="24"/>
+          <w:lang w:eastAsia="en-US" w:bidi="ar-SA"/>
+        </w:rPr>
+      </w:pPr>
+      <w:r>
+        <w:rPr>
+          <w:rFonts w:eastAsia="Times New Roman" w:cs="Tahoma"/>
+          <w:iCs/>
+          <w:color w:val="000000"/>
+          <w:lang w:eastAsia="en-US" w:bidi="ar-SA"/>
+        </w:rPr>
+        <w:t>Ước lượng số testcase : 26</w:t>
+      </w:r>
+      <w:bookmarkStart w:id="18" w:name="_GoBack"/>
       <w:bookmarkEnd w:id="18"/>
-      <w:r>
-        <w:t>Ước lượng chất lượng</w:t>
+    </w:p>
+    <w:p>
+      <w:pPr>
+        <w:widowControl/>
+        <w:suppressAutoHyphens w:val="0"/>
+        <w:spacing w:line="240" w:lineRule="auto"/>
+        <w:rPr>
+          <w:rFonts w:ascii="Times New Roman" w:eastAsia="Times New Roman" w:hAnsi="Times New Roman" w:cs="Times New Roman"/>
+          <w:sz w:val="24"/>
+          <w:szCs w:val="24"/>
+          <w:lang w:eastAsia="en-US" w:bidi="ar-SA"/>
+        </w:rPr>
+      </w:pPr>
+      <w:r>
+        <w:rPr>
+          <w:rFonts w:eastAsia="Times New Roman" w:cs="Tahoma"/>
+          <w:iCs/>
+          <w:color w:val="000000"/>
+          <w:lang w:eastAsia="en-US" w:bidi="ar-SA"/>
+        </w:rPr>
+        <w:t>Quy định số dòng comment trên mỗi Kloc: ghi chứ chức năng , ghi chú lưu ý của code và người thực hiện.</w:t>
+      </w:r>
+    </w:p>
+    <w:p>
+      <w:pPr>
+        <w:widowControl/>
+        <w:suppressAutoHyphens w:val="0"/>
+        <w:spacing w:line="240" w:lineRule="auto"/>
+        <w:rPr>
+          <w:rFonts w:ascii="Times New Roman" w:eastAsia="Times New Roman" w:hAnsi="Times New Roman" w:cs="Times New Roman"/>
+          <w:sz w:val="24"/>
+          <w:szCs w:val="24"/>
+          <w:lang w:eastAsia="en-US" w:bidi="ar-SA"/>
+        </w:rPr>
+      </w:pPr>
+      <w:r>
+        <w:rPr>
+          <w:rFonts w:eastAsia="Times New Roman" w:cs="Tahoma"/>
+          <w:iCs/>
+          <w:color w:val="000000"/>
+          <w:lang w:eastAsia="en-US" w:bidi="ar-SA"/>
+        </w:rPr>
+        <w:t>Quy định về số unit test, automation test: test đủ các testcase và ghi lại lỗi nếu có</w:t>
       </w:r>
     </w:p>
     <w:p>
@@ -5567,51 +5655,6 @@
           <w:i/>
         </w:rPr>
       </w:pPr>
-      <w:r>
-        <w:rPr>
-          <w:i/>
-        </w:rPr>
-        <w:t>Ước lượng số dòng code</w:t>
-      </w:r>
-    </w:p>
-    <w:p>
-      <w:pPr>
-        <w:rPr>
-          <w:i/>
-        </w:rPr>
-      </w:pPr>
-      <w:r>
-        <w:rPr>
-          <w:i/>
-        </w:rPr>
-        <w:t xml:space="preserve">Ước lượng số testcase </w:t>
-      </w:r>
-    </w:p>
-    <w:p>
-      <w:pPr>
-        <w:rPr>
-          <w:i/>
-        </w:rPr>
-      </w:pPr>
-      <w:r>
-        <w:rPr>
-          <w:i/>
-        </w:rPr>
-        <w:t>Qui định số dòng comment trên mỗi Kloc</w:t>
-      </w:r>
-    </w:p>
-    <w:p>
-      <w:pPr>
-        <w:rPr>
-          <w:i/>
-        </w:rPr>
-      </w:pPr>
-      <w:r>
-        <w:rPr>
-          <w:i/>
-        </w:rPr>
-        <w:t>Qui định về số unit test, automation test</w:t>
-      </w:r>
     </w:p>
     <w:p>
       <w:pPr>
@@ -5799,6 +5842,7 @@
           <w:rFonts w:eastAsia="Tahoma" w:cs="Tahoma"/>
           <w:color w:val="000000"/>
         </w:rPr>
+        <w:lastRenderedPageBreak/>
         <w:t>Số task đã hoàn thành, chưa hoàn thành, muộn…</w:t>
       </w:r>
     </w:p>
@@ -5821,7 +5865,6 @@
           <w:rFonts w:eastAsia="Tahoma" w:cs="Tahoma"/>
           <w:color w:val="000000"/>
         </w:rPr>
-        <w:lastRenderedPageBreak/>
         <w:t>Bố trí task theo Schedule</w:t>
       </w:r>
     </w:p>
@@ -6224,7 +6267,7 @@
         <w:noProof/>
         <w:color w:val="C00000"/>
       </w:rPr>
-      <w:t>10</w:t>
+      <w:t>11</w:t>
     </w:r>
     <w:r>
       <w:rPr>

</xml_diff>